<commit_message>
Algebra 1 - Chapter 12: Regression Curves - 12.1 Line of Best Fit - Check Your Understanding of Section 12.1 - A. Multiple-Choice
</commit_message>
<xml_diff>
--- a/Algebra-1/ch12/Albebra 1 - Chapter 12.docx
+++ b/Algebra-1/ch12/Albebra 1 - Chapter 12.docx
@@ -548,6 +548,9 @@
             <m:t>y = 2.0214x - 57.857</m:t>
           </m:r>
           <m:r>
+            <m:rPr>
+              <m:sty m:val="p"/>
+            </m:rPr>
             <w:rPr>
               <w:rFonts w:ascii="Cambria Math" w:hAnsi="Cambria Math"/>
             </w:rPr>
@@ -613,13 +616,7 @@
             <w:rPr>
               <w:rFonts w:ascii="Cambria Math" w:hAnsi="Cambria Math"/>
             </w:rPr>
-            <m:t>-57.86</m:t>
-          </m:r>
-          <m:r>
-            <w:rPr>
-              <w:rFonts w:ascii="Cambria Math" w:hAnsi="Cambria Math"/>
-            </w:rPr>
-            <m:t>=144.14</m:t>
+            <m:t>-57.86=144.14</m:t>
           </m:r>
         </m:oMath>
       </m:oMathPara>
@@ -662,15 +659,12 @@
             <w:rPr>
               <w:rFonts w:ascii="Cambria Math" w:hAnsi="Cambria Math"/>
             </w:rPr>
-            <m:t>100</m:t>
+            <m:t>100=2.02T-57.86</m:t>
           </m:r>
           <m:r>
-            <w:rPr>
-              <w:rFonts w:ascii="Cambria Math" w:hAnsi="Cambria Math"/>
-            </w:rPr>
-            <m:t>=2.02T-57.86</m:t>
-          </m:r>
-          <m:r>
+            <m:rPr>
+              <m:sty m:val="p"/>
+            </m:rPr>
             <w:rPr>
               <w:rFonts w:ascii="Cambria Math" w:hAnsi="Cambria Math"/>
             </w:rPr>
@@ -685,6 +679,9 @@
             <m:t>100+57.86=2.02T</m:t>
           </m:r>
           <m:r>
+            <m:rPr>
+              <m:sty m:val="p"/>
+            </m:rPr>
             <w:rPr>
               <w:rFonts w:ascii="Cambria Math" w:hAnsi="Cambria Math"/>
             </w:rPr>
@@ -699,6 +696,9 @@
             <m:t>2.02T=157.86</m:t>
           </m:r>
           <m:r>
+            <m:rPr>
+              <m:sty m:val="p"/>
+            </m:rPr>
             <w:rPr>
               <w:rFonts w:ascii="Cambria Math" w:hAnsi="Cambria Math"/>
             </w:rPr>
@@ -730,10 +730,2637 @@
     </w:p>
     <w:p>
       <w:pPr>
+        <w:pStyle w:val="Heading3"/>
         <w:rPr>
           <w:rFonts w:eastAsiaTheme="minorEastAsia"/>
         </w:rPr>
       </w:pPr>
+      <w:r>
+        <w:rPr>
+          <w:rFonts w:eastAsiaTheme="minorEastAsia"/>
+        </w:rPr>
+        <w:br w:type="column"/>
+      </w:r>
+      <w:r>
+        <w:rPr>
+          <w:rFonts w:eastAsiaTheme="minorEastAsia"/>
+        </w:rPr>
+        <w:lastRenderedPageBreak/>
+        <w:t>Check Your Understanding of Section 12.1</w:t>
+      </w:r>
+    </w:p>
+    <w:p>
+      <w:pPr>
+        <w:pStyle w:val="ListParagraph"/>
+        <w:numPr>
+          <w:ilvl w:val="0"/>
+          <w:numId w:val="80"/>
+        </w:numPr>
+        <w:rPr>
+          <w:rFonts w:eastAsiaTheme="minorEastAsia"/>
+        </w:rPr>
+      </w:pPr>
+      <w:r>
+        <w:rPr>
+          <w:rFonts w:eastAsiaTheme="minorEastAsia"/>
+        </w:rPr>
+        <w:t>Multiple-Choice</w:t>
+      </w:r>
+    </w:p>
+    <w:p>
+      <w:pPr>
+        <w:pStyle w:val="ListParagraph"/>
+        <w:numPr>
+          <w:ilvl w:val="0"/>
+          <w:numId w:val="81"/>
+        </w:numPr>
+        <w:rPr>
+          <w:rFonts w:eastAsiaTheme="minorEastAsia"/>
+        </w:rPr>
+      </w:pPr>
+      <w:r>
+        <w:rPr>
+          <w:rFonts w:eastAsiaTheme="minorEastAsia"/>
+        </w:rPr>
+        <w:t xml:space="preserve">Calculate the equation for the </w:t>
+      </w:r>
+      <w:proofErr w:type="gramStart"/>
+      <w:r>
+        <w:rPr>
+          <w:rFonts w:eastAsiaTheme="minorEastAsia"/>
+        </w:rPr>
+        <w:t>line of best</w:t>
+      </w:r>
+      <w:proofErr w:type="gramEnd"/>
+      <w:r>
+        <w:rPr>
+          <w:rFonts w:eastAsiaTheme="minorEastAsia"/>
+        </w:rPr>
+        <w:t xml:space="preserve"> fit for the following set of data in </w:t>
+      </w:r>
+      <m:oMath>
+        <m:r>
+          <w:rPr>
+            <w:rFonts w:ascii="Cambria Math" w:eastAsiaTheme="minorEastAsia" w:hAnsi="Cambria Math"/>
+          </w:rPr>
+          <m:t>y=mx+b</m:t>
+        </m:r>
+      </m:oMath>
+      <w:r>
+        <w:rPr>
+          <w:rFonts w:eastAsiaTheme="minorEastAsia"/>
+        </w:rPr>
+        <w:t xml:space="preserve"> form. Round </w:t>
+      </w:r>
+      <w:r>
+        <w:rPr>
+          <w:rFonts w:eastAsiaTheme="minorEastAsia"/>
+          <w:i/>
+          <w:iCs/>
+        </w:rPr>
+        <w:t>m</w:t>
+      </w:r>
+      <w:r>
+        <w:rPr>
+          <w:rFonts w:eastAsiaTheme="minorEastAsia"/>
+        </w:rPr>
+        <w:t xml:space="preserve"> and </w:t>
+      </w:r>
+      <w:r>
+        <w:rPr>
+          <w:rFonts w:eastAsiaTheme="minorEastAsia"/>
+          <w:i/>
+          <w:iCs/>
+        </w:rPr>
+        <w:t>b</w:t>
+      </w:r>
+      <w:r>
+        <w:rPr>
+          <w:rFonts w:eastAsiaTheme="minorEastAsia"/>
+        </w:rPr>
+        <w:t xml:space="preserve"> to the nearest tenth.</w:t>
+      </w:r>
+    </w:p>
+    <w:tbl>
+      <w:tblPr>
+        <w:tblStyle w:val="TableGrid"/>
+        <w:tblW w:w="0" w:type="auto"/>
+        <w:jc w:val="center"/>
+        <w:tblLook w:val="04A0" w:firstRow="1" w:lastRow="0" w:firstColumn="1" w:lastColumn="0" w:noHBand="0" w:noVBand="1"/>
+      </w:tblPr>
+      <w:tblGrid>
+        <w:gridCol w:w="576"/>
+        <w:gridCol w:w="576"/>
+      </w:tblGrid>
+      <w:tr>
+        <w:trPr>
+          <w:jc w:val="center"/>
+        </w:trPr>
+        <w:tc>
+          <w:tcPr>
+            <w:tcW w:w="576" w:type="dxa"/>
+          </w:tcPr>
+          <w:p>
+            <w:pPr>
+              <w:pStyle w:val="NoSpacing"/>
+              <w:jc w:val="center"/>
+            </w:pPr>
+            <w:r>
+              <w:t>x</w:t>
+            </w:r>
+          </w:p>
+        </w:tc>
+        <w:tc>
+          <w:tcPr>
+            <w:tcW w:w="576" w:type="dxa"/>
+          </w:tcPr>
+          <w:p>
+            <w:pPr>
+              <w:pStyle w:val="NoSpacing"/>
+              <w:jc w:val="center"/>
+            </w:pPr>
+            <w:r>
+              <w:t>y</w:t>
+            </w:r>
+          </w:p>
+        </w:tc>
+      </w:tr>
+      <w:tr>
+        <w:trPr>
+          <w:jc w:val="center"/>
+        </w:trPr>
+        <w:tc>
+          <w:tcPr>
+            <w:tcW w:w="576" w:type="dxa"/>
+          </w:tcPr>
+          <w:p>
+            <w:pPr>
+              <w:pStyle w:val="NoSpacing"/>
+              <w:jc w:val="center"/>
+            </w:pPr>
+            <w:r>
+              <w:t>1</w:t>
+            </w:r>
+          </w:p>
+        </w:tc>
+        <w:tc>
+          <w:tcPr>
+            <w:tcW w:w="576" w:type="dxa"/>
+          </w:tcPr>
+          <w:p>
+            <w:pPr>
+              <w:pStyle w:val="NoSpacing"/>
+              <w:jc w:val="center"/>
+            </w:pPr>
+            <w:r>
+              <w:t>3</w:t>
+            </w:r>
+          </w:p>
+        </w:tc>
+      </w:tr>
+      <w:tr>
+        <w:trPr>
+          <w:jc w:val="center"/>
+        </w:trPr>
+        <w:tc>
+          <w:tcPr>
+            <w:tcW w:w="576" w:type="dxa"/>
+          </w:tcPr>
+          <w:p>
+            <w:pPr>
+              <w:pStyle w:val="NoSpacing"/>
+              <w:jc w:val="center"/>
+            </w:pPr>
+            <w:r>
+              <w:t>2</w:t>
+            </w:r>
+          </w:p>
+        </w:tc>
+        <w:tc>
+          <w:tcPr>
+            <w:tcW w:w="576" w:type="dxa"/>
+          </w:tcPr>
+          <w:p>
+            <w:pPr>
+              <w:pStyle w:val="NoSpacing"/>
+              <w:jc w:val="center"/>
+            </w:pPr>
+            <w:r>
+              <w:t>5</w:t>
+            </w:r>
+          </w:p>
+        </w:tc>
+      </w:tr>
+      <w:tr>
+        <w:trPr>
+          <w:jc w:val="center"/>
+        </w:trPr>
+        <w:tc>
+          <w:tcPr>
+            <w:tcW w:w="576" w:type="dxa"/>
+          </w:tcPr>
+          <w:p>
+            <w:pPr>
+              <w:pStyle w:val="NoSpacing"/>
+              <w:jc w:val="center"/>
+            </w:pPr>
+            <w:r>
+              <w:t>3</w:t>
+            </w:r>
+          </w:p>
+        </w:tc>
+        <w:tc>
+          <w:tcPr>
+            <w:tcW w:w="576" w:type="dxa"/>
+          </w:tcPr>
+          <w:p>
+            <w:pPr>
+              <w:pStyle w:val="NoSpacing"/>
+              <w:jc w:val="center"/>
+            </w:pPr>
+            <w:r>
+              <w:t>4</w:t>
+            </w:r>
+          </w:p>
+        </w:tc>
+      </w:tr>
+      <w:tr>
+        <w:trPr>
+          <w:jc w:val="center"/>
+        </w:trPr>
+        <w:tc>
+          <w:tcPr>
+            <w:tcW w:w="576" w:type="dxa"/>
+          </w:tcPr>
+          <w:p>
+            <w:pPr>
+              <w:pStyle w:val="NoSpacing"/>
+              <w:jc w:val="center"/>
+            </w:pPr>
+            <w:r>
+              <w:t>4</w:t>
+            </w:r>
+          </w:p>
+        </w:tc>
+        <w:tc>
+          <w:tcPr>
+            <w:tcW w:w="576" w:type="dxa"/>
+          </w:tcPr>
+          <w:p>
+            <w:pPr>
+              <w:pStyle w:val="NoSpacing"/>
+              <w:jc w:val="center"/>
+            </w:pPr>
+            <w:r>
+              <w:t>6</w:t>
+            </w:r>
+          </w:p>
+        </w:tc>
+      </w:tr>
+      <w:tr>
+        <w:trPr>
+          <w:jc w:val="center"/>
+        </w:trPr>
+        <w:tc>
+          <w:tcPr>
+            <w:tcW w:w="576" w:type="dxa"/>
+          </w:tcPr>
+          <w:p>
+            <w:pPr>
+              <w:pStyle w:val="NoSpacing"/>
+              <w:jc w:val="center"/>
+            </w:pPr>
+            <w:r>
+              <w:t>5</w:t>
+            </w:r>
+          </w:p>
+        </w:tc>
+        <w:tc>
+          <w:tcPr>
+            <w:tcW w:w="576" w:type="dxa"/>
+          </w:tcPr>
+          <w:p>
+            <w:pPr>
+              <w:pStyle w:val="NoSpacing"/>
+              <w:jc w:val="center"/>
+            </w:pPr>
+            <w:r>
+              <w:t>8</w:t>
+            </w:r>
+          </w:p>
+        </w:tc>
+      </w:tr>
+    </w:tbl>
+    <w:p>
+      <w:pPr>
+        <w:pStyle w:val="ListParagraph"/>
+        <w:numPr>
+          <w:ilvl w:val="0"/>
+          <w:numId w:val="87"/>
+        </w:numPr>
+        <w:rPr>
+          <w:rFonts w:eastAsiaTheme="minorEastAsia"/>
+          <w:b/>
+          <w:bCs/>
+        </w:rPr>
+      </w:pPr>
+      <w:r>
+        <w:rPr>
+          <w:rFonts w:eastAsiaTheme="minorEastAsia"/>
+          <w:b/>
+          <w:bCs/>
+        </w:rPr>
+        <w:t>y = 1.1x + 1.9</w:t>
+      </w:r>
+    </w:p>
+    <w:p>
+      <w:pPr>
+        <w:pStyle w:val="ListParagraph"/>
+        <w:numPr>
+          <w:ilvl w:val="0"/>
+          <w:numId w:val="81"/>
+        </w:numPr>
+        <w:rPr>
+          <w:rFonts w:eastAsiaTheme="minorEastAsia"/>
+        </w:rPr>
+      </w:pPr>
+      <w:r>
+        <w:rPr>
+          <w:rFonts w:eastAsiaTheme="minorEastAsia"/>
+        </w:rPr>
+        <w:t xml:space="preserve">Calculate the equation for the </w:t>
+      </w:r>
+      <w:proofErr w:type="gramStart"/>
+      <w:r>
+        <w:rPr>
+          <w:rFonts w:eastAsiaTheme="minorEastAsia"/>
+        </w:rPr>
+        <w:t>line of best</w:t>
+      </w:r>
+      <w:proofErr w:type="gramEnd"/>
+      <w:r>
+        <w:rPr>
+          <w:rFonts w:eastAsiaTheme="minorEastAsia"/>
+        </w:rPr>
+        <w:t xml:space="preserve"> fit for the following set of data in </w:t>
+      </w:r>
+      <m:oMath>
+        <m:r>
+          <w:rPr>
+            <w:rFonts w:ascii="Cambria Math" w:eastAsiaTheme="minorEastAsia" w:hAnsi="Cambria Math"/>
+          </w:rPr>
+          <m:t>y=mx+b</m:t>
+        </m:r>
+      </m:oMath>
+      <w:r>
+        <w:rPr>
+          <w:rFonts w:eastAsiaTheme="minorEastAsia"/>
+        </w:rPr>
+        <w:t xml:space="preserve"> form. Round </w:t>
+      </w:r>
+      <w:r>
+        <w:rPr>
+          <w:rFonts w:eastAsiaTheme="minorEastAsia"/>
+          <w:i/>
+          <w:iCs/>
+        </w:rPr>
+        <w:t>m</w:t>
+      </w:r>
+      <w:r>
+        <w:rPr>
+          <w:rFonts w:eastAsiaTheme="minorEastAsia"/>
+        </w:rPr>
+        <w:t xml:space="preserve"> and </w:t>
+      </w:r>
+      <w:r>
+        <w:rPr>
+          <w:rFonts w:eastAsiaTheme="minorEastAsia"/>
+          <w:i/>
+          <w:iCs/>
+        </w:rPr>
+        <w:t>b</w:t>
+      </w:r>
+      <w:r>
+        <w:rPr>
+          <w:rFonts w:eastAsiaTheme="minorEastAsia"/>
+        </w:rPr>
+        <w:t xml:space="preserve"> to the nearest tenth.</w:t>
+      </w:r>
+      <w:r>
+        <w:rPr>
+          <w:rFonts w:eastAsiaTheme="minorEastAsia"/>
+        </w:rPr>
+        <w:br/>
+      </w:r>
+    </w:p>
+    <w:tbl>
+      <w:tblPr>
+        <w:tblStyle w:val="TableGrid"/>
+        <w:tblW w:w="0" w:type="auto"/>
+        <w:jc w:val="center"/>
+        <w:tblLook w:val="04A0" w:firstRow="1" w:lastRow="0" w:firstColumn="1" w:lastColumn="0" w:noHBand="0" w:noVBand="1"/>
+      </w:tblPr>
+      <w:tblGrid>
+        <w:gridCol w:w="576"/>
+        <w:gridCol w:w="576"/>
+      </w:tblGrid>
+      <w:tr>
+        <w:trPr>
+          <w:jc w:val="center"/>
+        </w:trPr>
+        <w:tc>
+          <w:tcPr>
+            <w:tcW w:w="576" w:type="dxa"/>
+          </w:tcPr>
+          <w:p>
+            <w:pPr>
+              <w:pStyle w:val="NoSpacing"/>
+              <w:jc w:val="center"/>
+            </w:pPr>
+            <w:r>
+              <w:t>x</w:t>
+            </w:r>
+          </w:p>
+        </w:tc>
+        <w:tc>
+          <w:tcPr>
+            <w:tcW w:w="576" w:type="dxa"/>
+          </w:tcPr>
+          <w:p>
+            <w:pPr>
+              <w:pStyle w:val="NoSpacing"/>
+              <w:jc w:val="center"/>
+            </w:pPr>
+            <w:r>
+              <w:t>y</w:t>
+            </w:r>
+          </w:p>
+        </w:tc>
+      </w:tr>
+      <w:tr>
+        <w:trPr>
+          <w:jc w:val="center"/>
+        </w:trPr>
+        <w:tc>
+          <w:tcPr>
+            <w:tcW w:w="576" w:type="dxa"/>
+          </w:tcPr>
+          <w:p>
+            <w:pPr>
+              <w:pStyle w:val="NoSpacing"/>
+              <w:jc w:val="center"/>
+            </w:pPr>
+            <w:r>
+              <w:t>1</w:t>
+            </w:r>
+          </w:p>
+        </w:tc>
+        <w:tc>
+          <w:tcPr>
+            <w:tcW w:w="576" w:type="dxa"/>
+          </w:tcPr>
+          <w:p>
+            <w:pPr>
+              <w:pStyle w:val="NoSpacing"/>
+              <w:jc w:val="center"/>
+            </w:pPr>
+            <w:r>
+              <w:t>7</w:t>
+            </w:r>
+          </w:p>
+        </w:tc>
+      </w:tr>
+      <w:tr>
+        <w:trPr>
+          <w:jc w:val="center"/>
+        </w:trPr>
+        <w:tc>
+          <w:tcPr>
+            <w:tcW w:w="576" w:type="dxa"/>
+          </w:tcPr>
+          <w:p>
+            <w:pPr>
+              <w:pStyle w:val="NoSpacing"/>
+              <w:jc w:val="center"/>
+            </w:pPr>
+            <w:r>
+              <w:t>2</w:t>
+            </w:r>
+          </w:p>
+        </w:tc>
+        <w:tc>
+          <w:tcPr>
+            <w:tcW w:w="576" w:type="dxa"/>
+          </w:tcPr>
+          <w:p>
+            <w:pPr>
+              <w:pStyle w:val="NoSpacing"/>
+              <w:jc w:val="center"/>
+            </w:pPr>
+            <w:r>
+              <w:t>6</w:t>
+            </w:r>
+          </w:p>
+        </w:tc>
+      </w:tr>
+      <w:tr>
+        <w:trPr>
+          <w:jc w:val="center"/>
+        </w:trPr>
+        <w:tc>
+          <w:tcPr>
+            <w:tcW w:w="576" w:type="dxa"/>
+          </w:tcPr>
+          <w:p>
+            <w:pPr>
+              <w:pStyle w:val="NoSpacing"/>
+              <w:jc w:val="center"/>
+            </w:pPr>
+            <w:r>
+              <w:t>3</w:t>
+            </w:r>
+          </w:p>
+        </w:tc>
+        <w:tc>
+          <w:tcPr>
+            <w:tcW w:w="576" w:type="dxa"/>
+          </w:tcPr>
+          <w:p>
+            <w:pPr>
+              <w:pStyle w:val="NoSpacing"/>
+              <w:jc w:val="center"/>
+            </w:pPr>
+            <w:r>
+              <w:t>6</w:t>
+            </w:r>
+          </w:p>
+        </w:tc>
+      </w:tr>
+      <w:tr>
+        <w:trPr>
+          <w:jc w:val="center"/>
+        </w:trPr>
+        <w:tc>
+          <w:tcPr>
+            <w:tcW w:w="576" w:type="dxa"/>
+          </w:tcPr>
+          <w:p>
+            <w:pPr>
+              <w:pStyle w:val="NoSpacing"/>
+              <w:jc w:val="center"/>
+            </w:pPr>
+            <w:r>
+              <w:t>4</w:t>
+            </w:r>
+          </w:p>
+        </w:tc>
+        <w:tc>
+          <w:tcPr>
+            <w:tcW w:w="576" w:type="dxa"/>
+          </w:tcPr>
+          <w:p>
+            <w:pPr>
+              <w:pStyle w:val="NoSpacing"/>
+              <w:jc w:val="center"/>
+            </w:pPr>
+            <w:r>
+              <w:t>5</w:t>
+            </w:r>
+          </w:p>
+        </w:tc>
+      </w:tr>
+      <w:tr>
+        <w:trPr>
+          <w:jc w:val="center"/>
+        </w:trPr>
+        <w:tc>
+          <w:tcPr>
+            <w:tcW w:w="576" w:type="dxa"/>
+          </w:tcPr>
+          <w:p>
+            <w:pPr>
+              <w:pStyle w:val="NoSpacing"/>
+              <w:jc w:val="center"/>
+            </w:pPr>
+            <w:r>
+              <w:t>5</w:t>
+            </w:r>
+          </w:p>
+        </w:tc>
+        <w:tc>
+          <w:tcPr>
+            <w:tcW w:w="576" w:type="dxa"/>
+          </w:tcPr>
+          <w:p>
+            <w:pPr>
+              <w:pStyle w:val="NoSpacing"/>
+              <w:jc w:val="center"/>
+            </w:pPr>
+            <w:r>
+              <w:t>4</w:t>
+            </w:r>
+          </w:p>
+        </w:tc>
+      </w:tr>
+    </w:tbl>
+    <w:p>
+      <w:pPr>
+        <w:pStyle w:val="ListParagraph"/>
+        <w:rPr>
+          <w:rFonts w:eastAsiaTheme="minorEastAsia"/>
+          <w:b/>
+          <w:bCs/>
+        </w:rPr>
+      </w:pPr>
+      <w:r>
+        <w:rPr>
+          <w:rFonts w:eastAsiaTheme="minorEastAsia"/>
+          <w:b/>
+          <w:bCs/>
+        </w:rPr>
+        <w:t>(4) y = -0.7x + 7.7</w:t>
+      </w:r>
+    </w:p>
+    <w:p>
+      <w:pPr>
+        <w:pStyle w:val="ListParagraph"/>
+        <w:numPr>
+          <w:ilvl w:val="0"/>
+          <w:numId w:val="81"/>
+        </w:numPr>
+        <w:rPr>
+          <w:rFonts w:eastAsiaTheme="minorEastAsia"/>
+        </w:rPr>
+      </w:pPr>
+      <w:r>
+        <w:rPr>
+          <w:rFonts w:eastAsiaTheme="minorEastAsia"/>
+        </w:rPr>
+        <w:t xml:space="preserve">Calculate the equation for the </w:t>
+      </w:r>
+      <w:proofErr w:type="gramStart"/>
+      <w:r>
+        <w:rPr>
+          <w:rFonts w:eastAsiaTheme="minorEastAsia"/>
+        </w:rPr>
+        <w:t>line of best</w:t>
+      </w:r>
+      <w:proofErr w:type="gramEnd"/>
+      <w:r>
+        <w:rPr>
+          <w:rFonts w:eastAsiaTheme="minorEastAsia"/>
+        </w:rPr>
+        <w:t xml:space="preserve"> fit for the following set of data in </w:t>
+      </w:r>
+      <m:oMath>
+        <m:r>
+          <w:rPr>
+            <w:rFonts w:ascii="Cambria Math" w:eastAsiaTheme="minorEastAsia" w:hAnsi="Cambria Math"/>
+          </w:rPr>
+          <m:t>y=mx+b</m:t>
+        </m:r>
+      </m:oMath>
+      <w:r>
+        <w:rPr>
+          <w:rFonts w:eastAsiaTheme="minorEastAsia"/>
+        </w:rPr>
+        <w:t xml:space="preserve"> form. Round </w:t>
+      </w:r>
+      <w:r>
+        <w:rPr>
+          <w:rFonts w:eastAsiaTheme="minorEastAsia"/>
+          <w:i/>
+          <w:iCs/>
+        </w:rPr>
+        <w:t>m</w:t>
+      </w:r>
+      <w:r>
+        <w:rPr>
+          <w:rFonts w:eastAsiaTheme="minorEastAsia"/>
+        </w:rPr>
+        <w:t xml:space="preserve"> and </w:t>
+      </w:r>
+      <w:r>
+        <w:rPr>
+          <w:rFonts w:eastAsiaTheme="minorEastAsia"/>
+          <w:i/>
+          <w:iCs/>
+        </w:rPr>
+        <w:t>b</w:t>
+      </w:r>
+      <w:r>
+        <w:rPr>
+          <w:rFonts w:eastAsiaTheme="minorEastAsia"/>
+        </w:rPr>
+        <w:t xml:space="preserve"> to the nearest tenth.</w:t>
+      </w:r>
+    </w:p>
+    <w:tbl>
+      <w:tblPr>
+        <w:tblStyle w:val="TableGrid"/>
+        <w:tblW w:w="0" w:type="auto"/>
+        <w:jc w:val="center"/>
+        <w:tblLook w:val="04A0" w:firstRow="1" w:lastRow="0" w:firstColumn="1" w:lastColumn="0" w:noHBand="0" w:noVBand="1"/>
+      </w:tblPr>
+      <w:tblGrid>
+        <w:gridCol w:w="576"/>
+        <w:gridCol w:w="576"/>
+      </w:tblGrid>
+      <w:tr>
+        <w:trPr>
+          <w:jc w:val="center"/>
+        </w:trPr>
+        <w:tc>
+          <w:tcPr>
+            <w:tcW w:w="576" w:type="dxa"/>
+          </w:tcPr>
+          <w:p>
+            <w:pPr>
+              <w:pStyle w:val="NoSpacing"/>
+              <w:jc w:val="center"/>
+            </w:pPr>
+            <w:r>
+              <w:t>x</w:t>
+            </w:r>
+          </w:p>
+        </w:tc>
+        <w:tc>
+          <w:tcPr>
+            <w:tcW w:w="576" w:type="dxa"/>
+          </w:tcPr>
+          <w:p>
+            <w:pPr>
+              <w:pStyle w:val="NoSpacing"/>
+              <w:jc w:val="center"/>
+            </w:pPr>
+            <w:r>
+              <w:t>y</w:t>
+            </w:r>
+          </w:p>
+        </w:tc>
+      </w:tr>
+      <w:tr>
+        <w:trPr>
+          <w:jc w:val="center"/>
+        </w:trPr>
+        <w:tc>
+          <w:tcPr>
+            <w:tcW w:w="576" w:type="dxa"/>
+          </w:tcPr>
+          <w:p>
+            <w:pPr>
+              <w:pStyle w:val="NoSpacing"/>
+              <w:jc w:val="center"/>
+            </w:pPr>
+            <w:r>
+              <w:t>1</w:t>
+            </w:r>
+          </w:p>
+        </w:tc>
+        <w:tc>
+          <w:tcPr>
+            <w:tcW w:w="576" w:type="dxa"/>
+          </w:tcPr>
+          <w:p>
+            <w:pPr>
+              <w:pStyle w:val="NoSpacing"/>
+              <w:jc w:val="center"/>
+            </w:pPr>
+            <w:r>
+              <w:t>1</w:t>
+            </w:r>
+          </w:p>
+        </w:tc>
+      </w:tr>
+      <w:tr>
+        <w:trPr>
+          <w:jc w:val="center"/>
+        </w:trPr>
+        <w:tc>
+          <w:tcPr>
+            <w:tcW w:w="576" w:type="dxa"/>
+          </w:tcPr>
+          <w:p>
+            <w:pPr>
+              <w:pStyle w:val="NoSpacing"/>
+              <w:jc w:val="center"/>
+            </w:pPr>
+            <w:r>
+              <w:t>2</w:t>
+            </w:r>
+          </w:p>
+        </w:tc>
+        <w:tc>
+          <w:tcPr>
+            <w:tcW w:w="576" w:type="dxa"/>
+          </w:tcPr>
+          <w:p>
+            <w:pPr>
+              <w:pStyle w:val="NoSpacing"/>
+              <w:jc w:val="center"/>
+            </w:pPr>
+            <w:r>
+              <w:t>3</w:t>
+            </w:r>
+          </w:p>
+        </w:tc>
+      </w:tr>
+      <w:tr>
+        <w:trPr>
+          <w:jc w:val="center"/>
+        </w:trPr>
+        <w:tc>
+          <w:tcPr>
+            <w:tcW w:w="576" w:type="dxa"/>
+          </w:tcPr>
+          <w:p>
+            <w:pPr>
+              <w:pStyle w:val="NoSpacing"/>
+              <w:jc w:val="center"/>
+            </w:pPr>
+            <w:r>
+              <w:t>3</w:t>
+            </w:r>
+          </w:p>
+        </w:tc>
+        <w:tc>
+          <w:tcPr>
+            <w:tcW w:w="576" w:type="dxa"/>
+          </w:tcPr>
+          <w:p>
+            <w:pPr>
+              <w:pStyle w:val="NoSpacing"/>
+              <w:jc w:val="center"/>
+            </w:pPr>
+            <w:r>
+              <w:t>8</w:t>
+            </w:r>
+          </w:p>
+        </w:tc>
+      </w:tr>
+      <w:tr>
+        <w:trPr>
+          <w:jc w:val="center"/>
+        </w:trPr>
+        <w:tc>
+          <w:tcPr>
+            <w:tcW w:w="576" w:type="dxa"/>
+          </w:tcPr>
+          <w:p>
+            <w:pPr>
+              <w:pStyle w:val="NoSpacing"/>
+              <w:jc w:val="center"/>
+            </w:pPr>
+            <w:r>
+              <w:t>4</w:t>
+            </w:r>
+          </w:p>
+        </w:tc>
+        <w:tc>
+          <w:tcPr>
+            <w:tcW w:w="576" w:type="dxa"/>
+          </w:tcPr>
+          <w:p>
+            <w:pPr>
+              <w:pStyle w:val="NoSpacing"/>
+              <w:jc w:val="center"/>
+            </w:pPr>
+            <w:r>
+              <w:t>7</w:t>
+            </w:r>
+          </w:p>
+        </w:tc>
+      </w:tr>
+      <w:tr>
+        <w:trPr>
+          <w:jc w:val="center"/>
+        </w:trPr>
+        <w:tc>
+          <w:tcPr>
+            <w:tcW w:w="576" w:type="dxa"/>
+          </w:tcPr>
+          <w:p>
+            <w:pPr>
+              <w:pStyle w:val="NoSpacing"/>
+              <w:jc w:val="center"/>
+            </w:pPr>
+            <w:r>
+              <w:t>5</w:t>
+            </w:r>
+          </w:p>
+        </w:tc>
+        <w:tc>
+          <w:tcPr>
+            <w:tcW w:w="576" w:type="dxa"/>
+          </w:tcPr>
+          <w:p>
+            <w:pPr>
+              <w:pStyle w:val="NoSpacing"/>
+              <w:jc w:val="center"/>
+            </w:pPr>
+            <w:r>
+              <w:t>9</w:t>
+            </w:r>
+          </w:p>
+        </w:tc>
+      </w:tr>
+    </w:tbl>
+    <w:p>
+      <w:pPr>
+        <w:pStyle w:val="ListParagraph"/>
+        <w:numPr>
+          <w:ilvl w:val="0"/>
+          <w:numId w:val="88"/>
+        </w:numPr>
+        <w:rPr>
+          <w:rFonts w:eastAsiaTheme="minorEastAsia"/>
+          <w:b/>
+          <w:bCs/>
+        </w:rPr>
+      </w:pPr>
+      <w:r>
+        <w:rPr>
+          <w:rFonts w:eastAsiaTheme="minorEastAsia"/>
+          <w:b/>
+          <w:bCs/>
+        </w:rPr>
+        <w:t>y = 2x - 0.4</w:t>
+      </w:r>
+    </w:p>
+    <w:p>
+      <w:pPr>
+        <w:pStyle w:val="ListParagraph"/>
+        <w:numPr>
+          <w:ilvl w:val="0"/>
+          <w:numId w:val="81"/>
+        </w:numPr>
+        <w:rPr>
+          <w:rFonts w:eastAsiaTheme="minorEastAsia"/>
+        </w:rPr>
+      </w:pPr>
+      <w:r>
+        <w:rPr>
+          <w:rFonts w:eastAsiaTheme="minorEastAsia"/>
+        </w:rPr>
+        <w:t xml:space="preserve">Calculate the equation for the </w:t>
+      </w:r>
+      <w:proofErr w:type="gramStart"/>
+      <w:r>
+        <w:rPr>
+          <w:rFonts w:eastAsiaTheme="minorEastAsia"/>
+        </w:rPr>
+        <w:t>line of best</w:t>
+      </w:r>
+      <w:proofErr w:type="gramEnd"/>
+      <w:r>
+        <w:rPr>
+          <w:rFonts w:eastAsiaTheme="minorEastAsia"/>
+        </w:rPr>
+        <w:t xml:space="preserve"> fit for the following set of data in </w:t>
+      </w:r>
+      <m:oMath>
+        <m:r>
+          <w:rPr>
+            <w:rFonts w:ascii="Cambria Math" w:eastAsiaTheme="minorEastAsia" w:hAnsi="Cambria Math"/>
+          </w:rPr>
+          <m:t>y=mx+b</m:t>
+        </m:r>
+      </m:oMath>
+      <w:r>
+        <w:rPr>
+          <w:rFonts w:eastAsiaTheme="minorEastAsia"/>
+        </w:rPr>
+        <w:t xml:space="preserve"> form. Round </w:t>
+      </w:r>
+      <w:r>
+        <w:rPr>
+          <w:rFonts w:eastAsiaTheme="minorEastAsia"/>
+          <w:i/>
+          <w:iCs/>
+        </w:rPr>
+        <w:t>m</w:t>
+      </w:r>
+      <w:r>
+        <w:rPr>
+          <w:rFonts w:eastAsiaTheme="minorEastAsia"/>
+        </w:rPr>
+        <w:t xml:space="preserve"> and </w:t>
+      </w:r>
+      <w:r>
+        <w:rPr>
+          <w:rFonts w:eastAsiaTheme="minorEastAsia"/>
+          <w:i/>
+          <w:iCs/>
+        </w:rPr>
+        <w:t>b</w:t>
+      </w:r>
+      <w:r>
+        <w:rPr>
+          <w:rFonts w:eastAsiaTheme="minorEastAsia"/>
+        </w:rPr>
+        <w:t xml:space="preserve"> to the nearest tenth.</w:t>
+      </w:r>
+    </w:p>
+    <w:tbl>
+      <w:tblPr>
+        <w:tblStyle w:val="TableGrid"/>
+        <w:tblW w:w="0" w:type="auto"/>
+        <w:jc w:val="center"/>
+        <w:tblLook w:val="04A0" w:firstRow="1" w:lastRow="0" w:firstColumn="1" w:lastColumn="0" w:noHBand="0" w:noVBand="1"/>
+      </w:tblPr>
+      <w:tblGrid>
+        <w:gridCol w:w="576"/>
+        <w:gridCol w:w="576"/>
+      </w:tblGrid>
+      <w:tr>
+        <w:trPr>
+          <w:jc w:val="center"/>
+        </w:trPr>
+        <w:tc>
+          <w:tcPr>
+            <w:tcW w:w="576" w:type="dxa"/>
+          </w:tcPr>
+          <w:p>
+            <w:pPr>
+              <w:pStyle w:val="NoSpacing"/>
+              <w:jc w:val="center"/>
+            </w:pPr>
+            <w:r>
+              <w:t>x</w:t>
+            </w:r>
+          </w:p>
+        </w:tc>
+        <w:tc>
+          <w:tcPr>
+            <w:tcW w:w="576" w:type="dxa"/>
+          </w:tcPr>
+          <w:p>
+            <w:pPr>
+              <w:pStyle w:val="NoSpacing"/>
+              <w:jc w:val="center"/>
+            </w:pPr>
+            <w:r>
+              <w:t>y</w:t>
+            </w:r>
+          </w:p>
+        </w:tc>
+      </w:tr>
+      <w:tr>
+        <w:trPr>
+          <w:jc w:val="center"/>
+        </w:trPr>
+        <w:tc>
+          <w:tcPr>
+            <w:tcW w:w="576" w:type="dxa"/>
+          </w:tcPr>
+          <w:p>
+            <w:pPr>
+              <w:pStyle w:val="NoSpacing"/>
+              <w:jc w:val="center"/>
+            </w:pPr>
+            <w:r>
+              <w:t>1</w:t>
+            </w:r>
+          </w:p>
+        </w:tc>
+        <w:tc>
+          <w:tcPr>
+            <w:tcW w:w="576" w:type="dxa"/>
+          </w:tcPr>
+          <w:p>
+            <w:pPr>
+              <w:pStyle w:val="NoSpacing"/>
+              <w:jc w:val="center"/>
+            </w:pPr>
+            <w:r>
+              <w:t>4</w:t>
+            </w:r>
+          </w:p>
+        </w:tc>
+      </w:tr>
+      <w:tr>
+        <w:trPr>
+          <w:jc w:val="center"/>
+        </w:trPr>
+        <w:tc>
+          <w:tcPr>
+            <w:tcW w:w="576" w:type="dxa"/>
+          </w:tcPr>
+          <w:p>
+            <w:pPr>
+              <w:pStyle w:val="NoSpacing"/>
+              <w:jc w:val="center"/>
+            </w:pPr>
+            <w:r>
+              <w:t>2</w:t>
+            </w:r>
+          </w:p>
+        </w:tc>
+        <w:tc>
+          <w:tcPr>
+            <w:tcW w:w="576" w:type="dxa"/>
+          </w:tcPr>
+          <w:p>
+            <w:pPr>
+              <w:pStyle w:val="NoSpacing"/>
+              <w:jc w:val="center"/>
+            </w:pPr>
+            <w:r>
+              <w:t>3</w:t>
+            </w:r>
+          </w:p>
+        </w:tc>
+      </w:tr>
+      <w:tr>
+        <w:trPr>
+          <w:jc w:val="center"/>
+        </w:trPr>
+        <w:tc>
+          <w:tcPr>
+            <w:tcW w:w="576" w:type="dxa"/>
+          </w:tcPr>
+          <w:p>
+            <w:pPr>
+              <w:pStyle w:val="NoSpacing"/>
+              <w:jc w:val="center"/>
+            </w:pPr>
+            <w:r>
+              <w:t>3</w:t>
+            </w:r>
+          </w:p>
+        </w:tc>
+        <w:tc>
+          <w:tcPr>
+            <w:tcW w:w="576" w:type="dxa"/>
+          </w:tcPr>
+          <w:p>
+            <w:pPr>
+              <w:pStyle w:val="NoSpacing"/>
+              <w:jc w:val="center"/>
+            </w:pPr>
+            <w:r>
+              <w:t>5</w:t>
+            </w:r>
+          </w:p>
+        </w:tc>
+      </w:tr>
+      <w:tr>
+        <w:trPr>
+          <w:jc w:val="center"/>
+        </w:trPr>
+        <w:tc>
+          <w:tcPr>
+            <w:tcW w:w="576" w:type="dxa"/>
+          </w:tcPr>
+          <w:p>
+            <w:pPr>
+              <w:pStyle w:val="NoSpacing"/>
+              <w:jc w:val="center"/>
+            </w:pPr>
+            <w:r>
+              <w:t>4</w:t>
+            </w:r>
+          </w:p>
+        </w:tc>
+        <w:tc>
+          <w:tcPr>
+            <w:tcW w:w="576" w:type="dxa"/>
+          </w:tcPr>
+          <w:p>
+            <w:pPr>
+              <w:pStyle w:val="NoSpacing"/>
+              <w:jc w:val="center"/>
+            </w:pPr>
+            <w:r>
+              <w:t>4</w:t>
+            </w:r>
+          </w:p>
+        </w:tc>
+      </w:tr>
+      <w:tr>
+        <w:trPr>
+          <w:jc w:val="center"/>
+        </w:trPr>
+        <w:tc>
+          <w:tcPr>
+            <w:tcW w:w="576" w:type="dxa"/>
+          </w:tcPr>
+          <w:p>
+            <w:pPr>
+              <w:pStyle w:val="NoSpacing"/>
+              <w:jc w:val="center"/>
+            </w:pPr>
+            <w:r>
+              <w:t>5</w:t>
+            </w:r>
+          </w:p>
+        </w:tc>
+        <w:tc>
+          <w:tcPr>
+            <w:tcW w:w="576" w:type="dxa"/>
+          </w:tcPr>
+          <w:p>
+            <w:pPr>
+              <w:pStyle w:val="NoSpacing"/>
+              <w:jc w:val="center"/>
+            </w:pPr>
+            <w:r>
+              <w:t>5</w:t>
+            </w:r>
+          </w:p>
+        </w:tc>
+      </w:tr>
+    </w:tbl>
+    <w:p>
+      <w:pPr>
+        <w:pStyle w:val="ListParagraph"/>
+        <w:ind w:left="1440"/>
+        <w:rPr>
+          <w:b/>
+          <w:bCs/>
+        </w:rPr>
+      </w:pPr>
+      <w:r>
+        <w:rPr>
+          <w:b/>
+          <w:bCs/>
+        </w:rPr>
+        <w:t xml:space="preserve">(3) </w:t>
+      </w:r>
+      <w:r>
+        <w:rPr>
+          <w:b/>
+          <w:bCs/>
+        </w:rPr>
+        <w:t>y = 0.3x + 3.3</w:t>
+      </w:r>
+    </w:p>
+    <w:p>
+      <w:pPr>
+        <w:pStyle w:val="ListParagraph"/>
+        <w:numPr>
+          <w:ilvl w:val="0"/>
+          <w:numId w:val="81"/>
+        </w:numPr>
+        <w:rPr>
+          <w:rFonts w:eastAsiaTheme="minorEastAsia"/>
+        </w:rPr>
+      </w:pPr>
+      <w:r>
+        <w:rPr>
+          <w:rFonts w:eastAsiaTheme="minorEastAsia"/>
+        </w:rPr>
+        <w:br w:type="column"/>
+      </w:r>
+      <w:r>
+        <w:rPr>
+          <w:rFonts w:eastAsiaTheme="minorEastAsia"/>
+        </w:rPr>
+        <w:t xml:space="preserve">Calculate the equation for the </w:t>
+      </w:r>
+      <w:proofErr w:type="gramStart"/>
+      <w:r>
+        <w:rPr>
+          <w:rFonts w:eastAsiaTheme="minorEastAsia"/>
+        </w:rPr>
+        <w:t>line of best</w:t>
+      </w:r>
+      <w:proofErr w:type="gramEnd"/>
+      <w:r>
+        <w:rPr>
+          <w:rFonts w:eastAsiaTheme="minorEastAsia"/>
+        </w:rPr>
+        <w:t xml:space="preserve"> fit for the following set of data in </w:t>
+      </w:r>
+      <m:oMath>
+        <m:r>
+          <w:rPr>
+            <w:rFonts w:ascii="Cambria Math" w:eastAsiaTheme="minorEastAsia" w:hAnsi="Cambria Math"/>
+          </w:rPr>
+          <m:t>y=mx+b</m:t>
+        </m:r>
+      </m:oMath>
+      <w:r>
+        <w:rPr>
+          <w:rFonts w:eastAsiaTheme="minorEastAsia"/>
+        </w:rPr>
+        <w:t xml:space="preserve"> form. Round </w:t>
+      </w:r>
+      <w:r>
+        <w:rPr>
+          <w:rFonts w:eastAsiaTheme="minorEastAsia"/>
+          <w:i/>
+          <w:iCs/>
+        </w:rPr>
+        <w:t>m</w:t>
+      </w:r>
+      <w:r>
+        <w:rPr>
+          <w:rFonts w:eastAsiaTheme="minorEastAsia"/>
+        </w:rPr>
+        <w:t xml:space="preserve"> and </w:t>
+      </w:r>
+      <w:r>
+        <w:rPr>
+          <w:rFonts w:eastAsiaTheme="minorEastAsia"/>
+          <w:i/>
+          <w:iCs/>
+        </w:rPr>
+        <w:t>b</w:t>
+      </w:r>
+      <w:r>
+        <w:rPr>
+          <w:rFonts w:eastAsiaTheme="minorEastAsia"/>
+        </w:rPr>
+        <w:t xml:space="preserve"> to the nearest tenth.</w:t>
+      </w:r>
+    </w:p>
+    <w:tbl>
+      <w:tblPr>
+        <w:tblStyle w:val="TableGrid"/>
+        <w:tblW w:w="0" w:type="auto"/>
+        <w:jc w:val="center"/>
+        <w:tblLook w:val="04A0" w:firstRow="1" w:lastRow="0" w:firstColumn="1" w:lastColumn="0" w:noHBand="0" w:noVBand="1"/>
+      </w:tblPr>
+      <w:tblGrid>
+        <w:gridCol w:w="576"/>
+        <w:gridCol w:w="576"/>
+      </w:tblGrid>
+      <w:tr>
+        <w:trPr>
+          <w:jc w:val="center"/>
+        </w:trPr>
+        <w:tc>
+          <w:tcPr>
+            <w:tcW w:w="576" w:type="dxa"/>
+          </w:tcPr>
+          <w:p>
+            <w:pPr>
+              <w:pStyle w:val="NoSpacing"/>
+              <w:jc w:val="center"/>
+            </w:pPr>
+            <w:r>
+              <w:t>x</w:t>
+            </w:r>
+          </w:p>
+        </w:tc>
+        <w:tc>
+          <w:tcPr>
+            <w:tcW w:w="576" w:type="dxa"/>
+          </w:tcPr>
+          <w:p>
+            <w:pPr>
+              <w:pStyle w:val="NoSpacing"/>
+              <w:jc w:val="center"/>
+            </w:pPr>
+            <w:r>
+              <w:t>y</w:t>
+            </w:r>
+          </w:p>
+        </w:tc>
+      </w:tr>
+      <w:tr>
+        <w:trPr>
+          <w:jc w:val="center"/>
+        </w:trPr>
+        <w:tc>
+          <w:tcPr>
+            <w:tcW w:w="576" w:type="dxa"/>
+          </w:tcPr>
+          <w:p>
+            <w:pPr>
+              <w:pStyle w:val="NoSpacing"/>
+              <w:jc w:val="center"/>
+            </w:pPr>
+            <w:r>
+              <w:t>2</w:t>
+            </w:r>
+          </w:p>
+        </w:tc>
+        <w:tc>
+          <w:tcPr>
+            <w:tcW w:w="576" w:type="dxa"/>
+          </w:tcPr>
+          <w:p>
+            <w:pPr>
+              <w:pStyle w:val="NoSpacing"/>
+              <w:jc w:val="center"/>
+            </w:pPr>
+            <w:r>
+              <w:t>16</w:t>
+            </w:r>
+          </w:p>
+        </w:tc>
+      </w:tr>
+      <w:tr>
+        <w:trPr>
+          <w:jc w:val="center"/>
+        </w:trPr>
+        <w:tc>
+          <w:tcPr>
+            <w:tcW w:w="576" w:type="dxa"/>
+          </w:tcPr>
+          <w:p>
+            <w:pPr>
+              <w:pStyle w:val="NoSpacing"/>
+              <w:jc w:val="center"/>
+            </w:pPr>
+            <w:r>
+              <w:t>4</w:t>
+            </w:r>
+          </w:p>
+        </w:tc>
+        <w:tc>
+          <w:tcPr>
+            <w:tcW w:w="576" w:type="dxa"/>
+          </w:tcPr>
+          <w:p>
+            <w:pPr>
+              <w:pStyle w:val="NoSpacing"/>
+              <w:jc w:val="center"/>
+            </w:pPr>
+            <w:r>
+              <w:t>12</w:t>
+            </w:r>
+          </w:p>
+        </w:tc>
+      </w:tr>
+      <w:tr>
+        <w:trPr>
+          <w:jc w:val="center"/>
+        </w:trPr>
+        <w:tc>
+          <w:tcPr>
+            <w:tcW w:w="576" w:type="dxa"/>
+          </w:tcPr>
+          <w:p>
+            <w:pPr>
+              <w:pStyle w:val="NoSpacing"/>
+              <w:jc w:val="center"/>
+            </w:pPr>
+            <w:r>
+              <w:t>6</w:t>
+            </w:r>
+          </w:p>
+        </w:tc>
+        <w:tc>
+          <w:tcPr>
+            <w:tcW w:w="576" w:type="dxa"/>
+          </w:tcPr>
+          <w:p>
+            <w:pPr>
+              <w:pStyle w:val="NoSpacing"/>
+              <w:jc w:val="center"/>
+            </w:pPr>
+            <w:r>
+              <w:t>2</w:t>
+            </w:r>
+          </w:p>
+        </w:tc>
+      </w:tr>
+      <w:tr>
+        <w:trPr>
+          <w:jc w:val="center"/>
+        </w:trPr>
+        <w:tc>
+          <w:tcPr>
+            <w:tcW w:w="576" w:type="dxa"/>
+          </w:tcPr>
+          <w:p>
+            <w:pPr>
+              <w:pStyle w:val="NoSpacing"/>
+              <w:jc w:val="center"/>
+            </w:pPr>
+            <w:r>
+              <w:t>8</w:t>
+            </w:r>
+          </w:p>
+        </w:tc>
+        <w:tc>
+          <w:tcPr>
+            <w:tcW w:w="576" w:type="dxa"/>
+          </w:tcPr>
+          <w:p>
+            <w:pPr>
+              <w:pStyle w:val="NoSpacing"/>
+              <w:jc w:val="center"/>
+            </w:pPr>
+            <w:r>
+              <w:t>6</w:t>
+            </w:r>
+          </w:p>
+        </w:tc>
+      </w:tr>
+      <w:tr>
+        <w:trPr>
+          <w:jc w:val="center"/>
+        </w:trPr>
+        <w:tc>
+          <w:tcPr>
+            <w:tcW w:w="576" w:type="dxa"/>
+          </w:tcPr>
+          <w:p>
+            <w:pPr>
+              <w:pStyle w:val="NoSpacing"/>
+              <w:jc w:val="center"/>
+            </w:pPr>
+            <w:r>
+              <w:t>10</w:t>
+            </w:r>
+          </w:p>
+        </w:tc>
+        <w:tc>
+          <w:tcPr>
+            <w:tcW w:w="576" w:type="dxa"/>
+          </w:tcPr>
+          <w:p>
+            <w:pPr>
+              <w:pStyle w:val="NoSpacing"/>
+              <w:jc w:val="center"/>
+            </w:pPr>
+            <w:r>
+              <w:t>2</w:t>
+            </w:r>
+          </w:p>
+        </w:tc>
+      </w:tr>
+    </w:tbl>
+    <w:p>
+      <w:pPr>
+        <w:pStyle w:val="ListParagraph"/>
+        <w:numPr>
+          <w:ilvl w:val="0"/>
+          <w:numId w:val="90"/>
+        </w:numPr>
+        <w:rPr>
+          <w:rFonts w:eastAsiaTheme="minorEastAsia"/>
+          <w:b/>
+          <w:bCs/>
+        </w:rPr>
+      </w:pPr>
+      <w:r>
+        <w:rPr>
+          <w:rFonts w:eastAsiaTheme="minorEastAsia"/>
+          <w:b/>
+          <w:bCs/>
+        </w:rPr>
+        <w:t>y = -1.7x + 17.8</w:t>
+      </w:r>
+    </w:p>
+    <w:p>
+      <w:pPr>
+        <w:pStyle w:val="ListParagraph"/>
+        <w:numPr>
+          <w:ilvl w:val="0"/>
+          <w:numId w:val="81"/>
+        </w:numPr>
+        <w:rPr>
+          <w:rFonts w:eastAsiaTheme="minorEastAsia"/>
+        </w:rPr>
+      </w:pPr>
+      <w:r>
+        <w:rPr>
+          <w:rFonts w:eastAsiaTheme="minorEastAsia"/>
+        </w:rPr>
+        <w:t xml:space="preserve">Calculate the equation for the </w:t>
+      </w:r>
+      <w:proofErr w:type="gramStart"/>
+      <w:r>
+        <w:rPr>
+          <w:rFonts w:eastAsiaTheme="minorEastAsia"/>
+        </w:rPr>
+        <w:t>line of best</w:t>
+      </w:r>
+      <w:proofErr w:type="gramEnd"/>
+      <w:r>
+        <w:rPr>
+          <w:rFonts w:eastAsiaTheme="minorEastAsia"/>
+        </w:rPr>
+        <w:t xml:space="preserve"> fit for the following set of data in </w:t>
+      </w:r>
+      <m:oMath>
+        <m:r>
+          <w:rPr>
+            <w:rFonts w:ascii="Cambria Math" w:eastAsiaTheme="minorEastAsia" w:hAnsi="Cambria Math"/>
+          </w:rPr>
+          <m:t>y=mx+b</m:t>
+        </m:r>
+      </m:oMath>
+      <w:r>
+        <w:rPr>
+          <w:rFonts w:eastAsiaTheme="minorEastAsia"/>
+        </w:rPr>
+        <w:t xml:space="preserve"> form. Round </w:t>
+      </w:r>
+      <w:r>
+        <w:rPr>
+          <w:rFonts w:eastAsiaTheme="minorEastAsia"/>
+          <w:i/>
+          <w:iCs/>
+        </w:rPr>
+        <w:t>m</w:t>
+      </w:r>
+      <w:r>
+        <w:rPr>
+          <w:rFonts w:eastAsiaTheme="minorEastAsia"/>
+        </w:rPr>
+        <w:t xml:space="preserve"> and </w:t>
+      </w:r>
+      <w:r>
+        <w:rPr>
+          <w:rFonts w:eastAsiaTheme="minorEastAsia"/>
+          <w:i/>
+          <w:iCs/>
+        </w:rPr>
+        <w:t>b</w:t>
+      </w:r>
+      <w:r>
+        <w:rPr>
+          <w:rFonts w:eastAsiaTheme="minorEastAsia"/>
+        </w:rPr>
+        <w:t xml:space="preserve"> to the nearest tenth.</w:t>
+      </w:r>
+    </w:p>
+    <w:tbl>
+      <w:tblPr>
+        <w:tblStyle w:val="TableGrid"/>
+        <w:tblW w:w="0" w:type="auto"/>
+        <w:jc w:val="center"/>
+        <w:tblLook w:val="04A0" w:firstRow="1" w:lastRow="0" w:firstColumn="1" w:lastColumn="0" w:noHBand="0" w:noVBand="1"/>
+      </w:tblPr>
+      <w:tblGrid>
+        <w:gridCol w:w="576"/>
+        <w:gridCol w:w="576"/>
+      </w:tblGrid>
+      <w:tr>
+        <w:trPr>
+          <w:jc w:val="center"/>
+        </w:trPr>
+        <w:tc>
+          <w:tcPr>
+            <w:tcW w:w="576" w:type="dxa"/>
+          </w:tcPr>
+          <w:p>
+            <w:pPr>
+              <w:pStyle w:val="NoSpacing"/>
+              <w:jc w:val="center"/>
+            </w:pPr>
+            <w:r>
+              <w:t>x</w:t>
+            </w:r>
+          </w:p>
+        </w:tc>
+        <w:tc>
+          <w:tcPr>
+            <w:tcW w:w="576" w:type="dxa"/>
+          </w:tcPr>
+          <w:p>
+            <w:pPr>
+              <w:pStyle w:val="NoSpacing"/>
+              <w:jc w:val="center"/>
+            </w:pPr>
+            <w:r>
+              <w:t>y</w:t>
+            </w:r>
+          </w:p>
+        </w:tc>
+      </w:tr>
+      <w:tr>
+        <w:trPr>
+          <w:jc w:val="center"/>
+        </w:trPr>
+        <w:tc>
+          <w:tcPr>
+            <w:tcW w:w="576" w:type="dxa"/>
+          </w:tcPr>
+          <w:p>
+            <w:pPr>
+              <w:pStyle w:val="NoSpacing"/>
+              <w:jc w:val="center"/>
+            </w:pPr>
+            <w:r>
+              <w:t>10</w:t>
+            </w:r>
+          </w:p>
+        </w:tc>
+        <w:tc>
+          <w:tcPr>
+            <w:tcW w:w="576" w:type="dxa"/>
+          </w:tcPr>
+          <w:p>
+            <w:pPr>
+              <w:pStyle w:val="NoSpacing"/>
+              <w:jc w:val="center"/>
+            </w:pPr>
+            <w:r>
+              <w:t>33</w:t>
+            </w:r>
+          </w:p>
+        </w:tc>
+      </w:tr>
+      <w:tr>
+        <w:trPr>
+          <w:jc w:val="center"/>
+        </w:trPr>
+        <w:tc>
+          <w:tcPr>
+            <w:tcW w:w="576" w:type="dxa"/>
+          </w:tcPr>
+          <w:p>
+            <w:pPr>
+              <w:pStyle w:val="NoSpacing"/>
+              <w:jc w:val="center"/>
+            </w:pPr>
+            <w:r>
+              <w:t>20</w:t>
+            </w:r>
+          </w:p>
+        </w:tc>
+        <w:tc>
+          <w:tcPr>
+            <w:tcW w:w="576" w:type="dxa"/>
+          </w:tcPr>
+          <w:p>
+            <w:pPr>
+              <w:pStyle w:val="NoSpacing"/>
+              <w:jc w:val="center"/>
+            </w:pPr>
+            <w:r>
+              <w:t>20</w:t>
+            </w:r>
+          </w:p>
+        </w:tc>
+      </w:tr>
+      <w:tr>
+        <w:trPr>
+          <w:jc w:val="center"/>
+        </w:trPr>
+        <w:tc>
+          <w:tcPr>
+            <w:tcW w:w="576" w:type="dxa"/>
+          </w:tcPr>
+          <w:p>
+            <w:pPr>
+              <w:pStyle w:val="NoSpacing"/>
+              <w:jc w:val="center"/>
+            </w:pPr>
+            <w:r>
+              <w:t>30</w:t>
+            </w:r>
+          </w:p>
+        </w:tc>
+        <w:tc>
+          <w:tcPr>
+            <w:tcW w:w="576" w:type="dxa"/>
+          </w:tcPr>
+          <w:p>
+            <w:pPr>
+              <w:pStyle w:val="NoSpacing"/>
+              <w:jc w:val="center"/>
+            </w:pPr>
+            <w:r>
+              <w:t>10</w:t>
+            </w:r>
+          </w:p>
+        </w:tc>
+      </w:tr>
+      <w:tr>
+        <w:trPr>
+          <w:jc w:val="center"/>
+        </w:trPr>
+        <w:tc>
+          <w:tcPr>
+            <w:tcW w:w="576" w:type="dxa"/>
+          </w:tcPr>
+          <w:p>
+            <w:pPr>
+              <w:pStyle w:val="NoSpacing"/>
+              <w:jc w:val="center"/>
+            </w:pPr>
+            <w:r>
+              <w:t>40</w:t>
+            </w:r>
+          </w:p>
+        </w:tc>
+        <w:tc>
+          <w:tcPr>
+            <w:tcW w:w="576" w:type="dxa"/>
+          </w:tcPr>
+          <w:p>
+            <w:pPr>
+              <w:pStyle w:val="NoSpacing"/>
+              <w:jc w:val="center"/>
+            </w:pPr>
+            <w:r>
+              <w:t>14</w:t>
+            </w:r>
+          </w:p>
+        </w:tc>
+      </w:tr>
+      <w:tr>
+        <w:trPr>
+          <w:jc w:val="center"/>
+        </w:trPr>
+        <w:tc>
+          <w:tcPr>
+            <w:tcW w:w="576" w:type="dxa"/>
+          </w:tcPr>
+          <w:p>
+            <w:pPr>
+              <w:pStyle w:val="NoSpacing"/>
+              <w:jc w:val="center"/>
+            </w:pPr>
+            <w:r>
+              <w:t>50</w:t>
+            </w:r>
+          </w:p>
+        </w:tc>
+        <w:tc>
+          <w:tcPr>
+            <w:tcW w:w="576" w:type="dxa"/>
+          </w:tcPr>
+          <w:p>
+            <w:pPr>
+              <w:pStyle w:val="NoSpacing"/>
+              <w:jc w:val="center"/>
+            </w:pPr>
+            <w:r>
+              <w:t>6</w:t>
+            </w:r>
+          </w:p>
+        </w:tc>
+      </w:tr>
+    </w:tbl>
+    <w:p>
+      <w:pPr>
+        <w:pStyle w:val="ListParagraph"/>
+        <w:rPr>
+          <w:rFonts w:eastAsiaTheme="minorEastAsia"/>
+          <w:b/>
+          <w:bCs/>
+        </w:rPr>
+      </w:pPr>
+      <w:r>
+        <w:rPr>
+          <w:rFonts w:eastAsiaTheme="minorEastAsia"/>
+          <w:b/>
+          <w:bCs/>
+        </w:rPr>
+        <w:t xml:space="preserve">(2) </w:t>
+      </w:r>
+      <w:r>
+        <w:rPr>
+          <w:rFonts w:eastAsiaTheme="minorEastAsia"/>
+          <w:b/>
+          <w:bCs/>
+        </w:rPr>
+        <w:t>y = -0.6x + 34.6</w:t>
+      </w:r>
+    </w:p>
+    <w:p>
+      <w:pPr>
+        <w:pStyle w:val="ListParagraph"/>
+        <w:numPr>
+          <w:ilvl w:val="0"/>
+          <w:numId w:val="81"/>
+        </w:numPr>
+        <w:rPr>
+          <w:rFonts w:eastAsiaTheme="minorEastAsia"/>
+        </w:rPr>
+      </w:pPr>
+      <w:r>
+        <w:rPr>
+          <w:rFonts w:eastAsiaTheme="minorEastAsia"/>
+        </w:rPr>
+        <w:t xml:space="preserve">Calculate the equation for the </w:t>
+      </w:r>
+      <w:proofErr w:type="gramStart"/>
+      <w:r>
+        <w:rPr>
+          <w:rFonts w:eastAsiaTheme="minorEastAsia"/>
+        </w:rPr>
+        <w:t>line of best</w:t>
+      </w:r>
+      <w:proofErr w:type="gramEnd"/>
+      <w:r>
+        <w:rPr>
+          <w:rFonts w:eastAsiaTheme="minorEastAsia"/>
+        </w:rPr>
+        <w:t xml:space="preserve"> fit for the following set of data in </w:t>
+      </w:r>
+      <m:oMath>
+        <m:r>
+          <w:rPr>
+            <w:rFonts w:ascii="Cambria Math" w:eastAsiaTheme="minorEastAsia" w:hAnsi="Cambria Math"/>
+          </w:rPr>
+          <m:t>y=mx+b</m:t>
+        </m:r>
+      </m:oMath>
+      <w:r>
+        <w:rPr>
+          <w:rFonts w:eastAsiaTheme="minorEastAsia"/>
+        </w:rPr>
+        <w:t xml:space="preserve"> form. Round </w:t>
+      </w:r>
+      <w:r>
+        <w:rPr>
+          <w:rFonts w:eastAsiaTheme="minorEastAsia"/>
+          <w:i/>
+          <w:iCs/>
+        </w:rPr>
+        <w:t>m</w:t>
+      </w:r>
+      <w:r>
+        <w:rPr>
+          <w:rFonts w:eastAsiaTheme="minorEastAsia"/>
+        </w:rPr>
+        <w:t xml:space="preserve"> and </w:t>
+      </w:r>
+      <w:r>
+        <w:rPr>
+          <w:rFonts w:eastAsiaTheme="minorEastAsia"/>
+          <w:i/>
+          <w:iCs/>
+        </w:rPr>
+        <w:t>b</w:t>
+      </w:r>
+      <w:r>
+        <w:rPr>
+          <w:rFonts w:eastAsiaTheme="minorEastAsia"/>
+        </w:rPr>
+        <w:t xml:space="preserve"> to the nearest tenth.</w:t>
+      </w:r>
+    </w:p>
+    <w:tbl>
+      <w:tblPr>
+        <w:tblStyle w:val="TableGrid"/>
+        <w:tblW w:w="0" w:type="auto"/>
+        <w:jc w:val="center"/>
+        <w:tblLook w:val="04A0" w:firstRow="1" w:lastRow="0" w:firstColumn="1" w:lastColumn="0" w:noHBand="0" w:noVBand="1"/>
+      </w:tblPr>
+      <w:tblGrid>
+        <w:gridCol w:w="576"/>
+        <w:gridCol w:w="576"/>
+      </w:tblGrid>
+      <w:tr>
+        <w:trPr>
+          <w:jc w:val="center"/>
+        </w:trPr>
+        <w:tc>
+          <w:tcPr>
+            <w:tcW w:w="576" w:type="dxa"/>
+          </w:tcPr>
+          <w:p>
+            <w:pPr>
+              <w:pStyle w:val="NoSpacing"/>
+              <w:jc w:val="center"/>
+            </w:pPr>
+            <w:r>
+              <w:t>x</w:t>
+            </w:r>
+          </w:p>
+        </w:tc>
+        <w:tc>
+          <w:tcPr>
+            <w:tcW w:w="576" w:type="dxa"/>
+          </w:tcPr>
+          <w:p>
+            <w:pPr>
+              <w:pStyle w:val="NoSpacing"/>
+              <w:jc w:val="center"/>
+            </w:pPr>
+            <w:r>
+              <w:t>y</w:t>
+            </w:r>
+          </w:p>
+        </w:tc>
+      </w:tr>
+      <w:tr>
+        <w:trPr>
+          <w:jc w:val="center"/>
+        </w:trPr>
+        <w:tc>
+          <w:tcPr>
+            <w:tcW w:w="576" w:type="dxa"/>
+          </w:tcPr>
+          <w:p>
+            <w:pPr>
+              <w:pStyle w:val="NoSpacing"/>
+              <w:jc w:val="center"/>
+            </w:pPr>
+            <w:r>
+              <w:t>10</w:t>
+            </w:r>
+          </w:p>
+        </w:tc>
+        <w:tc>
+          <w:tcPr>
+            <w:tcW w:w="576" w:type="dxa"/>
+          </w:tcPr>
+          <w:p>
+            <w:pPr>
+              <w:pStyle w:val="NoSpacing"/>
+              <w:jc w:val="center"/>
+            </w:pPr>
+            <w:r>
+              <w:t>250</w:t>
+            </w:r>
+          </w:p>
+        </w:tc>
+      </w:tr>
+      <w:tr>
+        <w:trPr>
+          <w:jc w:val="center"/>
+        </w:trPr>
+        <w:tc>
+          <w:tcPr>
+            <w:tcW w:w="576" w:type="dxa"/>
+          </w:tcPr>
+          <w:p>
+            <w:pPr>
+              <w:pStyle w:val="NoSpacing"/>
+              <w:jc w:val="center"/>
+            </w:pPr>
+            <w:r>
+              <w:t>25</w:t>
+            </w:r>
+          </w:p>
+        </w:tc>
+        <w:tc>
+          <w:tcPr>
+            <w:tcW w:w="576" w:type="dxa"/>
+          </w:tcPr>
+          <w:p>
+            <w:pPr>
+              <w:pStyle w:val="NoSpacing"/>
+              <w:jc w:val="center"/>
+            </w:pPr>
+            <w:r>
+              <w:t>310</w:t>
+            </w:r>
+          </w:p>
+        </w:tc>
+      </w:tr>
+      <w:tr>
+        <w:trPr>
+          <w:jc w:val="center"/>
+        </w:trPr>
+        <w:tc>
+          <w:tcPr>
+            <w:tcW w:w="576" w:type="dxa"/>
+          </w:tcPr>
+          <w:p>
+            <w:pPr>
+              <w:pStyle w:val="NoSpacing"/>
+              <w:jc w:val="center"/>
+            </w:pPr>
+            <w:r>
+              <w:t>37</w:t>
+            </w:r>
+          </w:p>
+        </w:tc>
+        <w:tc>
+          <w:tcPr>
+            <w:tcW w:w="576" w:type="dxa"/>
+          </w:tcPr>
+          <w:p>
+            <w:pPr>
+              <w:pStyle w:val="NoSpacing"/>
+              <w:jc w:val="center"/>
+            </w:pPr>
+            <w:r>
+              <w:t>450</w:t>
+            </w:r>
+          </w:p>
+        </w:tc>
+      </w:tr>
+      <w:tr>
+        <w:trPr>
+          <w:jc w:val="center"/>
+        </w:trPr>
+        <w:tc>
+          <w:tcPr>
+            <w:tcW w:w="576" w:type="dxa"/>
+          </w:tcPr>
+          <w:p>
+            <w:pPr>
+              <w:pStyle w:val="NoSpacing"/>
+              <w:jc w:val="center"/>
+            </w:pPr>
+            <w:r>
+              <w:t>46</w:t>
+            </w:r>
+          </w:p>
+        </w:tc>
+        <w:tc>
+          <w:tcPr>
+            <w:tcW w:w="576" w:type="dxa"/>
+          </w:tcPr>
+          <w:p>
+            <w:pPr>
+              <w:pStyle w:val="NoSpacing"/>
+              <w:jc w:val="center"/>
+            </w:pPr>
+            <w:r>
+              <w:t>560</w:t>
+            </w:r>
+          </w:p>
+        </w:tc>
+      </w:tr>
+      <w:tr>
+        <w:trPr>
+          <w:jc w:val="center"/>
+        </w:trPr>
+        <w:tc>
+          <w:tcPr>
+            <w:tcW w:w="576" w:type="dxa"/>
+          </w:tcPr>
+          <w:p>
+            <w:pPr>
+              <w:pStyle w:val="NoSpacing"/>
+              <w:jc w:val="center"/>
+            </w:pPr>
+            <w:r>
+              <w:t>59</w:t>
+            </w:r>
+          </w:p>
+        </w:tc>
+        <w:tc>
+          <w:tcPr>
+            <w:tcW w:w="576" w:type="dxa"/>
+          </w:tcPr>
+          <w:p>
+            <w:pPr>
+              <w:pStyle w:val="NoSpacing"/>
+              <w:jc w:val="center"/>
+            </w:pPr>
+            <w:r>
+              <w:t>820</w:t>
+            </w:r>
+          </w:p>
+        </w:tc>
+      </w:tr>
+    </w:tbl>
+    <w:p>
+      <w:pPr>
+        <w:pStyle w:val="ListParagraph"/>
+        <w:rPr>
+          <w:rFonts w:eastAsiaTheme="minorEastAsia"/>
+          <w:b/>
+          <w:bCs/>
+        </w:rPr>
+      </w:pPr>
+      <w:r>
+        <w:rPr>
+          <w:rFonts w:eastAsiaTheme="minorEastAsia"/>
+          <w:b/>
+          <w:bCs/>
+        </w:rPr>
+        <w:t>(3) y = 11.5x + 69.8</w:t>
+      </w:r>
+    </w:p>
+    <w:p>
+      <w:pPr>
+        <w:pStyle w:val="ListParagraph"/>
+        <w:numPr>
+          <w:ilvl w:val="0"/>
+          <w:numId w:val="81"/>
+        </w:numPr>
+        <w:rPr>
+          <w:rFonts w:eastAsiaTheme="minorEastAsia"/>
+        </w:rPr>
+      </w:pPr>
+      <w:r>
+        <w:rPr>
+          <w:rFonts w:eastAsiaTheme="minorEastAsia"/>
+        </w:rPr>
+        <w:t xml:space="preserve">What is the equation for the </w:t>
+      </w:r>
+      <w:proofErr w:type="gramStart"/>
+      <w:r>
+        <w:rPr>
+          <w:rFonts w:eastAsiaTheme="minorEastAsia"/>
+        </w:rPr>
+        <w:t>line of best</w:t>
+      </w:r>
+      <w:proofErr w:type="gramEnd"/>
+      <w:r>
+        <w:rPr>
+          <w:rFonts w:eastAsiaTheme="minorEastAsia"/>
+        </w:rPr>
+        <w:t xml:space="preserve"> fit for the points on this scatterplot?</w:t>
+      </w:r>
+    </w:p>
+    <w:tbl>
+      <w:tblPr>
+        <w:tblStyle w:val="TableGrid"/>
+        <w:tblW w:w="0" w:type="auto"/>
+        <w:jc w:val="center"/>
+        <w:tblLook w:val="04A0" w:firstRow="1" w:lastRow="0" w:firstColumn="1" w:lastColumn="0" w:noHBand="0" w:noVBand="1"/>
+      </w:tblPr>
+      <w:tblGrid>
+        <w:gridCol w:w="432"/>
+        <w:gridCol w:w="452"/>
+        <w:gridCol w:w="432"/>
+      </w:tblGrid>
+      <w:tr>
+        <w:trPr>
+          <w:jc w:val="center"/>
+        </w:trPr>
+        <w:tc>
+          <w:tcPr>
+            <w:tcW w:w="432" w:type="dxa"/>
+          </w:tcPr>
+          <w:p>
+            <w:pPr>
+              <w:pStyle w:val="NoSpacing"/>
+              <w:jc w:val="center"/>
+            </w:pPr>
+          </w:p>
+        </w:tc>
+        <w:tc>
+          <w:tcPr>
+            <w:tcW w:w="432" w:type="dxa"/>
+          </w:tcPr>
+          <w:p>
+            <w:pPr>
+              <w:pStyle w:val="NoSpacing"/>
+              <w:jc w:val="center"/>
+            </w:pPr>
+            <w:r>
+              <w:t>x</w:t>
+            </w:r>
+          </w:p>
+        </w:tc>
+        <w:tc>
+          <w:tcPr>
+            <w:tcW w:w="432" w:type="dxa"/>
+          </w:tcPr>
+          <w:p>
+            <w:pPr>
+              <w:pStyle w:val="NoSpacing"/>
+              <w:jc w:val="center"/>
+            </w:pPr>
+            <w:r>
+              <w:t>y</w:t>
+            </w:r>
+          </w:p>
+        </w:tc>
+      </w:tr>
+      <w:tr>
+        <w:trPr>
+          <w:jc w:val="center"/>
+        </w:trPr>
+        <w:tc>
+          <w:tcPr>
+            <w:tcW w:w="432" w:type="dxa"/>
+          </w:tcPr>
+          <w:p>
+            <w:pPr>
+              <w:pStyle w:val="NoSpacing"/>
+              <w:jc w:val="center"/>
+            </w:pPr>
+            <w:r>
+              <w:t>A</w:t>
+            </w:r>
+          </w:p>
+        </w:tc>
+        <w:tc>
+          <w:tcPr>
+            <w:tcW w:w="432" w:type="dxa"/>
+          </w:tcPr>
+          <w:p>
+            <w:pPr>
+              <w:pStyle w:val="NoSpacing"/>
+              <w:jc w:val="center"/>
+            </w:pPr>
+            <w:r>
+              <w:t>2</w:t>
+            </w:r>
+          </w:p>
+        </w:tc>
+        <w:tc>
+          <w:tcPr>
+            <w:tcW w:w="432" w:type="dxa"/>
+          </w:tcPr>
+          <w:p>
+            <w:pPr>
+              <w:pStyle w:val="NoSpacing"/>
+              <w:jc w:val="center"/>
+            </w:pPr>
+            <w:r>
+              <w:t>1</w:t>
+            </w:r>
+          </w:p>
+        </w:tc>
+      </w:tr>
+      <w:tr>
+        <w:trPr>
+          <w:jc w:val="center"/>
+        </w:trPr>
+        <w:tc>
+          <w:tcPr>
+            <w:tcW w:w="432" w:type="dxa"/>
+          </w:tcPr>
+          <w:p>
+            <w:pPr>
+              <w:pStyle w:val="NoSpacing"/>
+              <w:jc w:val="center"/>
+            </w:pPr>
+            <w:r>
+              <w:t>B</w:t>
+            </w:r>
+          </w:p>
+        </w:tc>
+        <w:tc>
+          <w:tcPr>
+            <w:tcW w:w="432" w:type="dxa"/>
+          </w:tcPr>
+          <w:p>
+            <w:pPr>
+              <w:pStyle w:val="NoSpacing"/>
+              <w:jc w:val="center"/>
+            </w:pPr>
+            <w:r>
+              <w:t>4</w:t>
+            </w:r>
+          </w:p>
+        </w:tc>
+        <w:tc>
+          <w:tcPr>
+            <w:tcW w:w="432" w:type="dxa"/>
+          </w:tcPr>
+          <w:p>
+            <w:pPr>
+              <w:pStyle w:val="NoSpacing"/>
+              <w:jc w:val="center"/>
+            </w:pPr>
+            <w:r>
+              <w:t>5</w:t>
+            </w:r>
+          </w:p>
+        </w:tc>
+      </w:tr>
+      <w:tr>
+        <w:trPr>
+          <w:jc w:val="center"/>
+        </w:trPr>
+        <w:tc>
+          <w:tcPr>
+            <w:tcW w:w="432" w:type="dxa"/>
+          </w:tcPr>
+          <w:p>
+            <w:pPr>
+              <w:pStyle w:val="NoSpacing"/>
+              <w:jc w:val="center"/>
+            </w:pPr>
+            <w:r>
+              <w:t>C</w:t>
+            </w:r>
+          </w:p>
+        </w:tc>
+        <w:tc>
+          <w:tcPr>
+            <w:tcW w:w="432" w:type="dxa"/>
+          </w:tcPr>
+          <w:p>
+            <w:pPr>
+              <w:pStyle w:val="NoSpacing"/>
+              <w:jc w:val="center"/>
+            </w:pPr>
+            <w:r>
+              <w:t>6</w:t>
+            </w:r>
+          </w:p>
+        </w:tc>
+        <w:tc>
+          <w:tcPr>
+            <w:tcW w:w="432" w:type="dxa"/>
+          </w:tcPr>
+          <w:p>
+            <w:pPr>
+              <w:pStyle w:val="NoSpacing"/>
+              <w:jc w:val="center"/>
+            </w:pPr>
+            <w:r>
+              <w:t>3</w:t>
+            </w:r>
+          </w:p>
+        </w:tc>
+      </w:tr>
+      <w:tr>
+        <w:trPr>
+          <w:jc w:val="center"/>
+        </w:trPr>
+        <w:tc>
+          <w:tcPr>
+            <w:tcW w:w="432" w:type="dxa"/>
+          </w:tcPr>
+          <w:p>
+            <w:pPr>
+              <w:pStyle w:val="NoSpacing"/>
+              <w:jc w:val="center"/>
+            </w:pPr>
+            <w:r>
+              <w:t>D</w:t>
+            </w:r>
+          </w:p>
+        </w:tc>
+        <w:tc>
+          <w:tcPr>
+            <w:tcW w:w="432" w:type="dxa"/>
+          </w:tcPr>
+          <w:p>
+            <w:pPr>
+              <w:pStyle w:val="NoSpacing"/>
+              <w:jc w:val="center"/>
+            </w:pPr>
+            <w:r>
+              <w:t>8</w:t>
+            </w:r>
+          </w:p>
+        </w:tc>
+        <w:tc>
+          <w:tcPr>
+            <w:tcW w:w="432" w:type="dxa"/>
+          </w:tcPr>
+          <w:p>
+            <w:pPr>
+              <w:pStyle w:val="NoSpacing"/>
+              <w:jc w:val="center"/>
+            </w:pPr>
+            <w:r>
+              <w:t>7</w:t>
+            </w:r>
+          </w:p>
+        </w:tc>
+      </w:tr>
+      <w:tr>
+        <w:trPr>
+          <w:jc w:val="center"/>
+        </w:trPr>
+        <w:tc>
+          <w:tcPr>
+            <w:tcW w:w="432" w:type="dxa"/>
+          </w:tcPr>
+          <w:p>
+            <w:pPr>
+              <w:pStyle w:val="NoSpacing"/>
+              <w:jc w:val="center"/>
+            </w:pPr>
+            <w:r>
+              <w:t>E</w:t>
+            </w:r>
+          </w:p>
+        </w:tc>
+        <w:tc>
+          <w:tcPr>
+            <w:tcW w:w="432" w:type="dxa"/>
+          </w:tcPr>
+          <w:p>
+            <w:pPr>
+              <w:pStyle w:val="NoSpacing"/>
+              <w:jc w:val="center"/>
+            </w:pPr>
+            <w:r>
+              <w:t>10</w:t>
+            </w:r>
+          </w:p>
+        </w:tc>
+        <w:tc>
+          <w:tcPr>
+            <w:tcW w:w="432" w:type="dxa"/>
+          </w:tcPr>
+          <w:p>
+            <w:pPr>
+              <w:pStyle w:val="NoSpacing"/>
+              <w:jc w:val="center"/>
+            </w:pPr>
+            <w:r>
+              <w:t>9</w:t>
+            </w:r>
+          </w:p>
+        </w:tc>
+      </w:tr>
+    </w:tbl>
+    <w:p>
+      <w:pPr>
+        <w:rPr>
+          <w:rFonts w:eastAsiaTheme="minorEastAsia"/>
+          <w:b/>
+          <w:bCs/>
+        </w:rPr>
+      </w:pPr>
+      <w:r>
+        <w:rPr>
+          <w:rFonts w:eastAsiaTheme="minorEastAsia"/>
+        </w:rPr>
+        <w:br/>
+      </w:r>
+      <w:r>
+        <w:rPr>
+          <w:rFonts w:eastAsiaTheme="minorEastAsia"/>
+        </w:rPr>
+        <w:tab/>
+      </w:r>
+      <w:r>
+        <w:rPr>
+          <w:rFonts w:eastAsiaTheme="minorEastAsia"/>
+          <w:b/>
+          <w:bCs/>
+        </w:rPr>
+        <w:t xml:space="preserve">(4) </w:t>
+      </w:r>
+      <w:r>
+        <w:rPr>
+          <w:rFonts w:eastAsiaTheme="minorEastAsia"/>
+          <w:b/>
+          <w:bCs/>
+        </w:rPr>
+        <w:t>y = 0.9x - 0.4</w:t>
+      </w:r>
+    </w:p>
+    <w:p>
+      <w:pPr>
+        <w:pStyle w:val="ListParagraph"/>
+        <w:numPr>
+          <w:ilvl w:val="0"/>
+          <w:numId w:val="81"/>
+        </w:numPr>
+        <w:rPr>
+          <w:rFonts w:eastAsiaTheme="minorEastAsia"/>
+          <w:b/>
+          <w:bCs/>
+        </w:rPr>
+      </w:pPr>
+      <w:r>
+        <w:rPr>
+          <w:rFonts w:eastAsiaTheme="minorEastAsia"/>
+        </w:rPr>
+        <w:t>Of these four choices, which line appears to be the best fit for this scatterplot?</w:t>
+      </w:r>
+      <w:r>
+        <w:rPr>
+          <w:rFonts w:eastAsiaTheme="minorEastAsia"/>
+        </w:rPr>
+        <w:br/>
+      </w:r>
+      <w:r>
+        <w:rPr>
+          <w:rFonts w:eastAsiaTheme="minorEastAsia"/>
+          <w:b/>
+          <w:bCs/>
+        </w:rPr>
+        <w:t>(3)</w:t>
+      </w:r>
+    </w:p>
+    <w:p>
+      <w:pPr>
+        <w:pStyle w:val="ListParagraph"/>
+        <w:numPr>
+          <w:ilvl w:val="0"/>
+          <w:numId w:val="81"/>
+        </w:numPr>
+        <w:rPr>
+          <w:rFonts w:eastAsiaTheme="minorEastAsia"/>
+          <w:b/>
+          <w:bCs/>
+        </w:rPr>
+      </w:pPr>
+      <w:r>
+        <w:rPr>
+          <w:rFonts w:eastAsiaTheme="minorEastAsia"/>
+        </w:rPr>
+        <w:t>The equation</w:t>
+      </w:r>
+      <m:oMath>
+        <m:r>
+          <w:rPr>
+            <w:rFonts w:ascii="Cambria Math" w:eastAsiaTheme="minorEastAsia" w:hAnsi="Cambria Math"/>
+          </w:rPr>
+          <m:t>y=x+3</m:t>
+        </m:r>
+      </m:oMath>
+      <w:r>
+        <w:rPr>
+          <w:rFonts w:eastAsiaTheme="minorEastAsia"/>
+        </w:rPr>
+        <w:t xml:space="preserve"> is a line of best fit for which scatterplot?</w:t>
+      </w:r>
+      <w:r>
+        <w:rPr>
+          <w:rFonts w:eastAsiaTheme="minorEastAsia"/>
+        </w:rPr>
+        <w:br/>
+      </w:r>
+      <w:r>
+        <w:rPr>
+          <w:rFonts w:eastAsiaTheme="minorEastAsia"/>
+          <w:b/>
+          <w:bCs/>
+        </w:rPr>
+        <w:t>(1)</w:t>
+      </w:r>
     </w:p>
     <w:p/>
     <w:sectPr>
@@ -1755,6 +4382,95 @@
     </w:lvl>
   </w:abstractNum>
   <w:abstractNum w:abstractNumId="11" w15:restartNumberingAfterBreak="0">
+    <w:nsid w:val="0DAF2200"/>
+    <w:multiLevelType w:val="hybridMultilevel"/>
+    <w:tmpl w:val="CEC88B3A"/>
+    <w:lvl w:ilvl="0" w:tplc="B358E398">
+      <w:start w:val="4"/>
+      <w:numFmt w:val="decimal"/>
+      <w:lvlText w:val="(%1)"/>
+      <w:lvlJc w:val="left"/>
+      <w:pPr>
+        <w:ind w:left="1440" w:hanging="360"/>
+      </w:pPr>
+      <w:rPr>
+        <w:rFonts w:hint="default"/>
+      </w:rPr>
+    </w:lvl>
+    <w:lvl w:ilvl="1" w:tplc="04090019" w:tentative="1">
+      <w:start w:val="1"/>
+      <w:numFmt w:val="lowerLetter"/>
+      <w:lvlText w:val="%2."/>
+      <w:lvlJc w:val="left"/>
+      <w:pPr>
+        <w:ind w:left="2160" w:hanging="360"/>
+      </w:pPr>
+    </w:lvl>
+    <w:lvl w:ilvl="2" w:tplc="0409001B" w:tentative="1">
+      <w:start w:val="1"/>
+      <w:numFmt w:val="lowerRoman"/>
+      <w:lvlText w:val="%3."/>
+      <w:lvlJc w:val="right"/>
+      <w:pPr>
+        <w:ind w:left="2880" w:hanging="180"/>
+      </w:pPr>
+    </w:lvl>
+    <w:lvl w:ilvl="3" w:tplc="0409000F" w:tentative="1">
+      <w:start w:val="1"/>
+      <w:numFmt w:val="decimal"/>
+      <w:lvlText w:val="%4."/>
+      <w:lvlJc w:val="left"/>
+      <w:pPr>
+        <w:ind w:left="3600" w:hanging="360"/>
+      </w:pPr>
+    </w:lvl>
+    <w:lvl w:ilvl="4" w:tplc="04090019" w:tentative="1">
+      <w:start w:val="1"/>
+      <w:numFmt w:val="lowerLetter"/>
+      <w:lvlText w:val="%5."/>
+      <w:lvlJc w:val="left"/>
+      <w:pPr>
+        <w:ind w:left="4320" w:hanging="360"/>
+      </w:pPr>
+    </w:lvl>
+    <w:lvl w:ilvl="5" w:tplc="0409001B" w:tentative="1">
+      <w:start w:val="1"/>
+      <w:numFmt w:val="lowerRoman"/>
+      <w:lvlText w:val="%6."/>
+      <w:lvlJc w:val="right"/>
+      <w:pPr>
+        <w:ind w:left="5040" w:hanging="180"/>
+      </w:pPr>
+    </w:lvl>
+    <w:lvl w:ilvl="6" w:tplc="0409000F" w:tentative="1">
+      <w:start w:val="1"/>
+      <w:numFmt w:val="decimal"/>
+      <w:lvlText w:val="%7."/>
+      <w:lvlJc w:val="left"/>
+      <w:pPr>
+        <w:ind w:left="5760" w:hanging="360"/>
+      </w:pPr>
+    </w:lvl>
+    <w:lvl w:ilvl="7" w:tplc="04090019" w:tentative="1">
+      <w:start w:val="1"/>
+      <w:numFmt w:val="lowerLetter"/>
+      <w:lvlText w:val="%8."/>
+      <w:lvlJc w:val="left"/>
+      <w:pPr>
+        <w:ind w:left="6480" w:hanging="360"/>
+      </w:pPr>
+    </w:lvl>
+    <w:lvl w:ilvl="8" w:tplc="0409001B" w:tentative="1">
+      <w:start w:val="1"/>
+      <w:numFmt w:val="lowerRoman"/>
+      <w:lvlText w:val="%9."/>
+      <w:lvlJc w:val="right"/>
+      <w:pPr>
+        <w:ind w:left="7200" w:hanging="180"/>
+      </w:pPr>
+    </w:lvl>
+  </w:abstractNum>
+  <w:abstractNum w:abstractNumId="12" w15:restartNumberingAfterBreak="0">
     <w:nsid w:val="0E297C7F"/>
     <w:multiLevelType w:val="hybridMultilevel"/>
     <w:tmpl w:val="D8AE4A14"/>
@@ -1843,7 +4559,7 @@
       </w:pPr>
     </w:lvl>
   </w:abstractNum>
-  <w:abstractNum w:abstractNumId="12" w15:restartNumberingAfterBreak="0">
+  <w:abstractNum w:abstractNumId="13" w15:restartNumberingAfterBreak="0">
     <w:nsid w:val="0FE56476"/>
     <w:multiLevelType w:val="hybridMultilevel"/>
     <w:tmpl w:val="EEA6D90E"/>
@@ -1932,7 +4648,7 @@
       </w:pPr>
     </w:lvl>
   </w:abstractNum>
-  <w:abstractNum w:abstractNumId="13" w15:restartNumberingAfterBreak="0">
+  <w:abstractNum w:abstractNumId="14" w15:restartNumberingAfterBreak="0">
     <w:nsid w:val="11FE00E8"/>
     <w:multiLevelType w:val="hybridMultilevel"/>
     <w:tmpl w:val="1E946718"/>
@@ -2021,7 +4737,7 @@
       </w:pPr>
     </w:lvl>
   </w:abstractNum>
-  <w:abstractNum w:abstractNumId="14" w15:restartNumberingAfterBreak="0">
+  <w:abstractNum w:abstractNumId="15" w15:restartNumberingAfterBreak="0">
     <w:nsid w:val="1233579E"/>
     <w:multiLevelType w:val="hybridMultilevel"/>
     <w:tmpl w:val="2A2C687E"/>
@@ -2107,7 +4823,7 @@
       </w:pPr>
     </w:lvl>
   </w:abstractNum>
-  <w:abstractNum w:abstractNumId="15" w15:restartNumberingAfterBreak="0">
+  <w:abstractNum w:abstractNumId="16" w15:restartNumberingAfterBreak="0">
     <w:nsid w:val="161312A3"/>
     <w:multiLevelType w:val="hybridMultilevel"/>
     <w:tmpl w:val="926495B6"/>
@@ -2196,7 +4912,7 @@
       </w:pPr>
     </w:lvl>
   </w:abstractNum>
-  <w:abstractNum w:abstractNumId="16" w15:restartNumberingAfterBreak="0">
+  <w:abstractNum w:abstractNumId="17" w15:restartNumberingAfterBreak="0">
     <w:nsid w:val="1691759B"/>
     <w:multiLevelType w:val="hybridMultilevel"/>
     <w:tmpl w:val="167E3802"/>
@@ -2285,7 +5001,7 @@
       </w:pPr>
     </w:lvl>
   </w:abstractNum>
-  <w:abstractNum w:abstractNumId="17" w15:restartNumberingAfterBreak="0">
+  <w:abstractNum w:abstractNumId="18" w15:restartNumberingAfterBreak="0">
     <w:nsid w:val="18436641"/>
     <w:multiLevelType w:val="hybridMultilevel"/>
     <w:tmpl w:val="6A3CF6E8"/>
@@ -2374,7 +5090,96 @@
       </w:pPr>
     </w:lvl>
   </w:abstractNum>
-  <w:abstractNum w:abstractNumId="18" w15:restartNumberingAfterBreak="0">
+  <w:abstractNum w:abstractNumId="19" w15:restartNumberingAfterBreak="0">
+    <w:nsid w:val="196E3EB8"/>
+    <w:multiLevelType w:val="hybridMultilevel"/>
+    <w:tmpl w:val="360A7E04"/>
+    <w:lvl w:ilvl="0" w:tplc="C1149A48">
+      <w:start w:val="1"/>
+      <w:numFmt w:val="decimal"/>
+      <w:lvlText w:val="(%1)"/>
+      <w:lvlJc w:val="left"/>
+      <w:pPr>
+        <w:ind w:left="1080" w:hanging="360"/>
+      </w:pPr>
+      <w:rPr>
+        <w:rFonts w:hint="default"/>
+      </w:rPr>
+    </w:lvl>
+    <w:lvl w:ilvl="1" w:tplc="04090019" w:tentative="1">
+      <w:start w:val="1"/>
+      <w:numFmt w:val="lowerLetter"/>
+      <w:lvlText w:val="%2."/>
+      <w:lvlJc w:val="left"/>
+      <w:pPr>
+        <w:ind w:left="1800" w:hanging="360"/>
+      </w:pPr>
+    </w:lvl>
+    <w:lvl w:ilvl="2" w:tplc="0409001B" w:tentative="1">
+      <w:start w:val="1"/>
+      <w:numFmt w:val="lowerRoman"/>
+      <w:lvlText w:val="%3."/>
+      <w:lvlJc w:val="right"/>
+      <w:pPr>
+        <w:ind w:left="2520" w:hanging="180"/>
+      </w:pPr>
+    </w:lvl>
+    <w:lvl w:ilvl="3" w:tplc="0409000F" w:tentative="1">
+      <w:start w:val="1"/>
+      <w:numFmt w:val="decimal"/>
+      <w:lvlText w:val="%4."/>
+      <w:lvlJc w:val="left"/>
+      <w:pPr>
+        <w:ind w:left="3240" w:hanging="360"/>
+      </w:pPr>
+    </w:lvl>
+    <w:lvl w:ilvl="4" w:tplc="04090019" w:tentative="1">
+      <w:start w:val="1"/>
+      <w:numFmt w:val="lowerLetter"/>
+      <w:lvlText w:val="%5."/>
+      <w:lvlJc w:val="left"/>
+      <w:pPr>
+        <w:ind w:left="3960" w:hanging="360"/>
+      </w:pPr>
+    </w:lvl>
+    <w:lvl w:ilvl="5" w:tplc="0409001B" w:tentative="1">
+      <w:start w:val="1"/>
+      <w:numFmt w:val="lowerRoman"/>
+      <w:lvlText w:val="%6."/>
+      <w:lvlJc w:val="right"/>
+      <w:pPr>
+        <w:ind w:left="4680" w:hanging="180"/>
+      </w:pPr>
+    </w:lvl>
+    <w:lvl w:ilvl="6" w:tplc="0409000F" w:tentative="1">
+      <w:start w:val="1"/>
+      <w:numFmt w:val="decimal"/>
+      <w:lvlText w:val="%7."/>
+      <w:lvlJc w:val="left"/>
+      <w:pPr>
+        <w:ind w:left="5400" w:hanging="360"/>
+      </w:pPr>
+    </w:lvl>
+    <w:lvl w:ilvl="7" w:tplc="04090019" w:tentative="1">
+      <w:start w:val="1"/>
+      <w:numFmt w:val="lowerLetter"/>
+      <w:lvlText w:val="%8."/>
+      <w:lvlJc w:val="left"/>
+      <w:pPr>
+        <w:ind w:left="6120" w:hanging="360"/>
+      </w:pPr>
+    </w:lvl>
+    <w:lvl w:ilvl="8" w:tplc="0409001B" w:tentative="1">
+      <w:start w:val="1"/>
+      <w:numFmt w:val="lowerRoman"/>
+      <w:lvlText w:val="%9."/>
+      <w:lvlJc w:val="right"/>
+      <w:pPr>
+        <w:ind w:left="6840" w:hanging="180"/>
+      </w:pPr>
+    </w:lvl>
+  </w:abstractNum>
+  <w:abstractNum w:abstractNumId="20" w15:restartNumberingAfterBreak="0">
     <w:nsid w:val="197250EE"/>
     <w:multiLevelType w:val="hybridMultilevel"/>
     <w:tmpl w:val="D8E20C04"/>
@@ -2463,7 +5268,7 @@
       </w:pPr>
     </w:lvl>
   </w:abstractNum>
-  <w:abstractNum w:abstractNumId="19" w15:restartNumberingAfterBreak="0">
+  <w:abstractNum w:abstractNumId="21" w15:restartNumberingAfterBreak="0">
     <w:nsid w:val="19981B3B"/>
     <w:multiLevelType w:val="hybridMultilevel"/>
     <w:tmpl w:val="5A04AFD4"/>
@@ -2552,7 +5357,7 @@
       </w:pPr>
     </w:lvl>
   </w:abstractNum>
-  <w:abstractNum w:abstractNumId="20" w15:restartNumberingAfterBreak="0">
+  <w:abstractNum w:abstractNumId="22" w15:restartNumberingAfterBreak="0">
     <w:nsid w:val="1D1312F4"/>
     <w:multiLevelType w:val="hybridMultilevel"/>
     <w:tmpl w:val="E92E1210"/>
@@ -2641,7 +5446,7 @@
       </w:pPr>
     </w:lvl>
   </w:abstractNum>
-  <w:abstractNum w:abstractNumId="21" w15:restartNumberingAfterBreak="0">
+  <w:abstractNum w:abstractNumId="23" w15:restartNumberingAfterBreak="0">
     <w:nsid w:val="1D1F694E"/>
     <w:multiLevelType w:val="hybridMultilevel"/>
     <w:tmpl w:val="AD702FD4"/>
@@ -2730,7 +5535,7 @@
       </w:pPr>
     </w:lvl>
   </w:abstractNum>
-  <w:abstractNum w:abstractNumId="22" w15:restartNumberingAfterBreak="0">
+  <w:abstractNum w:abstractNumId="24" w15:restartNumberingAfterBreak="0">
     <w:nsid w:val="1D823EF4"/>
     <w:multiLevelType w:val="hybridMultilevel"/>
     <w:tmpl w:val="3440D61A"/>
@@ -2819,7 +5624,7 @@
       </w:pPr>
     </w:lvl>
   </w:abstractNum>
-  <w:abstractNum w:abstractNumId="23" w15:restartNumberingAfterBreak="0">
+  <w:abstractNum w:abstractNumId="25" w15:restartNumberingAfterBreak="0">
     <w:nsid w:val="22815CA8"/>
     <w:multiLevelType w:val="hybridMultilevel"/>
     <w:tmpl w:val="3758B280"/>
@@ -2908,7 +5713,7 @@
       </w:pPr>
     </w:lvl>
   </w:abstractNum>
-  <w:abstractNum w:abstractNumId="24" w15:restartNumberingAfterBreak="0">
+  <w:abstractNum w:abstractNumId="26" w15:restartNumberingAfterBreak="0">
     <w:nsid w:val="25D05E9C"/>
     <w:multiLevelType w:val="multilevel"/>
     <w:tmpl w:val="EAB602C6"/>
@@ -3029,7 +5834,7 @@
       </w:rPr>
     </w:lvl>
   </w:abstractNum>
-  <w:abstractNum w:abstractNumId="25" w15:restartNumberingAfterBreak="0">
+  <w:abstractNum w:abstractNumId="27" w15:restartNumberingAfterBreak="0">
     <w:nsid w:val="26C104E4"/>
     <w:multiLevelType w:val="hybridMultilevel"/>
     <w:tmpl w:val="B798CCC8"/>
@@ -3118,7 +5923,7 @@
       </w:pPr>
     </w:lvl>
   </w:abstractNum>
-  <w:abstractNum w:abstractNumId="26" w15:restartNumberingAfterBreak="0">
+  <w:abstractNum w:abstractNumId="28" w15:restartNumberingAfterBreak="0">
     <w:nsid w:val="28285323"/>
     <w:multiLevelType w:val="hybridMultilevel"/>
     <w:tmpl w:val="07E63E92"/>
@@ -3207,7 +6012,7 @@
       </w:pPr>
     </w:lvl>
   </w:abstractNum>
-  <w:abstractNum w:abstractNumId="27" w15:restartNumberingAfterBreak="0">
+  <w:abstractNum w:abstractNumId="29" w15:restartNumberingAfterBreak="0">
     <w:nsid w:val="2A1C2669"/>
     <w:multiLevelType w:val="multilevel"/>
     <w:tmpl w:val="BE10F182"/>
@@ -3328,7 +6133,7 @@
       </w:rPr>
     </w:lvl>
   </w:abstractNum>
-  <w:abstractNum w:abstractNumId="28" w15:restartNumberingAfterBreak="0">
+  <w:abstractNum w:abstractNumId="30" w15:restartNumberingAfterBreak="0">
     <w:nsid w:val="2AE66F55"/>
     <w:multiLevelType w:val="hybridMultilevel"/>
     <w:tmpl w:val="DD7EBB24"/>
@@ -3419,7 +6224,7 @@
       </w:pPr>
     </w:lvl>
   </w:abstractNum>
-  <w:abstractNum w:abstractNumId="29" w15:restartNumberingAfterBreak="0">
+  <w:abstractNum w:abstractNumId="31" w15:restartNumberingAfterBreak="0">
     <w:nsid w:val="2BD1247C"/>
     <w:multiLevelType w:val="hybridMultilevel"/>
     <w:tmpl w:val="80B40B74"/>
@@ -3508,7 +6313,7 @@
       </w:pPr>
     </w:lvl>
   </w:abstractNum>
-  <w:abstractNum w:abstractNumId="30" w15:restartNumberingAfterBreak="0">
+  <w:abstractNum w:abstractNumId="32" w15:restartNumberingAfterBreak="0">
     <w:nsid w:val="2C090F97"/>
     <w:multiLevelType w:val="hybridMultilevel"/>
     <w:tmpl w:val="83FA82EE"/>
@@ -3597,7 +6402,7 @@
       </w:pPr>
     </w:lvl>
   </w:abstractNum>
-  <w:abstractNum w:abstractNumId="31" w15:restartNumberingAfterBreak="0">
+  <w:abstractNum w:abstractNumId="33" w15:restartNumberingAfterBreak="0">
     <w:nsid w:val="2E117309"/>
     <w:multiLevelType w:val="hybridMultilevel"/>
     <w:tmpl w:val="5BA2D0AA"/>
@@ -3686,7 +6491,7 @@
       </w:pPr>
     </w:lvl>
   </w:abstractNum>
-  <w:abstractNum w:abstractNumId="32" w15:restartNumberingAfterBreak="0">
+  <w:abstractNum w:abstractNumId="34" w15:restartNumberingAfterBreak="0">
     <w:nsid w:val="2E536DA6"/>
     <w:multiLevelType w:val="hybridMultilevel"/>
     <w:tmpl w:val="7D386948"/>
@@ -3775,7 +6580,7 @@
       </w:pPr>
     </w:lvl>
   </w:abstractNum>
-  <w:abstractNum w:abstractNumId="33" w15:restartNumberingAfterBreak="0">
+  <w:abstractNum w:abstractNumId="35" w15:restartNumberingAfterBreak="0">
     <w:nsid w:val="2F160FFB"/>
     <w:multiLevelType w:val="hybridMultilevel"/>
     <w:tmpl w:val="31085750"/>
@@ -3864,7 +6669,7 @@
       </w:pPr>
     </w:lvl>
   </w:abstractNum>
-  <w:abstractNum w:abstractNumId="34" w15:restartNumberingAfterBreak="0">
+  <w:abstractNum w:abstractNumId="36" w15:restartNumberingAfterBreak="0">
     <w:nsid w:val="32052917"/>
     <w:multiLevelType w:val="hybridMultilevel"/>
     <w:tmpl w:val="7322407C"/>
@@ -3953,7 +6758,7 @@
       </w:pPr>
     </w:lvl>
   </w:abstractNum>
-  <w:abstractNum w:abstractNumId="35" w15:restartNumberingAfterBreak="0">
+  <w:abstractNum w:abstractNumId="37" w15:restartNumberingAfterBreak="0">
     <w:nsid w:val="3A411680"/>
     <w:multiLevelType w:val="hybridMultilevel"/>
     <w:tmpl w:val="2C6699C6"/>
@@ -4044,7 +6849,185 @@
       </w:pPr>
     </w:lvl>
   </w:abstractNum>
-  <w:abstractNum w:abstractNumId="36" w15:restartNumberingAfterBreak="0">
+  <w:abstractNum w:abstractNumId="38" w15:restartNumberingAfterBreak="0">
+    <w:nsid w:val="3AD00A68"/>
+    <w:multiLevelType w:val="hybridMultilevel"/>
+    <w:tmpl w:val="3D52061A"/>
+    <w:lvl w:ilvl="0" w:tplc="FBFCAA3C">
+      <w:start w:val="1"/>
+      <w:numFmt w:val="decimal"/>
+      <w:lvlText w:val="(%1)"/>
+      <w:lvlJc w:val="left"/>
+      <w:pPr>
+        <w:ind w:left="1080" w:hanging="360"/>
+      </w:pPr>
+      <w:rPr>
+        <w:rFonts w:hint="default"/>
+      </w:rPr>
+    </w:lvl>
+    <w:lvl w:ilvl="1" w:tplc="04090019" w:tentative="1">
+      <w:start w:val="1"/>
+      <w:numFmt w:val="lowerLetter"/>
+      <w:lvlText w:val="%2."/>
+      <w:lvlJc w:val="left"/>
+      <w:pPr>
+        <w:ind w:left="1800" w:hanging="360"/>
+      </w:pPr>
+    </w:lvl>
+    <w:lvl w:ilvl="2" w:tplc="0409001B" w:tentative="1">
+      <w:start w:val="1"/>
+      <w:numFmt w:val="lowerRoman"/>
+      <w:lvlText w:val="%3."/>
+      <w:lvlJc w:val="right"/>
+      <w:pPr>
+        <w:ind w:left="2520" w:hanging="180"/>
+      </w:pPr>
+    </w:lvl>
+    <w:lvl w:ilvl="3" w:tplc="0409000F" w:tentative="1">
+      <w:start w:val="1"/>
+      <w:numFmt w:val="decimal"/>
+      <w:lvlText w:val="%4."/>
+      <w:lvlJc w:val="left"/>
+      <w:pPr>
+        <w:ind w:left="3240" w:hanging="360"/>
+      </w:pPr>
+    </w:lvl>
+    <w:lvl w:ilvl="4" w:tplc="04090019" w:tentative="1">
+      <w:start w:val="1"/>
+      <w:numFmt w:val="lowerLetter"/>
+      <w:lvlText w:val="%5."/>
+      <w:lvlJc w:val="left"/>
+      <w:pPr>
+        <w:ind w:left="3960" w:hanging="360"/>
+      </w:pPr>
+    </w:lvl>
+    <w:lvl w:ilvl="5" w:tplc="0409001B" w:tentative="1">
+      <w:start w:val="1"/>
+      <w:numFmt w:val="lowerRoman"/>
+      <w:lvlText w:val="%6."/>
+      <w:lvlJc w:val="right"/>
+      <w:pPr>
+        <w:ind w:left="4680" w:hanging="180"/>
+      </w:pPr>
+    </w:lvl>
+    <w:lvl w:ilvl="6" w:tplc="0409000F" w:tentative="1">
+      <w:start w:val="1"/>
+      <w:numFmt w:val="decimal"/>
+      <w:lvlText w:val="%7."/>
+      <w:lvlJc w:val="left"/>
+      <w:pPr>
+        <w:ind w:left="5400" w:hanging="360"/>
+      </w:pPr>
+    </w:lvl>
+    <w:lvl w:ilvl="7" w:tplc="04090019" w:tentative="1">
+      <w:start w:val="1"/>
+      <w:numFmt w:val="lowerLetter"/>
+      <w:lvlText w:val="%8."/>
+      <w:lvlJc w:val="left"/>
+      <w:pPr>
+        <w:ind w:left="6120" w:hanging="360"/>
+      </w:pPr>
+    </w:lvl>
+    <w:lvl w:ilvl="8" w:tplc="0409001B" w:tentative="1">
+      <w:start w:val="1"/>
+      <w:numFmt w:val="lowerRoman"/>
+      <w:lvlText w:val="%9."/>
+      <w:lvlJc w:val="right"/>
+      <w:pPr>
+        <w:ind w:left="6840" w:hanging="180"/>
+      </w:pPr>
+    </w:lvl>
+  </w:abstractNum>
+  <w:abstractNum w:abstractNumId="39" w15:restartNumberingAfterBreak="0">
+    <w:nsid w:val="3AF17C48"/>
+    <w:multiLevelType w:val="hybridMultilevel"/>
+    <w:tmpl w:val="6E1A496E"/>
+    <w:lvl w:ilvl="0" w:tplc="0409000F">
+      <w:start w:val="1"/>
+      <w:numFmt w:val="decimal"/>
+      <w:lvlText w:val="%1."/>
+      <w:lvlJc w:val="left"/>
+      <w:pPr>
+        <w:ind w:left="720" w:hanging="360"/>
+      </w:pPr>
+      <w:rPr>
+        <w:rFonts w:hint="default"/>
+      </w:rPr>
+    </w:lvl>
+    <w:lvl w:ilvl="1" w:tplc="04090019" w:tentative="1">
+      <w:start w:val="1"/>
+      <w:numFmt w:val="lowerLetter"/>
+      <w:lvlText w:val="%2."/>
+      <w:lvlJc w:val="left"/>
+      <w:pPr>
+        <w:ind w:left="1440" w:hanging="360"/>
+      </w:pPr>
+    </w:lvl>
+    <w:lvl w:ilvl="2" w:tplc="0409001B" w:tentative="1">
+      <w:start w:val="1"/>
+      <w:numFmt w:val="lowerRoman"/>
+      <w:lvlText w:val="%3."/>
+      <w:lvlJc w:val="right"/>
+      <w:pPr>
+        <w:ind w:left="2160" w:hanging="180"/>
+      </w:pPr>
+    </w:lvl>
+    <w:lvl w:ilvl="3" w:tplc="0409000F" w:tentative="1">
+      <w:start w:val="1"/>
+      <w:numFmt w:val="decimal"/>
+      <w:lvlText w:val="%4."/>
+      <w:lvlJc w:val="left"/>
+      <w:pPr>
+        <w:ind w:left="2880" w:hanging="360"/>
+      </w:pPr>
+    </w:lvl>
+    <w:lvl w:ilvl="4" w:tplc="04090019" w:tentative="1">
+      <w:start w:val="1"/>
+      <w:numFmt w:val="lowerLetter"/>
+      <w:lvlText w:val="%5."/>
+      <w:lvlJc w:val="left"/>
+      <w:pPr>
+        <w:ind w:left="3600" w:hanging="360"/>
+      </w:pPr>
+    </w:lvl>
+    <w:lvl w:ilvl="5" w:tplc="0409001B" w:tentative="1">
+      <w:start w:val="1"/>
+      <w:numFmt w:val="lowerRoman"/>
+      <w:lvlText w:val="%6."/>
+      <w:lvlJc w:val="right"/>
+      <w:pPr>
+        <w:ind w:left="4320" w:hanging="180"/>
+      </w:pPr>
+    </w:lvl>
+    <w:lvl w:ilvl="6" w:tplc="0409000F" w:tentative="1">
+      <w:start w:val="1"/>
+      <w:numFmt w:val="decimal"/>
+      <w:lvlText w:val="%7."/>
+      <w:lvlJc w:val="left"/>
+      <w:pPr>
+        <w:ind w:left="5040" w:hanging="360"/>
+      </w:pPr>
+    </w:lvl>
+    <w:lvl w:ilvl="7" w:tplc="04090019" w:tentative="1">
+      <w:start w:val="1"/>
+      <w:numFmt w:val="lowerLetter"/>
+      <w:lvlText w:val="%8."/>
+      <w:lvlJc w:val="left"/>
+      <w:pPr>
+        <w:ind w:left="5760" w:hanging="360"/>
+      </w:pPr>
+    </w:lvl>
+    <w:lvl w:ilvl="8" w:tplc="0409001B" w:tentative="1">
+      <w:start w:val="1"/>
+      <w:numFmt w:val="lowerRoman"/>
+      <w:lvlText w:val="%9."/>
+      <w:lvlJc w:val="right"/>
+      <w:pPr>
+        <w:ind w:left="6480" w:hanging="180"/>
+      </w:pPr>
+    </w:lvl>
+  </w:abstractNum>
+  <w:abstractNum w:abstractNumId="40" w15:restartNumberingAfterBreak="0">
     <w:nsid w:val="3CC75517"/>
     <w:multiLevelType w:val="hybridMultilevel"/>
     <w:tmpl w:val="ABBE29D8"/>
@@ -4133,7 +7116,96 @@
       </w:pPr>
     </w:lvl>
   </w:abstractNum>
-  <w:abstractNum w:abstractNumId="37" w15:restartNumberingAfterBreak="0">
+  <w:abstractNum w:abstractNumId="41" w15:restartNumberingAfterBreak="0">
+    <w:nsid w:val="3DD6693D"/>
+    <w:multiLevelType w:val="hybridMultilevel"/>
+    <w:tmpl w:val="7E54EBF6"/>
+    <w:lvl w:ilvl="0" w:tplc="04090015">
+      <w:start w:val="1"/>
+      <w:numFmt w:val="upperLetter"/>
+      <w:lvlText w:val="%1."/>
+      <w:lvlJc w:val="left"/>
+      <w:pPr>
+        <w:ind w:left="360" w:hanging="360"/>
+      </w:pPr>
+      <w:rPr>
+        <w:rFonts w:hint="default"/>
+      </w:rPr>
+    </w:lvl>
+    <w:lvl w:ilvl="1" w:tplc="04090019" w:tentative="1">
+      <w:start w:val="1"/>
+      <w:numFmt w:val="lowerLetter"/>
+      <w:lvlText w:val="%2."/>
+      <w:lvlJc w:val="left"/>
+      <w:pPr>
+        <w:ind w:left="1080" w:hanging="360"/>
+      </w:pPr>
+    </w:lvl>
+    <w:lvl w:ilvl="2" w:tplc="0409001B" w:tentative="1">
+      <w:start w:val="1"/>
+      <w:numFmt w:val="lowerRoman"/>
+      <w:lvlText w:val="%3."/>
+      <w:lvlJc w:val="right"/>
+      <w:pPr>
+        <w:ind w:left="1800" w:hanging="180"/>
+      </w:pPr>
+    </w:lvl>
+    <w:lvl w:ilvl="3" w:tplc="0409000F" w:tentative="1">
+      <w:start w:val="1"/>
+      <w:numFmt w:val="decimal"/>
+      <w:lvlText w:val="%4."/>
+      <w:lvlJc w:val="left"/>
+      <w:pPr>
+        <w:ind w:left="2520" w:hanging="360"/>
+      </w:pPr>
+    </w:lvl>
+    <w:lvl w:ilvl="4" w:tplc="04090019" w:tentative="1">
+      <w:start w:val="1"/>
+      <w:numFmt w:val="lowerLetter"/>
+      <w:lvlText w:val="%5."/>
+      <w:lvlJc w:val="left"/>
+      <w:pPr>
+        <w:ind w:left="3240" w:hanging="360"/>
+      </w:pPr>
+    </w:lvl>
+    <w:lvl w:ilvl="5" w:tplc="0409001B" w:tentative="1">
+      <w:start w:val="1"/>
+      <w:numFmt w:val="lowerRoman"/>
+      <w:lvlText w:val="%6."/>
+      <w:lvlJc w:val="right"/>
+      <w:pPr>
+        <w:ind w:left="3960" w:hanging="180"/>
+      </w:pPr>
+    </w:lvl>
+    <w:lvl w:ilvl="6" w:tplc="0409000F" w:tentative="1">
+      <w:start w:val="1"/>
+      <w:numFmt w:val="decimal"/>
+      <w:lvlText w:val="%7."/>
+      <w:lvlJc w:val="left"/>
+      <w:pPr>
+        <w:ind w:left="4680" w:hanging="360"/>
+      </w:pPr>
+    </w:lvl>
+    <w:lvl w:ilvl="7" w:tplc="04090019" w:tentative="1">
+      <w:start w:val="1"/>
+      <w:numFmt w:val="lowerLetter"/>
+      <w:lvlText w:val="%8."/>
+      <w:lvlJc w:val="left"/>
+      <w:pPr>
+        <w:ind w:left="5400" w:hanging="360"/>
+      </w:pPr>
+    </w:lvl>
+    <w:lvl w:ilvl="8" w:tplc="0409001B" w:tentative="1">
+      <w:start w:val="1"/>
+      <w:numFmt w:val="lowerRoman"/>
+      <w:lvlText w:val="%9."/>
+      <w:lvlJc w:val="right"/>
+      <w:pPr>
+        <w:ind w:left="6120" w:hanging="180"/>
+      </w:pPr>
+    </w:lvl>
+  </w:abstractNum>
+  <w:abstractNum w:abstractNumId="42" w15:restartNumberingAfterBreak="0">
     <w:nsid w:val="3F81760F"/>
     <w:multiLevelType w:val="hybridMultilevel"/>
     <w:tmpl w:val="D1EAB02C"/>
@@ -4224,7 +7296,7 @@
       </w:pPr>
     </w:lvl>
   </w:abstractNum>
-  <w:abstractNum w:abstractNumId="38" w15:restartNumberingAfterBreak="0">
+  <w:abstractNum w:abstractNumId="43" w15:restartNumberingAfterBreak="0">
     <w:nsid w:val="40415072"/>
     <w:multiLevelType w:val="hybridMultilevel"/>
     <w:tmpl w:val="CC2C3296"/>
@@ -4313,7 +7385,7 @@
       </w:pPr>
     </w:lvl>
   </w:abstractNum>
-  <w:abstractNum w:abstractNumId="39" w15:restartNumberingAfterBreak="0">
+  <w:abstractNum w:abstractNumId="44" w15:restartNumberingAfterBreak="0">
     <w:nsid w:val="40E37E7C"/>
     <w:multiLevelType w:val="hybridMultilevel"/>
     <w:tmpl w:val="736C85AE"/>
@@ -4402,7 +7474,96 @@
       </w:pPr>
     </w:lvl>
   </w:abstractNum>
-  <w:abstractNum w:abstractNumId="40" w15:restartNumberingAfterBreak="0">
+  <w:abstractNum w:abstractNumId="45" w15:restartNumberingAfterBreak="0">
+    <w:nsid w:val="42E16508"/>
+    <w:multiLevelType w:val="hybridMultilevel"/>
+    <w:tmpl w:val="16ECDA04"/>
+    <w:lvl w:ilvl="0" w:tplc="A4C6B3B0">
+      <w:start w:val="1"/>
+      <w:numFmt w:val="decimal"/>
+      <w:lvlText w:val="(%1)"/>
+      <w:lvlJc w:val="left"/>
+      <w:pPr>
+        <w:ind w:left="1800" w:hanging="360"/>
+      </w:pPr>
+      <w:rPr>
+        <w:rFonts w:hint="default"/>
+      </w:rPr>
+    </w:lvl>
+    <w:lvl w:ilvl="1" w:tplc="04090019" w:tentative="1">
+      <w:start w:val="1"/>
+      <w:numFmt w:val="lowerLetter"/>
+      <w:lvlText w:val="%2."/>
+      <w:lvlJc w:val="left"/>
+      <w:pPr>
+        <w:ind w:left="2520" w:hanging="360"/>
+      </w:pPr>
+    </w:lvl>
+    <w:lvl w:ilvl="2" w:tplc="0409001B" w:tentative="1">
+      <w:start w:val="1"/>
+      <w:numFmt w:val="lowerRoman"/>
+      <w:lvlText w:val="%3."/>
+      <w:lvlJc w:val="right"/>
+      <w:pPr>
+        <w:ind w:left="3240" w:hanging="180"/>
+      </w:pPr>
+    </w:lvl>
+    <w:lvl w:ilvl="3" w:tplc="0409000F" w:tentative="1">
+      <w:start w:val="1"/>
+      <w:numFmt w:val="decimal"/>
+      <w:lvlText w:val="%4."/>
+      <w:lvlJc w:val="left"/>
+      <w:pPr>
+        <w:ind w:left="3960" w:hanging="360"/>
+      </w:pPr>
+    </w:lvl>
+    <w:lvl w:ilvl="4" w:tplc="04090019" w:tentative="1">
+      <w:start w:val="1"/>
+      <w:numFmt w:val="lowerLetter"/>
+      <w:lvlText w:val="%5."/>
+      <w:lvlJc w:val="left"/>
+      <w:pPr>
+        <w:ind w:left="4680" w:hanging="360"/>
+      </w:pPr>
+    </w:lvl>
+    <w:lvl w:ilvl="5" w:tplc="0409001B" w:tentative="1">
+      <w:start w:val="1"/>
+      <w:numFmt w:val="lowerRoman"/>
+      <w:lvlText w:val="%6."/>
+      <w:lvlJc w:val="right"/>
+      <w:pPr>
+        <w:ind w:left="5400" w:hanging="180"/>
+      </w:pPr>
+    </w:lvl>
+    <w:lvl w:ilvl="6" w:tplc="0409000F" w:tentative="1">
+      <w:start w:val="1"/>
+      <w:numFmt w:val="decimal"/>
+      <w:lvlText w:val="%7."/>
+      <w:lvlJc w:val="left"/>
+      <w:pPr>
+        <w:ind w:left="6120" w:hanging="360"/>
+      </w:pPr>
+    </w:lvl>
+    <w:lvl w:ilvl="7" w:tplc="04090019" w:tentative="1">
+      <w:start w:val="1"/>
+      <w:numFmt w:val="lowerLetter"/>
+      <w:lvlText w:val="%8."/>
+      <w:lvlJc w:val="left"/>
+      <w:pPr>
+        <w:ind w:left="6840" w:hanging="360"/>
+      </w:pPr>
+    </w:lvl>
+    <w:lvl w:ilvl="8" w:tplc="0409001B" w:tentative="1">
+      <w:start w:val="1"/>
+      <w:numFmt w:val="lowerRoman"/>
+      <w:lvlText w:val="%9."/>
+      <w:lvlJc w:val="right"/>
+      <w:pPr>
+        <w:ind w:left="7560" w:hanging="180"/>
+      </w:pPr>
+    </w:lvl>
+  </w:abstractNum>
+  <w:abstractNum w:abstractNumId="46" w15:restartNumberingAfterBreak="0">
     <w:nsid w:val="43F262B9"/>
     <w:multiLevelType w:val="hybridMultilevel"/>
     <w:tmpl w:val="21FC3BAE"/>
@@ -4491,7 +7652,7 @@
       </w:pPr>
     </w:lvl>
   </w:abstractNum>
-  <w:abstractNum w:abstractNumId="41" w15:restartNumberingAfterBreak="0">
+  <w:abstractNum w:abstractNumId="47" w15:restartNumberingAfterBreak="0">
     <w:nsid w:val="44DF63BA"/>
     <w:multiLevelType w:val="hybridMultilevel"/>
     <w:tmpl w:val="1B864EDC"/>
@@ -4580,7 +7741,7 @@
       </w:pPr>
     </w:lvl>
   </w:abstractNum>
-  <w:abstractNum w:abstractNumId="42" w15:restartNumberingAfterBreak="0">
+  <w:abstractNum w:abstractNumId="48" w15:restartNumberingAfterBreak="0">
     <w:nsid w:val="45615CF3"/>
     <w:multiLevelType w:val="hybridMultilevel"/>
     <w:tmpl w:val="86840D6A"/>
@@ -4669,7 +7830,7 @@
       </w:pPr>
     </w:lvl>
   </w:abstractNum>
-  <w:abstractNum w:abstractNumId="43" w15:restartNumberingAfterBreak="0">
+  <w:abstractNum w:abstractNumId="49" w15:restartNumberingAfterBreak="0">
     <w:nsid w:val="46072C9B"/>
     <w:multiLevelType w:val="hybridMultilevel"/>
     <w:tmpl w:val="B57CC4A0"/>
@@ -4758,7 +7919,7 @@
       </w:pPr>
     </w:lvl>
   </w:abstractNum>
-  <w:abstractNum w:abstractNumId="44" w15:restartNumberingAfterBreak="0">
+  <w:abstractNum w:abstractNumId="50" w15:restartNumberingAfterBreak="0">
     <w:nsid w:val="46863DEC"/>
     <w:multiLevelType w:val="hybridMultilevel"/>
     <w:tmpl w:val="FF9C9F36"/>
@@ -4847,7 +8008,7 @@
       </w:pPr>
     </w:lvl>
   </w:abstractNum>
-  <w:abstractNum w:abstractNumId="45" w15:restartNumberingAfterBreak="0">
+  <w:abstractNum w:abstractNumId="51" w15:restartNumberingAfterBreak="0">
     <w:nsid w:val="478C0B0F"/>
     <w:multiLevelType w:val="hybridMultilevel"/>
     <w:tmpl w:val="3D3698E6"/>
@@ -4936,7 +8097,7 @@
       </w:pPr>
     </w:lvl>
   </w:abstractNum>
-  <w:abstractNum w:abstractNumId="46" w15:restartNumberingAfterBreak="0">
+  <w:abstractNum w:abstractNumId="52" w15:restartNumberingAfterBreak="0">
     <w:nsid w:val="481108D8"/>
     <w:multiLevelType w:val="hybridMultilevel"/>
     <w:tmpl w:val="98905628"/>
@@ -5025,7 +8186,7 @@
       </w:pPr>
     </w:lvl>
   </w:abstractNum>
-  <w:abstractNum w:abstractNumId="47" w15:restartNumberingAfterBreak="0">
+  <w:abstractNum w:abstractNumId="53" w15:restartNumberingAfterBreak="0">
     <w:nsid w:val="483431B0"/>
     <w:multiLevelType w:val="hybridMultilevel"/>
     <w:tmpl w:val="93FEEFDA"/>
@@ -5114,7 +8275,96 @@
       </w:pPr>
     </w:lvl>
   </w:abstractNum>
-  <w:abstractNum w:abstractNumId="48" w15:restartNumberingAfterBreak="0">
+  <w:abstractNum w:abstractNumId="54" w15:restartNumberingAfterBreak="0">
+    <w:nsid w:val="48A061B1"/>
+    <w:multiLevelType w:val="hybridMultilevel"/>
+    <w:tmpl w:val="0F08F8FA"/>
+    <w:lvl w:ilvl="0" w:tplc="FBFCAA3C">
+      <w:start w:val="1"/>
+      <w:numFmt w:val="decimal"/>
+      <w:lvlText w:val="(%1)"/>
+      <w:lvlJc w:val="left"/>
+      <w:pPr>
+        <w:ind w:left="1080" w:hanging="360"/>
+      </w:pPr>
+      <w:rPr>
+        <w:rFonts w:hint="default"/>
+      </w:rPr>
+    </w:lvl>
+    <w:lvl w:ilvl="1" w:tplc="04090019" w:tentative="1">
+      <w:start w:val="1"/>
+      <w:numFmt w:val="lowerLetter"/>
+      <w:lvlText w:val="%2."/>
+      <w:lvlJc w:val="left"/>
+      <w:pPr>
+        <w:ind w:left="1800" w:hanging="360"/>
+      </w:pPr>
+    </w:lvl>
+    <w:lvl w:ilvl="2" w:tplc="0409001B" w:tentative="1">
+      <w:start w:val="1"/>
+      <w:numFmt w:val="lowerRoman"/>
+      <w:lvlText w:val="%3."/>
+      <w:lvlJc w:val="right"/>
+      <w:pPr>
+        <w:ind w:left="2520" w:hanging="180"/>
+      </w:pPr>
+    </w:lvl>
+    <w:lvl w:ilvl="3" w:tplc="0409000F" w:tentative="1">
+      <w:start w:val="1"/>
+      <w:numFmt w:val="decimal"/>
+      <w:lvlText w:val="%4."/>
+      <w:lvlJc w:val="left"/>
+      <w:pPr>
+        <w:ind w:left="3240" w:hanging="360"/>
+      </w:pPr>
+    </w:lvl>
+    <w:lvl w:ilvl="4" w:tplc="04090019" w:tentative="1">
+      <w:start w:val="1"/>
+      <w:numFmt w:val="lowerLetter"/>
+      <w:lvlText w:val="%5."/>
+      <w:lvlJc w:val="left"/>
+      <w:pPr>
+        <w:ind w:left="3960" w:hanging="360"/>
+      </w:pPr>
+    </w:lvl>
+    <w:lvl w:ilvl="5" w:tplc="0409001B" w:tentative="1">
+      <w:start w:val="1"/>
+      <w:numFmt w:val="lowerRoman"/>
+      <w:lvlText w:val="%6."/>
+      <w:lvlJc w:val="right"/>
+      <w:pPr>
+        <w:ind w:left="4680" w:hanging="180"/>
+      </w:pPr>
+    </w:lvl>
+    <w:lvl w:ilvl="6" w:tplc="0409000F" w:tentative="1">
+      <w:start w:val="1"/>
+      <w:numFmt w:val="decimal"/>
+      <w:lvlText w:val="%7."/>
+      <w:lvlJc w:val="left"/>
+      <w:pPr>
+        <w:ind w:left="5400" w:hanging="360"/>
+      </w:pPr>
+    </w:lvl>
+    <w:lvl w:ilvl="7" w:tplc="04090019" w:tentative="1">
+      <w:start w:val="1"/>
+      <w:numFmt w:val="lowerLetter"/>
+      <w:lvlText w:val="%8."/>
+      <w:lvlJc w:val="left"/>
+      <w:pPr>
+        <w:ind w:left="6120" w:hanging="360"/>
+      </w:pPr>
+    </w:lvl>
+    <w:lvl w:ilvl="8" w:tplc="0409001B" w:tentative="1">
+      <w:start w:val="1"/>
+      <w:numFmt w:val="lowerRoman"/>
+      <w:lvlText w:val="%9."/>
+      <w:lvlJc w:val="right"/>
+      <w:pPr>
+        <w:ind w:left="6840" w:hanging="180"/>
+      </w:pPr>
+    </w:lvl>
+  </w:abstractNum>
+  <w:abstractNum w:abstractNumId="55" w15:restartNumberingAfterBreak="0">
     <w:nsid w:val="4A79369C"/>
     <w:multiLevelType w:val="hybridMultilevel"/>
     <w:tmpl w:val="0240989E"/>
@@ -5203,7 +8453,7 @@
       </w:pPr>
     </w:lvl>
   </w:abstractNum>
-  <w:abstractNum w:abstractNumId="49" w15:restartNumberingAfterBreak="0">
+  <w:abstractNum w:abstractNumId="56" w15:restartNumberingAfterBreak="0">
     <w:nsid w:val="4DDC2A89"/>
     <w:multiLevelType w:val="hybridMultilevel"/>
     <w:tmpl w:val="0DE6782E"/>
@@ -5292,7 +8542,7 @@
       </w:pPr>
     </w:lvl>
   </w:abstractNum>
-  <w:abstractNum w:abstractNumId="50" w15:restartNumberingAfterBreak="0">
+  <w:abstractNum w:abstractNumId="57" w15:restartNumberingAfterBreak="0">
     <w:nsid w:val="50603D11"/>
     <w:multiLevelType w:val="hybridMultilevel"/>
     <w:tmpl w:val="5C908BA8"/>
@@ -5381,7 +8631,7 @@
       </w:pPr>
     </w:lvl>
   </w:abstractNum>
-  <w:abstractNum w:abstractNumId="51" w15:restartNumberingAfterBreak="0">
+  <w:abstractNum w:abstractNumId="58" w15:restartNumberingAfterBreak="0">
     <w:nsid w:val="523B67BA"/>
     <w:multiLevelType w:val="hybridMultilevel"/>
     <w:tmpl w:val="E1041966"/>
@@ -5470,7 +8720,7 @@
       </w:pPr>
     </w:lvl>
   </w:abstractNum>
-  <w:abstractNum w:abstractNumId="52" w15:restartNumberingAfterBreak="0">
+  <w:abstractNum w:abstractNumId="59" w15:restartNumberingAfterBreak="0">
     <w:nsid w:val="536A5950"/>
     <w:multiLevelType w:val="hybridMultilevel"/>
     <w:tmpl w:val="C17AFC0A"/>
@@ -5559,7 +8809,7 @@
       </w:pPr>
     </w:lvl>
   </w:abstractNum>
-  <w:abstractNum w:abstractNumId="53" w15:restartNumberingAfterBreak="0">
+  <w:abstractNum w:abstractNumId="60" w15:restartNumberingAfterBreak="0">
     <w:nsid w:val="55393753"/>
     <w:multiLevelType w:val="hybridMultilevel"/>
     <w:tmpl w:val="6C1A97E0"/>
@@ -5648,7 +8898,7 @@
       </w:pPr>
     </w:lvl>
   </w:abstractNum>
-  <w:abstractNum w:abstractNumId="54" w15:restartNumberingAfterBreak="0">
+  <w:abstractNum w:abstractNumId="61" w15:restartNumberingAfterBreak="0">
     <w:nsid w:val="55A6798B"/>
     <w:multiLevelType w:val="multilevel"/>
     <w:tmpl w:val="D35268B0"/>
@@ -5769,7 +9019,7 @@
       </w:rPr>
     </w:lvl>
   </w:abstractNum>
-  <w:abstractNum w:abstractNumId="55" w15:restartNumberingAfterBreak="0">
+  <w:abstractNum w:abstractNumId="62" w15:restartNumberingAfterBreak="0">
     <w:nsid w:val="55E2772E"/>
     <w:multiLevelType w:val="hybridMultilevel"/>
     <w:tmpl w:val="FE9AF276"/>
@@ -5858,7 +9108,7 @@
       </w:pPr>
     </w:lvl>
   </w:abstractNum>
-  <w:abstractNum w:abstractNumId="56" w15:restartNumberingAfterBreak="0">
+  <w:abstractNum w:abstractNumId="63" w15:restartNumberingAfterBreak="0">
     <w:nsid w:val="564567B2"/>
     <w:multiLevelType w:val="hybridMultilevel"/>
     <w:tmpl w:val="B270EE0A"/>
@@ -5947,7 +9197,7 @@
       </w:pPr>
     </w:lvl>
   </w:abstractNum>
-  <w:abstractNum w:abstractNumId="57" w15:restartNumberingAfterBreak="0">
+  <w:abstractNum w:abstractNumId="64" w15:restartNumberingAfterBreak="0">
     <w:nsid w:val="56553BCD"/>
     <w:multiLevelType w:val="hybridMultilevel"/>
     <w:tmpl w:val="AD72932E"/>
@@ -6036,7 +9286,7 @@
       </w:pPr>
     </w:lvl>
   </w:abstractNum>
-  <w:abstractNum w:abstractNumId="58" w15:restartNumberingAfterBreak="0">
+  <w:abstractNum w:abstractNumId="65" w15:restartNumberingAfterBreak="0">
     <w:nsid w:val="56733D65"/>
     <w:multiLevelType w:val="hybridMultilevel"/>
     <w:tmpl w:val="6526CBA6"/>
@@ -6127,7 +9377,7 @@
       </w:pPr>
     </w:lvl>
   </w:abstractNum>
-  <w:abstractNum w:abstractNumId="59" w15:restartNumberingAfterBreak="0">
+  <w:abstractNum w:abstractNumId="66" w15:restartNumberingAfterBreak="0">
     <w:nsid w:val="5C092144"/>
     <w:multiLevelType w:val="hybridMultilevel"/>
     <w:tmpl w:val="DBC4ADF2"/>
@@ -6213,7 +9463,7 @@
       </w:pPr>
     </w:lvl>
   </w:abstractNum>
-  <w:abstractNum w:abstractNumId="60" w15:restartNumberingAfterBreak="0">
+  <w:abstractNum w:abstractNumId="67" w15:restartNumberingAfterBreak="0">
     <w:nsid w:val="5C0A26FD"/>
     <w:multiLevelType w:val="multilevel"/>
     <w:tmpl w:val="BE10F182"/>
@@ -6334,7 +9584,7 @@
       </w:rPr>
     </w:lvl>
   </w:abstractNum>
-  <w:abstractNum w:abstractNumId="61" w15:restartNumberingAfterBreak="0">
+  <w:abstractNum w:abstractNumId="68" w15:restartNumberingAfterBreak="0">
     <w:nsid w:val="5DDC06FB"/>
     <w:multiLevelType w:val="hybridMultilevel"/>
     <w:tmpl w:val="01BCF9B4"/>
@@ -6423,7 +9673,96 @@
       </w:pPr>
     </w:lvl>
   </w:abstractNum>
-  <w:abstractNum w:abstractNumId="62" w15:restartNumberingAfterBreak="0">
+  <w:abstractNum w:abstractNumId="69" w15:restartNumberingAfterBreak="0">
+    <w:nsid w:val="602A72D0"/>
+    <w:multiLevelType w:val="hybridMultilevel"/>
+    <w:tmpl w:val="369A0A78"/>
+    <w:lvl w:ilvl="0" w:tplc="51AC86B4">
+      <w:start w:val="4"/>
+      <w:numFmt w:val="decimal"/>
+      <w:lvlText w:val="(%1)"/>
+      <w:lvlJc w:val="left"/>
+      <w:pPr>
+        <w:ind w:left="1080" w:hanging="360"/>
+      </w:pPr>
+      <w:rPr>
+        <w:rFonts w:hint="default"/>
+      </w:rPr>
+    </w:lvl>
+    <w:lvl w:ilvl="1" w:tplc="04090019" w:tentative="1">
+      <w:start w:val="1"/>
+      <w:numFmt w:val="lowerLetter"/>
+      <w:lvlText w:val="%2."/>
+      <w:lvlJc w:val="left"/>
+      <w:pPr>
+        <w:ind w:left="1800" w:hanging="360"/>
+      </w:pPr>
+    </w:lvl>
+    <w:lvl w:ilvl="2" w:tplc="0409001B" w:tentative="1">
+      <w:start w:val="1"/>
+      <w:numFmt w:val="lowerRoman"/>
+      <w:lvlText w:val="%3."/>
+      <w:lvlJc w:val="right"/>
+      <w:pPr>
+        <w:ind w:left="2520" w:hanging="180"/>
+      </w:pPr>
+    </w:lvl>
+    <w:lvl w:ilvl="3" w:tplc="0409000F" w:tentative="1">
+      <w:start w:val="1"/>
+      <w:numFmt w:val="decimal"/>
+      <w:lvlText w:val="%4."/>
+      <w:lvlJc w:val="left"/>
+      <w:pPr>
+        <w:ind w:left="3240" w:hanging="360"/>
+      </w:pPr>
+    </w:lvl>
+    <w:lvl w:ilvl="4" w:tplc="04090019" w:tentative="1">
+      <w:start w:val="1"/>
+      <w:numFmt w:val="lowerLetter"/>
+      <w:lvlText w:val="%5."/>
+      <w:lvlJc w:val="left"/>
+      <w:pPr>
+        <w:ind w:left="3960" w:hanging="360"/>
+      </w:pPr>
+    </w:lvl>
+    <w:lvl w:ilvl="5" w:tplc="0409001B" w:tentative="1">
+      <w:start w:val="1"/>
+      <w:numFmt w:val="lowerRoman"/>
+      <w:lvlText w:val="%6."/>
+      <w:lvlJc w:val="right"/>
+      <w:pPr>
+        <w:ind w:left="4680" w:hanging="180"/>
+      </w:pPr>
+    </w:lvl>
+    <w:lvl w:ilvl="6" w:tplc="0409000F" w:tentative="1">
+      <w:start w:val="1"/>
+      <w:numFmt w:val="decimal"/>
+      <w:lvlText w:val="%7."/>
+      <w:lvlJc w:val="left"/>
+      <w:pPr>
+        <w:ind w:left="5400" w:hanging="360"/>
+      </w:pPr>
+    </w:lvl>
+    <w:lvl w:ilvl="7" w:tplc="04090019" w:tentative="1">
+      <w:start w:val="1"/>
+      <w:numFmt w:val="lowerLetter"/>
+      <w:lvlText w:val="%8."/>
+      <w:lvlJc w:val="left"/>
+      <w:pPr>
+        <w:ind w:left="6120" w:hanging="360"/>
+      </w:pPr>
+    </w:lvl>
+    <w:lvl w:ilvl="8" w:tplc="0409001B" w:tentative="1">
+      <w:start w:val="1"/>
+      <w:numFmt w:val="lowerRoman"/>
+      <w:lvlText w:val="%9."/>
+      <w:lvlJc w:val="right"/>
+      <w:pPr>
+        <w:ind w:left="6840" w:hanging="180"/>
+      </w:pPr>
+    </w:lvl>
+  </w:abstractNum>
+  <w:abstractNum w:abstractNumId="70" w15:restartNumberingAfterBreak="0">
     <w:nsid w:val="61FE06D2"/>
     <w:multiLevelType w:val="hybridMultilevel"/>
     <w:tmpl w:val="DABA9182"/>
@@ -6512,7 +9851,7 @@
       </w:pPr>
     </w:lvl>
   </w:abstractNum>
-  <w:abstractNum w:abstractNumId="63" w15:restartNumberingAfterBreak="0">
+  <w:abstractNum w:abstractNumId="71" w15:restartNumberingAfterBreak="0">
     <w:nsid w:val="657450EF"/>
     <w:multiLevelType w:val="hybridMultilevel"/>
     <w:tmpl w:val="6BB0BD0A"/>
@@ -6601,7 +9940,96 @@
       </w:pPr>
     </w:lvl>
   </w:abstractNum>
-  <w:abstractNum w:abstractNumId="64" w15:restartNumberingAfterBreak="0">
+  <w:abstractNum w:abstractNumId="72" w15:restartNumberingAfterBreak="0">
+    <w:nsid w:val="66A401B8"/>
+    <w:multiLevelType w:val="hybridMultilevel"/>
+    <w:tmpl w:val="3F82EE06"/>
+    <w:lvl w:ilvl="0" w:tplc="9C18D03C">
+      <w:start w:val="1"/>
+      <w:numFmt w:val="decimal"/>
+      <w:lvlText w:val="(%1)"/>
+      <w:lvlJc w:val="left"/>
+      <w:pPr>
+        <w:ind w:left="1440" w:hanging="360"/>
+      </w:pPr>
+      <w:rPr>
+        <w:rFonts w:hint="default"/>
+      </w:rPr>
+    </w:lvl>
+    <w:lvl w:ilvl="1" w:tplc="04090019" w:tentative="1">
+      <w:start w:val="1"/>
+      <w:numFmt w:val="lowerLetter"/>
+      <w:lvlText w:val="%2."/>
+      <w:lvlJc w:val="left"/>
+      <w:pPr>
+        <w:ind w:left="2160" w:hanging="360"/>
+      </w:pPr>
+    </w:lvl>
+    <w:lvl w:ilvl="2" w:tplc="0409001B" w:tentative="1">
+      <w:start w:val="1"/>
+      <w:numFmt w:val="lowerRoman"/>
+      <w:lvlText w:val="%3."/>
+      <w:lvlJc w:val="right"/>
+      <w:pPr>
+        <w:ind w:left="2880" w:hanging="180"/>
+      </w:pPr>
+    </w:lvl>
+    <w:lvl w:ilvl="3" w:tplc="0409000F" w:tentative="1">
+      <w:start w:val="1"/>
+      <w:numFmt w:val="decimal"/>
+      <w:lvlText w:val="%4."/>
+      <w:lvlJc w:val="left"/>
+      <w:pPr>
+        <w:ind w:left="3600" w:hanging="360"/>
+      </w:pPr>
+    </w:lvl>
+    <w:lvl w:ilvl="4" w:tplc="04090019" w:tentative="1">
+      <w:start w:val="1"/>
+      <w:numFmt w:val="lowerLetter"/>
+      <w:lvlText w:val="%5."/>
+      <w:lvlJc w:val="left"/>
+      <w:pPr>
+        <w:ind w:left="4320" w:hanging="360"/>
+      </w:pPr>
+    </w:lvl>
+    <w:lvl w:ilvl="5" w:tplc="0409001B" w:tentative="1">
+      <w:start w:val="1"/>
+      <w:numFmt w:val="lowerRoman"/>
+      <w:lvlText w:val="%6."/>
+      <w:lvlJc w:val="right"/>
+      <w:pPr>
+        <w:ind w:left="5040" w:hanging="180"/>
+      </w:pPr>
+    </w:lvl>
+    <w:lvl w:ilvl="6" w:tplc="0409000F" w:tentative="1">
+      <w:start w:val="1"/>
+      <w:numFmt w:val="decimal"/>
+      <w:lvlText w:val="%7."/>
+      <w:lvlJc w:val="left"/>
+      <w:pPr>
+        <w:ind w:left="5760" w:hanging="360"/>
+      </w:pPr>
+    </w:lvl>
+    <w:lvl w:ilvl="7" w:tplc="04090019" w:tentative="1">
+      <w:start w:val="1"/>
+      <w:numFmt w:val="lowerLetter"/>
+      <w:lvlText w:val="%8."/>
+      <w:lvlJc w:val="left"/>
+      <w:pPr>
+        <w:ind w:left="6480" w:hanging="360"/>
+      </w:pPr>
+    </w:lvl>
+    <w:lvl w:ilvl="8" w:tplc="0409001B" w:tentative="1">
+      <w:start w:val="1"/>
+      <w:numFmt w:val="lowerRoman"/>
+      <w:lvlText w:val="%9."/>
+      <w:lvlJc w:val="right"/>
+      <w:pPr>
+        <w:ind w:left="7200" w:hanging="180"/>
+      </w:pPr>
+    </w:lvl>
+  </w:abstractNum>
+  <w:abstractNum w:abstractNumId="73" w15:restartNumberingAfterBreak="0">
     <w:nsid w:val="691228FC"/>
     <w:multiLevelType w:val="hybridMultilevel"/>
     <w:tmpl w:val="6BE24058"/>
@@ -6690,7 +10118,7 @@
       </w:pPr>
     </w:lvl>
   </w:abstractNum>
-  <w:abstractNum w:abstractNumId="65" w15:restartNumberingAfterBreak="0">
+  <w:abstractNum w:abstractNumId="74" w15:restartNumberingAfterBreak="0">
     <w:nsid w:val="6DE8237C"/>
     <w:multiLevelType w:val="hybridMultilevel"/>
     <w:tmpl w:val="60285DD8"/>
@@ -6779,7 +10207,7 @@
       </w:pPr>
     </w:lvl>
   </w:abstractNum>
-  <w:abstractNum w:abstractNumId="66" w15:restartNumberingAfterBreak="0">
+  <w:abstractNum w:abstractNumId="75" w15:restartNumberingAfterBreak="0">
     <w:nsid w:val="6F501202"/>
     <w:multiLevelType w:val="hybridMultilevel"/>
     <w:tmpl w:val="BFE682C2"/>
@@ -6868,7 +10296,7 @@
       </w:pPr>
     </w:lvl>
   </w:abstractNum>
-  <w:abstractNum w:abstractNumId="67" w15:restartNumberingAfterBreak="0">
+  <w:abstractNum w:abstractNumId="76" w15:restartNumberingAfterBreak="0">
     <w:nsid w:val="6FAE2998"/>
     <w:multiLevelType w:val="hybridMultilevel"/>
     <w:tmpl w:val="B2920DE6"/>
@@ -6957,7 +10385,7 @@
       </w:pPr>
     </w:lvl>
   </w:abstractNum>
-  <w:abstractNum w:abstractNumId="68" w15:restartNumberingAfterBreak="0">
+  <w:abstractNum w:abstractNumId="77" w15:restartNumberingAfterBreak="0">
     <w:nsid w:val="6FCC4394"/>
     <w:multiLevelType w:val="hybridMultilevel"/>
     <w:tmpl w:val="A4EA3158"/>
@@ -7046,7 +10474,7 @@
       </w:pPr>
     </w:lvl>
   </w:abstractNum>
-  <w:abstractNum w:abstractNumId="69" w15:restartNumberingAfterBreak="0">
+  <w:abstractNum w:abstractNumId="78" w15:restartNumberingAfterBreak="0">
     <w:nsid w:val="71313208"/>
     <w:multiLevelType w:val="hybridMultilevel"/>
     <w:tmpl w:val="2C5C4264"/>
@@ -7135,7 +10563,7 @@
       </w:pPr>
     </w:lvl>
   </w:abstractNum>
-  <w:abstractNum w:abstractNumId="70" w15:restartNumberingAfterBreak="0">
+  <w:abstractNum w:abstractNumId="79" w15:restartNumberingAfterBreak="0">
     <w:nsid w:val="731C57E5"/>
     <w:multiLevelType w:val="multilevel"/>
     <w:tmpl w:val="7B447906"/>
@@ -7256,7 +10684,7 @@
       </w:rPr>
     </w:lvl>
   </w:abstractNum>
-  <w:abstractNum w:abstractNumId="71" w15:restartNumberingAfterBreak="0">
+  <w:abstractNum w:abstractNumId="80" w15:restartNumberingAfterBreak="0">
     <w:nsid w:val="73CA633D"/>
     <w:multiLevelType w:val="hybridMultilevel"/>
     <w:tmpl w:val="B2C6DA1E"/>
@@ -7345,7 +10773,96 @@
       </w:pPr>
     </w:lvl>
   </w:abstractNum>
-  <w:abstractNum w:abstractNumId="72" w15:restartNumberingAfterBreak="0">
+  <w:abstractNum w:abstractNumId="81" w15:restartNumberingAfterBreak="0">
+    <w:nsid w:val="750A4E5F"/>
+    <w:multiLevelType w:val="hybridMultilevel"/>
+    <w:tmpl w:val="D6BEB8D0"/>
+    <w:lvl w:ilvl="0" w:tplc="B21E9A52">
+      <w:start w:val="4"/>
+      <w:numFmt w:val="decimal"/>
+      <w:lvlText w:val="(%1)"/>
+      <w:lvlJc w:val="left"/>
+      <w:pPr>
+        <w:ind w:left="1440" w:hanging="360"/>
+      </w:pPr>
+      <w:rPr>
+        <w:rFonts w:hint="default"/>
+      </w:rPr>
+    </w:lvl>
+    <w:lvl w:ilvl="1" w:tplc="04090019" w:tentative="1">
+      <w:start w:val="1"/>
+      <w:numFmt w:val="lowerLetter"/>
+      <w:lvlText w:val="%2."/>
+      <w:lvlJc w:val="left"/>
+      <w:pPr>
+        <w:ind w:left="2160" w:hanging="360"/>
+      </w:pPr>
+    </w:lvl>
+    <w:lvl w:ilvl="2" w:tplc="0409001B" w:tentative="1">
+      <w:start w:val="1"/>
+      <w:numFmt w:val="lowerRoman"/>
+      <w:lvlText w:val="%3."/>
+      <w:lvlJc w:val="right"/>
+      <w:pPr>
+        <w:ind w:left="2880" w:hanging="180"/>
+      </w:pPr>
+    </w:lvl>
+    <w:lvl w:ilvl="3" w:tplc="0409000F" w:tentative="1">
+      <w:start w:val="1"/>
+      <w:numFmt w:val="decimal"/>
+      <w:lvlText w:val="%4."/>
+      <w:lvlJc w:val="left"/>
+      <w:pPr>
+        <w:ind w:left="3600" w:hanging="360"/>
+      </w:pPr>
+    </w:lvl>
+    <w:lvl w:ilvl="4" w:tplc="04090019" w:tentative="1">
+      <w:start w:val="1"/>
+      <w:numFmt w:val="lowerLetter"/>
+      <w:lvlText w:val="%5."/>
+      <w:lvlJc w:val="left"/>
+      <w:pPr>
+        <w:ind w:left="4320" w:hanging="360"/>
+      </w:pPr>
+    </w:lvl>
+    <w:lvl w:ilvl="5" w:tplc="0409001B" w:tentative="1">
+      <w:start w:val="1"/>
+      <w:numFmt w:val="lowerRoman"/>
+      <w:lvlText w:val="%6."/>
+      <w:lvlJc w:val="right"/>
+      <w:pPr>
+        <w:ind w:left="5040" w:hanging="180"/>
+      </w:pPr>
+    </w:lvl>
+    <w:lvl w:ilvl="6" w:tplc="0409000F" w:tentative="1">
+      <w:start w:val="1"/>
+      <w:numFmt w:val="decimal"/>
+      <w:lvlText w:val="%7."/>
+      <w:lvlJc w:val="left"/>
+      <w:pPr>
+        <w:ind w:left="5760" w:hanging="360"/>
+      </w:pPr>
+    </w:lvl>
+    <w:lvl w:ilvl="7" w:tplc="04090019" w:tentative="1">
+      <w:start w:val="1"/>
+      <w:numFmt w:val="lowerLetter"/>
+      <w:lvlText w:val="%8."/>
+      <w:lvlJc w:val="left"/>
+      <w:pPr>
+        <w:ind w:left="6480" w:hanging="360"/>
+      </w:pPr>
+    </w:lvl>
+    <w:lvl w:ilvl="8" w:tplc="0409001B" w:tentative="1">
+      <w:start w:val="1"/>
+      <w:numFmt w:val="lowerRoman"/>
+      <w:lvlText w:val="%9."/>
+      <w:lvlJc w:val="right"/>
+      <w:pPr>
+        <w:ind w:left="7200" w:hanging="180"/>
+      </w:pPr>
+    </w:lvl>
+  </w:abstractNum>
+  <w:abstractNum w:abstractNumId="82" w15:restartNumberingAfterBreak="0">
     <w:nsid w:val="77C46980"/>
     <w:multiLevelType w:val="hybridMultilevel"/>
     <w:tmpl w:val="0DE6782E"/>
@@ -7434,7 +10951,7 @@
       </w:pPr>
     </w:lvl>
   </w:abstractNum>
-  <w:abstractNum w:abstractNumId="73" w15:restartNumberingAfterBreak="0">
+  <w:abstractNum w:abstractNumId="83" w15:restartNumberingAfterBreak="0">
     <w:nsid w:val="7A58647C"/>
     <w:multiLevelType w:val="hybridMultilevel"/>
     <w:tmpl w:val="56325508"/>
@@ -7523,7 +11040,7 @@
       </w:pPr>
     </w:lvl>
   </w:abstractNum>
-  <w:abstractNum w:abstractNumId="74" w15:restartNumberingAfterBreak="0">
+  <w:abstractNum w:abstractNumId="84" w15:restartNumberingAfterBreak="0">
     <w:nsid w:val="7A5A1E66"/>
     <w:multiLevelType w:val="hybridMultilevel"/>
     <w:tmpl w:val="7B7842EC"/>
@@ -7612,7 +11129,7 @@
       </w:pPr>
     </w:lvl>
   </w:abstractNum>
-  <w:abstractNum w:abstractNumId="75" w15:restartNumberingAfterBreak="0">
+  <w:abstractNum w:abstractNumId="85" w15:restartNumberingAfterBreak="0">
     <w:nsid w:val="7AE15528"/>
     <w:multiLevelType w:val="hybridMultilevel"/>
     <w:tmpl w:val="F59AAF04"/>
@@ -7703,7 +11220,96 @@
       </w:pPr>
     </w:lvl>
   </w:abstractNum>
-  <w:abstractNum w:abstractNumId="76" w15:restartNumberingAfterBreak="0">
+  <w:abstractNum w:abstractNumId="86" w15:restartNumberingAfterBreak="0">
+    <w:nsid w:val="7BB75F39"/>
+    <w:multiLevelType w:val="hybridMultilevel"/>
+    <w:tmpl w:val="10FE3B44"/>
+    <w:lvl w:ilvl="0" w:tplc="624EE1D4">
+      <w:start w:val="4"/>
+      <w:numFmt w:val="decimal"/>
+      <w:lvlText w:val="(%1)"/>
+      <w:lvlJc w:val="left"/>
+      <w:pPr>
+        <w:ind w:left="1800" w:hanging="360"/>
+      </w:pPr>
+      <w:rPr>
+        <w:rFonts w:hint="default"/>
+      </w:rPr>
+    </w:lvl>
+    <w:lvl w:ilvl="1" w:tplc="04090019" w:tentative="1">
+      <w:start w:val="1"/>
+      <w:numFmt w:val="lowerLetter"/>
+      <w:lvlText w:val="%2."/>
+      <w:lvlJc w:val="left"/>
+      <w:pPr>
+        <w:ind w:left="2520" w:hanging="360"/>
+      </w:pPr>
+    </w:lvl>
+    <w:lvl w:ilvl="2" w:tplc="0409001B" w:tentative="1">
+      <w:start w:val="1"/>
+      <w:numFmt w:val="lowerRoman"/>
+      <w:lvlText w:val="%3."/>
+      <w:lvlJc w:val="right"/>
+      <w:pPr>
+        <w:ind w:left="3240" w:hanging="180"/>
+      </w:pPr>
+    </w:lvl>
+    <w:lvl w:ilvl="3" w:tplc="0409000F" w:tentative="1">
+      <w:start w:val="1"/>
+      <w:numFmt w:val="decimal"/>
+      <w:lvlText w:val="%4."/>
+      <w:lvlJc w:val="left"/>
+      <w:pPr>
+        <w:ind w:left="3960" w:hanging="360"/>
+      </w:pPr>
+    </w:lvl>
+    <w:lvl w:ilvl="4" w:tplc="04090019" w:tentative="1">
+      <w:start w:val="1"/>
+      <w:numFmt w:val="lowerLetter"/>
+      <w:lvlText w:val="%5."/>
+      <w:lvlJc w:val="left"/>
+      <w:pPr>
+        <w:ind w:left="4680" w:hanging="360"/>
+      </w:pPr>
+    </w:lvl>
+    <w:lvl w:ilvl="5" w:tplc="0409001B" w:tentative="1">
+      <w:start w:val="1"/>
+      <w:numFmt w:val="lowerRoman"/>
+      <w:lvlText w:val="%6."/>
+      <w:lvlJc w:val="right"/>
+      <w:pPr>
+        <w:ind w:left="5400" w:hanging="180"/>
+      </w:pPr>
+    </w:lvl>
+    <w:lvl w:ilvl="6" w:tplc="0409000F" w:tentative="1">
+      <w:start w:val="1"/>
+      <w:numFmt w:val="decimal"/>
+      <w:lvlText w:val="%7."/>
+      <w:lvlJc w:val="left"/>
+      <w:pPr>
+        <w:ind w:left="6120" w:hanging="360"/>
+      </w:pPr>
+    </w:lvl>
+    <w:lvl w:ilvl="7" w:tplc="04090019" w:tentative="1">
+      <w:start w:val="1"/>
+      <w:numFmt w:val="lowerLetter"/>
+      <w:lvlText w:val="%8."/>
+      <w:lvlJc w:val="left"/>
+      <w:pPr>
+        <w:ind w:left="6840" w:hanging="360"/>
+      </w:pPr>
+    </w:lvl>
+    <w:lvl w:ilvl="8" w:tplc="0409001B" w:tentative="1">
+      <w:start w:val="1"/>
+      <w:numFmt w:val="lowerRoman"/>
+      <w:lvlText w:val="%9."/>
+      <w:lvlJc w:val="right"/>
+      <w:pPr>
+        <w:ind w:left="7560" w:hanging="180"/>
+      </w:pPr>
+    </w:lvl>
+  </w:abstractNum>
+  <w:abstractNum w:abstractNumId="87" w15:restartNumberingAfterBreak="0">
     <w:nsid w:val="7BE25AC5"/>
     <w:multiLevelType w:val="hybridMultilevel"/>
     <w:tmpl w:val="E1449AE8"/>
@@ -7794,7 +11400,7 @@
       </w:pPr>
     </w:lvl>
   </w:abstractNum>
-  <w:abstractNum w:abstractNumId="77" w15:restartNumberingAfterBreak="0">
+  <w:abstractNum w:abstractNumId="88" w15:restartNumberingAfterBreak="0">
     <w:nsid w:val="7FA05FD2"/>
     <w:multiLevelType w:val="hybridMultilevel"/>
     <w:tmpl w:val="80C81604"/>
@@ -7883,7 +11489,7 @@
       </w:pPr>
     </w:lvl>
   </w:abstractNum>
-  <w:abstractNum w:abstractNumId="78" w15:restartNumberingAfterBreak="0">
+  <w:abstractNum w:abstractNumId="89" w15:restartNumberingAfterBreak="0">
     <w:nsid w:val="7FD60428"/>
     <w:multiLevelType w:val="hybridMultilevel"/>
     <w:tmpl w:val="F47A976E"/>
@@ -7979,10 +11585,10 @@
     <w:abstractNumId w:val="5"/>
   </w:num>
   <w:num w:numId="3" w16cid:durableId="1030951891">
-    <w:abstractNumId w:val="50"/>
+    <w:abstractNumId w:val="57"/>
   </w:num>
   <w:num w:numId="4" w16cid:durableId="281231831">
-    <w:abstractNumId w:val="13"/>
+    <w:abstractNumId w:val="14"/>
   </w:num>
   <w:num w:numId="5" w16cid:durableId="130172555">
     <w:abstractNumId w:val="9"/>
@@ -7991,223 +11597,256 @@
     <w:abstractNumId w:val="3"/>
   </w:num>
   <w:num w:numId="7" w16cid:durableId="619413073">
-    <w:abstractNumId w:val="34"/>
+    <w:abstractNumId w:val="36"/>
   </w:num>
   <w:num w:numId="8" w16cid:durableId="1757020580">
-    <w:abstractNumId w:val="71"/>
+    <w:abstractNumId w:val="80"/>
   </w:num>
   <w:num w:numId="9" w16cid:durableId="207375291">
-    <w:abstractNumId w:val="72"/>
+    <w:abstractNumId w:val="82"/>
   </w:num>
   <w:num w:numId="10" w16cid:durableId="362873295">
-    <w:abstractNumId w:val="54"/>
+    <w:abstractNumId w:val="61"/>
   </w:num>
   <w:num w:numId="11" w16cid:durableId="11492151">
-    <w:abstractNumId w:val="49"/>
+    <w:abstractNumId w:val="56"/>
   </w:num>
   <w:num w:numId="12" w16cid:durableId="238053451">
-    <w:abstractNumId w:val="52"/>
+    <w:abstractNumId w:val="59"/>
   </w:num>
   <w:num w:numId="13" w16cid:durableId="1262566017">
-    <w:abstractNumId w:val="69"/>
+    <w:abstractNumId w:val="78"/>
   </w:num>
   <w:num w:numId="14" w16cid:durableId="1429232206">
-    <w:abstractNumId w:val="70"/>
+    <w:abstractNumId w:val="79"/>
   </w:num>
   <w:num w:numId="15" w16cid:durableId="267351934">
     <w:abstractNumId w:val="1"/>
   </w:num>
   <w:num w:numId="16" w16cid:durableId="1726298465">
-    <w:abstractNumId w:val="12"/>
+    <w:abstractNumId w:val="13"/>
   </w:num>
   <w:num w:numId="17" w16cid:durableId="412161570">
-    <w:abstractNumId w:val="45"/>
+    <w:abstractNumId w:val="51"/>
   </w:num>
   <w:num w:numId="18" w16cid:durableId="307174898">
     <w:abstractNumId w:val="6"/>
   </w:num>
   <w:num w:numId="19" w16cid:durableId="443154894">
-    <w:abstractNumId w:val="51"/>
+    <w:abstractNumId w:val="58"/>
   </w:num>
   <w:num w:numId="20" w16cid:durableId="908228912">
-    <w:abstractNumId w:val="44"/>
+    <w:abstractNumId w:val="50"/>
   </w:num>
   <w:num w:numId="21" w16cid:durableId="973944934">
-    <w:abstractNumId w:val="67"/>
+    <w:abstractNumId w:val="76"/>
   </w:num>
   <w:num w:numId="22" w16cid:durableId="1843469038">
-    <w:abstractNumId w:val="21"/>
+    <w:abstractNumId w:val="23"/>
   </w:num>
   <w:num w:numId="23" w16cid:durableId="986399584">
-    <w:abstractNumId w:val="16"/>
+    <w:abstractNumId w:val="17"/>
   </w:num>
   <w:num w:numId="24" w16cid:durableId="1663506107">
-    <w:abstractNumId w:val="30"/>
+    <w:abstractNumId w:val="32"/>
   </w:num>
   <w:num w:numId="25" w16cid:durableId="1541551869">
-    <w:abstractNumId w:val="35"/>
+    <w:abstractNumId w:val="37"/>
   </w:num>
   <w:num w:numId="26" w16cid:durableId="1944528243">
+    <w:abstractNumId w:val="20"/>
+  </w:num>
+  <w:num w:numId="27" w16cid:durableId="1561329678">
+    <w:abstractNumId w:val="60"/>
+  </w:num>
+  <w:num w:numId="28" w16cid:durableId="754666643">
+    <w:abstractNumId w:val="62"/>
+  </w:num>
+  <w:num w:numId="29" w16cid:durableId="2012100127">
     <w:abstractNumId w:val="18"/>
   </w:num>
-  <w:num w:numId="27" w16cid:durableId="1561329678">
-    <w:abstractNumId w:val="53"/>
-  </w:num>
-  <w:num w:numId="28" w16cid:durableId="754666643">
-    <w:abstractNumId w:val="55"/>
-  </w:num>
-  <w:num w:numId="29" w16cid:durableId="2012100127">
-    <w:abstractNumId w:val="17"/>
-  </w:num>
   <w:num w:numId="30" w16cid:durableId="548348388">
-    <w:abstractNumId w:val="38"/>
+    <w:abstractNumId w:val="43"/>
   </w:num>
   <w:num w:numId="31" w16cid:durableId="610865096">
-    <w:abstractNumId w:val="65"/>
+    <w:abstractNumId w:val="74"/>
   </w:num>
   <w:num w:numId="32" w16cid:durableId="388038687">
-    <w:abstractNumId w:val="76"/>
+    <w:abstractNumId w:val="87"/>
   </w:num>
   <w:num w:numId="33" w16cid:durableId="1377196231">
     <w:abstractNumId w:val="0"/>
   </w:num>
   <w:num w:numId="34" w16cid:durableId="1660965074">
-    <w:abstractNumId w:val="36"/>
+    <w:abstractNumId w:val="40"/>
   </w:num>
   <w:num w:numId="35" w16cid:durableId="722605231">
-    <w:abstractNumId w:val="56"/>
+    <w:abstractNumId w:val="63"/>
   </w:num>
   <w:num w:numId="36" w16cid:durableId="2019193403">
     <w:abstractNumId w:val="7"/>
   </w:num>
   <w:num w:numId="37" w16cid:durableId="1984771427">
-    <w:abstractNumId w:val="25"/>
+    <w:abstractNumId w:val="27"/>
   </w:num>
   <w:num w:numId="38" w16cid:durableId="287131812">
-    <w:abstractNumId w:val="64"/>
+    <w:abstractNumId w:val="73"/>
   </w:num>
   <w:num w:numId="39" w16cid:durableId="486675214">
-    <w:abstractNumId w:val="29"/>
+    <w:abstractNumId w:val="31"/>
   </w:num>
   <w:num w:numId="40" w16cid:durableId="758983635">
-    <w:abstractNumId w:val="41"/>
+    <w:abstractNumId w:val="47"/>
   </w:num>
   <w:num w:numId="41" w16cid:durableId="2047174361">
     <w:abstractNumId w:val="4"/>
   </w:num>
   <w:num w:numId="42" w16cid:durableId="1817334301">
-    <w:abstractNumId w:val="66"/>
+    <w:abstractNumId w:val="75"/>
   </w:num>
   <w:num w:numId="43" w16cid:durableId="1668090424">
-    <w:abstractNumId w:val="73"/>
+    <w:abstractNumId w:val="83"/>
   </w:num>
   <w:num w:numId="44" w16cid:durableId="709187225">
-    <w:abstractNumId w:val="74"/>
+    <w:abstractNumId w:val="84"/>
   </w:num>
   <w:num w:numId="45" w16cid:durableId="989359468">
     <w:abstractNumId w:val="8"/>
   </w:num>
   <w:num w:numId="46" w16cid:durableId="1607345044">
-    <w:abstractNumId w:val="32"/>
+    <w:abstractNumId w:val="34"/>
   </w:num>
   <w:num w:numId="47" w16cid:durableId="1318144960">
-    <w:abstractNumId w:val="59"/>
+    <w:abstractNumId w:val="66"/>
   </w:num>
   <w:num w:numId="48" w16cid:durableId="1772429788">
+    <w:abstractNumId w:val="88"/>
+  </w:num>
+  <w:num w:numId="49" w16cid:durableId="1065032300">
     <w:abstractNumId w:val="77"/>
   </w:num>
-  <w:num w:numId="49" w16cid:durableId="1065032300">
+  <w:num w:numId="50" w16cid:durableId="2073040766">
+    <w:abstractNumId w:val="70"/>
+  </w:num>
+  <w:num w:numId="51" w16cid:durableId="107629475">
+    <w:abstractNumId w:val="16"/>
+  </w:num>
+  <w:num w:numId="52" w16cid:durableId="920023039">
+    <w:abstractNumId w:val="28"/>
+  </w:num>
+  <w:num w:numId="53" w16cid:durableId="366107234">
+    <w:abstractNumId w:val="65"/>
+  </w:num>
+  <w:num w:numId="54" w16cid:durableId="2008557514">
+    <w:abstractNumId w:val="30"/>
+  </w:num>
+  <w:num w:numId="55" w16cid:durableId="489564120">
+    <w:abstractNumId w:val="44"/>
+  </w:num>
+  <w:num w:numId="56" w16cid:durableId="406540941">
+    <w:abstractNumId w:val="71"/>
+  </w:num>
+  <w:num w:numId="57" w16cid:durableId="2096514699">
+    <w:abstractNumId w:val="46"/>
+  </w:num>
+  <w:num w:numId="58" w16cid:durableId="719479255">
+    <w:abstractNumId w:val="33"/>
+  </w:num>
+  <w:num w:numId="59" w16cid:durableId="486942106">
+    <w:abstractNumId w:val="21"/>
+  </w:num>
+  <w:num w:numId="60" w16cid:durableId="796217350">
+    <w:abstractNumId w:val="52"/>
+  </w:num>
+  <w:num w:numId="61" w16cid:durableId="1916433285">
+    <w:abstractNumId w:val="55"/>
+  </w:num>
+  <w:num w:numId="62" w16cid:durableId="2117752793">
+    <w:abstractNumId w:val="26"/>
+  </w:num>
+  <w:num w:numId="63" w16cid:durableId="1769034205">
+    <w:abstractNumId w:val="48"/>
+  </w:num>
+  <w:num w:numId="64" w16cid:durableId="1550148622">
+    <w:abstractNumId w:val="53"/>
+  </w:num>
+  <w:num w:numId="65" w16cid:durableId="376011792">
+    <w:abstractNumId w:val="29"/>
+  </w:num>
+  <w:num w:numId="66" w16cid:durableId="2018578102">
+    <w:abstractNumId w:val="35"/>
+  </w:num>
+  <w:num w:numId="67" w16cid:durableId="1756247649">
+    <w:abstractNumId w:val="67"/>
+  </w:num>
+  <w:num w:numId="68" w16cid:durableId="2115857085">
+    <w:abstractNumId w:val="25"/>
+  </w:num>
+  <w:num w:numId="69" w16cid:durableId="2003463187">
+    <w:abstractNumId w:val="64"/>
+  </w:num>
+  <w:num w:numId="70" w16cid:durableId="1756856131">
     <w:abstractNumId w:val="68"/>
   </w:num>
-  <w:num w:numId="50" w16cid:durableId="2073040766">
-    <w:abstractNumId w:val="62"/>
+  <w:num w:numId="71" w16cid:durableId="1708799866">
+    <w:abstractNumId w:val="22"/>
   </w:num>
-  <w:num w:numId="51" w16cid:durableId="107629475">
+  <w:num w:numId="72" w16cid:durableId="1593930078">
+    <w:abstractNumId w:val="12"/>
+  </w:num>
+  <w:num w:numId="73" w16cid:durableId="209608502">
+    <w:abstractNumId w:val="49"/>
+  </w:num>
+  <w:num w:numId="74" w16cid:durableId="1133325184">
     <w:abstractNumId w:val="15"/>
   </w:num>
-  <w:num w:numId="52" w16cid:durableId="920023039">
-    <w:abstractNumId w:val="26"/>
-  </w:num>
-  <w:num w:numId="53" w16cid:durableId="366107234">
-    <w:abstractNumId w:val="58"/>
-  </w:num>
-  <w:num w:numId="54" w16cid:durableId="2008557514">
-    <w:abstractNumId w:val="28"/>
-  </w:num>
-  <w:num w:numId="55" w16cid:durableId="489564120">
-    <w:abstractNumId w:val="39"/>
-  </w:num>
-  <w:num w:numId="56" w16cid:durableId="406540941">
-    <w:abstractNumId w:val="63"/>
-  </w:num>
-  <w:num w:numId="57" w16cid:durableId="2096514699">
-    <w:abstractNumId w:val="40"/>
-  </w:num>
-  <w:num w:numId="58" w16cid:durableId="719479255">
-    <w:abstractNumId w:val="31"/>
-  </w:num>
-  <w:num w:numId="59" w16cid:durableId="486942106">
-    <w:abstractNumId w:val="19"/>
-  </w:num>
-  <w:num w:numId="60" w16cid:durableId="796217350">
-    <w:abstractNumId w:val="46"/>
-  </w:num>
-  <w:num w:numId="61" w16cid:durableId="1916433285">
-    <w:abstractNumId w:val="48"/>
-  </w:num>
-  <w:num w:numId="62" w16cid:durableId="2117752793">
-    <w:abstractNumId w:val="24"/>
-  </w:num>
-  <w:num w:numId="63" w16cid:durableId="1769034205">
-    <w:abstractNumId w:val="42"/>
-  </w:num>
-  <w:num w:numId="64" w16cid:durableId="1550148622">
-    <w:abstractNumId w:val="47"/>
-  </w:num>
-  <w:num w:numId="65" w16cid:durableId="376011792">
-    <w:abstractNumId w:val="27"/>
-  </w:num>
-  <w:num w:numId="66" w16cid:durableId="2018578102">
-    <w:abstractNumId w:val="33"/>
-  </w:num>
-  <w:num w:numId="67" w16cid:durableId="1756247649">
-    <w:abstractNumId w:val="60"/>
-  </w:num>
-  <w:num w:numId="68" w16cid:durableId="2115857085">
-    <w:abstractNumId w:val="23"/>
-  </w:num>
-  <w:num w:numId="69" w16cid:durableId="2003463187">
-    <w:abstractNumId w:val="57"/>
-  </w:num>
-  <w:num w:numId="70" w16cid:durableId="1756856131">
-    <w:abstractNumId w:val="61"/>
-  </w:num>
-  <w:num w:numId="71" w16cid:durableId="1708799866">
-    <w:abstractNumId w:val="20"/>
-  </w:num>
-  <w:num w:numId="72" w16cid:durableId="1593930078">
-    <w:abstractNumId w:val="11"/>
-  </w:num>
-  <w:num w:numId="73" w16cid:durableId="209608502">
-    <w:abstractNumId w:val="43"/>
-  </w:num>
-  <w:num w:numId="74" w16cid:durableId="1133325184">
-    <w:abstractNumId w:val="14"/>
-  </w:num>
   <w:num w:numId="75" w16cid:durableId="825046445">
-    <w:abstractNumId w:val="78"/>
+    <w:abstractNumId w:val="89"/>
   </w:num>
   <w:num w:numId="76" w16cid:durableId="713818408">
-    <w:abstractNumId w:val="22"/>
+    <w:abstractNumId w:val="24"/>
   </w:num>
   <w:num w:numId="77" w16cid:durableId="1807316597">
     <w:abstractNumId w:val="2"/>
   </w:num>
   <w:num w:numId="78" w16cid:durableId="724328861">
-    <w:abstractNumId w:val="75"/>
+    <w:abstractNumId w:val="85"/>
   </w:num>
   <w:num w:numId="79" w16cid:durableId="122310159">
-    <w:abstractNumId w:val="37"/>
+    <w:abstractNumId w:val="42"/>
+  </w:num>
+  <w:num w:numId="80" w16cid:durableId="240215414">
+    <w:abstractNumId w:val="41"/>
+  </w:num>
+  <w:num w:numId="81" w16cid:durableId="1660772319">
+    <w:abstractNumId w:val="39"/>
+  </w:num>
+  <w:num w:numId="82" w16cid:durableId="922033013">
+    <w:abstractNumId w:val="38"/>
+  </w:num>
+  <w:num w:numId="83" w16cid:durableId="1890726985">
+    <w:abstractNumId w:val="54"/>
+  </w:num>
+  <w:num w:numId="84" w16cid:durableId="478154991">
+    <w:abstractNumId w:val="11"/>
+  </w:num>
+  <w:num w:numId="85" w16cid:durableId="765614234">
+    <w:abstractNumId w:val="72"/>
+  </w:num>
+  <w:num w:numId="86" w16cid:durableId="1565141740">
+    <w:abstractNumId w:val="81"/>
+  </w:num>
+  <w:num w:numId="87" w16cid:durableId="1090852646">
+    <w:abstractNumId w:val="45"/>
+  </w:num>
+  <w:num w:numId="88" w16cid:durableId="1647735050">
+    <w:abstractNumId w:val="19"/>
+  </w:num>
+  <w:num w:numId="89" w16cid:durableId="662313682">
+    <w:abstractNumId w:val="86"/>
+  </w:num>
+  <w:num w:numId="90" w16cid:durableId="1949776416">
+    <w:abstractNumId w:val="69"/>
   </w:num>
   <w:numIdMacAtCleanup w:val="6"/>
 </w:numbering>
@@ -9160,6 +12799,22 @@
       </w:tblBorders>
     </w:tblPr>
   </w:style>
+  <w:style w:type="paragraph" w:styleId="NormalWeb">
+    <w:name w:val="Normal (Web)"/>
+    <w:basedOn w:val="Normal"/>
+    <w:uiPriority w:val="99"/>
+    <w:semiHidden/>
+    <w:unhideWhenUsed/>
+    <w:rsid w:val="00D17C13"/>
+    <w:pPr>
+      <w:spacing w:before="100" w:beforeAutospacing="1" w:after="100" w:afterAutospacing="1" w:line="240" w:lineRule="auto"/>
+    </w:pPr>
+    <w:rPr>
+      <w:rFonts w:ascii="Times New Roman" w:eastAsia="Times New Roman" w:hAnsi="Times New Roman" w:cs="Times New Roman"/>
+      <w:sz w:val="24"/>
+      <w:szCs w:val="24"/>
+    </w:rPr>
+  </w:style>
 </w:styles>
 </file>
 

</xml_diff>

<commit_message>
Algebra 1 - Chapter 12: Regression Curves - 12.1 Line of Best Fit - Check Your Understanding of Section 12.1 - B. Show how you arrived at your answers.
</commit_message>
<xml_diff>
--- a/Algebra-1/ch12/Albebra 1 - Chapter 12.docx
+++ b/Algebra-1/ch12/Albebra 1 - Chapter 12.docx
@@ -45,23 +45,7 @@
     </w:p>
     <w:p>
       <w:r>
-        <w:t xml:space="preserve">Two points can always be joined with a line. If there </w:t>
-      </w:r>
-      <w:proofErr w:type="gramStart"/>
-      <w:r>
-        <w:t>more</w:t>
-      </w:r>
-      <w:proofErr w:type="gramEnd"/>
-      <w:r>
-        <w:t xml:space="preserve"> than two points, there may not be one line that passes through all of them. If we need a linear equation for a line that comes close to all the points, there is a feature of the graphing calculator that will calculate the slope </w:t>
-      </w:r>
-      <w:proofErr w:type="gramStart"/>
-      <w:r>
-        <w:t>and y-</w:t>
-      </w:r>
-      <w:proofErr w:type="gramEnd"/>
-      <w:r>
-        <w:t>intercept of this line.</w:t>
+        <w:t>Two points can always be joined with a line. If there more than two points, there may not be one line that passes through all of them. If we need a linear equation for a line that comes close to all the points, there is a feature of the graphing calculator that will calculate the slope and y-intercept of this line.</w:t>
       </w:r>
     </w:p>
     <w:tbl>
@@ -782,21 +766,7 @@
         <w:rPr>
           <w:rFonts w:eastAsiaTheme="minorEastAsia"/>
         </w:rPr>
-        <w:t xml:space="preserve">Calculate the equation for the </w:t>
-      </w:r>
-      <w:proofErr w:type="gramStart"/>
-      <w:r>
-        <w:rPr>
-          <w:rFonts w:eastAsiaTheme="minorEastAsia"/>
-        </w:rPr>
-        <w:t>line of best</w:t>
-      </w:r>
-      <w:proofErr w:type="gramEnd"/>
-      <w:r>
-        <w:rPr>
-          <w:rFonts w:eastAsiaTheme="minorEastAsia"/>
-        </w:rPr>
-        <w:t xml:space="preserve"> fit for the following set of data in </w:t>
+        <w:t xml:space="preserve">Calculate the equation for the line of best fit for the following set of data in </w:t>
       </w:r>
       <m:oMath>
         <m:r>
@@ -1088,21 +1058,7 @@
         <w:rPr>
           <w:rFonts w:eastAsiaTheme="minorEastAsia"/>
         </w:rPr>
-        <w:t xml:space="preserve">Calculate the equation for the </w:t>
-      </w:r>
-      <w:proofErr w:type="gramStart"/>
-      <w:r>
-        <w:rPr>
-          <w:rFonts w:eastAsiaTheme="minorEastAsia"/>
-        </w:rPr>
-        <w:t>line of best</w:t>
-      </w:r>
-      <w:proofErr w:type="gramEnd"/>
-      <w:r>
-        <w:rPr>
-          <w:rFonts w:eastAsiaTheme="minorEastAsia"/>
-        </w:rPr>
-        <w:t xml:space="preserve"> fit for the following set of data in </w:t>
+        <w:t xml:space="preserve">Calculate the equation for the line of best fit for the following set of data in </w:t>
       </w:r>
       <m:oMath>
         <m:r>
@@ -1396,21 +1352,7 @@
         <w:rPr>
           <w:rFonts w:eastAsiaTheme="minorEastAsia"/>
         </w:rPr>
-        <w:t xml:space="preserve">Calculate the equation for the </w:t>
-      </w:r>
-      <w:proofErr w:type="gramStart"/>
-      <w:r>
-        <w:rPr>
-          <w:rFonts w:eastAsiaTheme="minorEastAsia"/>
-        </w:rPr>
-        <w:t>line of best</w:t>
-      </w:r>
-      <w:proofErr w:type="gramEnd"/>
-      <w:r>
-        <w:rPr>
-          <w:rFonts w:eastAsiaTheme="minorEastAsia"/>
-        </w:rPr>
-        <w:t xml:space="preserve"> fit for the following set of data in </w:t>
+        <w:t xml:space="preserve">Calculate the equation for the line of best fit for the following set of data in </w:t>
       </w:r>
       <m:oMath>
         <m:r>
@@ -1702,21 +1644,7 @@
         <w:rPr>
           <w:rFonts w:eastAsiaTheme="minorEastAsia"/>
         </w:rPr>
-        <w:t xml:space="preserve">Calculate the equation for the </w:t>
-      </w:r>
-      <w:proofErr w:type="gramStart"/>
-      <w:r>
-        <w:rPr>
-          <w:rFonts w:eastAsiaTheme="minorEastAsia"/>
-        </w:rPr>
-        <w:t>line of best</w:t>
-      </w:r>
-      <w:proofErr w:type="gramEnd"/>
-      <w:r>
-        <w:rPr>
-          <w:rFonts w:eastAsiaTheme="minorEastAsia"/>
-        </w:rPr>
-        <w:t xml:space="preserve"> fit for the following set of data in </w:t>
+        <w:t xml:space="preserve">Calculate the equation for the line of best fit for the following set of data in </w:t>
       </w:r>
       <m:oMath>
         <m:r>
@@ -2016,21 +1944,7 @@
         <w:rPr>
           <w:rFonts w:eastAsiaTheme="minorEastAsia"/>
         </w:rPr>
-        <w:t xml:space="preserve">Calculate the equation for the </w:t>
-      </w:r>
-      <w:proofErr w:type="gramStart"/>
-      <w:r>
-        <w:rPr>
-          <w:rFonts w:eastAsiaTheme="minorEastAsia"/>
-        </w:rPr>
-        <w:t>line of best</w:t>
-      </w:r>
-      <w:proofErr w:type="gramEnd"/>
-      <w:r>
-        <w:rPr>
-          <w:rFonts w:eastAsiaTheme="minorEastAsia"/>
-        </w:rPr>
-        <w:t xml:space="preserve"> fit for the following set of data in </w:t>
+        <w:t xml:space="preserve">Calculate the equation for the line of best fit for the following set of data in </w:t>
       </w:r>
       <m:oMath>
         <m:r>
@@ -2322,21 +2236,7 @@
         <w:rPr>
           <w:rFonts w:eastAsiaTheme="minorEastAsia"/>
         </w:rPr>
-        <w:t xml:space="preserve">Calculate the equation for the </w:t>
-      </w:r>
-      <w:proofErr w:type="gramStart"/>
-      <w:r>
-        <w:rPr>
-          <w:rFonts w:eastAsiaTheme="minorEastAsia"/>
-        </w:rPr>
-        <w:t>line of best</w:t>
-      </w:r>
-      <w:proofErr w:type="gramEnd"/>
-      <w:r>
-        <w:rPr>
-          <w:rFonts w:eastAsiaTheme="minorEastAsia"/>
-        </w:rPr>
-        <w:t xml:space="preserve"> fit for the following set of data in </w:t>
+        <w:t xml:space="preserve">Calculate the equation for the line of best fit for the following set of data in </w:t>
       </w:r>
       <m:oMath>
         <m:r>
@@ -2632,21 +2532,7 @@
         <w:rPr>
           <w:rFonts w:eastAsiaTheme="minorEastAsia"/>
         </w:rPr>
-        <w:t xml:space="preserve">Calculate the equation for the </w:t>
-      </w:r>
-      <w:proofErr w:type="gramStart"/>
-      <w:r>
-        <w:rPr>
-          <w:rFonts w:eastAsiaTheme="minorEastAsia"/>
-        </w:rPr>
-        <w:t>line of best</w:t>
-      </w:r>
-      <w:proofErr w:type="gramEnd"/>
-      <w:r>
-        <w:rPr>
-          <w:rFonts w:eastAsiaTheme="minorEastAsia"/>
-        </w:rPr>
-        <w:t xml:space="preserve"> fit for the following set of data in </w:t>
+        <w:t xml:space="preserve">Calculate the equation for the line of best fit for the following set of data in </w:t>
       </w:r>
       <m:oMath>
         <m:r>
@@ -2934,21 +2820,7 @@
         <w:rPr>
           <w:rFonts w:eastAsiaTheme="minorEastAsia"/>
         </w:rPr>
-        <w:t xml:space="preserve">What is the equation for the </w:t>
-      </w:r>
-      <w:proofErr w:type="gramStart"/>
-      <w:r>
-        <w:rPr>
-          <w:rFonts w:eastAsiaTheme="minorEastAsia"/>
-        </w:rPr>
-        <w:t>line of best</w:t>
-      </w:r>
-      <w:proofErr w:type="gramEnd"/>
-      <w:r>
-        <w:rPr>
-          <w:rFonts w:eastAsiaTheme="minorEastAsia"/>
-        </w:rPr>
-        <w:t xml:space="preserve"> fit for the points on this scatterplot?</w:t>
+        <w:t>What is the equation for the line of best fit for the points on this scatterplot?</w:t>
       </w:r>
     </w:p>
     <w:tbl>
@@ -3269,15 +3141,7 @@
           <w:b/>
           <w:bCs/>
         </w:rPr>
-        <w:t xml:space="preserve">(4) </w:t>
-      </w:r>
-      <w:r>
-        <w:rPr>
-          <w:rFonts w:eastAsiaTheme="minorEastAsia"/>
-          <w:b/>
-          <w:bCs/>
-        </w:rPr>
-        <w:t>y = 0.9x - 0.4</w:t>
+        <w:t>(4) y = 0.9x - 0.4</w:t>
       </w:r>
     </w:p>
     <w:p>
@@ -3362,7 +3226,978 @@
         <w:t>(1)</w:t>
       </w:r>
     </w:p>
-    <w:p/>
+    <w:p>
+      <w:pPr>
+        <w:pStyle w:val="ListParagraph"/>
+        <w:numPr>
+          <w:ilvl w:val="0"/>
+          <w:numId w:val="80"/>
+        </w:numPr>
+      </w:pPr>
+      <w:r>
+        <w:br w:type="column"/>
+      </w:r>
+      <w:r>
+        <w:rPr>
+          <w:i/>
+          <w:iCs/>
+        </w:rPr>
+        <w:lastRenderedPageBreak/>
+        <w:t>Show how you arrived at your answers</w:t>
+      </w:r>
+      <w:r>
+        <w:t>.</w:t>
+      </w:r>
+    </w:p>
+    <w:p>
+      <w:pPr>
+        <w:pStyle w:val="ListParagraph"/>
+        <w:numPr>
+          <w:ilvl w:val="0"/>
+          <w:numId w:val="91"/>
+        </w:numPr>
+      </w:pPr>
+      <w:r>
+        <w:t>A bird-watching group tracks the number of birds they see and the temperature for six different locations. The data are collected in the table below. (a) Make a scatterplot of the data. (b) Calculate the line of best fit that relates birds (B) to temperature (T). Round values to the nearest hundredth. (c) Use your equation of the line of best fit to predict how many birds they would see if the temperature was 55 degrees.</w:t>
+      </w:r>
+    </w:p>
+    <w:tbl>
+      <w:tblPr>
+        <w:tblStyle w:val="TableGrid"/>
+        <w:tblW w:w="0" w:type="auto"/>
+        <w:tblInd w:w="720" w:type="dxa"/>
+        <w:tblLook w:val="04A0" w:firstRow="1" w:lastRow="0" w:firstColumn="1" w:lastColumn="0" w:noHBand="0" w:noVBand="1"/>
+      </w:tblPr>
+      <w:tblGrid>
+        <w:gridCol w:w="2255"/>
+        <w:gridCol w:w="2055"/>
+      </w:tblGrid>
+      <w:tr>
+        <w:tc>
+          <w:tcPr>
+            <w:tcW w:w="2515" w:type="dxa"/>
+          </w:tcPr>
+          <w:p>
+            <w:pPr>
+              <w:pStyle w:val="NoSpacing"/>
+              <w:jc w:val="center"/>
+              <w:rPr>
+                <w:b/>
+                <w:bCs/>
+              </w:rPr>
+            </w:pPr>
+            <w:r>
+              <w:rPr>
+                <w:b/>
+                <w:bCs/>
+              </w:rPr>
+              <w:t>Temperature</w:t>
+            </w:r>
+          </w:p>
+        </w:tc>
+        <w:tc>
+          <w:tcPr>
+            <w:tcW w:w="2515" w:type="dxa"/>
+          </w:tcPr>
+          <w:p>
+            <w:pPr>
+              <w:pStyle w:val="NoSpacing"/>
+              <w:jc w:val="center"/>
+              <w:rPr>
+                <w:b/>
+                <w:bCs/>
+              </w:rPr>
+            </w:pPr>
+            <w:r>
+              <w:rPr>
+                <w:b/>
+                <w:bCs/>
+              </w:rPr>
+              <w:t>Birds seen</w:t>
+            </w:r>
+          </w:p>
+        </w:tc>
+      </w:tr>
+      <w:tr>
+        <w:tc>
+          <w:tcPr>
+            <w:tcW w:w="2515" w:type="dxa"/>
+          </w:tcPr>
+          <w:p>
+            <w:pPr>
+              <w:pStyle w:val="NoSpacing"/>
+              <w:jc w:val="center"/>
+            </w:pPr>
+            <w:r>
+              <w:t>40</w:t>
+            </w:r>
+          </w:p>
+        </w:tc>
+        <w:tc>
+          <w:tcPr>
+            <w:tcW w:w="2515" w:type="dxa"/>
+          </w:tcPr>
+          <w:p>
+            <w:pPr>
+              <w:pStyle w:val="NoSpacing"/>
+              <w:jc w:val="center"/>
+            </w:pPr>
+            <w:r>
+              <w:t>30</w:t>
+            </w:r>
+          </w:p>
+        </w:tc>
+      </w:tr>
+      <w:tr>
+        <w:tc>
+          <w:tcPr>
+            <w:tcW w:w="2515" w:type="dxa"/>
+          </w:tcPr>
+          <w:p>
+            <w:pPr>
+              <w:pStyle w:val="NoSpacing"/>
+              <w:jc w:val="center"/>
+            </w:pPr>
+            <w:r>
+              <w:t>50</w:t>
+            </w:r>
+          </w:p>
+        </w:tc>
+        <w:tc>
+          <w:tcPr>
+            <w:tcW w:w="2515" w:type="dxa"/>
+          </w:tcPr>
+          <w:p>
+            <w:pPr>
+              <w:pStyle w:val="NoSpacing"/>
+              <w:jc w:val="center"/>
+            </w:pPr>
+            <w:r>
+              <w:t>41</w:t>
+            </w:r>
+          </w:p>
+        </w:tc>
+      </w:tr>
+      <w:tr>
+        <w:tc>
+          <w:tcPr>
+            <w:tcW w:w="2515" w:type="dxa"/>
+          </w:tcPr>
+          <w:p>
+            <w:pPr>
+              <w:pStyle w:val="NoSpacing"/>
+              <w:jc w:val="center"/>
+            </w:pPr>
+            <w:r>
+              <w:t>60</w:t>
+            </w:r>
+          </w:p>
+        </w:tc>
+        <w:tc>
+          <w:tcPr>
+            <w:tcW w:w="2515" w:type="dxa"/>
+          </w:tcPr>
+          <w:p>
+            <w:pPr>
+              <w:pStyle w:val="NoSpacing"/>
+              <w:jc w:val="center"/>
+            </w:pPr>
+            <w:r>
+              <w:t>72</w:t>
+            </w:r>
+          </w:p>
+        </w:tc>
+      </w:tr>
+      <w:tr>
+        <w:tc>
+          <w:tcPr>
+            <w:tcW w:w="2515" w:type="dxa"/>
+          </w:tcPr>
+          <w:p>
+            <w:pPr>
+              <w:pStyle w:val="NoSpacing"/>
+              <w:jc w:val="center"/>
+            </w:pPr>
+            <w:r>
+              <w:t>70</w:t>
+            </w:r>
+          </w:p>
+        </w:tc>
+        <w:tc>
+          <w:tcPr>
+            <w:tcW w:w="2515" w:type="dxa"/>
+          </w:tcPr>
+          <w:p>
+            <w:pPr>
+              <w:pStyle w:val="NoSpacing"/>
+              <w:jc w:val="center"/>
+            </w:pPr>
+            <w:r>
+              <w:t>91</w:t>
+            </w:r>
+          </w:p>
+        </w:tc>
+      </w:tr>
+      <w:tr>
+        <w:tc>
+          <w:tcPr>
+            <w:tcW w:w="2515" w:type="dxa"/>
+          </w:tcPr>
+          <w:p>
+            <w:pPr>
+              <w:pStyle w:val="NoSpacing"/>
+              <w:jc w:val="center"/>
+            </w:pPr>
+            <w:r>
+              <w:t>80</w:t>
+            </w:r>
+          </w:p>
+        </w:tc>
+        <w:tc>
+          <w:tcPr>
+            <w:tcW w:w="2515" w:type="dxa"/>
+          </w:tcPr>
+          <w:p>
+            <w:pPr>
+              <w:pStyle w:val="NoSpacing"/>
+              <w:jc w:val="center"/>
+            </w:pPr>
+            <w:r>
+              <w:t>94</w:t>
+            </w:r>
+          </w:p>
+        </w:tc>
+      </w:tr>
+      <w:tr>
+        <w:tc>
+          <w:tcPr>
+            <w:tcW w:w="2515" w:type="dxa"/>
+          </w:tcPr>
+          <w:p>
+            <w:pPr>
+              <w:pStyle w:val="NoSpacing"/>
+              <w:jc w:val="center"/>
+            </w:pPr>
+            <w:r>
+              <w:t>90</w:t>
+            </w:r>
+          </w:p>
+        </w:tc>
+        <w:tc>
+          <w:tcPr>
+            <w:tcW w:w="2515" w:type="dxa"/>
+          </w:tcPr>
+          <w:p>
+            <w:pPr>
+              <w:pStyle w:val="NoSpacing"/>
+              <w:jc w:val="center"/>
+            </w:pPr>
+            <w:r>
+              <w:t>89</w:t>
+            </w:r>
+          </w:p>
+        </w:tc>
+      </w:tr>
+    </w:tbl>
+    <w:p>
+      <w:pPr>
+        <w:ind w:left="720"/>
+        <w:rPr>
+          <w:rFonts w:eastAsiaTheme="minorEastAsia"/>
+          <w:b/>
+          <w:bCs/>
+        </w:rPr>
+      </w:pPr>
+      <w:r>
+        <w:br/>
+      </w:r>
+      <w:r>
+        <w:rPr>
+          <w:b/>
+          <w:bCs/>
+        </w:rPr>
+        <w:t>(a)</w:t>
+      </w:r>
+      <w:r>
+        <w:t xml:space="preserve"> </w:t>
+      </w:r>
+      <w:r>
+        <w:rPr>
+          <w:noProof/>
+        </w:rPr>
+        <w:drawing>
+          <wp:inline distT="0" distB="0" distL="0" distR="0" wp14:anchorId="6D919F69" wp14:editId="5EECBAC8">
+            <wp:extent cx="3200400" cy="1887855"/>
+            <wp:effectExtent l="0" t="0" r="0" b="0"/>
+            <wp:docPr id="580786152" name="Picture 1" descr="A graph with numbers and lines&#10;&#10;AI-generated content may be incorrect."/>
+            <wp:cNvGraphicFramePr>
+              <a:graphicFrameLocks xmlns:a="http://schemas.openxmlformats.org/drawingml/2006/main" noChangeAspect="1"/>
+            </wp:cNvGraphicFramePr>
+            <a:graphic xmlns:a="http://schemas.openxmlformats.org/drawingml/2006/main">
+              <a:graphicData uri="http://schemas.openxmlformats.org/drawingml/2006/picture">
+                <pic:pic xmlns:pic="http://schemas.openxmlformats.org/drawingml/2006/picture">
+                  <pic:nvPicPr>
+                    <pic:cNvPr id="580786152" name="Picture 1" descr="A graph with numbers and lines&#10;&#10;AI-generated content may be incorrect."/>
+                    <pic:cNvPicPr/>
+                  </pic:nvPicPr>
+                  <pic:blipFill>
+                    <a:blip r:embed="rId9"/>
+                    <a:stretch>
+                      <a:fillRect/>
+                    </a:stretch>
+                  </pic:blipFill>
+                  <pic:spPr>
+                    <a:xfrm>
+                      <a:off x="0" y="0"/>
+                      <a:ext cx="3200400" cy="1887855"/>
+                    </a:xfrm>
+                    <a:prstGeom prst="rect">
+                      <a:avLst/>
+                    </a:prstGeom>
+                  </pic:spPr>
+                </pic:pic>
+              </a:graphicData>
+            </a:graphic>
+          </wp:inline>
+        </w:drawing>
+      </w:r>
+      <w:r>
+        <w:br/>
+      </w:r>
+      <w:r>
+        <w:rPr>
+          <w:b/>
+          <w:bCs/>
+        </w:rPr>
+        <w:t xml:space="preserve">(b) </w:t>
+      </w:r>
+      <m:oMath>
+        <m:r>
+          <m:rPr>
+            <m:sty m:val="bi"/>
+          </m:rPr>
+          <w:rPr>
+            <w:rFonts w:ascii="Cambria Math" w:hAnsi="Cambria Math"/>
+          </w:rPr>
+          <m:t>B=1.35</m:t>
+        </m:r>
+        <m:r>
+          <m:rPr>
+            <m:sty m:val="bi"/>
+          </m:rPr>
+          <w:rPr>
+            <w:rFonts w:ascii="Cambria Math" w:hAnsi="Cambria Math"/>
+          </w:rPr>
+          <m:t>T-18.34</m:t>
+        </m:r>
+      </m:oMath>
+      <w:r>
+        <w:rPr>
+          <w:rFonts w:eastAsiaTheme="minorEastAsia"/>
+          <w:b/>
+          <w:bCs/>
+        </w:rPr>
+        <w:br/>
+        <w:t xml:space="preserve">(c) </w:t>
+      </w:r>
+      <m:oMath>
+        <m:r>
+          <m:rPr>
+            <m:sty m:val="bi"/>
+          </m:rPr>
+          <w:rPr>
+            <w:rFonts w:ascii="Cambria Math" w:hAnsi="Cambria Math"/>
+          </w:rPr>
+          <m:t>B=1.35</m:t>
+        </m:r>
+        <m:d>
+          <m:dPr>
+            <m:ctrlPr>
+              <w:rPr>
+                <w:rFonts w:ascii="Cambria Math" w:hAnsi="Cambria Math"/>
+                <w:b/>
+                <w:bCs/>
+                <w:i/>
+              </w:rPr>
+            </m:ctrlPr>
+          </m:dPr>
+          <m:e>
+            <m:r>
+              <m:rPr>
+                <m:sty m:val="bi"/>
+              </m:rPr>
+              <w:rPr>
+                <w:rFonts w:ascii="Cambria Math" w:hAnsi="Cambria Math"/>
+              </w:rPr>
+              <m:t>55</m:t>
+            </m:r>
+          </m:e>
+        </m:d>
+        <m:r>
+          <m:rPr>
+            <m:sty m:val="bi"/>
+          </m:rPr>
+          <w:rPr>
+            <w:rFonts w:ascii="Cambria Math" w:hAnsi="Cambria Math"/>
+          </w:rPr>
+          <m:t>-18.34=74.25-18.34</m:t>
+        </m:r>
+        <m:r>
+          <m:rPr>
+            <m:sty m:val="bi"/>
+          </m:rPr>
+          <w:rPr>
+            <w:rFonts w:ascii="Cambria Math" w:hAnsi="Cambria Math"/>
+          </w:rPr>
+          <w:br/>
+        </m:r>
+        <m:r>
+          <m:rPr>
+            <m:sty m:val="bi"/>
+          </m:rPr>
+          <w:rPr>
+            <w:rFonts w:ascii="Cambria Math" w:hAnsi="Cambria Math"/>
+          </w:rPr>
+          <m:t>B=55.91</m:t>
+        </m:r>
+      </m:oMath>
+      <w:r>
+        <w:rPr>
+          <w:rFonts w:eastAsiaTheme="minorEastAsia"/>
+          <w:b/>
+          <w:bCs/>
+        </w:rPr>
+        <w:t xml:space="preserve"> or approximately 56 birds</w:t>
+      </w:r>
+    </w:p>
+    <w:p>
+      <w:pPr>
+        <w:pStyle w:val="ListParagraph"/>
+        <w:numPr>
+          <w:ilvl w:val="0"/>
+          <w:numId w:val="91"/>
+        </w:numPr>
+      </w:pPr>
+      <w:r>
+        <w:br w:type="column"/>
+      </w:r>
+      <w:r>
+        <w:t>A car dealership keeps track of how many cars it sells at different prices. The data are collected in the table below. (a) Make a scatterplot of the data. (b) Calculate the line of best fit that relates cars sold (C) to price (P). Round values to the nearest hundredth. (c) Use your equation of the line of best fit to predict how many cars the dealership would sell at a cost of $31,000.</w:t>
+      </w:r>
+      <w:r>
+        <w:br/>
+      </w:r>
+    </w:p>
+    <w:tbl>
+      <w:tblPr>
+        <w:tblStyle w:val="TableGrid"/>
+        <w:tblW w:w="4315" w:type="dxa"/>
+        <w:tblInd w:w="720" w:type="dxa"/>
+        <w:tblLook w:val="04A0" w:firstRow="1" w:lastRow="0" w:firstColumn="1" w:lastColumn="0" w:noHBand="0" w:noVBand="1"/>
+      </w:tblPr>
+      <w:tblGrid>
+        <w:gridCol w:w="3055"/>
+        <w:gridCol w:w="1260"/>
+      </w:tblGrid>
+      <w:tr>
+        <w:tc>
+          <w:tcPr>
+            <w:tcW w:w="3055" w:type="dxa"/>
+          </w:tcPr>
+          <w:p>
+            <w:pPr>
+              <w:pStyle w:val="NoSpacing"/>
+              <w:jc w:val="center"/>
+            </w:pPr>
+            <w:r>
+              <w:t>Price (in thousands of dollars)</w:t>
+            </w:r>
+          </w:p>
+        </w:tc>
+        <w:tc>
+          <w:tcPr>
+            <w:tcW w:w="1260" w:type="dxa"/>
+          </w:tcPr>
+          <w:p>
+            <w:pPr>
+              <w:pStyle w:val="NoSpacing"/>
+              <w:jc w:val="center"/>
+            </w:pPr>
+            <w:r>
+              <w:t>Cars sold</w:t>
+            </w:r>
+          </w:p>
+        </w:tc>
+      </w:tr>
+      <w:tr>
+        <w:tc>
+          <w:tcPr>
+            <w:tcW w:w="3055" w:type="dxa"/>
+          </w:tcPr>
+          <w:p>
+            <w:pPr>
+              <w:pStyle w:val="NoSpacing"/>
+              <w:jc w:val="center"/>
+            </w:pPr>
+            <w:r>
+              <w:t>25</w:t>
+            </w:r>
+          </w:p>
+        </w:tc>
+        <w:tc>
+          <w:tcPr>
+            <w:tcW w:w="1260" w:type="dxa"/>
+          </w:tcPr>
+          <w:p>
+            <w:pPr>
+              <w:pStyle w:val="NoSpacing"/>
+              <w:jc w:val="center"/>
+            </w:pPr>
+            <w:r>
+              <w:t>150</w:t>
+            </w:r>
+          </w:p>
+        </w:tc>
+      </w:tr>
+      <w:tr>
+        <w:tc>
+          <w:tcPr>
+            <w:tcW w:w="3055" w:type="dxa"/>
+          </w:tcPr>
+          <w:p>
+            <w:pPr>
+              <w:pStyle w:val="NoSpacing"/>
+              <w:jc w:val="center"/>
+            </w:pPr>
+            <w:r>
+              <w:t>30</w:t>
+            </w:r>
+          </w:p>
+        </w:tc>
+        <w:tc>
+          <w:tcPr>
+            <w:tcW w:w="1260" w:type="dxa"/>
+          </w:tcPr>
+          <w:p>
+            <w:pPr>
+              <w:pStyle w:val="NoSpacing"/>
+              <w:jc w:val="center"/>
+            </w:pPr>
+            <w:r>
+              <w:t>127</w:t>
+            </w:r>
+          </w:p>
+        </w:tc>
+      </w:tr>
+      <w:tr>
+        <w:tc>
+          <w:tcPr>
+            <w:tcW w:w="3055" w:type="dxa"/>
+          </w:tcPr>
+          <w:p>
+            <w:pPr>
+              <w:pStyle w:val="NoSpacing"/>
+              <w:jc w:val="center"/>
+            </w:pPr>
+            <w:r>
+              <w:t>35</w:t>
+            </w:r>
+          </w:p>
+        </w:tc>
+        <w:tc>
+          <w:tcPr>
+            <w:tcW w:w="1260" w:type="dxa"/>
+          </w:tcPr>
+          <w:p>
+            <w:pPr>
+              <w:pStyle w:val="NoSpacing"/>
+              <w:jc w:val="center"/>
+            </w:pPr>
+            <w:r>
+              <w:t>118</w:t>
+            </w:r>
+          </w:p>
+        </w:tc>
+      </w:tr>
+      <w:tr>
+        <w:tc>
+          <w:tcPr>
+            <w:tcW w:w="3055" w:type="dxa"/>
+          </w:tcPr>
+          <w:p>
+            <w:pPr>
+              <w:pStyle w:val="NoSpacing"/>
+              <w:jc w:val="center"/>
+            </w:pPr>
+            <w:r>
+              <w:t>40</w:t>
+            </w:r>
+          </w:p>
+        </w:tc>
+        <w:tc>
+          <w:tcPr>
+            <w:tcW w:w="1260" w:type="dxa"/>
+          </w:tcPr>
+          <w:p>
+            <w:pPr>
+              <w:pStyle w:val="NoSpacing"/>
+              <w:jc w:val="center"/>
+            </w:pPr>
+            <w:r>
+              <w:t>91</w:t>
+            </w:r>
+          </w:p>
+        </w:tc>
+      </w:tr>
+      <w:tr>
+        <w:tc>
+          <w:tcPr>
+            <w:tcW w:w="3055" w:type="dxa"/>
+          </w:tcPr>
+          <w:p>
+            <w:pPr>
+              <w:pStyle w:val="NoSpacing"/>
+              <w:jc w:val="center"/>
+            </w:pPr>
+            <w:r>
+              <w:t>50</w:t>
+            </w:r>
+          </w:p>
+        </w:tc>
+        <w:tc>
+          <w:tcPr>
+            <w:tcW w:w="1260" w:type="dxa"/>
+          </w:tcPr>
+          <w:p>
+            <w:pPr>
+              <w:pStyle w:val="NoSpacing"/>
+              <w:jc w:val="center"/>
+            </w:pPr>
+            <w:r>
+              <w:t>65</w:t>
+            </w:r>
+          </w:p>
+        </w:tc>
+      </w:tr>
+    </w:tbl>
+    <w:p>
+      <w:pPr>
+        <w:pStyle w:val="ListParagraph"/>
+      </w:pPr>
+      <w:r>
+        <w:br/>
+      </w:r>
+      <w:r>
+        <w:rPr>
+          <w:b/>
+          <w:bCs/>
+        </w:rPr>
+        <w:t>(a)</w:t>
+      </w:r>
+      <w:r>
+        <w:rPr>
+          <w:b/>
+          <w:bCs/>
+        </w:rPr>
+        <w:br/>
+      </w:r>
+      <w:r>
+        <w:rPr>
+          <w:noProof/>
+        </w:rPr>
+        <w:drawing>
+          <wp:inline distT="0" distB="0" distL="0" distR="0" wp14:anchorId="617998C9" wp14:editId="123E3A67">
+            <wp:extent cx="2752344" cy="1655064"/>
+            <wp:effectExtent l="0" t="0" r="0" b="2540"/>
+            <wp:docPr id="2025604480" name="Picture 1"/>
+            <wp:cNvGraphicFramePr>
+              <a:graphicFrameLocks xmlns:a="http://schemas.openxmlformats.org/drawingml/2006/main" noChangeAspect="1"/>
+            </wp:cNvGraphicFramePr>
+            <a:graphic xmlns:a="http://schemas.openxmlformats.org/drawingml/2006/main">
+              <a:graphicData uri="http://schemas.openxmlformats.org/drawingml/2006/picture">
+                <pic:pic xmlns:pic="http://schemas.openxmlformats.org/drawingml/2006/picture">
+                  <pic:nvPicPr>
+                    <pic:cNvPr id="0" name="Picture 1"/>
+                    <pic:cNvPicPr>
+                      <a:picLocks noChangeAspect="1" noChangeArrowheads="1"/>
+                    </pic:cNvPicPr>
+                  </pic:nvPicPr>
+                  <pic:blipFill>
+                    <a:blip r:embed="rId10" cstate="print">
+                      <a:extLst>
+                        <a:ext uri="{28A0092B-C50C-407E-A947-70E740481C1C}">
+                          <a14:useLocalDpi xmlns:a14="http://schemas.microsoft.com/office/drawing/2010/main" val="0"/>
+                        </a:ext>
+                      </a:extLst>
+                    </a:blip>
+                    <a:srcRect/>
+                    <a:stretch>
+                      <a:fillRect/>
+                    </a:stretch>
+                  </pic:blipFill>
+                  <pic:spPr bwMode="auto">
+                    <a:xfrm>
+                      <a:off x="0" y="0"/>
+                      <a:ext cx="2752344" cy="1655064"/>
+                    </a:xfrm>
+                    <a:prstGeom prst="rect">
+                      <a:avLst/>
+                    </a:prstGeom>
+                    <a:noFill/>
+                    <a:ln>
+                      <a:noFill/>
+                    </a:ln>
+                  </pic:spPr>
+                </pic:pic>
+              </a:graphicData>
+            </a:graphic>
+          </wp:inline>
+        </w:drawing>
+      </w:r>
+      <w:r>
+        <w:br/>
+      </w:r>
+      <w:r>
+        <w:rPr>
+          <w:b/>
+          <w:bCs/>
+        </w:rPr>
+        <w:t xml:space="preserve">(b) </w:t>
+      </w:r>
+      <m:oMath>
+        <m:r>
+          <m:rPr>
+            <m:sty m:val="bi"/>
+          </m:rPr>
+          <w:rPr>
+            <w:rFonts w:ascii="Cambria Math" w:hAnsi="Cambria Math"/>
+          </w:rPr>
+          <m:t>C=</m:t>
+        </m:r>
+        <m:r>
+          <m:rPr>
+            <m:sty m:val="bi"/>
+          </m:rPr>
+          <w:rPr>
+            <w:rFonts w:ascii="Cambria Math" w:hAnsi="Cambria Math"/>
+          </w:rPr>
+          <m:t>-</m:t>
+        </m:r>
+        <m:r>
+          <m:rPr>
+            <m:sty m:val="bi"/>
+          </m:rPr>
+          <w:rPr>
+            <w:rFonts w:ascii="Cambria Math" w:hAnsi="Cambria Math"/>
+          </w:rPr>
+          <m:t>3.39</m:t>
+        </m:r>
+        <m:r>
+          <m:rPr>
+            <m:sty m:val="bi"/>
+          </m:rPr>
+          <w:rPr>
+            <w:rFonts w:ascii="Cambria Math" w:hAnsi="Cambria Math"/>
+          </w:rPr>
+          <m:t>P+232.41</m:t>
+        </m:r>
+      </m:oMath>
+      <w:r>
+        <w:rPr>
+          <w:rFonts w:eastAsiaTheme="minorEastAsia"/>
+          <w:b/>
+          <w:bCs/>
+        </w:rPr>
+        <w:br/>
+        <w:t xml:space="preserve">(c) </w:t>
+      </w:r>
+      <m:oMath>
+        <m:r>
+          <m:rPr>
+            <m:sty m:val="bi"/>
+          </m:rPr>
+          <w:rPr>
+            <w:rFonts w:ascii="Cambria Math" w:hAnsi="Cambria Math"/>
+          </w:rPr>
+          <m:t>C=</m:t>
+        </m:r>
+        <m:r>
+          <m:rPr>
+            <m:sty m:val="bi"/>
+          </m:rPr>
+          <w:rPr>
+            <w:rFonts w:ascii="Cambria Math" w:hAnsi="Cambria Math"/>
+          </w:rPr>
+          <m:t>-</m:t>
+        </m:r>
+        <m:r>
+          <m:rPr>
+            <m:sty m:val="bi"/>
+          </m:rPr>
+          <w:rPr>
+            <w:rFonts w:ascii="Cambria Math" w:hAnsi="Cambria Math"/>
+          </w:rPr>
+          <m:t>3.39(31)+232.41</m:t>
+        </m:r>
+      </m:oMath>
+      <w:r>
+        <w:rPr>
+          <w:rFonts w:eastAsiaTheme="minorEastAsia"/>
+          <w:b/>
+          <w:bCs/>
+        </w:rPr>
+        <w:br/>
+      </w:r>
+      <m:oMathPara>
+        <m:oMathParaPr>
+          <m:jc m:val="left"/>
+        </m:oMathParaPr>
+        <m:oMath>
+          <m:r>
+            <m:rPr>
+              <m:sty m:val="bi"/>
+            </m:rPr>
+            <w:rPr>
+              <w:rFonts w:ascii="Cambria Math" w:hAnsi="Cambria Math"/>
+            </w:rPr>
+            <m:t>C=</m:t>
+          </m:r>
+          <m:r>
+            <m:rPr>
+              <m:sty m:val="bi"/>
+            </m:rPr>
+            <w:rPr>
+              <w:rFonts w:ascii="Cambria Math" w:hAnsi="Cambria Math"/>
+            </w:rPr>
+            <m:t>-</m:t>
+          </m:r>
+          <m:r>
+            <m:rPr>
+              <m:sty m:val="bi"/>
+            </m:rPr>
+            <w:rPr>
+              <w:rFonts w:ascii="Cambria Math" w:hAnsi="Cambria Math"/>
+            </w:rPr>
+            <m:t>105.09+232.41=</m:t>
+          </m:r>
+          <m:r>
+            <m:rPr>
+              <m:sty m:val="bi"/>
+            </m:rPr>
+            <w:rPr>
+              <w:rFonts w:ascii="Cambria Math" w:hAnsi="Cambria Math"/>
+            </w:rPr>
+            <m:t>127.32</m:t>
+          </m:r>
+          <m:r>
+            <w:rPr>
+              <w:rFonts w:eastAsiaTheme="minorEastAsia"/>
+              <w:b/>
+              <w:bCs/>
+            </w:rPr>
+            <w:br/>
+          </m:r>
+        </m:oMath>
+      </m:oMathPara>
+      <w:r>
+        <w:rPr>
+          <w:rFonts w:eastAsiaTheme="minorEastAsia"/>
+          <w:b/>
+          <w:bCs/>
+        </w:rPr>
+        <w:t>Approximately 127 cars sold.</w:t>
+      </w:r>
+    </w:p>
+    <w:p>
+      <w:pPr>
+        <w:pStyle w:val="ListParagraph"/>
+        <w:numPr>
+          <w:ilvl w:val="0"/>
+          <w:numId w:val="91"/>
+        </w:numPr>
+      </w:pPr>
+      <w:r>
+        <w:t>How is it possible to find the equation for the line of best fit without a calculator?</w:t>
+      </w:r>
+      <w:r>
+        <w:br/>
+      </w:r>
+      <w:r>
+        <w:br/>
+      </w:r>
+      <w:r>
+        <w:t xml:space="preserve">Because the five points all lie on a line, the line of best fit is just the equation of the line through any of the two points. The equation is </w:t>
+      </w:r>
+      <m:oMath>
+        <m:r>
+          <w:rPr>
+            <w:rFonts w:ascii="Cambria Math" w:hAnsi="Cambria Math"/>
+          </w:rPr>
+          <m:t>y=</m:t>
+        </m:r>
+        <m:f>
+          <m:fPr>
+            <m:ctrlPr>
+              <w:rPr>
+                <w:rFonts w:ascii="Cambria Math" w:hAnsi="Cambria Math"/>
+                <w:i/>
+              </w:rPr>
+            </m:ctrlPr>
+          </m:fPr>
+          <m:num>
+            <m:r>
+              <w:rPr>
+                <w:rFonts w:ascii="Cambria Math" w:hAnsi="Cambria Math"/>
+              </w:rPr>
+              <m:t>2</m:t>
+            </m:r>
+          </m:num>
+          <m:den>
+            <m:r>
+              <w:rPr>
+                <w:rFonts w:ascii="Cambria Math" w:hAnsi="Cambria Math"/>
+              </w:rPr>
+              <m:t>3</m:t>
+            </m:r>
+          </m:den>
+        </m:f>
+        <m:r>
+          <w:rPr>
+            <w:rFonts w:ascii="Cambria Math" w:hAnsi="Cambria Math"/>
+          </w:rPr>
+          <m:t>x+4</m:t>
+        </m:r>
+      </m:oMath>
+      <w:r>
+        <w:rPr>
+          <w:rFonts w:eastAsiaTheme="minorEastAsia"/>
+        </w:rPr>
+        <w:t>.</w:t>
+      </w:r>
+    </w:p>
+    <w:p>
+      <w:pPr>
+        <w:pStyle w:val="ListParagraph"/>
+        <w:numPr>
+          <w:ilvl w:val="0"/>
+          <w:numId w:val="91"/>
+        </w:numPr>
+      </w:pPr>
+      <w:r>
+        <w:br w:type="column"/>
+      </w:r>
+      <w:r>
+        <w:lastRenderedPageBreak/>
+        <w:t>The two scatterplots below have all points the same, except the one on the left has the point (3,1) while the one on the right has the point (3,10). Will they have the same lines of best fit? If not, how will the line of best fit for the scatterplot on the left be different from the line of the best fit for the scatterplot on the right.</w:t>
+      </w:r>
+      <w:r>
+        <w:br/>
+      </w:r>
+      <w:r>
+        <w:br/>
+        <w:t>The scatterplot on the left with the point (3,1) will have a lower y-value on the y-intercept, and a greater slope, while the scatterplot on the right with the point (3,10) will have a higher y-value on the y-intercept and a slightly less increasing slope.</w:t>
+      </w:r>
+    </w:p>
     <w:sectPr>
       <w:type w:val="continuous"/>
       <w:pgSz w:w="12240" w:h="15840"/>
@@ -3555,6 +4390,95 @@
     </w:lvl>
   </w:abstractNum>
   <w:abstractNum w:abstractNumId="2" w15:restartNumberingAfterBreak="0">
+    <w:nsid w:val="0318550E"/>
+    <w:multiLevelType w:val="hybridMultilevel"/>
+    <w:tmpl w:val="F0B026D2"/>
+    <w:lvl w:ilvl="0" w:tplc="0409000F">
+      <w:start w:val="1"/>
+      <w:numFmt w:val="decimal"/>
+      <w:lvlText w:val="%1."/>
+      <w:lvlJc w:val="left"/>
+      <w:pPr>
+        <w:ind w:left="720" w:hanging="360"/>
+      </w:pPr>
+      <w:rPr>
+        <w:rFonts w:hint="default"/>
+      </w:rPr>
+    </w:lvl>
+    <w:lvl w:ilvl="1" w:tplc="04090019" w:tentative="1">
+      <w:start w:val="1"/>
+      <w:numFmt w:val="lowerLetter"/>
+      <w:lvlText w:val="%2."/>
+      <w:lvlJc w:val="left"/>
+      <w:pPr>
+        <w:ind w:left="1440" w:hanging="360"/>
+      </w:pPr>
+    </w:lvl>
+    <w:lvl w:ilvl="2" w:tplc="0409001B" w:tentative="1">
+      <w:start w:val="1"/>
+      <w:numFmt w:val="lowerRoman"/>
+      <w:lvlText w:val="%3."/>
+      <w:lvlJc w:val="right"/>
+      <w:pPr>
+        <w:ind w:left="2160" w:hanging="180"/>
+      </w:pPr>
+    </w:lvl>
+    <w:lvl w:ilvl="3" w:tplc="0409000F" w:tentative="1">
+      <w:start w:val="1"/>
+      <w:numFmt w:val="decimal"/>
+      <w:lvlText w:val="%4."/>
+      <w:lvlJc w:val="left"/>
+      <w:pPr>
+        <w:ind w:left="2880" w:hanging="360"/>
+      </w:pPr>
+    </w:lvl>
+    <w:lvl w:ilvl="4" w:tplc="04090019" w:tentative="1">
+      <w:start w:val="1"/>
+      <w:numFmt w:val="lowerLetter"/>
+      <w:lvlText w:val="%5."/>
+      <w:lvlJc w:val="left"/>
+      <w:pPr>
+        <w:ind w:left="3600" w:hanging="360"/>
+      </w:pPr>
+    </w:lvl>
+    <w:lvl w:ilvl="5" w:tplc="0409001B" w:tentative="1">
+      <w:start w:val="1"/>
+      <w:numFmt w:val="lowerRoman"/>
+      <w:lvlText w:val="%6."/>
+      <w:lvlJc w:val="right"/>
+      <w:pPr>
+        <w:ind w:left="4320" w:hanging="180"/>
+      </w:pPr>
+    </w:lvl>
+    <w:lvl w:ilvl="6" w:tplc="0409000F" w:tentative="1">
+      <w:start w:val="1"/>
+      <w:numFmt w:val="decimal"/>
+      <w:lvlText w:val="%7."/>
+      <w:lvlJc w:val="left"/>
+      <w:pPr>
+        <w:ind w:left="5040" w:hanging="360"/>
+      </w:pPr>
+    </w:lvl>
+    <w:lvl w:ilvl="7" w:tplc="04090019" w:tentative="1">
+      <w:start w:val="1"/>
+      <w:numFmt w:val="lowerLetter"/>
+      <w:lvlText w:val="%8."/>
+      <w:lvlJc w:val="left"/>
+      <w:pPr>
+        <w:ind w:left="5760" w:hanging="360"/>
+      </w:pPr>
+    </w:lvl>
+    <w:lvl w:ilvl="8" w:tplc="0409001B" w:tentative="1">
+      <w:start w:val="1"/>
+      <w:numFmt w:val="lowerRoman"/>
+      <w:lvlText w:val="%9."/>
+      <w:lvlJc w:val="right"/>
+      <w:pPr>
+        <w:ind w:left="6480" w:hanging="180"/>
+      </w:pPr>
+    </w:lvl>
+  </w:abstractNum>
+  <w:abstractNum w:abstractNumId="3" w15:restartNumberingAfterBreak="0">
     <w:nsid w:val="032D022E"/>
     <w:multiLevelType w:val="hybridMultilevel"/>
     <w:tmpl w:val="6792E028"/>
@@ -3643,7 +4567,7 @@
       </w:pPr>
     </w:lvl>
   </w:abstractNum>
-  <w:abstractNum w:abstractNumId="3" w15:restartNumberingAfterBreak="0">
+  <w:abstractNum w:abstractNumId="4" w15:restartNumberingAfterBreak="0">
     <w:nsid w:val="03D40112"/>
     <w:multiLevelType w:val="multilevel"/>
     <w:tmpl w:val="83445D08"/>
@@ -3764,7 +4688,7 @@
       </w:rPr>
     </w:lvl>
   </w:abstractNum>
-  <w:abstractNum w:abstractNumId="4" w15:restartNumberingAfterBreak="0">
+  <w:abstractNum w:abstractNumId="5" w15:restartNumberingAfterBreak="0">
     <w:nsid w:val="05E006FC"/>
     <w:multiLevelType w:val="hybridMultilevel"/>
     <w:tmpl w:val="C8D2C56C"/>
@@ -3853,7 +4777,7 @@
       </w:pPr>
     </w:lvl>
   </w:abstractNum>
-  <w:abstractNum w:abstractNumId="5" w15:restartNumberingAfterBreak="0">
+  <w:abstractNum w:abstractNumId="6" w15:restartNumberingAfterBreak="0">
     <w:nsid w:val="062A19BE"/>
     <w:multiLevelType w:val="hybridMultilevel"/>
     <w:tmpl w:val="F48079F4"/>
@@ -3942,7 +4866,7 @@
       </w:pPr>
     </w:lvl>
   </w:abstractNum>
-  <w:abstractNum w:abstractNumId="6" w15:restartNumberingAfterBreak="0">
+  <w:abstractNum w:abstractNumId="7" w15:restartNumberingAfterBreak="0">
     <w:nsid w:val="06603EAC"/>
     <w:multiLevelType w:val="hybridMultilevel"/>
     <w:tmpl w:val="E93656EA"/>
@@ -4031,7 +4955,7 @@
       </w:pPr>
     </w:lvl>
   </w:abstractNum>
-  <w:abstractNum w:abstractNumId="7" w15:restartNumberingAfterBreak="0">
+  <w:abstractNum w:abstractNumId="8" w15:restartNumberingAfterBreak="0">
     <w:nsid w:val="078D6847"/>
     <w:multiLevelType w:val="hybridMultilevel"/>
     <w:tmpl w:val="830CE91C"/>
@@ -4117,7 +5041,7 @@
       </w:pPr>
     </w:lvl>
   </w:abstractNum>
-  <w:abstractNum w:abstractNumId="8" w15:restartNumberingAfterBreak="0">
+  <w:abstractNum w:abstractNumId="9" w15:restartNumberingAfterBreak="0">
     <w:nsid w:val="08BD7A34"/>
     <w:multiLevelType w:val="hybridMultilevel"/>
     <w:tmpl w:val="ECC8620A"/>
@@ -4203,7 +5127,7 @@
       </w:pPr>
     </w:lvl>
   </w:abstractNum>
-  <w:abstractNum w:abstractNumId="9" w15:restartNumberingAfterBreak="0">
+  <w:abstractNum w:abstractNumId="10" w15:restartNumberingAfterBreak="0">
     <w:nsid w:val="0A725618"/>
     <w:multiLevelType w:val="hybridMultilevel"/>
     <w:tmpl w:val="ED72CCC2"/>
@@ -4292,7 +5216,7 @@
       </w:pPr>
     </w:lvl>
   </w:abstractNum>
-  <w:abstractNum w:abstractNumId="10" w15:restartNumberingAfterBreak="0">
+  <w:abstractNum w:abstractNumId="11" w15:restartNumberingAfterBreak="0">
     <w:nsid w:val="0B6D7B4C"/>
     <w:multiLevelType w:val="hybridMultilevel"/>
     <w:tmpl w:val="3124964A"/>
@@ -4381,7 +5305,7 @@
       </w:pPr>
     </w:lvl>
   </w:abstractNum>
-  <w:abstractNum w:abstractNumId="11" w15:restartNumberingAfterBreak="0">
+  <w:abstractNum w:abstractNumId="12" w15:restartNumberingAfterBreak="0">
     <w:nsid w:val="0DAF2200"/>
     <w:multiLevelType w:val="hybridMultilevel"/>
     <w:tmpl w:val="CEC88B3A"/>
@@ -4470,7 +5394,7 @@
       </w:pPr>
     </w:lvl>
   </w:abstractNum>
-  <w:abstractNum w:abstractNumId="12" w15:restartNumberingAfterBreak="0">
+  <w:abstractNum w:abstractNumId="13" w15:restartNumberingAfterBreak="0">
     <w:nsid w:val="0E297C7F"/>
     <w:multiLevelType w:val="hybridMultilevel"/>
     <w:tmpl w:val="D8AE4A14"/>
@@ -4559,7 +5483,7 @@
       </w:pPr>
     </w:lvl>
   </w:abstractNum>
-  <w:abstractNum w:abstractNumId="13" w15:restartNumberingAfterBreak="0">
+  <w:abstractNum w:abstractNumId="14" w15:restartNumberingAfterBreak="0">
     <w:nsid w:val="0FE56476"/>
     <w:multiLevelType w:val="hybridMultilevel"/>
     <w:tmpl w:val="EEA6D90E"/>
@@ -4648,7 +5572,7 @@
       </w:pPr>
     </w:lvl>
   </w:abstractNum>
-  <w:abstractNum w:abstractNumId="14" w15:restartNumberingAfterBreak="0">
+  <w:abstractNum w:abstractNumId="15" w15:restartNumberingAfterBreak="0">
     <w:nsid w:val="11FE00E8"/>
     <w:multiLevelType w:val="hybridMultilevel"/>
     <w:tmpl w:val="1E946718"/>
@@ -4737,7 +5661,7 @@
       </w:pPr>
     </w:lvl>
   </w:abstractNum>
-  <w:abstractNum w:abstractNumId="15" w15:restartNumberingAfterBreak="0">
+  <w:abstractNum w:abstractNumId="16" w15:restartNumberingAfterBreak="0">
     <w:nsid w:val="1233579E"/>
     <w:multiLevelType w:val="hybridMultilevel"/>
     <w:tmpl w:val="2A2C687E"/>
@@ -4823,7 +5747,7 @@
       </w:pPr>
     </w:lvl>
   </w:abstractNum>
-  <w:abstractNum w:abstractNumId="16" w15:restartNumberingAfterBreak="0">
+  <w:abstractNum w:abstractNumId="17" w15:restartNumberingAfterBreak="0">
     <w:nsid w:val="161312A3"/>
     <w:multiLevelType w:val="hybridMultilevel"/>
     <w:tmpl w:val="926495B6"/>
@@ -4912,7 +5836,7 @@
       </w:pPr>
     </w:lvl>
   </w:abstractNum>
-  <w:abstractNum w:abstractNumId="17" w15:restartNumberingAfterBreak="0">
+  <w:abstractNum w:abstractNumId="18" w15:restartNumberingAfterBreak="0">
     <w:nsid w:val="1691759B"/>
     <w:multiLevelType w:val="hybridMultilevel"/>
     <w:tmpl w:val="167E3802"/>
@@ -5001,7 +5925,7 @@
       </w:pPr>
     </w:lvl>
   </w:abstractNum>
-  <w:abstractNum w:abstractNumId="18" w15:restartNumberingAfterBreak="0">
+  <w:abstractNum w:abstractNumId="19" w15:restartNumberingAfterBreak="0">
     <w:nsid w:val="18436641"/>
     <w:multiLevelType w:val="hybridMultilevel"/>
     <w:tmpl w:val="6A3CF6E8"/>
@@ -5090,7 +6014,7 @@
       </w:pPr>
     </w:lvl>
   </w:abstractNum>
-  <w:abstractNum w:abstractNumId="19" w15:restartNumberingAfterBreak="0">
+  <w:abstractNum w:abstractNumId="20" w15:restartNumberingAfterBreak="0">
     <w:nsid w:val="196E3EB8"/>
     <w:multiLevelType w:val="hybridMultilevel"/>
     <w:tmpl w:val="360A7E04"/>
@@ -5179,7 +6103,7 @@
       </w:pPr>
     </w:lvl>
   </w:abstractNum>
-  <w:abstractNum w:abstractNumId="20" w15:restartNumberingAfterBreak="0">
+  <w:abstractNum w:abstractNumId="21" w15:restartNumberingAfterBreak="0">
     <w:nsid w:val="197250EE"/>
     <w:multiLevelType w:val="hybridMultilevel"/>
     <w:tmpl w:val="D8E20C04"/>
@@ -5268,7 +6192,7 @@
       </w:pPr>
     </w:lvl>
   </w:abstractNum>
-  <w:abstractNum w:abstractNumId="21" w15:restartNumberingAfterBreak="0">
+  <w:abstractNum w:abstractNumId="22" w15:restartNumberingAfterBreak="0">
     <w:nsid w:val="19981B3B"/>
     <w:multiLevelType w:val="hybridMultilevel"/>
     <w:tmpl w:val="5A04AFD4"/>
@@ -5357,7 +6281,7 @@
       </w:pPr>
     </w:lvl>
   </w:abstractNum>
-  <w:abstractNum w:abstractNumId="22" w15:restartNumberingAfterBreak="0">
+  <w:abstractNum w:abstractNumId="23" w15:restartNumberingAfterBreak="0">
     <w:nsid w:val="1D1312F4"/>
     <w:multiLevelType w:val="hybridMultilevel"/>
     <w:tmpl w:val="E92E1210"/>
@@ -5446,7 +6370,7 @@
       </w:pPr>
     </w:lvl>
   </w:abstractNum>
-  <w:abstractNum w:abstractNumId="23" w15:restartNumberingAfterBreak="0">
+  <w:abstractNum w:abstractNumId="24" w15:restartNumberingAfterBreak="0">
     <w:nsid w:val="1D1F694E"/>
     <w:multiLevelType w:val="hybridMultilevel"/>
     <w:tmpl w:val="AD702FD4"/>
@@ -5535,7 +6459,7 @@
       </w:pPr>
     </w:lvl>
   </w:abstractNum>
-  <w:abstractNum w:abstractNumId="24" w15:restartNumberingAfterBreak="0">
+  <w:abstractNum w:abstractNumId="25" w15:restartNumberingAfterBreak="0">
     <w:nsid w:val="1D823EF4"/>
     <w:multiLevelType w:val="hybridMultilevel"/>
     <w:tmpl w:val="3440D61A"/>
@@ -5624,7 +6548,7 @@
       </w:pPr>
     </w:lvl>
   </w:abstractNum>
-  <w:abstractNum w:abstractNumId="25" w15:restartNumberingAfterBreak="0">
+  <w:abstractNum w:abstractNumId="26" w15:restartNumberingAfterBreak="0">
     <w:nsid w:val="22815CA8"/>
     <w:multiLevelType w:val="hybridMultilevel"/>
     <w:tmpl w:val="3758B280"/>
@@ -5713,7 +6637,7 @@
       </w:pPr>
     </w:lvl>
   </w:abstractNum>
-  <w:abstractNum w:abstractNumId="26" w15:restartNumberingAfterBreak="0">
+  <w:abstractNum w:abstractNumId="27" w15:restartNumberingAfterBreak="0">
     <w:nsid w:val="25D05E9C"/>
     <w:multiLevelType w:val="multilevel"/>
     <w:tmpl w:val="EAB602C6"/>
@@ -5834,7 +6758,7 @@
       </w:rPr>
     </w:lvl>
   </w:abstractNum>
-  <w:abstractNum w:abstractNumId="27" w15:restartNumberingAfterBreak="0">
+  <w:abstractNum w:abstractNumId="28" w15:restartNumberingAfterBreak="0">
     <w:nsid w:val="26C104E4"/>
     <w:multiLevelType w:val="hybridMultilevel"/>
     <w:tmpl w:val="B798CCC8"/>
@@ -5923,7 +6847,7 @@
       </w:pPr>
     </w:lvl>
   </w:abstractNum>
-  <w:abstractNum w:abstractNumId="28" w15:restartNumberingAfterBreak="0">
+  <w:abstractNum w:abstractNumId="29" w15:restartNumberingAfterBreak="0">
     <w:nsid w:val="28285323"/>
     <w:multiLevelType w:val="hybridMultilevel"/>
     <w:tmpl w:val="07E63E92"/>
@@ -6012,7 +6936,7 @@
       </w:pPr>
     </w:lvl>
   </w:abstractNum>
-  <w:abstractNum w:abstractNumId="29" w15:restartNumberingAfterBreak="0">
+  <w:abstractNum w:abstractNumId="30" w15:restartNumberingAfterBreak="0">
     <w:nsid w:val="2A1C2669"/>
     <w:multiLevelType w:val="multilevel"/>
     <w:tmpl w:val="BE10F182"/>
@@ -6133,7 +7057,7 @@
       </w:rPr>
     </w:lvl>
   </w:abstractNum>
-  <w:abstractNum w:abstractNumId="30" w15:restartNumberingAfterBreak="0">
+  <w:abstractNum w:abstractNumId="31" w15:restartNumberingAfterBreak="0">
     <w:nsid w:val="2AE66F55"/>
     <w:multiLevelType w:val="hybridMultilevel"/>
     <w:tmpl w:val="DD7EBB24"/>
@@ -6224,7 +7148,7 @@
       </w:pPr>
     </w:lvl>
   </w:abstractNum>
-  <w:abstractNum w:abstractNumId="31" w15:restartNumberingAfterBreak="0">
+  <w:abstractNum w:abstractNumId="32" w15:restartNumberingAfterBreak="0">
     <w:nsid w:val="2BD1247C"/>
     <w:multiLevelType w:val="hybridMultilevel"/>
     <w:tmpl w:val="80B40B74"/>
@@ -6313,7 +7237,7 @@
       </w:pPr>
     </w:lvl>
   </w:abstractNum>
-  <w:abstractNum w:abstractNumId="32" w15:restartNumberingAfterBreak="0">
+  <w:abstractNum w:abstractNumId="33" w15:restartNumberingAfterBreak="0">
     <w:nsid w:val="2C090F97"/>
     <w:multiLevelType w:val="hybridMultilevel"/>
     <w:tmpl w:val="83FA82EE"/>
@@ -6402,7 +7326,7 @@
       </w:pPr>
     </w:lvl>
   </w:abstractNum>
-  <w:abstractNum w:abstractNumId="33" w15:restartNumberingAfterBreak="0">
+  <w:abstractNum w:abstractNumId="34" w15:restartNumberingAfterBreak="0">
     <w:nsid w:val="2E117309"/>
     <w:multiLevelType w:val="hybridMultilevel"/>
     <w:tmpl w:val="5BA2D0AA"/>
@@ -6491,7 +7415,7 @@
       </w:pPr>
     </w:lvl>
   </w:abstractNum>
-  <w:abstractNum w:abstractNumId="34" w15:restartNumberingAfterBreak="0">
+  <w:abstractNum w:abstractNumId="35" w15:restartNumberingAfterBreak="0">
     <w:nsid w:val="2E536DA6"/>
     <w:multiLevelType w:val="hybridMultilevel"/>
     <w:tmpl w:val="7D386948"/>
@@ -6580,7 +7504,7 @@
       </w:pPr>
     </w:lvl>
   </w:abstractNum>
-  <w:abstractNum w:abstractNumId="35" w15:restartNumberingAfterBreak="0">
+  <w:abstractNum w:abstractNumId="36" w15:restartNumberingAfterBreak="0">
     <w:nsid w:val="2F160FFB"/>
     <w:multiLevelType w:val="hybridMultilevel"/>
     <w:tmpl w:val="31085750"/>
@@ -6669,7 +7593,7 @@
       </w:pPr>
     </w:lvl>
   </w:abstractNum>
-  <w:abstractNum w:abstractNumId="36" w15:restartNumberingAfterBreak="0">
+  <w:abstractNum w:abstractNumId="37" w15:restartNumberingAfterBreak="0">
     <w:nsid w:val="32052917"/>
     <w:multiLevelType w:val="hybridMultilevel"/>
     <w:tmpl w:val="7322407C"/>
@@ -6758,7 +7682,7 @@
       </w:pPr>
     </w:lvl>
   </w:abstractNum>
-  <w:abstractNum w:abstractNumId="37" w15:restartNumberingAfterBreak="0">
+  <w:abstractNum w:abstractNumId="38" w15:restartNumberingAfterBreak="0">
     <w:nsid w:val="3A411680"/>
     <w:multiLevelType w:val="hybridMultilevel"/>
     <w:tmpl w:val="2C6699C6"/>
@@ -6849,7 +7773,7 @@
       </w:pPr>
     </w:lvl>
   </w:abstractNum>
-  <w:abstractNum w:abstractNumId="38" w15:restartNumberingAfterBreak="0">
+  <w:abstractNum w:abstractNumId="39" w15:restartNumberingAfterBreak="0">
     <w:nsid w:val="3AD00A68"/>
     <w:multiLevelType w:val="hybridMultilevel"/>
     <w:tmpl w:val="3D52061A"/>
@@ -6938,7 +7862,7 @@
       </w:pPr>
     </w:lvl>
   </w:abstractNum>
-  <w:abstractNum w:abstractNumId="39" w15:restartNumberingAfterBreak="0">
+  <w:abstractNum w:abstractNumId="40" w15:restartNumberingAfterBreak="0">
     <w:nsid w:val="3AF17C48"/>
     <w:multiLevelType w:val="hybridMultilevel"/>
     <w:tmpl w:val="6E1A496E"/>
@@ -7027,7 +7951,7 @@
       </w:pPr>
     </w:lvl>
   </w:abstractNum>
-  <w:abstractNum w:abstractNumId="40" w15:restartNumberingAfterBreak="0">
+  <w:abstractNum w:abstractNumId="41" w15:restartNumberingAfterBreak="0">
     <w:nsid w:val="3CC75517"/>
     <w:multiLevelType w:val="hybridMultilevel"/>
     <w:tmpl w:val="ABBE29D8"/>
@@ -7116,7 +8040,7 @@
       </w:pPr>
     </w:lvl>
   </w:abstractNum>
-  <w:abstractNum w:abstractNumId="41" w15:restartNumberingAfterBreak="0">
+  <w:abstractNum w:abstractNumId="42" w15:restartNumberingAfterBreak="0">
     <w:nsid w:val="3DD6693D"/>
     <w:multiLevelType w:val="hybridMultilevel"/>
     <w:tmpl w:val="7E54EBF6"/>
@@ -7205,7 +8129,7 @@
       </w:pPr>
     </w:lvl>
   </w:abstractNum>
-  <w:abstractNum w:abstractNumId="42" w15:restartNumberingAfterBreak="0">
+  <w:abstractNum w:abstractNumId="43" w15:restartNumberingAfterBreak="0">
     <w:nsid w:val="3F81760F"/>
     <w:multiLevelType w:val="hybridMultilevel"/>
     <w:tmpl w:val="D1EAB02C"/>
@@ -7296,7 +8220,7 @@
       </w:pPr>
     </w:lvl>
   </w:abstractNum>
-  <w:abstractNum w:abstractNumId="43" w15:restartNumberingAfterBreak="0">
+  <w:abstractNum w:abstractNumId="44" w15:restartNumberingAfterBreak="0">
     <w:nsid w:val="40415072"/>
     <w:multiLevelType w:val="hybridMultilevel"/>
     <w:tmpl w:val="CC2C3296"/>
@@ -7385,7 +8309,7 @@
       </w:pPr>
     </w:lvl>
   </w:abstractNum>
-  <w:abstractNum w:abstractNumId="44" w15:restartNumberingAfterBreak="0">
+  <w:abstractNum w:abstractNumId="45" w15:restartNumberingAfterBreak="0">
     <w:nsid w:val="40E37E7C"/>
     <w:multiLevelType w:val="hybridMultilevel"/>
     <w:tmpl w:val="736C85AE"/>
@@ -7474,7 +8398,7 @@
       </w:pPr>
     </w:lvl>
   </w:abstractNum>
-  <w:abstractNum w:abstractNumId="45" w15:restartNumberingAfterBreak="0">
+  <w:abstractNum w:abstractNumId="46" w15:restartNumberingAfterBreak="0">
     <w:nsid w:val="42E16508"/>
     <w:multiLevelType w:val="hybridMultilevel"/>
     <w:tmpl w:val="16ECDA04"/>
@@ -7563,7 +8487,7 @@
       </w:pPr>
     </w:lvl>
   </w:abstractNum>
-  <w:abstractNum w:abstractNumId="46" w15:restartNumberingAfterBreak="0">
+  <w:abstractNum w:abstractNumId="47" w15:restartNumberingAfterBreak="0">
     <w:nsid w:val="43F262B9"/>
     <w:multiLevelType w:val="hybridMultilevel"/>
     <w:tmpl w:val="21FC3BAE"/>
@@ -7652,7 +8576,7 @@
       </w:pPr>
     </w:lvl>
   </w:abstractNum>
-  <w:abstractNum w:abstractNumId="47" w15:restartNumberingAfterBreak="0">
+  <w:abstractNum w:abstractNumId="48" w15:restartNumberingAfterBreak="0">
     <w:nsid w:val="44DF63BA"/>
     <w:multiLevelType w:val="hybridMultilevel"/>
     <w:tmpl w:val="1B864EDC"/>
@@ -7741,7 +8665,7 @@
       </w:pPr>
     </w:lvl>
   </w:abstractNum>
-  <w:abstractNum w:abstractNumId="48" w15:restartNumberingAfterBreak="0">
+  <w:abstractNum w:abstractNumId="49" w15:restartNumberingAfterBreak="0">
     <w:nsid w:val="45615CF3"/>
     <w:multiLevelType w:val="hybridMultilevel"/>
     <w:tmpl w:val="86840D6A"/>
@@ -7830,7 +8754,7 @@
       </w:pPr>
     </w:lvl>
   </w:abstractNum>
-  <w:abstractNum w:abstractNumId="49" w15:restartNumberingAfterBreak="0">
+  <w:abstractNum w:abstractNumId="50" w15:restartNumberingAfterBreak="0">
     <w:nsid w:val="46072C9B"/>
     <w:multiLevelType w:val="hybridMultilevel"/>
     <w:tmpl w:val="B57CC4A0"/>
@@ -7919,7 +8843,7 @@
       </w:pPr>
     </w:lvl>
   </w:abstractNum>
-  <w:abstractNum w:abstractNumId="50" w15:restartNumberingAfterBreak="0">
+  <w:abstractNum w:abstractNumId="51" w15:restartNumberingAfterBreak="0">
     <w:nsid w:val="46863DEC"/>
     <w:multiLevelType w:val="hybridMultilevel"/>
     <w:tmpl w:val="FF9C9F36"/>
@@ -8008,7 +8932,7 @@
       </w:pPr>
     </w:lvl>
   </w:abstractNum>
-  <w:abstractNum w:abstractNumId="51" w15:restartNumberingAfterBreak="0">
+  <w:abstractNum w:abstractNumId="52" w15:restartNumberingAfterBreak="0">
     <w:nsid w:val="478C0B0F"/>
     <w:multiLevelType w:val="hybridMultilevel"/>
     <w:tmpl w:val="3D3698E6"/>
@@ -8097,7 +9021,7 @@
       </w:pPr>
     </w:lvl>
   </w:abstractNum>
-  <w:abstractNum w:abstractNumId="52" w15:restartNumberingAfterBreak="0">
+  <w:abstractNum w:abstractNumId="53" w15:restartNumberingAfterBreak="0">
     <w:nsid w:val="481108D8"/>
     <w:multiLevelType w:val="hybridMultilevel"/>
     <w:tmpl w:val="98905628"/>
@@ -8186,7 +9110,7 @@
       </w:pPr>
     </w:lvl>
   </w:abstractNum>
-  <w:abstractNum w:abstractNumId="53" w15:restartNumberingAfterBreak="0">
+  <w:abstractNum w:abstractNumId="54" w15:restartNumberingAfterBreak="0">
     <w:nsid w:val="483431B0"/>
     <w:multiLevelType w:val="hybridMultilevel"/>
     <w:tmpl w:val="93FEEFDA"/>
@@ -8275,7 +9199,7 @@
       </w:pPr>
     </w:lvl>
   </w:abstractNum>
-  <w:abstractNum w:abstractNumId="54" w15:restartNumberingAfterBreak="0">
+  <w:abstractNum w:abstractNumId="55" w15:restartNumberingAfterBreak="0">
     <w:nsid w:val="48A061B1"/>
     <w:multiLevelType w:val="hybridMultilevel"/>
     <w:tmpl w:val="0F08F8FA"/>
@@ -8364,7 +9288,7 @@
       </w:pPr>
     </w:lvl>
   </w:abstractNum>
-  <w:abstractNum w:abstractNumId="55" w15:restartNumberingAfterBreak="0">
+  <w:abstractNum w:abstractNumId="56" w15:restartNumberingAfterBreak="0">
     <w:nsid w:val="4A79369C"/>
     <w:multiLevelType w:val="hybridMultilevel"/>
     <w:tmpl w:val="0240989E"/>
@@ -8453,7 +9377,7 @@
       </w:pPr>
     </w:lvl>
   </w:abstractNum>
-  <w:abstractNum w:abstractNumId="56" w15:restartNumberingAfterBreak="0">
+  <w:abstractNum w:abstractNumId="57" w15:restartNumberingAfterBreak="0">
     <w:nsid w:val="4DDC2A89"/>
     <w:multiLevelType w:val="hybridMultilevel"/>
     <w:tmpl w:val="0DE6782E"/>
@@ -8542,7 +9466,7 @@
       </w:pPr>
     </w:lvl>
   </w:abstractNum>
-  <w:abstractNum w:abstractNumId="57" w15:restartNumberingAfterBreak="0">
+  <w:abstractNum w:abstractNumId="58" w15:restartNumberingAfterBreak="0">
     <w:nsid w:val="50603D11"/>
     <w:multiLevelType w:val="hybridMultilevel"/>
     <w:tmpl w:val="5C908BA8"/>
@@ -8631,7 +9555,7 @@
       </w:pPr>
     </w:lvl>
   </w:abstractNum>
-  <w:abstractNum w:abstractNumId="58" w15:restartNumberingAfterBreak="0">
+  <w:abstractNum w:abstractNumId="59" w15:restartNumberingAfterBreak="0">
     <w:nsid w:val="523B67BA"/>
     <w:multiLevelType w:val="hybridMultilevel"/>
     <w:tmpl w:val="E1041966"/>
@@ -8720,7 +9644,7 @@
       </w:pPr>
     </w:lvl>
   </w:abstractNum>
-  <w:abstractNum w:abstractNumId="59" w15:restartNumberingAfterBreak="0">
+  <w:abstractNum w:abstractNumId="60" w15:restartNumberingAfterBreak="0">
     <w:nsid w:val="536A5950"/>
     <w:multiLevelType w:val="hybridMultilevel"/>
     <w:tmpl w:val="C17AFC0A"/>
@@ -8809,7 +9733,7 @@
       </w:pPr>
     </w:lvl>
   </w:abstractNum>
-  <w:abstractNum w:abstractNumId="60" w15:restartNumberingAfterBreak="0">
+  <w:abstractNum w:abstractNumId="61" w15:restartNumberingAfterBreak="0">
     <w:nsid w:val="55393753"/>
     <w:multiLevelType w:val="hybridMultilevel"/>
     <w:tmpl w:val="6C1A97E0"/>
@@ -8898,7 +9822,7 @@
       </w:pPr>
     </w:lvl>
   </w:abstractNum>
-  <w:abstractNum w:abstractNumId="61" w15:restartNumberingAfterBreak="0">
+  <w:abstractNum w:abstractNumId="62" w15:restartNumberingAfterBreak="0">
     <w:nsid w:val="55A6798B"/>
     <w:multiLevelType w:val="multilevel"/>
     <w:tmpl w:val="D35268B0"/>
@@ -9019,7 +9943,7 @@
       </w:rPr>
     </w:lvl>
   </w:abstractNum>
-  <w:abstractNum w:abstractNumId="62" w15:restartNumberingAfterBreak="0">
+  <w:abstractNum w:abstractNumId="63" w15:restartNumberingAfterBreak="0">
     <w:nsid w:val="55E2772E"/>
     <w:multiLevelType w:val="hybridMultilevel"/>
     <w:tmpl w:val="FE9AF276"/>
@@ -9108,7 +10032,7 @@
       </w:pPr>
     </w:lvl>
   </w:abstractNum>
-  <w:abstractNum w:abstractNumId="63" w15:restartNumberingAfterBreak="0">
+  <w:abstractNum w:abstractNumId="64" w15:restartNumberingAfterBreak="0">
     <w:nsid w:val="564567B2"/>
     <w:multiLevelType w:val="hybridMultilevel"/>
     <w:tmpl w:val="B270EE0A"/>
@@ -9197,7 +10121,7 @@
       </w:pPr>
     </w:lvl>
   </w:abstractNum>
-  <w:abstractNum w:abstractNumId="64" w15:restartNumberingAfterBreak="0">
+  <w:abstractNum w:abstractNumId="65" w15:restartNumberingAfterBreak="0">
     <w:nsid w:val="56553BCD"/>
     <w:multiLevelType w:val="hybridMultilevel"/>
     <w:tmpl w:val="AD72932E"/>
@@ -9286,7 +10210,7 @@
       </w:pPr>
     </w:lvl>
   </w:abstractNum>
-  <w:abstractNum w:abstractNumId="65" w15:restartNumberingAfterBreak="0">
+  <w:abstractNum w:abstractNumId="66" w15:restartNumberingAfterBreak="0">
     <w:nsid w:val="56733D65"/>
     <w:multiLevelType w:val="hybridMultilevel"/>
     <w:tmpl w:val="6526CBA6"/>
@@ -9377,7 +10301,7 @@
       </w:pPr>
     </w:lvl>
   </w:abstractNum>
-  <w:abstractNum w:abstractNumId="66" w15:restartNumberingAfterBreak="0">
+  <w:abstractNum w:abstractNumId="67" w15:restartNumberingAfterBreak="0">
     <w:nsid w:val="5C092144"/>
     <w:multiLevelType w:val="hybridMultilevel"/>
     <w:tmpl w:val="DBC4ADF2"/>
@@ -9463,7 +10387,7 @@
       </w:pPr>
     </w:lvl>
   </w:abstractNum>
-  <w:abstractNum w:abstractNumId="67" w15:restartNumberingAfterBreak="0">
+  <w:abstractNum w:abstractNumId="68" w15:restartNumberingAfterBreak="0">
     <w:nsid w:val="5C0A26FD"/>
     <w:multiLevelType w:val="multilevel"/>
     <w:tmpl w:val="BE10F182"/>
@@ -9584,7 +10508,7 @@
       </w:rPr>
     </w:lvl>
   </w:abstractNum>
-  <w:abstractNum w:abstractNumId="68" w15:restartNumberingAfterBreak="0">
+  <w:abstractNum w:abstractNumId="69" w15:restartNumberingAfterBreak="0">
     <w:nsid w:val="5DDC06FB"/>
     <w:multiLevelType w:val="hybridMultilevel"/>
     <w:tmpl w:val="01BCF9B4"/>
@@ -9673,7 +10597,7 @@
       </w:pPr>
     </w:lvl>
   </w:abstractNum>
-  <w:abstractNum w:abstractNumId="69" w15:restartNumberingAfterBreak="0">
+  <w:abstractNum w:abstractNumId="70" w15:restartNumberingAfterBreak="0">
     <w:nsid w:val="602A72D0"/>
     <w:multiLevelType w:val="hybridMultilevel"/>
     <w:tmpl w:val="369A0A78"/>
@@ -9762,7 +10686,7 @@
       </w:pPr>
     </w:lvl>
   </w:abstractNum>
-  <w:abstractNum w:abstractNumId="70" w15:restartNumberingAfterBreak="0">
+  <w:abstractNum w:abstractNumId="71" w15:restartNumberingAfterBreak="0">
     <w:nsid w:val="61FE06D2"/>
     <w:multiLevelType w:val="hybridMultilevel"/>
     <w:tmpl w:val="DABA9182"/>
@@ -9851,7 +10775,7 @@
       </w:pPr>
     </w:lvl>
   </w:abstractNum>
-  <w:abstractNum w:abstractNumId="71" w15:restartNumberingAfterBreak="0">
+  <w:abstractNum w:abstractNumId="72" w15:restartNumberingAfterBreak="0">
     <w:nsid w:val="657450EF"/>
     <w:multiLevelType w:val="hybridMultilevel"/>
     <w:tmpl w:val="6BB0BD0A"/>
@@ -9940,7 +10864,7 @@
       </w:pPr>
     </w:lvl>
   </w:abstractNum>
-  <w:abstractNum w:abstractNumId="72" w15:restartNumberingAfterBreak="0">
+  <w:abstractNum w:abstractNumId="73" w15:restartNumberingAfterBreak="0">
     <w:nsid w:val="66A401B8"/>
     <w:multiLevelType w:val="hybridMultilevel"/>
     <w:tmpl w:val="3F82EE06"/>
@@ -10029,7 +10953,7 @@
       </w:pPr>
     </w:lvl>
   </w:abstractNum>
-  <w:abstractNum w:abstractNumId="73" w15:restartNumberingAfterBreak="0">
+  <w:abstractNum w:abstractNumId="74" w15:restartNumberingAfterBreak="0">
     <w:nsid w:val="691228FC"/>
     <w:multiLevelType w:val="hybridMultilevel"/>
     <w:tmpl w:val="6BE24058"/>
@@ -10118,7 +11042,7 @@
       </w:pPr>
     </w:lvl>
   </w:abstractNum>
-  <w:abstractNum w:abstractNumId="74" w15:restartNumberingAfterBreak="0">
+  <w:abstractNum w:abstractNumId="75" w15:restartNumberingAfterBreak="0">
     <w:nsid w:val="6DE8237C"/>
     <w:multiLevelType w:val="hybridMultilevel"/>
     <w:tmpl w:val="60285DD8"/>
@@ -10207,7 +11131,7 @@
       </w:pPr>
     </w:lvl>
   </w:abstractNum>
-  <w:abstractNum w:abstractNumId="75" w15:restartNumberingAfterBreak="0">
+  <w:abstractNum w:abstractNumId="76" w15:restartNumberingAfterBreak="0">
     <w:nsid w:val="6F501202"/>
     <w:multiLevelType w:val="hybridMultilevel"/>
     <w:tmpl w:val="BFE682C2"/>
@@ -10296,7 +11220,7 @@
       </w:pPr>
     </w:lvl>
   </w:abstractNum>
-  <w:abstractNum w:abstractNumId="76" w15:restartNumberingAfterBreak="0">
+  <w:abstractNum w:abstractNumId="77" w15:restartNumberingAfterBreak="0">
     <w:nsid w:val="6FAE2998"/>
     <w:multiLevelType w:val="hybridMultilevel"/>
     <w:tmpl w:val="B2920DE6"/>
@@ -10385,7 +11309,7 @@
       </w:pPr>
     </w:lvl>
   </w:abstractNum>
-  <w:abstractNum w:abstractNumId="77" w15:restartNumberingAfterBreak="0">
+  <w:abstractNum w:abstractNumId="78" w15:restartNumberingAfterBreak="0">
     <w:nsid w:val="6FCC4394"/>
     <w:multiLevelType w:val="hybridMultilevel"/>
     <w:tmpl w:val="A4EA3158"/>
@@ -10474,7 +11398,7 @@
       </w:pPr>
     </w:lvl>
   </w:abstractNum>
-  <w:abstractNum w:abstractNumId="78" w15:restartNumberingAfterBreak="0">
+  <w:abstractNum w:abstractNumId="79" w15:restartNumberingAfterBreak="0">
     <w:nsid w:val="71313208"/>
     <w:multiLevelType w:val="hybridMultilevel"/>
     <w:tmpl w:val="2C5C4264"/>
@@ -10563,7 +11487,7 @@
       </w:pPr>
     </w:lvl>
   </w:abstractNum>
-  <w:abstractNum w:abstractNumId="79" w15:restartNumberingAfterBreak="0">
+  <w:abstractNum w:abstractNumId="80" w15:restartNumberingAfterBreak="0">
     <w:nsid w:val="731C57E5"/>
     <w:multiLevelType w:val="multilevel"/>
     <w:tmpl w:val="7B447906"/>
@@ -10684,7 +11608,7 @@
       </w:rPr>
     </w:lvl>
   </w:abstractNum>
-  <w:abstractNum w:abstractNumId="80" w15:restartNumberingAfterBreak="0">
+  <w:abstractNum w:abstractNumId="81" w15:restartNumberingAfterBreak="0">
     <w:nsid w:val="73CA633D"/>
     <w:multiLevelType w:val="hybridMultilevel"/>
     <w:tmpl w:val="B2C6DA1E"/>
@@ -10773,7 +11697,7 @@
       </w:pPr>
     </w:lvl>
   </w:abstractNum>
-  <w:abstractNum w:abstractNumId="81" w15:restartNumberingAfterBreak="0">
+  <w:abstractNum w:abstractNumId="82" w15:restartNumberingAfterBreak="0">
     <w:nsid w:val="750A4E5F"/>
     <w:multiLevelType w:val="hybridMultilevel"/>
     <w:tmpl w:val="D6BEB8D0"/>
@@ -10862,7 +11786,7 @@
       </w:pPr>
     </w:lvl>
   </w:abstractNum>
-  <w:abstractNum w:abstractNumId="82" w15:restartNumberingAfterBreak="0">
+  <w:abstractNum w:abstractNumId="83" w15:restartNumberingAfterBreak="0">
     <w:nsid w:val="77C46980"/>
     <w:multiLevelType w:val="hybridMultilevel"/>
     <w:tmpl w:val="0DE6782E"/>
@@ -10951,7 +11875,7 @@
       </w:pPr>
     </w:lvl>
   </w:abstractNum>
-  <w:abstractNum w:abstractNumId="83" w15:restartNumberingAfterBreak="0">
+  <w:abstractNum w:abstractNumId="84" w15:restartNumberingAfterBreak="0">
     <w:nsid w:val="7A58647C"/>
     <w:multiLevelType w:val="hybridMultilevel"/>
     <w:tmpl w:val="56325508"/>
@@ -11040,7 +11964,7 @@
       </w:pPr>
     </w:lvl>
   </w:abstractNum>
-  <w:abstractNum w:abstractNumId="84" w15:restartNumberingAfterBreak="0">
+  <w:abstractNum w:abstractNumId="85" w15:restartNumberingAfterBreak="0">
     <w:nsid w:val="7A5A1E66"/>
     <w:multiLevelType w:val="hybridMultilevel"/>
     <w:tmpl w:val="7B7842EC"/>
@@ -11129,7 +12053,7 @@
       </w:pPr>
     </w:lvl>
   </w:abstractNum>
-  <w:abstractNum w:abstractNumId="85" w15:restartNumberingAfterBreak="0">
+  <w:abstractNum w:abstractNumId="86" w15:restartNumberingAfterBreak="0">
     <w:nsid w:val="7AE15528"/>
     <w:multiLevelType w:val="hybridMultilevel"/>
     <w:tmpl w:val="F59AAF04"/>
@@ -11220,7 +12144,7 @@
       </w:pPr>
     </w:lvl>
   </w:abstractNum>
-  <w:abstractNum w:abstractNumId="86" w15:restartNumberingAfterBreak="0">
+  <w:abstractNum w:abstractNumId="87" w15:restartNumberingAfterBreak="0">
     <w:nsid w:val="7BB75F39"/>
     <w:multiLevelType w:val="hybridMultilevel"/>
     <w:tmpl w:val="10FE3B44"/>
@@ -11309,7 +12233,7 @@
       </w:pPr>
     </w:lvl>
   </w:abstractNum>
-  <w:abstractNum w:abstractNumId="87" w15:restartNumberingAfterBreak="0">
+  <w:abstractNum w:abstractNumId="88" w15:restartNumberingAfterBreak="0">
     <w:nsid w:val="7BE25AC5"/>
     <w:multiLevelType w:val="hybridMultilevel"/>
     <w:tmpl w:val="E1449AE8"/>
@@ -11400,7 +12324,7 @@
       </w:pPr>
     </w:lvl>
   </w:abstractNum>
-  <w:abstractNum w:abstractNumId="88" w15:restartNumberingAfterBreak="0">
+  <w:abstractNum w:abstractNumId="89" w15:restartNumberingAfterBreak="0">
     <w:nsid w:val="7FA05FD2"/>
     <w:multiLevelType w:val="hybridMultilevel"/>
     <w:tmpl w:val="80C81604"/>
@@ -11489,7 +12413,7 @@
       </w:pPr>
     </w:lvl>
   </w:abstractNum>
-  <w:abstractNum w:abstractNumId="89" w15:restartNumberingAfterBreak="0">
+  <w:abstractNum w:abstractNumId="90" w15:restartNumberingAfterBreak="0">
     <w:nsid w:val="7FD60428"/>
     <w:multiLevelType w:val="hybridMultilevel"/>
     <w:tmpl w:val="F47A976E"/>
@@ -11579,274 +12503,277 @@
     </w:lvl>
   </w:abstractNum>
   <w:num w:numId="1" w16cid:durableId="492599774">
+    <w:abstractNumId w:val="11"/>
+  </w:num>
+  <w:num w:numId="2" w16cid:durableId="168519596">
+    <w:abstractNumId w:val="6"/>
+  </w:num>
+  <w:num w:numId="3" w16cid:durableId="1030951891">
+    <w:abstractNumId w:val="58"/>
+  </w:num>
+  <w:num w:numId="4" w16cid:durableId="281231831">
+    <w:abstractNumId w:val="15"/>
+  </w:num>
+  <w:num w:numId="5" w16cid:durableId="130172555">
     <w:abstractNumId w:val="10"/>
   </w:num>
-  <w:num w:numId="2" w16cid:durableId="168519596">
-    <w:abstractNumId w:val="5"/>
+  <w:num w:numId="6" w16cid:durableId="58019669">
+    <w:abstractNumId w:val="4"/>
   </w:num>
-  <w:num w:numId="3" w16cid:durableId="1030951891">
+  <w:num w:numId="7" w16cid:durableId="619413073">
+    <w:abstractNumId w:val="37"/>
+  </w:num>
+  <w:num w:numId="8" w16cid:durableId="1757020580">
+    <w:abstractNumId w:val="81"/>
+  </w:num>
+  <w:num w:numId="9" w16cid:durableId="207375291">
+    <w:abstractNumId w:val="83"/>
+  </w:num>
+  <w:num w:numId="10" w16cid:durableId="362873295">
+    <w:abstractNumId w:val="62"/>
+  </w:num>
+  <w:num w:numId="11" w16cid:durableId="11492151">
     <w:abstractNumId w:val="57"/>
   </w:num>
-  <w:num w:numId="4" w16cid:durableId="281231831">
-    <w:abstractNumId w:val="14"/>
-  </w:num>
-  <w:num w:numId="5" w16cid:durableId="130172555">
-    <w:abstractNumId w:val="9"/>
-  </w:num>
-  <w:num w:numId="6" w16cid:durableId="58019669">
-    <w:abstractNumId w:val="3"/>
-  </w:num>
-  <w:num w:numId="7" w16cid:durableId="619413073">
-    <w:abstractNumId w:val="36"/>
-  </w:num>
-  <w:num w:numId="8" w16cid:durableId="1757020580">
-    <w:abstractNumId w:val="80"/>
-  </w:num>
-  <w:num w:numId="9" w16cid:durableId="207375291">
-    <w:abstractNumId w:val="82"/>
-  </w:num>
-  <w:num w:numId="10" w16cid:durableId="362873295">
-    <w:abstractNumId w:val="61"/>
-  </w:num>
-  <w:num w:numId="11" w16cid:durableId="11492151">
-    <w:abstractNumId w:val="56"/>
-  </w:num>
   <w:num w:numId="12" w16cid:durableId="238053451">
-    <w:abstractNumId w:val="59"/>
+    <w:abstractNumId w:val="60"/>
   </w:num>
   <w:num w:numId="13" w16cid:durableId="1262566017">
-    <w:abstractNumId w:val="78"/>
+    <w:abstractNumId w:val="79"/>
   </w:num>
   <w:num w:numId="14" w16cid:durableId="1429232206">
-    <w:abstractNumId w:val="79"/>
+    <w:abstractNumId w:val="80"/>
   </w:num>
   <w:num w:numId="15" w16cid:durableId="267351934">
     <w:abstractNumId w:val="1"/>
   </w:num>
   <w:num w:numId="16" w16cid:durableId="1726298465">
-    <w:abstractNumId w:val="13"/>
+    <w:abstractNumId w:val="14"/>
   </w:num>
   <w:num w:numId="17" w16cid:durableId="412161570">
+    <w:abstractNumId w:val="52"/>
+  </w:num>
+  <w:num w:numId="18" w16cid:durableId="307174898">
+    <w:abstractNumId w:val="7"/>
+  </w:num>
+  <w:num w:numId="19" w16cid:durableId="443154894">
+    <w:abstractNumId w:val="59"/>
+  </w:num>
+  <w:num w:numId="20" w16cid:durableId="908228912">
     <w:abstractNumId w:val="51"/>
   </w:num>
-  <w:num w:numId="18" w16cid:durableId="307174898">
-    <w:abstractNumId w:val="6"/>
-  </w:num>
-  <w:num w:numId="19" w16cid:durableId="443154894">
-    <w:abstractNumId w:val="58"/>
-  </w:num>
-  <w:num w:numId="20" w16cid:durableId="908228912">
-    <w:abstractNumId w:val="50"/>
-  </w:num>
   <w:num w:numId="21" w16cid:durableId="973944934">
-    <w:abstractNumId w:val="76"/>
+    <w:abstractNumId w:val="77"/>
   </w:num>
   <w:num w:numId="22" w16cid:durableId="1843469038">
-    <w:abstractNumId w:val="23"/>
+    <w:abstractNumId w:val="24"/>
   </w:num>
   <w:num w:numId="23" w16cid:durableId="986399584">
-    <w:abstractNumId w:val="17"/>
+    <w:abstractNumId w:val="18"/>
   </w:num>
   <w:num w:numId="24" w16cid:durableId="1663506107">
-    <w:abstractNumId w:val="32"/>
+    <w:abstractNumId w:val="33"/>
   </w:num>
   <w:num w:numId="25" w16cid:durableId="1541551869">
-    <w:abstractNumId w:val="37"/>
+    <w:abstractNumId w:val="38"/>
   </w:num>
   <w:num w:numId="26" w16cid:durableId="1944528243">
-    <w:abstractNumId w:val="20"/>
+    <w:abstractNumId w:val="21"/>
   </w:num>
   <w:num w:numId="27" w16cid:durableId="1561329678">
-    <w:abstractNumId w:val="60"/>
+    <w:abstractNumId w:val="61"/>
   </w:num>
   <w:num w:numId="28" w16cid:durableId="754666643">
-    <w:abstractNumId w:val="62"/>
+    <w:abstractNumId w:val="63"/>
   </w:num>
   <w:num w:numId="29" w16cid:durableId="2012100127">
-    <w:abstractNumId w:val="18"/>
+    <w:abstractNumId w:val="19"/>
   </w:num>
   <w:num w:numId="30" w16cid:durableId="548348388">
-    <w:abstractNumId w:val="43"/>
+    <w:abstractNumId w:val="44"/>
   </w:num>
   <w:num w:numId="31" w16cid:durableId="610865096">
-    <w:abstractNumId w:val="74"/>
+    <w:abstractNumId w:val="75"/>
   </w:num>
   <w:num w:numId="32" w16cid:durableId="388038687">
-    <w:abstractNumId w:val="87"/>
+    <w:abstractNumId w:val="88"/>
   </w:num>
   <w:num w:numId="33" w16cid:durableId="1377196231">
     <w:abstractNumId w:val="0"/>
   </w:num>
   <w:num w:numId="34" w16cid:durableId="1660965074">
+    <w:abstractNumId w:val="41"/>
+  </w:num>
+  <w:num w:numId="35" w16cid:durableId="722605231">
+    <w:abstractNumId w:val="64"/>
+  </w:num>
+  <w:num w:numId="36" w16cid:durableId="2019193403">
+    <w:abstractNumId w:val="8"/>
+  </w:num>
+  <w:num w:numId="37" w16cid:durableId="1984771427">
+    <w:abstractNumId w:val="28"/>
+  </w:num>
+  <w:num w:numId="38" w16cid:durableId="287131812">
+    <w:abstractNumId w:val="74"/>
+  </w:num>
+  <w:num w:numId="39" w16cid:durableId="486675214">
+    <w:abstractNumId w:val="32"/>
+  </w:num>
+  <w:num w:numId="40" w16cid:durableId="758983635">
+    <w:abstractNumId w:val="48"/>
+  </w:num>
+  <w:num w:numId="41" w16cid:durableId="2047174361">
+    <w:abstractNumId w:val="5"/>
+  </w:num>
+  <w:num w:numId="42" w16cid:durableId="1817334301">
+    <w:abstractNumId w:val="76"/>
+  </w:num>
+  <w:num w:numId="43" w16cid:durableId="1668090424">
+    <w:abstractNumId w:val="84"/>
+  </w:num>
+  <w:num w:numId="44" w16cid:durableId="709187225">
+    <w:abstractNumId w:val="85"/>
+  </w:num>
+  <w:num w:numId="45" w16cid:durableId="989359468">
+    <w:abstractNumId w:val="9"/>
+  </w:num>
+  <w:num w:numId="46" w16cid:durableId="1607345044">
+    <w:abstractNumId w:val="35"/>
+  </w:num>
+  <w:num w:numId="47" w16cid:durableId="1318144960">
+    <w:abstractNumId w:val="67"/>
+  </w:num>
+  <w:num w:numId="48" w16cid:durableId="1772429788">
+    <w:abstractNumId w:val="89"/>
+  </w:num>
+  <w:num w:numId="49" w16cid:durableId="1065032300">
+    <w:abstractNumId w:val="78"/>
+  </w:num>
+  <w:num w:numId="50" w16cid:durableId="2073040766">
+    <w:abstractNumId w:val="71"/>
+  </w:num>
+  <w:num w:numId="51" w16cid:durableId="107629475">
+    <w:abstractNumId w:val="17"/>
+  </w:num>
+  <w:num w:numId="52" w16cid:durableId="920023039">
+    <w:abstractNumId w:val="29"/>
+  </w:num>
+  <w:num w:numId="53" w16cid:durableId="366107234">
+    <w:abstractNumId w:val="66"/>
+  </w:num>
+  <w:num w:numId="54" w16cid:durableId="2008557514">
+    <w:abstractNumId w:val="31"/>
+  </w:num>
+  <w:num w:numId="55" w16cid:durableId="489564120">
+    <w:abstractNumId w:val="45"/>
+  </w:num>
+  <w:num w:numId="56" w16cid:durableId="406540941">
+    <w:abstractNumId w:val="72"/>
+  </w:num>
+  <w:num w:numId="57" w16cid:durableId="2096514699">
+    <w:abstractNumId w:val="47"/>
+  </w:num>
+  <w:num w:numId="58" w16cid:durableId="719479255">
+    <w:abstractNumId w:val="34"/>
+  </w:num>
+  <w:num w:numId="59" w16cid:durableId="486942106">
+    <w:abstractNumId w:val="22"/>
+  </w:num>
+  <w:num w:numId="60" w16cid:durableId="796217350">
+    <w:abstractNumId w:val="53"/>
+  </w:num>
+  <w:num w:numId="61" w16cid:durableId="1916433285">
+    <w:abstractNumId w:val="56"/>
+  </w:num>
+  <w:num w:numId="62" w16cid:durableId="2117752793">
+    <w:abstractNumId w:val="27"/>
+  </w:num>
+  <w:num w:numId="63" w16cid:durableId="1769034205">
+    <w:abstractNumId w:val="49"/>
+  </w:num>
+  <w:num w:numId="64" w16cid:durableId="1550148622">
+    <w:abstractNumId w:val="54"/>
+  </w:num>
+  <w:num w:numId="65" w16cid:durableId="376011792">
+    <w:abstractNumId w:val="30"/>
+  </w:num>
+  <w:num w:numId="66" w16cid:durableId="2018578102">
+    <w:abstractNumId w:val="36"/>
+  </w:num>
+  <w:num w:numId="67" w16cid:durableId="1756247649">
+    <w:abstractNumId w:val="68"/>
+  </w:num>
+  <w:num w:numId="68" w16cid:durableId="2115857085">
+    <w:abstractNumId w:val="26"/>
+  </w:num>
+  <w:num w:numId="69" w16cid:durableId="2003463187">
+    <w:abstractNumId w:val="65"/>
+  </w:num>
+  <w:num w:numId="70" w16cid:durableId="1756856131">
+    <w:abstractNumId w:val="69"/>
+  </w:num>
+  <w:num w:numId="71" w16cid:durableId="1708799866">
+    <w:abstractNumId w:val="23"/>
+  </w:num>
+  <w:num w:numId="72" w16cid:durableId="1593930078">
+    <w:abstractNumId w:val="13"/>
+  </w:num>
+  <w:num w:numId="73" w16cid:durableId="209608502">
+    <w:abstractNumId w:val="50"/>
+  </w:num>
+  <w:num w:numId="74" w16cid:durableId="1133325184">
+    <w:abstractNumId w:val="16"/>
+  </w:num>
+  <w:num w:numId="75" w16cid:durableId="825046445">
+    <w:abstractNumId w:val="90"/>
+  </w:num>
+  <w:num w:numId="76" w16cid:durableId="713818408">
+    <w:abstractNumId w:val="25"/>
+  </w:num>
+  <w:num w:numId="77" w16cid:durableId="1807316597">
+    <w:abstractNumId w:val="3"/>
+  </w:num>
+  <w:num w:numId="78" w16cid:durableId="724328861">
+    <w:abstractNumId w:val="86"/>
+  </w:num>
+  <w:num w:numId="79" w16cid:durableId="122310159">
+    <w:abstractNumId w:val="43"/>
+  </w:num>
+  <w:num w:numId="80" w16cid:durableId="240215414">
+    <w:abstractNumId w:val="42"/>
+  </w:num>
+  <w:num w:numId="81" w16cid:durableId="1660772319">
     <w:abstractNumId w:val="40"/>
   </w:num>
-  <w:num w:numId="35" w16cid:durableId="722605231">
-    <w:abstractNumId w:val="63"/>
+  <w:num w:numId="82" w16cid:durableId="922033013">
+    <w:abstractNumId w:val="39"/>
   </w:num>
-  <w:num w:numId="36" w16cid:durableId="2019193403">
-    <w:abstractNumId w:val="7"/>
+  <w:num w:numId="83" w16cid:durableId="1890726985">
+    <w:abstractNumId w:val="55"/>
   </w:num>
-  <w:num w:numId="37" w16cid:durableId="1984771427">
-    <w:abstractNumId w:val="27"/>
+  <w:num w:numId="84" w16cid:durableId="478154991">
+    <w:abstractNumId w:val="12"/>
   </w:num>
-  <w:num w:numId="38" w16cid:durableId="287131812">
+  <w:num w:numId="85" w16cid:durableId="765614234">
     <w:abstractNumId w:val="73"/>
   </w:num>
-  <w:num w:numId="39" w16cid:durableId="486675214">
-    <w:abstractNumId w:val="31"/>
+  <w:num w:numId="86" w16cid:durableId="1565141740">
+    <w:abstractNumId w:val="82"/>
   </w:num>
-  <w:num w:numId="40" w16cid:durableId="758983635">
-    <w:abstractNumId w:val="47"/>
+  <w:num w:numId="87" w16cid:durableId="1090852646">
+    <w:abstractNumId w:val="46"/>
   </w:num>
-  <w:num w:numId="41" w16cid:durableId="2047174361">
-    <w:abstractNumId w:val="4"/>
+  <w:num w:numId="88" w16cid:durableId="1647735050">
+    <w:abstractNumId w:val="20"/>
   </w:num>
-  <w:num w:numId="42" w16cid:durableId="1817334301">
-    <w:abstractNumId w:val="75"/>
+  <w:num w:numId="89" w16cid:durableId="662313682">
+    <w:abstractNumId w:val="87"/>
   </w:num>
-  <w:num w:numId="43" w16cid:durableId="1668090424">
-    <w:abstractNumId w:val="83"/>
-  </w:num>
-  <w:num w:numId="44" w16cid:durableId="709187225">
-    <w:abstractNumId w:val="84"/>
-  </w:num>
-  <w:num w:numId="45" w16cid:durableId="989359468">
-    <w:abstractNumId w:val="8"/>
-  </w:num>
-  <w:num w:numId="46" w16cid:durableId="1607345044">
-    <w:abstractNumId w:val="34"/>
-  </w:num>
-  <w:num w:numId="47" w16cid:durableId="1318144960">
-    <w:abstractNumId w:val="66"/>
-  </w:num>
-  <w:num w:numId="48" w16cid:durableId="1772429788">
-    <w:abstractNumId w:val="88"/>
-  </w:num>
-  <w:num w:numId="49" w16cid:durableId="1065032300">
-    <w:abstractNumId w:val="77"/>
-  </w:num>
-  <w:num w:numId="50" w16cid:durableId="2073040766">
+  <w:num w:numId="90" w16cid:durableId="1949776416">
     <w:abstractNumId w:val="70"/>
   </w:num>
-  <w:num w:numId="51" w16cid:durableId="107629475">
-    <w:abstractNumId w:val="16"/>
-  </w:num>
-  <w:num w:numId="52" w16cid:durableId="920023039">
-    <w:abstractNumId w:val="28"/>
-  </w:num>
-  <w:num w:numId="53" w16cid:durableId="366107234">
-    <w:abstractNumId w:val="65"/>
-  </w:num>
-  <w:num w:numId="54" w16cid:durableId="2008557514">
-    <w:abstractNumId w:val="30"/>
-  </w:num>
-  <w:num w:numId="55" w16cid:durableId="489564120">
-    <w:abstractNumId w:val="44"/>
-  </w:num>
-  <w:num w:numId="56" w16cid:durableId="406540941">
-    <w:abstractNumId w:val="71"/>
-  </w:num>
-  <w:num w:numId="57" w16cid:durableId="2096514699">
-    <w:abstractNumId w:val="46"/>
-  </w:num>
-  <w:num w:numId="58" w16cid:durableId="719479255">
-    <w:abstractNumId w:val="33"/>
-  </w:num>
-  <w:num w:numId="59" w16cid:durableId="486942106">
-    <w:abstractNumId w:val="21"/>
-  </w:num>
-  <w:num w:numId="60" w16cid:durableId="796217350">
-    <w:abstractNumId w:val="52"/>
-  </w:num>
-  <w:num w:numId="61" w16cid:durableId="1916433285">
-    <w:abstractNumId w:val="55"/>
-  </w:num>
-  <w:num w:numId="62" w16cid:durableId="2117752793">
-    <w:abstractNumId w:val="26"/>
-  </w:num>
-  <w:num w:numId="63" w16cid:durableId="1769034205">
-    <w:abstractNumId w:val="48"/>
-  </w:num>
-  <w:num w:numId="64" w16cid:durableId="1550148622">
-    <w:abstractNumId w:val="53"/>
-  </w:num>
-  <w:num w:numId="65" w16cid:durableId="376011792">
-    <w:abstractNumId w:val="29"/>
-  </w:num>
-  <w:num w:numId="66" w16cid:durableId="2018578102">
-    <w:abstractNumId w:val="35"/>
-  </w:num>
-  <w:num w:numId="67" w16cid:durableId="1756247649">
-    <w:abstractNumId w:val="67"/>
-  </w:num>
-  <w:num w:numId="68" w16cid:durableId="2115857085">
-    <w:abstractNumId w:val="25"/>
-  </w:num>
-  <w:num w:numId="69" w16cid:durableId="2003463187">
-    <w:abstractNumId w:val="64"/>
-  </w:num>
-  <w:num w:numId="70" w16cid:durableId="1756856131">
-    <w:abstractNumId w:val="68"/>
-  </w:num>
-  <w:num w:numId="71" w16cid:durableId="1708799866">
-    <w:abstractNumId w:val="22"/>
-  </w:num>
-  <w:num w:numId="72" w16cid:durableId="1593930078">
-    <w:abstractNumId w:val="12"/>
-  </w:num>
-  <w:num w:numId="73" w16cid:durableId="209608502">
-    <w:abstractNumId w:val="49"/>
-  </w:num>
-  <w:num w:numId="74" w16cid:durableId="1133325184">
-    <w:abstractNumId w:val="15"/>
-  </w:num>
-  <w:num w:numId="75" w16cid:durableId="825046445">
-    <w:abstractNumId w:val="89"/>
-  </w:num>
-  <w:num w:numId="76" w16cid:durableId="713818408">
-    <w:abstractNumId w:val="24"/>
-  </w:num>
-  <w:num w:numId="77" w16cid:durableId="1807316597">
+  <w:num w:numId="91" w16cid:durableId="1197891229">
     <w:abstractNumId w:val="2"/>
-  </w:num>
-  <w:num w:numId="78" w16cid:durableId="724328861">
-    <w:abstractNumId w:val="85"/>
-  </w:num>
-  <w:num w:numId="79" w16cid:durableId="122310159">
-    <w:abstractNumId w:val="42"/>
-  </w:num>
-  <w:num w:numId="80" w16cid:durableId="240215414">
-    <w:abstractNumId w:val="41"/>
-  </w:num>
-  <w:num w:numId="81" w16cid:durableId="1660772319">
-    <w:abstractNumId w:val="39"/>
-  </w:num>
-  <w:num w:numId="82" w16cid:durableId="922033013">
-    <w:abstractNumId w:val="38"/>
-  </w:num>
-  <w:num w:numId="83" w16cid:durableId="1890726985">
-    <w:abstractNumId w:val="54"/>
-  </w:num>
-  <w:num w:numId="84" w16cid:durableId="478154991">
-    <w:abstractNumId w:val="11"/>
-  </w:num>
-  <w:num w:numId="85" w16cid:durableId="765614234">
-    <w:abstractNumId w:val="72"/>
-  </w:num>
-  <w:num w:numId="86" w16cid:durableId="1565141740">
-    <w:abstractNumId w:val="81"/>
-  </w:num>
-  <w:num w:numId="87" w16cid:durableId="1090852646">
-    <w:abstractNumId w:val="45"/>
-  </w:num>
-  <w:num w:numId="88" w16cid:durableId="1647735050">
-    <w:abstractNumId w:val="19"/>
-  </w:num>
-  <w:num w:numId="89" w16cid:durableId="662313682">
-    <w:abstractNumId w:val="86"/>
-  </w:num>
-  <w:num w:numId="90" w16cid:durableId="1949776416">
-    <w:abstractNumId w:val="69"/>
   </w:num>
   <w:numIdMacAtCleanup w:val="6"/>
 </w:numbering>

</xml_diff>

<commit_message>
Algebra 1 - Chapter 12: Regression Curves - 12.2 The Correlation Coefficient
</commit_message>
<xml_diff>
--- a/Algebra-1/ch12/Albebra 1 - Chapter 12.docx
+++ b/Algebra-1/ch12/Albebra 1 - Chapter 12.docx
@@ -3644,7 +3644,7 @@
         </m:r>
         <m:r>
           <m:rPr>
-            <m:sty m:val="bi"/>
+            <m:sty m:val="p"/>
           </m:rPr>
           <w:rPr>
             <w:rFonts w:ascii="Cambria Math" w:hAnsi="Cambria Math"/>
@@ -3972,25 +3972,7 @@
           <w:rPr>
             <w:rFonts w:ascii="Cambria Math" w:hAnsi="Cambria Math"/>
           </w:rPr>
-          <m:t>C=</m:t>
-        </m:r>
-        <m:r>
-          <m:rPr>
-            <m:sty m:val="bi"/>
-          </m:rPr>
-          <w:rPr>
-            <w:rFonts w:ascii="Cambria Math" w:hAnsi="Cambria Math"/>
-          </w:rPr>
-          <m:t>-</m:t>
-        </m:r>
-        <m:r>
-          <m:rPr>
-            <m:sty m:val="bi"/>
-          </m:rPr>
-          <w:rPr>
-            <w:rFonts w:ascii="Cambria Math" w:hAnsi="Cambria Math"/>
-          </w:rPr>
-          <m:t>3.39</m:t>
+          <m:t>C=-3.39</m:t>
         </m:r>
         <m:r>
           <m:rPr>
@@ -4019,25 +4001,7 @@
           <w:rPr>
             <w:rFonts w:ascii="Cambria Math" w:hAnsi="Cambria Math"/>
           </w:rPr>
-          <m:t>C=</m:t>
-        </m:r>
-        <m:r>
-          <m:rPr>
-            <m:sty m:val="bi"/>
-          </m:rPr>
-          <w:rPr>
-            <w:rFonts w:ascii="Cambria Math" w:hAnsi="Cambria Math"/>
-          </w:rPr>
-          <m:t>-</m:t>
-        </m:r>
-        <m:r>
-          <m:rPr>
-            <m:sty m:val="bi"/>
-          </m:rPr>
-          <w:rPr>
-            <w:rFonts w:ascii="Cambria Math" w:hAnsi="Cambria Math"/>
-          </w:rPr>
-          <m:t>3.39(31)+232.41</m:t>
+          <m:t>C=-3.39(31)+232.41</m:t>
         </m:r>
       </m:oMath>
       <w:r>
@@ -4060,40 +4024,14 @@
             <w:rPr>
               <w:rFonts w:ascii="Cambria Math" w:hAnsi="Cambria Math"/>
             </w:rPr>
-            <m:t>C=</m:t>
+            <m:t>C=-105.09+232.41=127.32</m:t>
           </m:r>
           <m:r>
             <m:rPr>
-              <m:sty m:val="bi"/>
+              <m:sty m:val="b"/>
             </m:rPr>
             <w:rPr>
-              <w:rFonts w:ascii="Cambria Math" w:hAnsi="Cambria Math"/>
-            </w:rPr>
-            <m:t>-</m:t>
-          </m:r>
-          <m:r>
-            <m:rPr>
-              <m:sty m:val="bi"/>
-            </m:rPr>
-            <w:rPr>
-              <w:rFonts w:ascii="Cambria Math" w:hAnsi="Cambria Math"/>
-            </w:rPr>
-            <m:t>105.09+232.41=</m:t>
-          </m:r>
-          <m:r>
-            <m:rPr>
-              <m:sty m:val="bi"/>
-            </m:rPr>
-            <w:rPr>
-              <w:rFonts w:ascii="Cambria Math" w:hAnsi="Cambria Math"/>
-            </w:rPr>
-            <m:t>127.32</m:t>
-          </m:r>
-          <m:r>
-            <w:rPr>
               <w:rFonts w:eastAsiaTheme="minorEastAsia"/>
-              <w:b/>
-              <w:bCs/>
             </w:rPr>
             <w:br/>
           </m:r>
@@ -4198,6 +4136,532 @@
         <w:t>The scatterplot on the left with the point (3,1) will have a lower y-value on the y-intercept, and a greater slope, while the scatterplot on the right with the point (3,10) will have a higher y-value on the y-intercept and a slightly less increasing slope.</w:t>
       </w:r>
     </w:p>
+    <w:p>
+      <w:pPr>
+        <w:pStyle w:val="ListParagraph"/>
+      </w:pPr>
+    </w:p>
+    <w:p>
+      <w:pPr>
+        <w:pStyle w:val="Heading2"/>
+      </w:pPr>
+      <w:r>
+        <w:br w:type="column"/>
+      </w:r>
+      <w:r>
+        <w:br w:type="page"/>
+      </w:r>
+    </w:p>
+    <w:p>
+      <w:pPr>
+        <w:pStyle w:val="Heading2"/>
+      </w:pPr>
+      <w:r>
+        <w:lastRenderedPageBreak/>
+        <w:t>12.2 The Correlation Coefficient</w:t>
+      </w:r>
+    </w:p>
+    <w:p>
+      <w:r>
+        <w:t>The points on some scatterplots line up better than the points on other scatterplots. A measure of how well the points in a scatterplot resemble a straight line is called the correlation coefficient and is denoted by the letter r. The correlation coefficient is a number between -1 and +1. Correlation coefficients very close to -1 or +1 indicate that the points very nearly line up. Correlation coefficients close to 0 indicate that the points do not line up very well.</w:t>
+      </w:r>
+    </w:p>
+    <w:p>
+      <w:pPr>
+        <w:numPr>
+          <w:ilvl w:val="0"/>
+          <w:numId w:val="92"/>
+        </w:numPr>
+      </w:pPr>
+      <w:r>
+        <w:t>A value close to +1 indicates a strong positive correlation. </w:t>
+      </w:r>
+    </w:p>
+    <w:p>
+      <w:pPr>
+        <w:numPr>
+          <w:ilvl w:val="0"/>
+          <w:numId w:val="92"/>
+        </w:numPr>
+      </w:pPr>
+      <w:r>
+        <w:t>A value close to -1 indicates a strong negative correlation. </w:t>
+      </w:r>
+    </w:p>
+    <w:p>
+      <w:pPr>
+        <w:numPr>
+          <w:ilvl w:val="0"/>
+          <w:numId w:val="92"/>
+        </w:numPr>
+      </w:pPr>
+      <w:r>
+        <w:t>A value close to 0 indicates a weak or no correlation. </w:t>
+      </w:r>
+    </w:p>
+    <w:p>
+      <w:pPr>
+        <w:rPr>
+          <w:b/>
+          <w:bCs/>
+        </w:rPr>
+      </w:pPr>
+      <w:r>
+        <w:rPr>
+          <w:b/>
+          <w:bCs/>
+        </w:rPr>
+        <w:t>Calculating the Correlation Coefficient</w:t>
+      </w:r>
+    </w:p>
+    <w:p>
+      <w:r>
+        <w:t>In Microsoft Excel:</w:t>
+      </w:r>
+    </w:p>
+    <w:p>
+      <w:r>
+        <w:rPr>
+          <w:b/>
+          <w:bCs/>
+        </w:rPr>
+        <w:t>1. Prepare your data:</w:t>
+      </w:r>
+    </w:p>
+    <w:p>
+      <w:r>
+        <w:t>Make sure your X and Y data are in separate columns in your Excel sheet. </w:t>
+      </w:r>
+    </w:p>
+    <w:p>
+      <w:r>
+        <w:rPr>
+          <w:b/>
+          <w:bCs/>
+        </w:rPr>
+        <w:t>2. </w:t>
+      </w:r>
+      <w:r>
+        <w:t>Use the CORREL function:</w:t>
+      </w:r>
+    </w:p>
+    <w:p>
+      <w:pPr>
+        <w:numPr>
+          <w:ilvl w:val="1"/>
+          <w:numId w:val="94"/>
+        </w:numPr>
+        <w:tabs>
+          <w:tab w:val="clear" w:pos="1440"/>
+          <w:tab w:val="num" w:pos="360"/>
+        </w:tabs>
+        <w:ind w:left="360"/>
+      </w:pPr>
+      <w:r>
+        <w:t>Select an empty cell where you want to display the correlation coefficient. </w:t>
+      </w:r>
+    </w:p>
+    <w:p>
+      <w:pPr>
+        <w:numPr>
+          <w:ilvl w:val="1"/>
+          <w:numId w:val="95"/>
+        </w:numPr>
+        <w:tabs>
+          <w:tab w:val="clear" w:pos="1440"/>
+          <w:tab w:val="num" w:pos="360"/>
+        </w:tabs>
+        <w:ind w:left="360"/>
+      </w:pPr>
+      <w:r>
+        <w:t>Type =CORREL(. </w:t>
+      </w:r>
+    </w:p>
+    <w:p>
+      <w:pPr>
+        <w:numPr>
+          <w:ilvl w:val="1"/>
+          <w:numId w:val="96"/>
+        </w:numPr>
+        <w:tabs>
+          <w:tab w:val="clear" w:pos="1440"/>
+          <w:tab w:val="num" w:pos="360"/>
+        </w:tabs>
+        <w:ind w:left="360"/>
+      </w:pPr>
+      <w:r>
+        <w:t>Select the first dataset (the X values). </w:t>
+      </w:r>
+    </w:p>
+    <w:p>
+      <w:pPr>
+        <w:numPr>
+          <w:ilvl w:val="1"/>
+          <w:numId w:val="97"/>
+        </w:numPr>
+        <w:tabs>
+          <w:tab w:val="clear" w:pos="1440"/>
+          <w:tab w:val="num" w:pos="360"/>
+        </w:tabs>
+        <w:ind w:left="360"/>
+      </w:pPr>
+      <w:r>
+        <w:t>Type a comma (,). </w:t>
+      </w:r>
+    </w:p>
+    <w:p>
+      <w:pPr>
+        <w:numPr>
+          <w:ilvl w:val="1"/>
+          <w:numId w:val="98"/>
+        </w:numPr>
+        <w:tabs>
+          <w:tab w:val="clear" w:pos="1440"/>
+          <w:tab w:val="num" w:pos="360"/>
+        </w:tabs>
+        <w:ind w:left="360"/>
+      </w:pPr>
+      <w:r>
+        <w:t>Select the second dataset (the Y values). </w:t>
+      </w:r>
+    </w:p>
+    <w:p>
+      <w:pPr>
+        <w:numPr>
+          <w:ilvl w:val="1"/>
+          <w:numId w:val="99"/>
+        </w:numPr>
+        <w:tabs>
+          <w:tab w:val="clear" w:pos="1440"/>
+          <w:tab w:val="num" w:pos="360"/>
+        </w:tabs>
+        <w:ind w:left="360"/>
+      </w:pPr>
+      <w:r>
+        <w:t>Close the parentheses and press Enter. </w:t>
+      </w:r>
+    </w:p>
+    <w:p>
+      <w:r>
+        <w:rPr>
+          <w:b/>
+          <w:bCs/>
+        </w:rPr>
+        <w:t>3. Interpret the result:</w:t>
+      </w:r>
+    </w:p>
+    <w:p>
+      <w:r>
+        <w:t>The value returned by the CORREL function is the correlation coefficient, ranging from -1 to +1. </w:t>
+      </w:r>
+    </w:p>
+    <w:p>
+      <w:pPr>
+        <w:numPr>
+          <w:ilvl w:val="1"/>
+          <w:numId w:val="100"/>
+        </w:numPr>
+        <w:tabs>
+          <w:tab w:val="clear" w:pos="1440"/>
+          <w:tab w:val="num" w:pos="360"/>
+        </w:tabs>
+        <w:ind w:left="360"/>
+      </w:pPr>
+      <w:r>
+        <w:t>A value close to +1 indicates a strong positive correlation. </w:t>
+      </w:r>
+    </w:p>
+    <w:p>
+      <w:pPr>
+        <w:numPr>
+          <w:ilvl w:val="1"/>
+          <w:numId w:val="101"/>
+        </w:numPr>
+        <w:tabs>
+          <w:tab w:val="clear" w:pos="1440"/>
+          <w:tab w:val="num" w:pos="360"/>
+        </w:tabs>
+        <w:ind w:left="360"/>
+      </w:pPr>
+      <w:r>
+        <w:t>A value close to -1 indicates a strong negative correlation. </w:t>
+      </w:r>
+    </w:p>
+    <w:p>
+      <w:pPr>
+        <w:numPr>
+          <w:ilvl w:val="1"/>
+          <w:numId w:val="102"/>
+        </w:numPr>
+        <w:tabs>
+          <w:tab w:val="clear" w:pos="1440"/>
+          <w:tab w:val="num" w:pos="360"/>
+        </w:tabs>
+        <w:ind w:left="360"/>
+      </w:pPr>
+      <w:r>
+        <w:t>A value close to 0 indicates a weak or no correlation. </w:t>
+      </w:r>
+    </w:p>
+    <w:p>
+      <w:r>
+        <w:rPr>
+          <w:b/>
+          <w:bCs/>
+        </w:rPr>
+        <w:t>4. Visualize the correlation:</w:t>
+      </w:r>
+    </w:p>
+    <w:p>
+      <w:r>
+        <w:t>You can create a scatter plot using the X and Y data, and then add a trendline to visually see the correlation. </w:t>
+      </w:r>
+    </w:p>
+    <w:p>
+      <w:pPr>
+        <w:numPr>
+          <w:ilvl w:val="1"/>
+          <w:numId w:val="103"/>
+        </w:numPr>
+        <w:tabs>
+          <w:tab w:val="clear" w:pos="1440"/>
+          <w:tab w:val="num" w:pos="360"/>
+        </w:tabs>
+        <w:ind w:left="360"/>
+      </w:pPr>
+      <w:r>
+        <w:t>Select your data. </w:t>
+      </w:r>
+    </w:p>
+    <w:p>
+      <w:pPr>
+        <w:numPr>
+          <w:ilvl w:val="1"/>
+          <w:numId w:val="104"/>
+        </w:numPr>
+        <w:tabs>
+          <w:tab w:val="clear" w:pos="1440"/>
+          <w:tab w:val="num" w:pos="360"/>
+        </w:tabs>
+        <w:ind w:left="360"/>
+      </w:pPr>
+      <w:r>
+        <w:t>Go to the "Insert" tab and choose "Scatter". </w:t>
+      </w:r>
+    </w:p>
+    <w:p>
+      <w:pPr>
+        <w:numPr>
+          <w:ilvl w:val="1"/>
+          <w:numId w:val="105"/>
+        </w:numPr>
+        <w:tabs>
+          <w:tab w:val="clear" w:pos="1440"/>
+          <w:tab w:val="num" w:pos="360"/>
+        </w:tabs>
+        <w:ind w:left="360"/>
+      </w:pPr>
+      <w:r>
+        <w:t>Right-click on the data points and choose "Add Trendline". </w:t>
+      </w:r>
+    </w:p>
+    <w:p>
+      <w:pPr>
+        <w:numPr>
+          <w:ilvl w:val="1"/>
+          <w:numId w:val="106"/>
+        </w:numPr>
+        <w:tabs>
+          <w:tab w:val="clear" w:pos="1440"/>
+          <w:tab w:val="num" w:pos="360"/>
+        </w:tabs>
+        <w:ind w:left="360"/>
+      </w:pPr>
+      <w:r>
+        <w:t>Choose the "Linear" trendline type. </w:t>
+      </w:r>
+    </w:p>
+    <w:p>
+      <w:pPr>
+        <w:numPr>
+          <w:ilvl w:val="1"/>
+          <w:numId w:val="107"/>
+        </w:numPr>
+        <w:tabs>
+          <w:tab w:val="clear" w:pos="1440"/>
+          <w:tab w:val="num" w:pos="360"/>
+        </w:tabs>
+        <w:ind w:left="360"/>
+      </w:pPr>
+      <w:r>
+        <w:t>Check the "Display R-squared value on chart" box to see the coefficient of determination (R²). </w:t>
+      </w:r>
+    </w:p>
+    <w:p>
+      <w:pPr>
+        <w:numPr>
+          <w:ilvl w:val="1"/>
+          <w:numId w:val="108"/>
+        </w:numPr>
+        <w:tabs>
+          <w:tab w:val="clear" w:pos="1440"/>
+          <w:tab w:val="num" w:pos="360"/>
+        </w:tabs>
+        <w:ind w:left="360"/>
+      </w:pPr>
+      <w:r>
+        <w:t>The square root of R² is the correlation coefficient (R). </w:t>
+      </w:r>
+    </w:p>
+    <w:p>
+      <w:r>
+        <w:rPr>
+          <w:noProof/>
+        </w:rPr>
+        <w:drawing>
+          <wp:inline distT="0" distB="0" distL="0" distR="0" wp14:anchorId="491DB5C6" wp14:editId="22F5ECFA">
+            <wp:extent cx="2706624" cy="1380744"/>
+            <wp:effectExtent l="0" t="0" r="0" b="0"/>
+            <wp:docPr id="1629918651" name="Picture 1" descr="A screenshot of a computer&#10;&#10;AI-generated content may be incorrect."/>
+            <wp:cNvGraphicFramePr>
+              <a:graphicFrameLocks xmlns:a="http://schemas.openxmlformats.org/drawingml/2006/main" noChangeAspect="1"/>
+            </wp:cNvGraphicFramePr>
+            <a:graphic xmlns:a="http://schemas.openxmlformats.org/drawingml/2006/main">
+              <a:graphicData uri="http://schemas.openxmlformats.org/drawingml/2006/picture">
+                <pic:pic xmlns:pic="http://schemas.openxmlformats.org/drawingml/2006/picture">
+                  <pic:nvPicPr>
+                    <pic:cNvPr id="1629918651" name="Picture 1" descr="A screenshot of a computer&#10;&#10;AI-generated content may be incorrect."/>
+                    <pic:cNvPicPr/>
+                  </pic:nvPicPr>
+                  <pic:blipFill>
+                    <a:blip r:embed="rId11"/>
+                    <a:stretch>
+                      <a:fillRect/>
+                    </a:stretch>
+                  </pic:blipFill>
+                  <pic:spPr>
+                    <a:xfrm>
+                      <a:off x="0" y="0"/>
+                      <a:ext cx="2706624" cy="1380744"/>
+                    </a:xfrm>
+                    <a:prstGeom prst="rect">
+                      <a:avLst/>
+                    </a:prstGeom>
+                  </pic:spPr>
+                </pic:pic>
+              </a:graphicData>
+            </a:graphic>
+          </wp:inline>
+        </w:drawing>
+      </w:r>
+    </w:p>
+    <w:p>
+      <w:pPr>
+        <w:jc w:val="center"/>
+      </w:pPr>
+      <w:r>
+        <w:rPr>
+          <w:noProof/>
+        </w:rPr>
+        <w:drawing>
+          <wp:inline distT="0" distB="0" distL="0" distR="0" wp14:anchorId="75E4B9D1" wp14:editId="3BD876A6">
+            <wp:extent cx="2752344" cy="1655064"/>
+            <wp:effectExtent l="0" t="0" r="0" b="2540"/>
+            <wp:docPr id="154862066" name="Picture 1"/>
+            <wp:cNvGraphicFramePr>
+              <a:graphicFrameLocks xmlns:a="http://schemas.openxmlformats.org/drawingml/2006/main" noChangeAspect="1"/>
+            </wp:cNvGraphicFramePr>
+            <a:graphic xmlns:a="http://schemas.openxmlformats.org/drawingml/2006/main">
+              <a:graphicData uri="http://schemas.openxmlformats.org/drawingml/2006/picture">
+                <pic:pic xmlns:pic="http://schemas.openxmlformats.org/drawingml/2006/picture">
+                  <pic:nvPicPr>
+                    <pic:cNvPr id="0" name="Picture 1"/>
+                    <pic:cNvPicPr>
+                      <a:picLocks noChangeAspect="1" noChangeArrowheads="1"/>
+                    </pic:cNvPicPr>
+                  </pic:nvPicPr>
+                  <pic:blipFill>
+                    <a:blip r:embed="rId12">
+                      <a:extLst>
+                        <a:ext uri="{28A0092B-C50C-407E-A947-70E740481C1C}">
+                          <a14:useLocalDpi xmlns:a14="http://schemas.microsoft.com/office/drawing/2010/main" val="0"/>
+                        </a:ext>
+                      </a:extLst>
+                    </a:blip>
+                    <a:srcRect/>
+                    <a:stretch>
+                      <a:fillRect/>
+                    </a:stretch>
+                  </pic:blipFill>
+                  <pic:spPr bwMode="auto">
+                    <a:xfrm>
+                      <a:off x="0" y="0"/>
+                      <a:ext cx="2752344" cy="1655064"/>
+                    </a:xfrm>
+                    <a:prstGeom prst="rect">
+                      <a:avLst/>
+                    </a:prstGeom>
+                    <a:noFill/>
+                    <a:ln>
+                      <a:noFill/>
+                    </a:ln>
+                  </pic:spPr>
+                </pic:pic>
+              </a:graphicData>
+            </a:graphic>
+          </wp:inline>
+        </w:drawing>
+      </w:r>
+    </w:p>
+    <w:p>
+      <w:pPr>
+        <w:rPr>
+          <w:b/>
+          <w:bCs/>
+        </w:rPr>
+      </w:pPr>
+      <w:r>
+        <w:rPr>
+          <w:b/>
+          <w:bCs/>
+        </w:rPr>
+        <w:t>Comparing Correlation Coefficients by Looking at the Scatterplots</w:t>
+      </w:r>
+    </w:p>
+    <w:p>
+      <w:r>
+        <w:t>The data set from the temperature/people scenario had a correlation coefficient very close to 1. If the points on the scatterplot did not line up so nicely, the correlation coefficient would have been lower. Here are two data sets that have lower correlation coefficients.</w:t>
+      </w:r>
+    </w:p>
+    <w:p>
+      <w:r>
+        <w:t>The first set has a correlation coefficient of 0.94, and the second has a correlation coefficient of 0.84.</w:t>
+      </w:r>
+    </w:p>
+    <w:p>
+      <w:pPr>
+        <w:rPr>
+          <w:b/>
+          <w:bCs/>
+        </w:rPr>
+      </w:pPr>
+      <w:r>
+        <w:rPr>
+          <w:b/>
+          <w:bCs/>
+        </w:rPr>
+        <w:lastRenderedPageBreak/>
+        <w:t>Negative Correlation Coefficients</w:t>
+      </w:r>
+    </w:p>
+    <w:p>
+      <w:r>
+        <w:t>If the lien of best fit has a negative slope, the correlation coefficient will be negative. The more the points line up, the closer the correlation coefficient will be to -1, whereas the less they line up, the closer the correlation coefficient will be to 0.</w:t>
+      </w:r>
+    </w:p>
+    <w:p/>
+    <w:p/>
+    <w:p/>
     <w:sectPr>
       <w:type w:val="continuous"/>
       <w:pgSz w:w="12240" w:h="15840"/>
@@ -7683,6 +8147,123 @@
     </w:lvl>
   </w:abstractNum>
   <w:abstractNum w:abstractNumId="38" w15:restartNumberingAfterBreak="0">
+    <w:nsid w:val="39E551FA"/>
+    <w:multiLevelType w:val="multilevel"/>
+    <w:tmpl w:val="3DF6519C"/>
+    <w:lvl w:ilvl="0">
+      <w:start w:val="1"/>
+      <w:numFmt w:val="decimal"/>
+      <w:lvlText w:val="%1."/>
+      <w:lvlJc w:val="left"/>
+      <w:pPr>
+        <w:tabs>
+          <w:tab w:val="num" w:pos="720"/>
+        </w:tabs>
+        <w:ind w:left="720" w:hanging="360"/>
+      </w:pPr>
+    </w:lvl>
+    <w:lvl w:ilvl="1">
+      <w:start w:val="1"/>
+      <w:numFmt w:val="bullet"/>
+      <w:lvlText w:val="o"/>
+      <w:lvlJc w:val="left"/>
+      <w:pPr>
+        <w:tabs>
+          <w:tab w:val="num" w:pos="1440"/>
+        </w:tabs>
+        <w:ind w:left="1440" w:hanging="360"/>
+      </w:pPr>
+      <w:rPr>
+        <w:rFonts w:ascii="Courier New" w:hAnsi="Courier New" w:hint="default"/>
+        <w:sz w:val="20"/>
+      </w:rPr>
+    </w:lvl>
+    <w:lvl w:ilvl="2" w:tentative="1">
+      <w:start w:val="1"/>
+      <w:numFmt w:val="decimal"/>
+      <w:lvlText w:val="%3."/>
+      <w:lvlJc w:val="left"/>
+      <w:pPr>
+        <w:tabs>
+          <w:tab w:val="num" w:pos="2160"/>
+        </w:tabs>
+        <w:ind w:left="2160" w:hanging="360"/>
+      </w:pPr>
+    </w:lvl>
+    <w:lvl w:ilvl="3" w:tentative="1">
+      <w:start w:val="1"/>
+      <w:numFmt w:val="decimal"/>
+      <w:lvlText w:val="%4."/>
+      <w:lvlJc w:val="left"/>
+      <w:pPr>
+        <w:tabs>
+          <w:tab w:val="num" w:pos="2880"/>
+        </w:tabs>
+        <w:ind w:left="2880" w:hanging="360"/>
+      </w:pPr>
+    </w:lvl>
+    <w:lvl w:ilvl="4" w:tentative="1">
+      <w:start w:val="1"/>
+      <w:numFmt w:val="decimal"/>
+      <w:lvlText w:val="%5."/>
+      <w:lvlJc w:val="left"/>
+      <w:pPr>
+        <w:tabs>
+          <w:tab w:val="num" w:pos="3600"/>
+        </w:tabs>
+        <w:ind w:left="3600" w:hanging="360"/>
+      </w:pPr>
+    </w:lvl>
+    <w:lvl w:ilvl="5" w:tentative="1">
+      <w:start w:val="1"/>
+      <w:numFmt w:val="decimal"/>
+      <w:lvlText w:val="%6."/>
+      <w:lvlJc w:val="left"/>
+      <w:pPr>
+        <w:tabs>
+          <w:tab w:val="num" w:pos="4320"/>
+        </w:tabs>
+        <w:ind w:left="4320" w:hanging="360"/>
+      </w:pPr>
+    </w:lvl>
+    <w:lvl w:ilvl="6" w:tentative="1">
+      <w:start w:val="1"/>
+      <w:numFmt w:val="decimal"/>
+      <w:lvlText w:val="%7."/>
+      <w:lvlJc w:val="left"/>
+      <w:pPr>
+        <w:tabs>
+          <w:tab w:val="num" w:pos="5040"/>
+        </w:tabs>
+        <w:ind w:left="5040" w:hanging="360"/>
+      </w:pPr>
+    </w:lvl>
+    <w:lvl w:ilvl="7" w:tentative="1">
+      <w:start w:val="1"/>
+      <w:numFmt w:val="decimal"/>
+      <w:lvlText w:val="%8."/>
+      <w:lvlJc w:val="left"/>
+      <w:pPr>
+        <w:tabs>
+          <w:tab w:val="num" w:pos="5760"/>
+        </w:tabs>
+        <w:ind w:left="5760" w:hanging="360"/>
+      </w:pPr>
+    </w:lvl>
+    <w:lvl w:ilvl="8" w:tentative="1">
+      <w:start w:val="1"/>
+      <w:numFmt w:val="decimal"/>
+      <w:lvlText w:val="%9."/>
+      <w:lvlJc w:val="left"/>
+      <w:pPr>
+        <w:tabs>
+          <w:tab w:val="num" w:pos="6480"/>
+        </w:tabs>
+        <w:ind w:left="6480" w:hanging="360"/>
+      </w:pPr>
+    </w:lvl>
+  </w:abstractNum>
+  <w:abstractNum w:abstractNumId="39" w15:restartNumberingAfterBreak="0">
     <w:nsid w:val="3A411680"/>
     <w:multiLevelType w:val="hybridMultilevel"/>
     <w:tmpl w:val="2C6699C6"/>
@@ -7773,7 +8354,7 @@
       </w:pPr>
     </w:lvl>
   </w:abstractNum>
-  <w:abstractNum w:abstractNumId="39" w15:restartNumberingAfterBreak="0">
+  <w:abstractNum w:abstractNumId="40" w15:restartNumberingAfterBreak="0">
     <w:nsid w:val="3AD00A68"/>
     <w:multiLevelType w:val="hybridMultilevel"/>
     <w:tmpl w:val="3D52061A"/>
@@ -7862,7 +8443,7 @@
       </w:pPr>
     </w:lvl>
   </w:abstractNum>
-  <w:abstractNum w:abstractNumId="40" w15:restartNumberingAfterBreak="0">
+  <w:abstractNum w:abstractNumId="41" w15:restartNumberingAfterBreak="0">
     <w:nsid w:val="3AF17C48"/>
     <w:multiLevelType w:val="hybridMultilevel"/>
     <w:tmpl w:val="6E1A496E"/>
@@ -7951,7 +8532,7 @@
       </w:pPr>
     </w:lvl>
   </w:abstractNum>
-  <w:abstractNum w:abstractNumId="41" w15:restartNumberingAfterBreak="0">
+  <w:abstractNum w:abstractNumId="42" w15:restartNumberingAfterBreak="0">
     <w:nsid w:val="3CC75517"/>
     <w:multiLevelType w:val="hybridMultilevel"/>
     <w:tmpl w:val="ABBE29D8"/>
@@ -8040,7 +8621,7 @@
       </w:pPr>
     </w:lvl>
   </w:abstractNum>
-  <w:abstractNum w:abstractNumId="42" w15:restartNumberingAfterBreak="0">
+  <w:abstractNum w:abstractNumId="43" w15:restartNumberingAfterBreak="0">
     <w:nsid w:val="3DD6693D"/>
     <w:multiLevelType w:val="hybridMultilevel"/>
     <w:tmpl w:val="7E54EBF6"/>
@@ -8129,7 +8710,7 @@
       </w:pPr>
     </w:lvl>
   </w:abstractNum>
-  <w:abstractNum w:abstractNumId="43" w15:restartNumberingAfterBreak="0">
+  <w:abstractNum w:abstractNumId="44" w15:restartNumberingAfterBreak="0">
     <w:nsid w:val="3F81760F"/>
     <w:multiLevelType w:val="hybridMultilevel"/>
     <w:tmpl w:val="D1EAB02C"/>
@@ -8220,7 +8801,7 @@
       </w:pPr>
     </w:lvl>
   </w:abstractNum>
-  <w:abstractNum w:abstractNumId="44" w15:restartNumberingAfterBreak="0">
+  <w:abstractNum w:abstractNumId="45" w15:restartNumberingAfterBreak="0">
     <w:nsid w:val="40415072"/>
     <w:multiLevelType w:val="hybridMultilevel"/>
     <w:tmpl w:val="CC2C3296"/>
@@ -8309,7 +8890,7 @@
       </w:pPr>
     </w:lvl>
   </w:abstractNum>
-  <w:abstractNum w:abstractNumId="45" w15:restartNumberingAfterBreak="0">
+  <w:abstractNum w:abstractNumId="46" w15:restartNumberingAfterBreak="0">
     <w:nsid w:val="40E37E7C"/>
     <w:multiLevelType w:val="hybridMultilevel"/>
     <w:tmpl w:val="736C85AE"/>
@@ -8398,7 +8979,7 @@
       </w:pPr>
     </w:lvl>
   </w:abstractNum>
-  <w:abstractNum w:abstractNumId="46" w15:restartNumberingAfterBreak="0">
+  <w:abstractNum w:abstractNumId="47" w15:restartNumberingAfterBreak="0">
     <w:nsid w:val="42E16508"/>
     <w:multiLevelType w:val="hybridMultilevel"/>
     <w:tmpl w:val="16ECDA04"/>
@@ -8487,7 +9068,7 @@
       </w:pPr>
     </w:lvl>
   </w:abstractNum>
-  <w:abstractNum w:abstractNumId="47" w15:restartNumberingAfterBreak="0">
+  <w:abstractNum w:abstractNumId="48" w15:restartNumberingAfterBreak="0">
     <w:nsid w:val="43F262B9"/>
     <w:multiLevelType w:val="hybridMultilevel"/>
     <w:tmpl w:val="21FC3BAE"/>
@@ -8576,7 +9157,7 @@
       </w:pPr>
     </w:lvl>
   </w:abstractNum>
-  <w:abstractNum w:abstractNumId="48" w15:restartNumberingAfterBreak="0">
+  <w:abstractNum w:abstractNumId="49" w15:restartNumberingAfterBreak="0">
     <w:nsid w:val="44DF63BA"/>
     <w:multiLevelType w:val="hybridMultilevel"/>
     <w:tmpl w:val="1B864EDC"/>
@@ -8665,7 +9246,7 @@
       </w:pPr>
     </w:lvl>
   </w:abstractNum>
-  <w:abstractNum w:abstractNumId="49" w15:restartNumberingAfterBreak="0">
+  <w:abstractNum w:abstractNumId="50" w15:restartNumberingAfterBreak="0">
     <w:nsid w:val="45615CF3"/>
     <w:multiLevelType w:val="hybridMultilevel"/>
     <w:tmpl w:val="86840D6A"/>
@@ -8754,7 +9335,7 @@
       </w:pPr>
     </w:lvl>
   </w:abstractNum>
-  <w:abstractNum w:abstractNumId="50" w15:restartNumberingAfterBreak="0">
+  <w:abstractNum w:abstractNumId="51" w15:restartNumberingAfterBreak="0">
     <w:nsid w:val="46072C9B"/>
     <w:multiLevelType w:val="hybridMultilevel"/>
     <w:tmpl w:val="B57CC4A0"/>
@@ -8843,7 +9424,7 @@
       </w:pPr>
     </w:lvl>
   </w:abstractNum>
-  <w:abstractNum w:abstractNumId="51" w15:restartNumberingAfterBreak="0">
+  <w:abstractNum w:abstractNumId="52" w15:restartNumberingAfterBreak="0">
     <w:nsid w:val="46863DEC"/>
     <w:multiLevelType w:val="hybridMultilevel"/>
     <w:tmpl w:val="FF9C9F36"/>
@@ -8932,7 +9513,7 @@
       </w:pPr>
     </w:lvl>
   </w:abstractNum>
-  <w:abstractNum w:abstractNumId="52" w15:restartNumberingAfterBreak="0">
+  <w:abstractNum w:abstractNumId="53" w15:restartNumberingAfterBreak="0">
     <w:nsid w:val="478C0B0F"/>
     <w:multiLevelType w:val="hybridMultilevel"/>
     <w:tmpl w:val="3D3698E6"/>
@@ -9021,7 +9602,7 @@
       </w:pPr>
     </w:lvl>
   </w:abstractNum>
-  <w:abstractNum w:abstractNumId="53" w15:restartNumberingAfterBreak="0">
+  <w:abstractNum w:abstractNumId="54" w15:restartNumberingAfterBreak="0">
     <w:nsid w:val="481108D8"/>
     <w:multiLevelType w:val="hybridMultilevel"/>
     <w:tmpl w:val="98905628"/>
@@ -9110,7 +9691,7 @@
       </w:pPr>
     </w:lvl>
   </w:abstractNum>
-  <w:abstractNum w:abstractNumId="54" w15:restartNumberingAfterBreak="0">
+  <w:abstractNum w:abstractNumId="55" w15:restartNumberingAfterBreak="0">
     <w:nsid w:val="483431B0"/>
     <w:multiLevelType w:val="hybridMultilevel"/>
     <w:tmpl w:val="93FEEFDA"/>
@@ -9199,7 +9780,7 @@
       </w:pPr>
     </w:lvl>
   </w:abstractNum>
-  <w:abstractNum w:abstractNumId="55" w15:restartNumberingAfterBreak="0">
+  <w:abstractNum w:abstractNumId="56" w15:restartNumberingAfterBreak="0">
     <w:nsid w:val="48A061B1"/>
     <w:multiLevelType w:val="hybridMultilevel"/>
     <w:tmpl w:val="0F08F8FA"/>
@@ -9288,7 +9869,7 @@
       </w:pPr>
     </w:lvl>
   </w:abstractNum>
-  <w:abstractNum w:abstractNumId="56" w15:restartNumberingAfterBreak="0">
+  <w:abstractNum w:abstractNumId="57" w15:restartNumberingAfterBreak="0">
     <w:nsid w:val="4A79369C"/>
     <w:multiLevelType w:val="hybridMultilevel"/>
     <w:tmpl w:val="0240989E"/>
@@ -9377,7 +9958,7 @@
       </w:pPr>
     </w:lvl>
   </w:abstractNum>
-  <w:abstractNum w:abstractNumId="57" w15:restartNumberingAfterBreak="0">
+  <w:abstractNum w:abstractNumId="58" w15:restartNumberingAfterBreak="0">
     <w:nsid w:val="4DDC2A89"/>
     <w:multiLevelType w:val="hybridMultilevel"/>
     <w:tmpl w:val="0DE6782E"/>
@@ -9466,7 +10047,7 @@
       </w:pPr>
     </w:lvl>
   </w:abstractNum>
-  <w:abstractNum w:abstractNumId="58" w15:restartNumberingAfterBreak="0">
+  <w:abstractNum w:abstractNumId="59" w15:restartNumberingAfterBreak="0">
     <w:nsid w:val="50603D11"/>
     <w:multiLevelType w:val="hybridMultilevel"/>
     <w:tmpl w:val="5C908BA8"/>
@@ -9555,7 +10136,7 @@
       </w:pPr>
     </w:lvl>
   </w:abstractNum>
-  <w:abstractNum w:abstractNumId="59" w15:restartNumberingAfterBreak="0">
+  <w:abstractNum w:abstractNumId="60" w15:restartNumberingAfterBreak="0">
     <w:nsid w:val="523B67BA"/>
     <w:multiLevelType w:val="hybridMultilevel"/>
     <w:tmpl w:val="E1041966"/>
@@ -9644,7 +10225,7 @@
       </w:pPr>
     </w:lvl>
   </w:abstractNum>
-  <w:abstractNum w:abstractNumId="60" w15:restartNumberingAfterBreak="0">
+  <w:abstractNum w:abstractNumId="61" w15:restartNumberingAfterBreak="0">
     <w:nsid w:val="536A5950"/>
     <w:multiLevelType w:val="hybridMultilevel"/>
     <w:tmpl w:val="C17AFC0A"/>
@@ -9733,7 +10314,7 @@
       </w:pPr>
     </w:lvl>
   </w:abstractNum>
-  <w:abstractNum w:abstractNumId="61" w15:restartNumberingAfterBreak="0">
+  <w:abstractNum w:abstractNumId="62" w15:restartNumberingAfterBreak="0">
     <w:nsid w:val="55393753"/>
     <w:multiLevelType w:val="hybridMultilevel"/>
     <w:tmpl w:val="6C1A97E0"/>
@@ -9822,7 +10403,7 @@
       </w:pPr>
     </w:lvl>
   </w:abstractNum>
-  <w:abstractNum w:abstractNumId="62" w15:restartNumberingAfterBreak="0">
+  <w:abstractNum w:abstractNumId="63" w15:restartNumberingAfterBreak="0">
     <w:nsid w:val="55A6798B"/>
     <w:multiLevelType w:val="multilevel"/>
     <w:tmpl w:val="D35268B0"/>
@@ -9943,7 +10524,7 @@
       </w:rPr>
     </w:lvl>
   </w:abstractNum>
-  <w:abstractNum w:abstractNumId="63" w15:restartNumberingAfterBreak="0">
+  <w:abstractNum w:abstractNumId="64" w15:restartNumberingAfterBreak="0">
     <w:nsid w:val="55E2772E"/>
     <w:multiLevelType w:val="hybridMultilevel"/>
     <w:tmpl w:val="FE9AF276"/>
@@ -10032,7 +10613,7 @@
       </w:pPr>
     </w:lvl>
   </w:abstractNum>
-  <w:abstractNum w:abstractNumId="64" w15:restartNumberingAfterBreak="0">
+  <w:abstractNum w:abstractNumId="65" w15:restartNumberingAfterBreak="0">
     <w:nsid w:val="564567B2"/>
     <w:multiLevelType w:val="hybridMultilevel"/>
     <w:tmpl w:val="B270EE0A"/>
@@ -10121,7 +10702,7 @@
       </w:pPr>
     </w:lvl>
   </w:abstractNum>
-  <w:abstractNum w:abstractNumId="65" w15:restartNumberingAfterBreak="0">
+  <w:abstractNum w:abstractNumId="66" w15:restartNumberingAfterBreak="0">
     <w:nsid w:val="56553BCD"/>
     <w:multiLevelType w:val="hybridMultilevel"/>
     <w:tmpl w:val="AD72932E"/>
@@ -10210,7 +10791,7 @@
       </w:pPr>
     </w:lvl>
   </w:abstractNum>
-  <w:abstractNum w:abstractNumId="66" w15:restartNumberingAfterBreak="0">
+  <w:abstractNum w:abstractNumId="67" w15:restartNumberingAfterBreak="0">
     <w:nsid w:val="56733D65"/>
     <w:multiLevelType w:val="hybridMultilevel"/>
     <w:tmpl w:val="6526CBA6"/>
@@ -10301,7 +10882,7 @@
       </w:pPr>
     </w:lvl>
   </w:abstractNum>
-  <w:abstractNum w:abstractNumId="67" w15:restartNumberingAfterBreak="0">
+  <w:abstractNum w:abstractNumId="68" w15:restartNumberingAfterBreak="0">
     <w:nsid w:val="5C092144"/>
     <w:multiLevelType w:val="hybridMultilevel"/>
     <w:tmpl w:val="DBC4ADF2"/>
@@ -10387,7 +10968,7 @@
       </w:pPr>
     </w:lvl>
   </w:abstractNum>
-  <w:abstractNum w:abstractNumId="68" w15:restartNumberingAfterBreak="0">
+  <w:abstractNum w:abstractNumId="69" w15:restartNumberingAfterBreak="0">
     <w:nsid w:val="5C0A26FD"/>
     <w:multiLevelType w:val="multilevel"/>
     <w:tmpl w:val="BE10F182"/>
@@ -10508,7 +11089,7 @@
       </w:rPr>
     </w:lvl>
   </w:abstractNum>
-  <w:abstractNum w:abstractNumId="69" w15:restartNumberingAfterBreak="0">
+  <w:abstractNum w:abstractNumId="70" w15:restartNumberingAfterBreak="0">
     <w:nsid w:val="5DDC06FB"/>
     <w:multiLevelType w:val="hybridMultilevel"/>
     <w:tmpl w:val="01BCF9B4"/>
@@ -10597,7 +11178,7 @@
       </w:pPr>
     </w:lvl>
   </w:abstractNum>
-  <w:abstractNum w:abstractNumId="70" w15:restartNumberingAfterBreak="0">
+  <w:abstractNum w:abstractNumId="71" w15:restartNumberingAfterBreak="0">
     <w:nsid w:val="602A72D0"/>
     <w:multiLevelType w:val="hybridMultilevel"/>
     <w:tmpl w:val="369A0A78"/>
@@ -10686,7 +11267,7 @@
       </w:pPr>
     </w:lvl>
   </w:abstractNum>
-  <w:abstractNum w:abstractNumId="71" w15:restartNumberingAfterBreak="0">
+  <w:abstractNum w:abstractNumId="72" w15:restartNumberingAfterBreak="0">
     <w:nsid w:val="61FE06D2"/>
     <w:multiLevelType w:val="hybridMultilevel"/>
     <w:tmpl w:val="DABA9182"/>
@@ -10775,7 +11356,7 @@
       </w:pPr>
     </w:lvl>
   </w:abstractNum>
-  <w:abstractNum w:abstractNumId="72" w15:restartNumberingAfterBreak="0">
+  <w:abstractNum w:abstractNumId="73" w15:restartNumberingAfterBreak="0">
     <w:nsid w:val="657450EF"/>
     <w:multiLevelType w:val="hybridMultilevel"/>
     <w:tmpl w:val="6BB0BD0A"/>
@@ -10864,7 +11445,7 @@
       </w:pPr>
     </w:lvl>
   </w:abstractNum>
-  <w:abstractNum w:abstractNumId="73" w15:restartNumberingAfterBreak="0">
+  <w:abstractNum w:abstractNumId="74" w15:restartNumberingAfterBreak="0">
     <w:nsid w:val="66A401B8"/>
     <w:multiLevelType w:val="hybridMultilevel"/>
     <w:tmpl w:val="3F82EE06"/>
@@ -10953,7 +11534,7 @@
       </w:pPr>
     </w:lvl>
   </w:abstractNum>
-  <w:abstractNum w:abstractNumId="74" w15:restartNumberingAfterBreak="0">
+  <w:abstractNum w:abstractNumId="75" w15:restartNumberingAfterBreak="0">
     <w:nsid w:val="691228FC"/>
     <w:multiLevelType w:val="hybridMultilevel"/>
     <w:tmpl w:val="6BE24058"/>
@@ -11042,7 +11623,7 @@
       </w:pPr>
     </w:lvl>
   </w:abstractNum>
-  <w:abstractNum w:abstractNumId="75" w15:restartNumberingAfterBreak="0">
+  <w:abstractNum w:abstractNumId="76" w15:restartNumberingAfterBreak="0">
     <w:nsid w:val="6DE8237C"/>
     <w:multiLevelType w:val="hybridMultilevel"/>
     <w:tmpl w:val="60285DD8"/>
@@ -11131,7 +11712,7 @@
       </w:pPr>
     </w:lvl>
   </w:abstractNum>
-  <w:abstractNum w:abstractNumId="76" w15:restartNumberingAfterBreak="0">
+  <w:abstractNum w:abstractNumId="77" w15:restartNumberingAfterBreak="0">
     <w:nsid w:val="6F501202"/>
     <w:multiLevelType w:val="hybridMultilevel"/>
     <w:tmpl w:val="BFE682C2"/>
@@ -11220,7 +11801,7 @@
       </w:pPr>
     </w:lvl>
   </w:abstractNum>
-  <w:abstractNum w:abstractNumId="77" w15:restartNumberingAfterBreak="0">
+  <w:abstractNum w:abstractNumId="78" w15:restartNumberingAfterBreak="0">
     <w:nsid w:val="6FAE2998"/>
     <w:multiLevelType w:val="hybridMultilevel"/>
     <w:tmpl w:val="B2920DE6"/>
@@ -11309,7 +11890,7 @@
       </w:pPr>
     </w:lvl>
   </w:abstractNum>
-  <w:abstractNum w:abstractNumId="78" w15:restartNumberingAfterBreak="0">
+  <w:abstractNum w:abstractNumId="79" w15:restartNumberingAfterBreak="0">
     <w:nsid w:val="6FCC4394"/>
     <w:multiLevelType w:val="hybridMultilevel"/>
     <w:tmpl w:val="A4EA3158"/>
@@ -11398,7 +11979,7 @@
       </w:pPr>
     </w:lvl>
   </w:abstractNum>
-  <w:abstractNum w:abstractNumId="79" w15:restartNumberingAfterBreak="0">
+  <w:abstractNum w:abstractNumId="80" w15:restartNumberingAfterBreak="0">
     <w:nsid w:val="71313208"/>
     <w:multiLevelType w:val="hybridMultilevel"/>
     <w:tmpl w:val="2C5C4264"/>
@@ -11487,7 +12068,7 @@
       </w:pPr>
     </w:lvl>
   </w:abstractNum>
-  <w:abstractNum w:abstractNumId="80" w15:restartNumberingAfterBreak="0">
+  <w:abstractNum w:abstractNumId="81" w15:restartNumberingAfterBreak="0">
     <w:nsid w:val="731C57E5"/>
     <w:multiLevelType w:val="multilevel"/>
     <w:tmpl w:val="7B447906"/>
@@ -11608,7 +12189,7 @@
       </w:rPr>
     </w:lvl>
   </w:abstractNum>
-  <w:abstractNum w:abstractNumId="81" w15:restartNumberingAfterBreak="0">
+  <w:abstractNum w:abstractNumId="82" w15:restartNumberingAfterBreak="0">
     <w:nsid w:val="73CA633D"/>
     <w:multiLevelType w:val="hybridMultilevel"/>
     <w:tmpl w:val="B2C6DA1E"/>
@@ -11697,7 +12278,7 @@
       </w:pPr>
     </w:lvl>
   </w:abstractNum>
-  <w:abstractNum w:abstractNumId="82" w15:restartNumberingAfterBreak="0">
+  <w:abstractNum w:abstractNumId="83" w15:restartNumberingAfterBreak="0">
     <w:nsid w:val="750A4E5F"/>
     <w:multiLevelType w:val="hybridMultilevel"/>
     <w:tmpl w:val="D6BEB8D0"/>
@@ -11786,7 +12367,7 @@
       </w:pPr>
     </w:lvl>
   </w:abstractNum>
-  <w:abstractNum w:abstractNumId="83" w15:restartNumberingAfterBreak="0">
+  <w:abstractNum w:abstractNumId="84" w15:restartNumberingAfterBreak="0">
     <w:nsid w:val="77C46980"/>
     <w:multiLevelType w:val="hybridMultilevel"/>
     <w:tmpl w:val="0DE6782E"/>
@@ -11875,7 +12456,7 @@
       </w:pPr>
     </w:lvl>
   </w:abstractNum>
-  <w:abstractNum w:abstractNumId="84" w15:restartNumberingAfterBreak="0">
+  <w:abstractNum w:abstractNumId="85" w15:restartNumberingAfterBreak="0">
     <w:nsid w:val="7A58647C"/>
     <w:multiLevelType w:val="hybridMultilevel"/>
     <w:tmpl w:val="56325508"/>
@@ -11964,7 +12545,7 @@
       </w:pPr>
     </w:lvl>
   </w:abstractNum>
-  <w:abstractNum w:abstractNumId="85" w15:restartNumberingAfterBreak="0">
+  <w:abstractNum w:abstractNumId="86" w15:restartNumberingAfterBreak="0">
     <w:nsid w:val="7A5A1E66"/>
     <w:multiLevelType w:val="hybridMultilevel"/>
     <w:tmpl w:val="7B7842EC"/>
@@ -12053,7 +12634,7 @@
       </w:pPr>
     </w:lvl>
   </w:abstractNum>
-  <w:abstractNum w:abstractNumId="86" w15:restartNumberingAfterBreak="0">
+  <w:abstractNum w:abstractNumId="87" w15:restartNumberingAfterBreak="0">
     <w:nsid w:val="7AE15528"/>
     <w:multiLevelType w:val="hybridMultilevel"/>
     <w:tmpl w:val="F59AAF04"/>
@@ -12144,7 +12725,7 @@
       </w:pPr>
     </w:lvl>
   </w:abstractNum>
-  <w:abstractNum w:abstractNumId="87" w15:restartNumberingAfterBreak="0">
+  <w:abstractNum w:abstractNumId="88" w15:restartNumberingAfterBreak="0">
     <w:nsid w:val="7BB75F39"/>
     <w:multiLevelType w:val="hybridMultilevel"/>
     <w:tmpl w:val="10FE3B44"/>
@@ -12233,7 +12814,156 @@
       </w:pPr>
     </w:lvl>
   </w:abstractNum>
-  <w:abstractNum w:abstractNumId="88" w15:restartNumberingAfterBreak="0">
+  <w:abstractNum w:abstractNumId="89" w15:restartNumberingAfterBreak="0">
+    <w:nsid w:val="7BBF0F1E"/>
+    <w:multiLevelType w:val="multilevel"/>
+    <w:tmpl w:val="4768D17A"/>
+    <w:lvl w:ilvl="0">
+      <w:start w:val="1"/>
+      <w:numFmt w:val="bullet"/>
+      <w:lvlText w:val=""/>
+      <w:lvlJc w:val="left"/>
+      <w:pPr>
+        <w:tabs>
+          <w:tab w:val="num" w:pos="720"/>
+        </w:tabs>
+        <w:ind w:left="720" w:hanging="360"/>
+      </w:pPr>
+      <w:rPr>
+        <w:rFonts w:ascii="Symbol" w:hAnsi="Symbol" w:hint="default"/>
+        <w:sz w:val="20"/>
+      </w:rPr>
+    </w:lvl>
+    <w:lvl w:ilvl="1" w:tentative="1">
+      <w:start w:val="1"/>
+      <w:numFmt w:val="bullet"/>
+      <w:lvlText w:val="o"/>
+      <w:lvlJc w:val="left"/>
+      <w:pPr>
+        <w:tabs>
+          <w:tab w:val="num" w:pos="1440"/>
+        </w:tabs>
+        <w:ind w:left="1440" w:hanging="360"/>
+      </w:pPr>
+      <w:rPr>
+        <w:rFonts w:ascii="Courier New" w:hAnsi="Courier New" w:hint="default"/>
+        <w:sz w:val="20"/>
+      </w:rPr>
+    </w:lvl>
+    <w:lvl w:ilvl="2" w:tentative="1">
+      <w:start w:val="1"/>
+      <w:numFmt w:val="bullet"/>
+      <w:lvlText w:val=""/>
+      <w:lvlJc w:val="left"/>
+      <w:pPr>
+        <w:tabs>
+          <w:tab w:val="num" w:pos="2160"/>
+        </w:tabs>
+        <w:ind w:left="2160" w:hanging="360"/>
+      </w:pPr>
+      <w:rPr>
+        <w:rFonts w:ascii="Wingdings" w:hAnsi="Wingdings" w:hint="default"/>
+        <w:sz w:val="20"/>
+      </w:rPr>
+    </w:lvl>
+    <w:lvl w:ilvl="3" w:tentative="1">
+      <w:start w:val="1"/>
+      <w:numFmt w:val="bullet"/>
+      <w:lvlText w:val=""/>
+      <w:lvlJc w:val="left"/>
+      <w:pPr>
+        <w:tabs>
+          <w:tab w:val="num" w:pos="2880"/>
+        </w:tabs>
+        <w:ind w:left="2880" w:hanging="360"/>
+      </w:pPr>
+      <w:rPr>
+        <w:rFonts w:ascii="Wingdings" w:hAnsi="Wingdings" w:hint="default"/>
+        <w:sz w:val="20"/>
+      </w:rPr>
+    </w:lvl>
+    <w:lvl w:ilvl="4" w:tentative="1">
+      <w:start w:val="1"/>
+      <w:numFmt w:val="bullet"/>
+      <w:lvlText w:val=""/>
+      <w:lvlJc w:val="left"/>
+      <w:pPr>
+        <w:tabs>
+          <w:tab w:val="num" w:pos="3600"/>
+        </w:tabs>
+        <w:ind w:left="3600" w:hanging="360"/>
+      </w:pPr>
+      <w:rPr>
+        <w:rFonts w:ascii="Wingdings" w:hAnsi="Wingdings" w:hint="default"/>
+        <w:sz w:val="20"/>
+      </w:rPr>
+    </w:lvl>
+    <w:lvl w:ilvl="5" w:tentative="1">
+      <w:start w:val="1"/>
+      <w:numFmt w:val="bullet"/>
+      <w:lvlText w:val=""/>
+      <w:lvlJc w:val="left"/>
+      <w:pPr>
+        <w:tabs>
+          <w:tab w:val="num" w:pos="4320"/>
+        </w:tabs>
+        <w:ind w:left="4320" w:hanging="360"/>
+      </w:pPr>
+      <w:rPr>
+        <w:rFonts w:ascii="Wingdings" w:hAnsi="Wingdings" w:hint="default"/>
+        <w:sz w:val="20"/>
+      </w:rPr>
+    </w:lvl>
+    <w:lvl w:ilvl="6" w:tentative="1">
+      <w:start w:val="1"/>
+      <w:numFmt w:val="bullet"/>
+      <w:lvlText w:val=""/>
+      <w:lvlJc w:val="left"/>
+      <w:pPr>
+        <w:tabs>
+          <w:tab w:val="num" w:pos="5040"/>
+        </w:tabs>
+        <w:ind w:left="5040" w:hanging="360"/>
+      </w:pPr>
+      <w:rPr>
+        <w:rFonts w:ascii="Wingdings" w:hAnsi="Wingdings" w:hint="default"/>
+        <w:sz w:val="20"/>
+      </w:rPr>
+    </w:lvl>
+    <w:lvl w:ilvl="7" w:tentative="1">
+      <w:start w:val="1"/>
+      <w:numFmt w:val="bullet"/>
+      <w:lvlText w:val=""/>
+      <w:lvlJc w:val="left"/>
+      <w:pPr>
+        <w:tabs>
+          <w:tab w:val="num" w:pos="5760"/>
+        </w:tabs>
+        <w:ind w:left="5760" w:hanging="360"/>
+      </w:pPr>
+      <w:rPr>
+        <w:rFonts w:ascii="Wingdings" w:hAnsi="Wingdings" w:hint="default"/>
+        <w:sz w:val="20"/>
+      </w:rPr>
+    </w:lvl>
+    <w:lvl w:ilvl="8" w:tentative="1">
+      <w:start w:val="1"/>
+      <w:numFmt w:val="bullet"/>
+      <w:lvlText w:val=""/>
+      <w:lvlJc w:val="left"/>
+      <w:pPr>
+        <w:tabs>
+          <w:tab w:val="num" w:pos="6480"/>
+        </w:tabs>
+        <w:ind w:left="6480" w:hanging="360"/>
+      </w:pPr>
+      <w:rPr>
+        <w:rFonts w:ascii="Wingdings" w:hAnsi="Wingdings" w:hint="default"/>
+        <w:sz w:val="20"/>
+      </w:rPr>
+    </w:lvl>
+  </w:abstractNum>
+  <w:abstractNum w:abstractNumId="90" w15:restartNumberingAfterBreak="0">
     <w:nsid w:val="7BE25AC5"/>
     <w:multiLevelType w:val="hybridMultilevel"/>
     <w:tmpl w:val="E1449AE8"/>
@@ -12324,7 +13054,7 @@
       </w:pPr>
     </w:lvl>
   </w:abstractNum>
-  <w:abstractNum w:abstractNumId="89" w15:restartNumberingAfterBreak="0">
+  <w:abstractNum w:abstractNumId="91" w15:restartNumberingAfterBreak="0">
     <w:nsid w:val="7FA05FD2"/>
     <w:multiLevelType w:val="hybridMultilevel"/>
     <w:tmpl w:val="80C81604"/>
@@ -12413,7 +13143,7 @@
       </w:pPr>
     </w:lvl>
   </w:abstractNum>
-  <w:abstractNum w:abstractNumId="90" w15:restartNumberingAfterBreak="0">
+  <w:abstractNum w:abstractNumId="92" w15:restartNumberingAfterBreak="0">
     <w:nsid w:val="7FD60428"/>
     <w:multiLevelType w:val="hybridMultilevel"/>
     <w:tmpl w:val="F47A976E"/>
@@ -12509,7 +13239,7 @@
     <w:abstractNumId w:val="6"/>
   </w:num>
   <w:num w:numId="3" w16cid:durableId="1030951891">
-    <w:abstractNumId w:val="58"/>
+    <w:abstractNumId w:val="59"/>
   </w:num>
   <w:num w:numId="4" w16cid:durableId="281231831">
     <w:abstractNumId w:val="15"/>
@@ -12524,25 +13254,25 @@
     <w:abstractNumId w:val="37"/>
   </w:num>
   <w:num w:numId="8" w16cid:durableId="1757020580">
-    <w:abstractNumId w:val="81"/>
+    <w:abstractNumId w:val="82"/>
   </w:num>
   <w:num w:numId="9" w16cid:durableId="207375291">
-    <w:abstractNumId w:val="83"/>
+    <w:abstractNumId w:val="84"/>
   </w:num>
   <w:num w:numId="10" w16cid:durableId="362873295">
-    <w:abstractNumId w:val="62"/>
+    <w:abstractNumId w:val="63"/>
   </w:num>
   <w:num w:numId="11" w16cid:durableId="11492151">
-    <w:abstractNumId w:val="57"/>
+    <w:abstractNumId w:val="58"/>
   </w:num>
   <w:num w:numId="12" w16cid:durableId="238053451">
-    <w:abstractNumId w:val="60"/>
+    <w:abstractNumId w:val="61"/>
   </w:num>
   <w:num w:numId="13" w16cid:durableId="1262566017">
-    <w:abstractNumId w:val="79"/>
+    <w:abstractNumId w:val="80"/>
   </w:num>
   <w:num w:numId="14" w16cid:durableId="1429232206">
-    <w:abstractNumId w:val="80"/>
+    <w:abstractNumId w:val="81"/>
   </w:num>
   <w:num w:numId="15" w16cid:durableId="267351934">
     <w:abstractNumId w:val="1"/>
@@ -12551,19 +13281,19 @@
     <w:abstractNumId w:val="14"/>
   </w:num>
   <w:num w:numId="17" w16cid:durableId="412161570">
-    <w:abstractNumId w:val="52"/>
+    <w:abstractNumId w:val="53"/>
   </w:num>
   <w:num w:numId="18" w16cid:durableId="307174898">
     <w:abstractNumId w:val="7"/>
   </w:num>
   <w:num w:numId="19" w16cid:durableId="443154894">
-    <w:abstractNumId w:val="59"/>
+    <w:abstractNumId w:val="60"/>
   </w:num>
   <w:num w:numId="20" w16cid:durableId="908228912">
-    <w:abstractNumId w:val="51"/>
+    <w:abstractNumId w:val="52"/>
   </w:num>
   <w:num w:numId="21" w16cid:durableId="973944934">
-    <w:abstractNumId w:val="77"/>
+    <w:abstractNumId w:val="78"/>
   </w:num>
   <w:num w:numId="22" w16cid:durableId="1843469038">
     <w:abstractNumId w:val="24"/>
@@ -12575,37 +13305,37 @@
     <w:abstractNumId w:val="33"/>
   </w:num>
   <w:num w:numId="25" w16cid:durableId="1541551869">
-    <w:abstractNumId w:val="38"/>
+    <w:abstractNumId w:val="39"/>
   </w:num>
   <w:num w:numId="26" w16cid:durableId="1944528243">
     <w:abstractNumId w:val="21"/>
   </w:num>
   <w:num w:numId="27" w16cid:durableId="1561329678">
-    <w:abstractNumId w:val="61"/>
+    <w:abstractNumId w:val="62"/>
   </w:num>
   <w:num w:numId="28" w16cid:durableId="754666643">
-    <w:abstractNumId w:val="63"/>
+    <w:abstractNumId w:val="64"/>
   </w:num>
   <w:num w:numId="29" w16cid:durableId="2012100127">
     <w:abstractNumId w:val="19"/>
   </w:num>
   <w:num w:numId="30" w16cid:durableId="548348388">
-    <w:abstractNumId w:val="44"/>
+    <w:abstractNumId w:val="45"/>
   </w:num>
   <w:num w:numId="31" w16cid:durableId="610865096">
-    <w:abstractNumId w:val="75"/>
+    <w:abstractNumId w:val="76"/>
   </w:num>
   <w:num w:numId="32" w16cid:durableId="388038687">
-    <w:abstractNumId w:val="88"/>
+    <w:abstractNumId w:val="90"/>
   </w:num>
   <w:num w:numId="33" w16cid:durableId="1377196231">
     <w:abstractNumId w:val="0"/>
   </w:num>
   <w:num w:numId="34" w16cid:durableId="1660965074">
-    <w:abstractNumId w:val="41"/>
+    <w:abstractNumId w:val="42"/>
   </w:num>
   <w:num w:numId="35" w16cid:durableId="722605231">
-    <w:abstractNumId w:val="64"/>
+    <w:abstractNumId w:val="65"/>
   </w:num>
   <w:num w:numId="36" w16cid:durableId="2019193403">
     <w:abstractNumId w:val="8"/>
@@ -12614,25 +13344,25 @@
     <w:abstractNumId w:val="28"/>
   </w:num>
   <w:num w:numId="38" w16cid:durableId="287131812">
-    <w:abstractNumId w:val="74"/>
+    <w:abstractNumId w:val="75"/>
   </w:num>
   <w:num w:numId="39" w16cid:durableId="486675214">
     <w:abstractNumId w:val="32"/>
   </w:num>
   <w:num w:numId="40" w16cid:durableId="758983635">
-    <w:abstractNumId w:val="48"/>
+    <w:abstractNumId w:val="49"/>
   </w:num>
   <w:num w:numId="41" w16cid:durableId="2047174361">
     <w:abstractNumId w:val="5"/>
   </w:num>
   <w:num w:numId="42" w16cid:durableId="1817334301">
-    <w:abstractNumId w:val="76"/>
+    <w:abstractNumId w:val="77"/>
   </w:num>
   <w:num w:numId="43" w16cid:durableId="1668090424">
-    <w:abstractNumId w:val="84"/>
+    <w:abstractNumId w:val="85"/>
   </w:num>
   <w:num w:numId="44" w16cid:durableId="709187225">
-    <w:abstractNumId w:val="85"/>
+    <w:abstractNumId w:val="86"/>
   </w:num>
   <w:num w:numId="45" w16cid:durableId="989359468">
     <w:abstractNumId w:val="9"/>
@@ -12641,16 +13371,16 @@
     <w:abstractNumId w:val="35"/>
   </w:num>
   <w:num w:numId="47" w16cid:durableId="1318144960">
-    <w:abstractNumId w:val="67"/>
+    <w:abstractNumId w:val="68"/>
   </w:num>
   <w:num w:numId="48" w16cid:durableId="1772429788">
-    <w:abstractNumId w:val="89"/>
+    <w:abstractNumId w:val="91"/>
   </w:num>
   <w:num w:numId="49" w16cid:durableId="1065032300">
-    <w:abstractNumId w:val="78"/>
+    <w:abstractNumId w:val="79"/>
   </w:num>
   <w:num w:numId="50" w16cid:durableId="2073040766">
-    <w:abstractNumId w:val="71"/>
+    <w:abstractNumId w:val="72"/>
   </w:num>
   <w:num w:numId="51" w16cid:durableId="107629475">
     <w:abstractNumId w:val="17"/>
@@ -12659,19 +13389,19 @@
     <w:abstractNumId w:val="29"/>
   </w:num>
   <w:num w:numId="53" w16cid:durableId="366107234">
-    <w:abstractNumId w:val="66"/>
+    <w:abstractNumId w:val="67"/>
   </w:num>
   <w:num w:numId="54" w16cid:durableId="2008557514">
     <w:abstractNumId w:val="31"/>
   </w:num>
   <w:num w:numId="55" w16cid:durableId="489564120">
-    <w:abstractNumId w:val="45"/>
+    <w:abstractNumId w:val="46"/>
   </w:num>
   <w:num w:numId="56" w16cid:durableId="406540941">
-    <w:abstractNumId w:val="72"/>
+    <w:abstractNumId w:val="73"/>
   </w:num>
   <w:num w:numId="57" w16cid:durableId="2096514699">
-    <w:abstractNumId w:val="47"/>
+    <w:abstractNumId w:val="48"/>
   </w:num>
   <w:num w:numId="58" w16cid:durableId="719479255">
     <w:abstractNumId w:val="34"/>
@@ -12680,19 +13410,19 @@
     <w:abstractNumId w:val="22"/>
   </w:num>
   <w:num w:numId="60" w16cid:durableId="796217350">
-    <w:abstractNumId w:val="53"/>
+    <w:abstractNumId w:val="54"/>
   </w:num>
   <w:num w:numId="61" w16cid:durableId="1916433285">
-    <w:abstractNumId w:val="56"/>
+    <w:abstractNumId w:val="57"/>
   </w:num>
   <w:num w:numId="62" w16cid:durableId="2117752793">
     <w:abstractNumId w:val="27"/>
   </w:num>
   <w:num w:numId="63" w16cid:durableId="1769034205">
-    <w:abstractNumId w:val="49"/>
+    <w:abstractNumId w:val="50"/>
   </w:num>
   <w:num w:numId="64" w16cid:durableId="1550148622">
-    <w:abstractNumId w:val="54"/>
+    <w:abstractNumId w:val="55"/>
   </w:num>
   <w:num w:numId="65" w16cid:durableId="376011792">
     <w:abstractNumId w:val="30"/>
@@ -12701,16 +13431,16 @@
     <w:abstractNumId w:val="36"/>
   </w:num>
   <w:num w:numId="67" w16cid:durableId="1756247649">
-    <w:abstractNumId w:val="68"/>
+    <w:abstractNumId w:val="69"/>
   </w:num>
   <w:num w:numId="68" w16cid:durableId="2115857085">
     <w:abstractNumId w:val="26"/>
   </w:num>
   <w:num w:numId="69" w16cid:durableId="2003463187">
-    <w:abstractNumId w:val="65"/>
+    <w:abstractNumId w:val="66"/>
   </w:num>
   <w:num w:numId="70" w16cid:durableId="1756856131">
-    <w:abstractNumId w:val="69"/>
+    <w:abstractNumId w:val="70"/>
   </w:num>
   <w:num w:numId="71" w16cid:durableId="1708799866">
     <w:abstractNumId w:val="23"/>
@@ -12719,13 +13449,13 @@
     <w:abstractNumId w:val="13"/>
   </w:num>
   <w:num w:numId="73" w16cid:durableId="209608502">
-    <w:abstractNumId w:val="50"/>
+    <w:abstractNumId w:val="51"/>
   </w:num>
   <w:num w:numId="74" w16cid:durableId="1133325184">
     <w:abstractNumId w:val="16"/>
   </w:num>
   <w:num w:numId="75" w16cid:durableId="825046445">
-    <w:abstractNumId w:val="90"/>
+    <w:abstractNumId w:val="92"/>
   </w:num>
   <w:num w:numId="76" w16cid:durableId="713818408">
     <w:abstractNumId w:val="25"/>
@@ -12734,46 +13464,352 @@
     <w:abstractNumId w:val="3"/>
   </w:num>
   <w:num w:numId="78" w16cid:durableId="724328861">
-    <w:abstractNumId w:val="86"/>
+    <w:abstractNumId w:val="87"/>
   </w:num>
   <w:num w:numId="79" w16cid:durableId="122310159">
+    <w:abstractNumId w:val="44"/>
+  </w:num>
+  <w:num w:numId="80" w16cid:durableId="240215414">
     <w:abstractNumId w:val="43"/>
   </w:num>
-  <w:num w:numId="80" w16cid:durableId="240215414">
-    <w:abstractNumId w:val="42"/>
+  <w:num w:numId="81" w16cid:durableId="1660772319">
+    <w:abstractNumId w:val="41"/>
   </w:num>
-  <w:num w:numId="81" w16cid:durableId="1660772319">
+  <w:num w:numId="82" w16cid:durableId="922033013">
     <w:abstractNumId w:val="40"/>
   </w:num>
-  <w:num w:numId="82" w16cid:durableId="922033013">
-    <w:abstractNumId w:val="39"/>
-  </w:num>
   <w:num w:numId="83" w16cid:durableId="1890726985">
-    <w:abstractNumId w:val="55"/>
+    <w:abstractNumId w:val="56"/>
   </w:num>
   <w:num w:numId="84" w16cid:durableId="478154991">
     <w:abstractNumId w:val="12"/>
   </w:num>
   <w:num w:numId="85" w16cid:durableId="765614234">
-    <w:abstractNumId w:val="73"/>
+    <w:abstractNumId w:val="74"/>
   </w:num>
   <w:num w:numId="86" w16cid:durableId="1565141740">
-    <w:abstractNumId w:val="82"/>
+    <w:abstractNumId w:val="83"/>
   </w:num>
   <w:num w:numId="87" w16cid:durableId="1090852646">
-    <w:abstractNumId w:val="46"/>
+    <w:abstractNumId w:val="47"/>
   </w:num>
   <w:num w:numId="88" w16cid:durableId="1647735050">
     <w:abstractNumId w:val="20"/>
   </w:num>
   <w:num w:numId="89" w16cid:durableId="662313682">
-    <w:abstractNumId w:val="87"/>
+    <w:abstractNumId w:val="88"/>
   </w:num>
   <w:num w:numId="90" w16cid:durableId="1949776416">
-    <w:abstractNumId w:val="70"/>
+    <w:abstractNumId w:val="71"/>
   </w:num>
   <w:num w:numId="91" w16cid:durableId="1197891229">
     <w:abstractNumId w:val="2"/>
+  </w:num>
+  <w:num w:numId="92" w16cid:durableId="1784029956">
+    <w:abstractNumId w:val="89"/>
+  </w:num>
+  <w:num w:numId="93" w16cid:durableId="807557047">
+    <w:abstractNumId w:val="38"/>
+  </w:num>
+  <w:num w:numId="94" w16cid:durableId="334652083">
+    <w:abstractNumId w:val="38"/>
+    <w:lvlOverride w:ilvl="1">
+      <w:lvl w:ilvl="1">
+        <w:numFmt w:val="bullet"/>
+        <w:lvlText w:val=""/>
+        <w:lvlJc w:val="left"/>
+        <w:pPr>
+          <w:tabs>
+            <w:tab w:val="num" w:pos="1440"/>
+          </w:tabs>
+          <w:ind w:left="1440" w:hanging="360"/>
+        </w:pPr>
+        <w:rPr>
+          <w:rFonts w:ascii="Symbol" w:hAnsi="Symbol" w:hint="default"/>
+          <w:sz w:val="20"/>
+        </w:rPr>
+      </w:lvl>
+    </w:lvlOverride>
+  </w:num>
+  <w:num w:numId="95" w16cid:durableId="1030256229">
+    <w:abstractNumId w:val="38"/>
+    <w:lvlOverride w:ilvl="1">
+      <w:lvl w:ilvl="1">
+        <w:numFmt w:val="bullet"/>
+        <w:lvlText w:val=""/>
+        <w:lvlJc w:val="left"/>
+        <w:pPr>
+          <w:tabs>
+            <w:tab w:val="num" w:pos="1440"/>
+          </w:tabs>
+          <w:ind w:left="1440" w:hanging="360"/>
+        </w:pPr>
+        <w:rPr>
+          <w:rFonts w:ascii="Symbol" w:hAnsi="Symbol" w:hint="default"/>
+          <w:sz w:val="20"/>
+        </w:rPr>
+      </w:lvl>
+    </w:lvlOverride>
+  </w:num>
+  <w:num w:numId="96" w16cid:durableId="1562130200">
+    <w:abstractNumId w:val="38"/>
+    <w:lvlOverride w:ilvl="1">
+      <w:lvl w:ilvl="1">
+        <w:numFmt w:val="bullet"/>
+        <w:lvlText w:val=""/>
+        <w:lvlJc w:val="left"/>
+        <w:pPr>
+          <w:tabs>
+            <w:tab w:val="num" w:pos="1440"/>
+          </w:tabs>
+          <w:ind w:left="1440" w:hanging="360"/>
+        </w:pPr>
+        <w:rPr>
+          <w:rFonts w:ascii="Symbol" w:hAnsi="Symbol" w:hint="default"/>
+          <w:sz w:val="20"/>
+        </w:rPr>
+      </w:lvl>
+    </w:lvlOverride>
+  </w:num>
+  <w:num w:numId="97" w16cid:durableId="1503471352">
+    <w:abstractNumId w:val="38"/>
+    <w:lvlOverride w:ilvl="1">
+      <w:lvl w:ilvl="1">
+        <w:numFmt w:val="bullet"/>
+        <w:lvlText w:val=""/>
+        <w:lvlJc w:val="left"/>
+        <w:pPr>
+          <w:tabs>
+            <w:tab w:val="num" w:pos="1440"/>
+          </w:tabs>
+          <w:ind w:left="1440" w:hanging="360"/>
+        </w:pPr>
+        <w:rPr>
+          <w:rFonts w:ascii="Symbol" w:hAnsi="Symbol" w:hint="default"/>
+          <w:sz w:val="20"/>
+        </w:rPr>
+      </w:lvl>
+    </w:lvlOverride>
+  </w:num>
+  <w:num w:numId="98" w16cid:durableId="787087812">
+    <w:abstractNumId w:val="38"/>
+    <w:lvlOverride w:ilvl="1">
+      <w:lvl w:ilvl="1">
+        <w:numFmt w:val="bullet"/>
+        <w:lvlText w:val=""/>
+        <w:lvlJc w:val="left"/>
+        <w:pPr>
+          <w:tabs>
+            <w:tab w:val="num" w:pos="1440"/>
+          </w:tabs>
+          <w:ind w:left="1440" w:hanging="360"/>
+        </w:pPr>
+        <w:rPr>
+          <w:rFonts w:ascii="Symbol" w:hAnsi="Symbol" w:hint="default"/>
+          <w:sz w:val="20"/>
+        </w:rPr>
+      </w:lvl>
+    </w:lvlOverride>
+  </w:num>
+  <w:num w:numId="99" w16cid:durableId="479157394">
+    <w:abstractNumId w:val="38"/>
+    <w:lvlOverride w:ilvl="1">
+      <w:lvl w:ilvl="1">
+        <w:numFmt w:val="bullet"/>
+        <w:lvlText w:val=""/>
+        <w:lvlJc w:val="left"/>
+        <w:pPr>
+          <w:tabs>
+            <w:tab w:val="num" w:pos="1440"/>
+          </w:tabs>
+          <w:ind w:left="1440" w:hanging="360"/>
+        </w:pPr>
+        <w:rPr>
+          <w:rFonts w:ascii="Symbol" w:hAnsi="Symbol" w:hint="default"/>
+          <w:sz w:val="20"/>
+        </w:rPr>
+      </w:lvl>
+    </w:lvlOverride>
+  </w:num>
+  <w:num w:numId="100" w16cid:durableId="410547963">
+    <w:abstractNumId w:val="38"/>
+    <w:lvlOverride w:ilvl="1">
+      <w:lvl w:ilvl="1">
+        <w:numFmt w:val="bullet"/>
+        <w:lvlText w:val=""/>
+        <w:lvlJc w:val="left"/>
+        <w:pPr>
+          <w:tabs>
+            <w:tab w:val="num" w:pos="1440"/>
+          </w:tabs>
+          <w:ind w:left="1440" w:hanging="360"/>
+        </w:pPr>
+        <w:rPr>
+          <w:rFonts w:ascii="Symbol" w:hAnsi="Symbol" w:hint="default"/>
+          <w:sz w:val="20"/>
+        </w:rPr>
+      </w:lvl>
+    </w:lvlOverride>
+  </w:num>
+  <w:num w:numId="101" w16cid:durableId="1185948796">
+    <w:abstractNumId w:val="38"/>
+    <w:lvlOverride w:ilvl="1">
+      <w:lvl w:ilvl="1">
+        <w:numFmt w:val="bullet"/>
+        <w:lvlText w:val=""/>
+        <w:lvlJc w:val="left"/>
+        <w:pPr>
+          <w:tabs>
+            <w:tab w:val="num" w:pos="1440"/>
+          </w:tabs>
+          <w:ind w:left="1440" w:hanging="360"/>
+        </w:pPr>
+        <w:rPr>
+          <w:rFonts w:ascii="Symbol" w:hAnsi="Symbol" w:hint="default"/>
+          <w:sz w:val="20"/>
+        </w:rPr>
+      </w:lvl>
+    </w:lvlOverride>
+  </w:num>
+  <w:num w:numId="102" w16cid:durableId="1488474957">
+    <w:abstractNumId w:val="38"/>
+    <w:lvlOverride w:ilvl="1">
+      <w:lvl w:ilvl="1">
+        <w:numFmt w:val="bullet"/>
+        <w:lvlText w:val=""/>
+        <w:lvlJc w:val="left"/>
+        <w:pPr>
+          <w:tabs>
+            <w:tab w:val="num" w:pos="1440"/>
+          </w:tabs>
+          <w:ind w:left="1440" w:hanging="360"/>
+        </w:pPr>
+        <w:rPr>
+          <w:rFonts w:ascii="Symbol" w:hAnsi="Symbol" w:hint="default"/>
+          <w:sz w:val="20"/>
+        </w:rPr>
+      </w:lvl>
+    </w:lvlOverride>
+  </w:num>
+  <w:num w:numId="103" w16cid:durableId="1695839564">
+    <w:abstractNumId w:val="38"/>
+    <w:lvlOverride w:ilvl="1">
+      <w:lvl w:ilvl="1">
+        <w:numFmt w:val="bullet"/>
+        <w:lvlText w:val=""/>
+        <w:lvlJc w:val="left"/>
+        <w:pPr>
+          <w:tabs>
+            <w:tab w:val="num" w:pos="1440"/>
+          </w:tabs>
+          <w:ind w:left="1440" w:hanging="360"/>
+        </w:pPr>
+        <w:rPr>
+          <w:rFonts w:ascii="Symbol" w:hAnsi="Symbol" w:hint="default"/>
+          <w:sz w:val="20"/>
+        </w:rPr>
+      </w:lvl>
+    </w:lvlOverride>
+  </w:num>
+  <w:num w:numId="104" w16cid:durableId="1622608465">
+    <w:abstractNumId w:val="38"/>
+    <w:lvlOverride w:ilvl="1">
+      <w:lvl w:ilvl="1">
+        <w:numFmt w:val="bullet"/>
+        <w:lvlText w:val=""/>
+        <w:lvlJc w:val="left"/>
+        <w:pPr>
+          <w:tabs>
+            <w:tab w:val="num" w:pos="1440"/>
+          </w:tabs>
+          <w:ind w:left="1440" w:hanging="360"/>
+        </w:pPr>
+        <w:rPr>
+          <w:rFonts w:ascii="Symbol" w:hAnsi="Symbol" w:hint="default"/>
+          <w:sz w:val="20"/>
+        </w:rPr>
+      </w:lvl>
+    </w:lvlOverride>
+  </w:num>
+  <w:num w:numId="105" w16cid:durableId="880747404">
+    <w:abstractNumId w:val="38"/>
+    <w:lvlOverride w:ilvl="1">
+      <w:lvl w:ilvl="1">
+        <w:numFmt w:val="bullet"/>
+        <w:lvlText w:val=""/>
+        <w:lvlJc w:val="left"/>
+        <w:pPr>
+          <w:tabs>
+            <w:tab w:val="num" w:pos="1440"/>
+          </w:tabs>
+          <w:ind w:left="1440" w:hanging="360"/>
+        </w:pPr>
+        <w:rPr>
+          <w:rFonts w:ascii="Symbol" w:hAnsi="Symbol" w:hint="default"/>
+          <w:sz w:val="20"/>
+        </w:rPr>
+      </w:lvl>
+    </w:lvlOverride>
+  </w:num>
+  <w:num w:numId="106" w16cid:durableId="764693548">
+    <w:abstractNumId w:val="38"/>
+    <w:lvlOverride w:ilvl="1">
+      <w:lvl w:ilvl="1">
+        <w:numFmt w:val="bullet"/>
+        <w:lvlText w:val=""/>
+        <w:lvlJc w:val="left"/>
+        <w:pPr>
+          <w:tabs>
+            <w:tab w:val="num" w:pos="1440"/>
+          </w:tabs>
+          <w:ind w:left="1440" w:hanging="360"/>
+        </w:pPr>
+        <w:rPr>
+          <w:rFonts w:ascii="Symbol" w:hAnsi="Symbol" w:hint="default"/>
+          <w:sz w:val="20"/>
+        </w:rPr>
+      </w:lvl>
+    </w:lvlOverride>
+  </w:num>
+  <w:num w:numId="107" w16cid:durableId="1940219056">
+    <w:abstractNumId w:val="38"/>
+    <w:lvlOverride w:ilvl="1">
+      <w:lvl w:ilvl="1">
+        <w:numFmt w:val="bullet"/>
+        <w:lvlText w:val=""/>
+        <w:lvlJc w:val="left"/>
+        <w:pPr>
+          <w:tabs>
+            <w:tab w:val="num" w:pos="1440"/>
+          </w:tabs>
+          <w:ind w:left="1440" w:hanging="360"/>
+        </w:pPr>
+        <w:rPr>
+          <w:rFonts w:ascii="Symbol" w:hAnsi="Symbol" w:hint="default"/>
+          <w:sz w:val="20"/>
+        </w:rPr>
+      </w:lvl>
+    </w:lvlOverride>
+  </w:num>
+  <w:num w:numId="108" w16cid:durableId="884827004">
+    <w:abstractNumId w:val="38"/>
+    <w:lvlOverride w:ilvl="1">
+      <w:lvl w:ilvl="1">
+        <w:numFmt w:val="bullet"/>
+        <w:lvlText w:val=""/>
+        <w:lvlJc w:val="left"/>
+        <w:pPr>
+          <w:tabs>
+            <w:tab w:val="num" w:pos="1440"/>
+          </w:tabs>
+          <w:ind w:left="1440" w:hanging="360"/>
+        </w:pPr>
+        <w:rPr>
+          <w:rFonts w:ascii="Symbol" w:hAnsi="Symbol" w:hint="default"/>
+          <w:sz w:val="20"/>
+        </w:rPr>
+      </w:lvl>
+    </w:lvlOverride>
   </w:num>
   <w:numIdMacAtCleanup w:val="6"/>
 </w:numbering>
@@ -13377,7 +14413,6 @@
   <w:style w:type="character" w:default="1" w:styleId="DefaultParagraphFont">
     <w:name w:val="Default Paragraph Font"/>
     <w:uiPriority w:val="1"/>
-    <w:semiHidden/>
     <w:unhideWhenUsed/>
   </w:style>
   <w:style w:type="table" w:default="1" w:styleId="TableNormal">

</xml_diff>

<commit_message>
Algebra 1 - Chapter 12: Regression Curves - 12.2 The Correlation Coefficient - Check Your Understanding of Section 12.2 - A. Multiple-Choice
</commit_message>
<xml_diff>
--- a/Algebra-1/ch12/Albebra 1 - Chapter 12.docx
+++ b/Algebra-1/ch12/Albebra 1 - Chapter 12.docx
@@ -4028,7 +4028,7 @@
           </m:r>
           <m:r>
             <m:rPr>
-              <m:sty m:val="b"/>
+              <m:sty m:val="p"/>
             </m:rPr>
             <w:rPr>
               <w:rFonts w:eastAsiaTheme="minorEastAsia"/>
@@ -4656,10 +4656,557 @@
     </w:p>
     <w:p>
       <w:r>
-        <w:t>If the lien of best fit has a negative slope, the correlation coefficient will be negative. The more the points line up, the closer the correlation coefficient will be to -1, whereas the less they line up, the closer the correlation coefficient will be to 0.</w:t>
+        <w:t xml:space="preserve">If the </w:t>
+      </w:r>
+      <w:r>
+        <w:t>line</w:t>
+      </w:r>
+      <w:r>
+        <w:t xml:space="preserve"> of best fit has a negative slope, the correlation coefficient will be negative. The more the points line up, the closer the correlation coefficient will be to -1, whereas the less they line up, the closer the correlation coefficient will be to 0.</w:t>
       </w:r>
     </w:p>
-    <w:p/>
+    <w:p>
+      <w:pPr>
+        <w:pStyle w:val="Heading3"/>
+      </w:pPr>
+      <w:r>
+        <w:t>Check Your Understanding of Section 12.2</w:t>
+      </w:r>
+    </w:p>
+    <w:p>
+      <w:pPr>
+        <w:pStyle w:val="ListParagraph"/>
+        <w:numPr>
+          <w:ilvl w:val="0"/>
+          <w:numId w:val="109"/>
+        </w:numPr>
+      </w:pPr>
+      <w:r>
+        <w:t>Multiple-Choice</w:t>
+      </w:r>
+    </w:p>
+    <w:p>
+      <w:pPr>
+        <w:pStyle w:val="ListParagraph"/>
+        <w:numPr>
+          <w:ilvl w:val="0"/>
+          <w:numId w:val="110"/>
+        </w:numPr>
+      </w:pPr>
+      <w:r>
+        <w:t>What is the correlation coefficient (r), rounded to the nearest hundredth, for the line of best fit for the data in the table below?</w:t>
+      </w:r>
+    </w:p>
+    <w:tbl>
+      <w:tblPr>
+        <w:tblStyle w:val="TableGrid"/>
+        <w:tblW w:w="0" w:type="auto"/>
+        <w:jc w:val="center"/>
+        <w:tblLook w:val="04A0" w:firstRow="1" w:lastRow="0" w:firstColumn="1" w:lastColumn="0" w:noHBand="0" w:noVBand="1"/>
+      </w:tblPr>
+      <w:tblGrid>
+        <w:gridCol w:w="576"/>
+        <w:gridCol w:w="576"/>
+      </w:tblGrid>
+      <w:tr>
+        <w:trPr>
+          <w:jc w:val="center"/>
+        </w:trPr>
+        <w:tc>
+          <w:tcPr>
+            <w:tcW w:w="576" w:type="dxa"/>
+          </w:tcPr>
+          <w:p>
+            <w:pPr>
+              <w:pStyle w:val="NoSpacing"/>
+              <w:jc w:val="center"/>
+            </w:pPr>
+            <w:r>
+              <w:t>x</w:t>
+            </w:r>
+          </w:p>
+        </w:tc>
+        <w:tc>
+          <w:tcPr>
+            <w:tcW w:w="576" w:type="dxa"/>
+          </w:tcPr>
+          <w:p>
+            <w:pPr>
+              <w:pStyle w:val="NoSpacing"/>
+              <w:jc w:val="center"/>
+            </w:pPr>
+            <w:r>
+              <w:t>y</w:t>
+            </w:r>
+          </w:p>
+        </w:tc>
+      </w:tr>
+      <w:tr>
+        <w:trPr>
+          <w:jc w:val="center"/>
+        </w:trPr>
+        <w:tc>
+          <w:tcPr>
+            <w:tcW w:w="576" w:type="dxa"/>
+          </w:tcPr>
+          <w:p>
+            <w:pPr>
+              <w:pStyle w:val="NoSpacing"/>
+              <w:jc w:val="center"/>
+            </w:pPr>
+            <w:r>
+              <w:t>3</w:t>
+            </w:r>
+          </w:p>
+        </w:tc>
+        <w:tc>
+          <w:tcPr>
+            <w:tcW w:w="576" w:type="dxa"/>
+          </w:tcPr>
+          <w:p>
+            <w:pPr>
+              <w:pStyle w:val="NoSpacing"/>
+              <w:jc w:val="center"/>
+            </w:pPr>
+            <w:r>
+              <w:t>10</w:t>
+            </w:r>
+          </w:p>
+        </w:tc>
+      </w:tr>
+      <w:tr>
+        <w:trPr>
+          <w:jc w:val="center"/>
+        </w:trPr>
+        <w:tc>
+          <w:tcPr>
+            <w:tcW w:w="576" w:type="dxa"/>
+          </w:tcPr>
+          <w:p>
+            <w:pPr>
+              <w:pStyle w:val="NoSpacing"/>
+              <w:jc w:val="center"/>
+            </w:pPr>
+            <w:r>
+              <w:t>6</w:t>
+            </w:r>
+          </w:p>
+        </w:tc>
+        <w:tc>
+          <w:tcPr>
+            <w:tcW w:w="576" w:type="dxa"/>
+          </w:tcPr>
+          <w:p>
+            <w:pPr>
+              <w:pStyle w:val="NoSpacing"/>
+              <w:jc w:val="center"/>
+            </w:pPr>
+            <w:r>
+              <w:t>13</w:t>
+            </w:r>
+          </w:p>
+        </w:tc>
+      </w:tr>
+      <w:tr>
+        <w:trPr>
+          <w:jc w:val="center"/>
+        </w:trPr>
+        <w:tc>
+          <w:tcPr>
+            <w:tcW w:w="576" w:type="dxa"/>
+          </w:tcPr>
+          <w:p>
+            <w:pPr>
+              <w:pStyle w:val="NoSpacing"/>
+              <w:jc w:val="center"/>
+            </w:pPr>
+            <w:r>
+              <w:t>9</w:t>
+            </w:r>
+          </w:p>
+        </w:tc>
+        <w:tc>
+          <w:tcPr>
+            <w:tcW w:w="576" w:type="dxa"/>
+          </w:tcPr>
+          <w:p>
+            <w:pPr>
+              <w:pStyle w:val="NoSpacing"/>
+              <w:jc w:val="center"/>
+            </w:pPr>
+            <w:r>
+              <w:t>27</w:t>
+            </w:r>
+          </w:p>
+        </w:tc>
+      </w:tr>
+      <w:tr>
+        <w:trPr>
+          <w:jc w:val="center"/>
+        </w:trPr>
+        <w:tc>
+          <w:tcPr>
+            <w:tcW w:w="576" w:type="dxa"/>
+          </w:tcPr>
+          <w:p>
+            <w:pPr>
+              <w:pStyle w:val="NoSpacing"/>
+              <w:jc w:val="center"/>
+            </w:pPr>
+            <w:r>
+              <w:t>12</w:t>
+            </w:r>
+          </w:p>
+        </w:tc>
+        <w:tc>
+          <w:tcPr>
+            <w:tcW w:w="576" w:type="dxa"/>
+          </w:tcPr>
+          <w:p>
+            <w:pPr>
+              <w:pStyle w:val="NoSpacing"/>
+              <w:jc w:val="center"/>
+            </w:pPr>
+            <w:r>
+              <w:t>38</w:t>
+            </w:r>
+          </w:p>
+        </w:tc>
+      </w:tr>
+      <w:tr>
+        <w:trPr>
+          <w:jc w:val="center"/>
+        </w:trPr>
+        <w:tc>
+          <w:tcPr>
+            <w:tcW w:w="576" w:type="dxa"/>
+          </w:tcPr>
+          <w:p>
+            <w:pPr>
+              <w:pStyle w:val="NoSpacing"/>
+              <w:jc w:val="center"/>
+            </w:pPr>
+            <w:r>
+              <w:t>15</w:t>
+            </w:r>
+          </w:p>
+        </w:tc>
+        <w:tc>
+          <w:tcPr>
+            <w:tcW w:w="576" w:type="dxa"/>
+          </w:tcPr>
+          <w:p>
+            <w:pPr>
+              <w:pStyle w:val="NoSpacing"/>
+              <w:jc w:val="center"/>
+            </w:pPr>
+            <w:r>
+              <w:t>40</w:t>
+            </w:r>
+          </w:p>
+        </w:tc>
+      </w:tr>
+    </w:tbl>
+    <w:p>
+      <w:pPr>
+        <w:pStyle w:val="ListParagraph"/>
+        <w:rPr>
+          <w:b/>
+          <w:bCs/>
+        </w:rPr>
+      </w:pPr>
+      <w:r>
+        <w:rPr>
+          <w:b/>
+          <w:bCs/>
+        </w:rPr>
+        <w:t>(1) 0.97</w:t>
+      </w:r>
+    </w:p>
+    <w:p>
+      <w:pPr>
+        <w:pStyle w:val="ListParagraph"/>
+        <w:numPr>
+          <w:ilvl w:val="0"/>
+          <w:numId w:val="110"/>
+        </w:numPr>
+        <w:rPr>
+          <w:b/>
+          <w:bCs/>
+        </w:rPr>
+      </w:pPr>
+      <w:r>
+        <w:t>What is the correlation coefficient (r) for the line of best fit for the data represented on the scatterplot below?</w:t>
+      </w:r>
+      <w:r>
+        <w:br/>
+      </w:r>
+      <w:r>
+        <w:rPr>
+          <w:b/>
+          <w:bCs/>
+        </w:rPr>
+        <w:t>(4) -6.7</w:t>
+      </w:r>
+    </w:p>
+    <w:p>
+      <w:pPr>
+        <w:pStyle w:val="ListParagraph"/>
+        <w:numPr>
+          <w:ilvl w:val="0"/>
+          <w:numId w:val="110"/>
+        </w:numPr>
+        <w:rPr>
+          <w:b/>
+          <w:bCs/>
+        </w:rPr>
+      </w:pPr>
+      <w:r>
+        <w:t>For which scatterplot is the correlation coefficient closest to 1?</w:t>
+      </w:r>
+      <w:r>
+        <w:br/>
+      </w:r>
+      <w:r>
+        <w:rPr>
+          <w:b/>
+          <w:bCs/>
+        </w:rPr>
+        <w:t>(2)</w:t>
+      </w:r>
+    </w:p>
+    <w:p>
+      <w:pPr>
+        <w:pStyle w:val="ListParagraph"/>
+        <w:numPr>
+          <w:ilvl w:val="0"/>
+          <w:numId w:val="110"/>
+        </w:numPr>
+        <w:rPr>
+          <w:b/>
+          <w:bCs/>
+        </w:rPr>
+      </w:pPr>
+      <w:r>
+        <w:t>Which scatterplot has a correlation coefficient closest to -1?</w:t>
+      </w:r>
+      <w:r>
+        <w:br/>
+      </w:r>
+      <w:r>
+        <w:rPr>
+          <w:b/>
+          <w:bCs/>
+        </w:rPr>
+        <w:t>(4)</w:t>
+      </w:r>
+    </w:p>
+    <w:p>
+      <w:pPr>
+        <w:pStyle w:val="ListParagraph"/>
+        <w:numPr>
+          <w:ilvl w:val="0"/>
+          <w:numId w:val="110"/>
+        </w:numPr>
+        <w:rPr>
+          <w:b/>
+          <w:bCs/>
+        </w:rPr>
+      </w:pPr>
+      <w:r>
+        <w:t>Which scatterplot has a correlation coefficient (r) closes</w:t>
+      </w:r>
+      <w:r>
+        <w:t>t</w:t>
+      </w:r>
+      <w:r>
+        <w:t xml:space="preserve"> to zero?</w:t>
+      </w:r>
+      <w:r>
+        <w:br/>
+      </w:r>
+      <w:r>
+        <w:rPr>
+          <w:b/>
+          <w:bCs/>
+        </w:rPr>
+        <w:t>(2)</w:t>
+      </w:r>
+    </w:p>
+    <w:p>
+      <w:pPr>
+        <w:pStyle w:val="ListParagraph"/>
+        <w:numPr>
+          <w:ilvl w:val="0"/>
+          <w:numId w:val="110"/>
+        </w:numPr>
+        <w:rPr>
+          <w:b/>
+          <w:bCs/>
+        </w:rPr>
+      </w:pPr>
+      <w:r>
+        <w:t>Of the four choices, which is closest to the correlation coefficient for this scatterplot?</w:t>
+      </w:r>
+      <w:r>
+        <w:br/>
+      </w:r>
+      <w:r>
+        <w:rPr>
+          <w:b/>
+          <w:bCs/>
+        </w:rPr>
+        <w:t>(1) 0.8</w:t>
+      </w:r>
+    </w:p>
+    <w:p>
+      <w:pPr>
+        <w:pStyle w:val="ListParagraph"/>
+        <w:numPr>
+          <w:ilvl w:val="0"/>
+          <w:numId w:val="110"/>
+        </w:numPr>
+        <w:rPr>
+          <w:b/>
+          <w:bCs/>
+        </w:rPr>
+      </w:pPr>
+      <w:r>
+        <w:t>Of the four choices, which is closest to the correlation coefficient for this scatterplot?</w:t>
+      </w:r>
+      <w:r>
+        <w:br/>
+      </w:r>
+      <w:r>
+        <w:rPr>
+          <w:b/>
+          <w:bCs/>
+        </w:rPr>
+        <w:t>(4) -0.7</w:t>
+      </w:r>
+    </w:p>
+    <w:p>
+      <w:pPr>
+        <w:pStyle w:val="ListParagraph"/>
+        <w:numPr>
+          <w:ilvl w:val="0"/>
+          <w:numId w:val="110"/>
+        </w:numPr>
+        <w:rPr>
+          <w:b/>
+          <w:bCs/>
+        </w:rPr>
+      </w:pPr>
+      <w:r>
+        <w:t>What is the correlation coefficient (r) for the line of best fit for the data represented on the scatterplot below?</w:t>
+      </w:r>
+      <w:r>
+        <w:br/>
+      </w:r>
+      <w:r>
+        <w:rPr>
+          <w:b/>
+          <w:bCs/>
+        </w:rPr>
+        <w:t>(</w:t>
+      </w:r>
+      <w:r>
+        <w:rPr>
+          <w:b/>
+          <w:bCs/>
+        </w:rPr>
+        <w:t xml:space="preserve">3) </w:t>
+      </w:r>
+      <w:r>
+        <w:rPr>
+          <w:b/>
+          <w:bCs/>
+        </w:rPr>
+        <w:t>0.6864</w:t>
+      </w:r>
+    </w:p>
+    <w:p>
+      <w:pPr>
+        <w:pStyle w:val="ListParagraph"/>
+        <w:numPr>
+          <w:ilvl w:val="0"/>
+          <w:numId w:val="110"/>
+        </w:numPr>
+        <w:rPr>
+          <w:b/>
+          <w:bCs/>
+        </w:rPr>
+      </w:pPr>
+      <w:r>
+        <w:t>What could be the correlation coefficient for the line of best fit for a scatterplot that has only two points?</w:t>
+      </w:r>
+      <w:r>
+        <w:br/>
+      </w:r>
+      <w:r>
+        <w:rPr>
+          <w:b/>
+          <w:bCs/>
+        </w:rPr>
+        <w:t>(2) 1</w:t>
+      </w:r>
+    </w:p>
+    <w:p>
+      <w:pPr>
+        <w:pStyle w:val="ListParagraph"/>
+        <w:numPr>
+          <w:ilvl w:val="0"/>
+          <w:numId w:val="110"/>
+        </w:numPr>
+        <w:rPr>
+          <w:b/>
+          <w:bCs/>
+        </w:rPr>
+      </w:pPr>
+      <w:r>
+        <w:t>The scatterplot belo</w:t>
+      </w:r>
+      <w:r>
+        <w:t>w</w:t>
+      </w:r>
+      <w:r>
+        <w:t xml:space="preserve"> has a line of best fit with equation </w:t>
+      </w:r>
+      <m:oMath>
+        <m:r>
+          <w:rPr>
+            <w:rFonts w:ascii="Cambria Math" w:hAnsi="Cambria Math"/>
+          </w:rPr>
+          <m:t>y=0.5x+4</m:t>
+        </m:r>
+      </m:oMath>
+      <w:r>
+        <w:rPr>
+          <w:rFonts w:eastAsiaTheme="minorEastAsia"/>
+        </w:rPr>
+        <w:t xml:space="preserve"> and a correlation coefficient of 0.76. Which point added to the scatterplot, would increase the value of the correlation coefficient</w:t>
+      </w:r>
+      <w:r>
+        <w:rPr>
+          <w:rFonts w:eastAsiaTheme="minorEastAsia"/>
+        </w:rPr>
+        <w:t>?</w:t>
+      </w:r>
+      <w:r>
+        <w:rPr>
+          <w:rFonts w:eastAsiaTheme="minorEastAsia"/>
+        </w:rPr>
+        <w:br/>
+      </w:r>
+      <w:r>
+        <w:rPr>
+          <w:rFonts w:eastAsiaTheme="minorEastAsia"/>
+          <w:b/>
+          <w:bCs/>
+        </w:rPr>
+        <w:t>(4) (6,7)</w:t>
+      </w:r>
+    </w:p>
     <w:p/>
     <w:p/>
     <w:sectPr>
@@ -8533,6 +9080,95 @@
     </w:lvl>
   </w:abstractNum>
   <w:abstractNum w:abstractNumId="42" w15:restartNumberingAfterBreak="0">
+    <w:nsid w:val="3BD47B9D"/>
+    <w:multiLevelType w:val="hybridMultilevel"/>
+    <w:tmpl w:val="AEE05742"/>
+    <w:lvl w:ilvl="0" w:tplc="04090015">
+      <w:start w:val="1"/>
+      <w:numFmt w:val="upperLetter"/>
+      <w:lvlText w:val="%1."/>
+      <w:lvlJc w:val="left"/>
+      <w:pPr>
+        <w:ind w:left="360" w:hanging="360"/>
+      </w:pPr>
+      <w:rPr>
+        <w:rFonts w:hint="default"/>
+      </w:rPr>
+    </w:lvl>
+    <w:lvl w:ilvl="1" w:tplc="04090019" w:tentative="1">
+      <w:start w:val="1"/>
+      <w:numFmt w:val="lowerLetter"/>
+      <w:lvlText w:val="%2."/>
+      <w:lvlJc w:val="left"/>
+      <w:pPr>
+        <w:ind w:left="1080" w:hanging="360"/>
+      </w:pPr>
+    </w:lvl>
+    <w:lvl w:ilvl="2" w:tplc="0409001B" w:tentative="1">
+      <w:start w:val="1"/>
+      <w:numFmt w:val="lowerRoman"/>
+      <w:lvlText w:val="%3."/>
+      <w:lvlJc w:val="right"/>
+      <w:pPr>
+        <w:ind w:left="1800" w:hanging="180"/>
+      </w:pPr>
+    </w:lvl>
+    <w:lvl w:ilvl="3" w:tplc="0409000F" w:tentative="1">
+      <w:start w:val="1"/>
+      <w:numFmt w:val="decimal"/>
+      <w:lvlText w:val="%4."/>
+      <w:lvlJc w:val="left"/>
+      <w:pPr>
+        <w:ind w:left="2520" w:hanging="360"/>
+      </w:pPr>
+    </w:lvl>
+    <w:lvl w:ilvl="4" w:tplc="04090019" w:tentative="1">
+      <w:start w:val="1"/>
+      <w:numFmt w:val="lowerLetter"/>
+      <w:lvlText w:val="%5."/>
+      <w:lvlJc w:val="left"/>
+      <w:pPr>
+        <w:ind w:left="3240" w:hanging="360"/>
+      </w:pPr>
+    </w:lvl>
+    <w:lvl w:ilvl="5" w:tplc="0409001B" w:tentative="1">
+      <w:start w:val="1"/>
+      <w:numFmt w:val="lowerRoman"/>
+      <w:lvlText w:val="%6."/>
+      <w:lvlJc w:val="right"/>
+      <w:pPr>
+        <w:ind w:left="3960" w:hanging="180"/>
+      </w:pPr>
+    </w:lvl>
+    <w:lvl w:ilvl="6" w:tplc="0409000F" w:tentative="1">
+      <w:start w:val="1"/>
+      <w:numFmt w:val="decimal"/>
+      <w:lvlText w:val="%7."/>
+      <w:lvlJc w:val="left"/>
+      <w:pPr>
+        <w:ind w:left="4680" w:hanging="360"/>
+      </w:pPr>
+    </w:lvl>
+    <w:lvl w:ilvl="7" w:tplc="04090019" w:tentative="1">
+      <w:start w:val="1"/>
+      <w:numFmt w:val="lowerLetter"/>
+      <w:lvlText w:val="%8."/>
+      <w:lvlJc w:val="left"/>
+      <w:pPr>
+        <w:ind w:left="5400" w:hanging="360"/>
+      </w:pPr>
+    </w:lvl>
+    <w:lvl w:ilvl="8" w:tplc="0409001B" w:tentative="1">
+      <w:start w:val="1"/>
+      <w:numFmt w:val="lowerRoman"/>
+      <w:lvlText w:val="%9."/>
+      <w:lvlJc w:val="right"/>
+      <w:pPr>
+        <w:ind w:left="6120" w:hanging="180"/>
+      </w:pPr>
+    </w:lvl>
+  </w:abstractNum>
+  <w:abstractNum w:abstractNumId="43" w15:restartNumberingAfterBreak="0">
     <w:nsid w:val="3CC75517"/>
     <w:multiLevelType w:val="hybridMultilevel"/>
     <w:tmpl w:val="ABBE29D8"/>
@@ -8621,7 +9257,7 @@
       </w:pPr>
     </w:lvl>
   </w:abstractNum>
-  <w:abstractNum w:abstractNumId="43" w15:restartNumberingAfterBreak="0">
+  <w:abstractNum w:abstractNumId="44" w15:restartNumberingAfterBreak="0">
     <w:nsid w:val="3DD6693D"/>
     <w:multiLevelType w:val="hybridMultilevel"/>
     <w:tmpl w:val="7E54EBF6"/>
@@ -8710,7 +9346,7 @@
       </w:pPr>
     </w:lvl>
   </w:abstractNum>
-  <w:abstractNum w:abstractNumId="44" w15:restartNumberingAfterBreak="0">
+  <w:abstractNum w:abstractNumId="45" w15:restartNumberingAfterBreak="0">
     <w:nsid w:val="3F81760F"/>
     <w:multiLevelType w:val="hybridMultilevel"/>
     <w:tmpl w:val="D1EAB02C"/>
@@ -8801,7 +9437,7 @@
       </w:pPr>
     </w:lvl>
   </w:abstractNum>
-  <w:abstractNum w:abstractNumId="45" w15:restartNumberingAfterBreak="0">
+  <w:abstractNum w:abstractNumId="46" w15:restartNumberingAfterBreak="0">
     <w:nsid w:val="40415072"/>
     <w:multiLevelType w:val="hybridMultilevel"/>
     <w:tmpl w:val="CC2C3296"/>
@@ -8890,7 +9526,7 @@
       </w:pPr>
     </w:lvl>
   </w:abstractNum>
-  <w:abstractNum w:abstractNumId="46" w15:restartNumberingAfterBreak="0">
+  <w:abstractNum w:abstractNumId="47" w15:restartNumberingAfterBreak="0">
     <w:nsid w:val="40E37E7C"/>
     <w:multiLevelType w:val="hybridMultilevel"/>
     <w:tmpl w:val="736C85AE"/>
@@ -8979,7 +9615,7 @@
       </w:pPr>
     </w:lvl>
   </w:abstractNum>
-  <w:abstractNum w:abstractNumId="47" w15:restartNumberingAfterBreak="0">
+  <w:abstractNum w:abstractNumId="48" w15:restartNumberingAfterBreak="0">
     <w:nsid w:val="42E16508"/>
     <w:multiLevelType w:val="hybridMultilevel"/>
     <w:tmpl w:val="16ECDA04"/>
@@ -9068,7 +9704,7 @@
       </w:pPr>
     </w:lvl>
   </w:abstractNum>
-  <w:abstractNum w:abstractNumId="48" w15:restartNumberingAfterBreak="0">
+  <w:abstractNum w:abstractNumId="49" w15:restartNumberingAfterBreak="0">
     <w:nsid w:val="43F262B9"/>
     <w:multiLevelType w:val="hybridMultilevel"/>
     <w:tmpl w:val="21FC3BAE"/>
@@ -9157,7 +9793,7 @@
       </w:pPr>
     </w:lvl>
   </w:abstractNum>
-  <w:abstractNum w:abstractNumId="49" w15:restartNumberingAfterBreak="0">
+  <w:abstractNum w:abstractNumId="50" w15:restartNumberingAfterBreak="0">
     <w:nsid w:val="44DF63BA"/>
     <w:multiLevelType w:val="hybridMultilevel"/>
     <w:tmpl w:val="1B864EDC"/>
@@ -9246,7 +9882,7 @@
       </w:pPr>
     </w:lvl>
   </w:abstractNum>
-  <w:abstractNum w:abstractNumId="50" w15:restartNumberingAfterBreak="0">
+  <w:abstractNum w:abstractNumId="51" w15:restartNumberingAfterBreak="0">
     <w:nsid w:val="45615CF3"/>
     <w:multiLevelType w:val="hybridMultilevel"/>
     <w:tmpl w:val="86840D6A"/>
@@ -9335,7 +9971,7 @@
       </w:pPr>
     </w:lvl>
   </w:abstractNum>
-  <w:abstractNum w:abstractNumId="51" w15:restartNumberingAfterBreak="0">
+  <w:abstractNum w:abstractNumId="52" w15:restartNumberingAfterBreak="0">
     <w:nsid w:val="46072C9B"/>
     <w:multiLevelType w:val="hybridMultilevel"/>
     <w:tmpl w:val="B57CC4A0"/>
@@ -9424,7 +10060,7 @@
       </w:pPr>
     </w:lvl>
   </w:abstractNum>
-  <w:abstractNum w:abstractNumId="52" w15:restartNumberingAfterBreak="0">
+  <w:abstractNum w:abstractNumId="53" w15:restartNumberingAfterBreak="0">
     <w:nsid w:val="46863DEC"/>
     <w:multiLevelType w:val="hybridMultilevel"/>
     <w:tmpl w:val="FF9C9F36"/>
@@ -9513,7 +10149,7 @@
       </w:pPr>
     </w:lvl>
   </w:abstractNum>
-  <w:abstractNum w:abstractNumId="53" w15:restartNumberingAfterBreak="0">
+  <w:abstractNum w:abstractNumId="54" w15:restartNumberingAfterBreak="0">
     <w:nsid w:val="478C0B0F"/>
     <w:multiLevelType w:val="hybridMultilevel"/>
     <w:tmpl w:val="3D3698E6"/>
@@ -9602,7 +10238,7 @@
       </w:pPr>
     </w:lvl>
   </w:abstractNum>
-  <w:abstractNum w:abstractNumId="54" w15:restartNumberingAfterBreak="0">
+  <w:abstractNum w:abstractNumId="55" w15:restartNumberingAfterBreak="0">
     <w:nsid w:val="481108D8"/>
     <w:multiLevelType w:val="hybridMultilevel"/>
     <w:tmpl w:val="98905628"/>
@@ -9691,7 +10327,7 @@
       </w:pPr>
     </w:lvl>
   </w:abstractNum>
-  <w:abstractNum w:abstractNumId="55" w15:restartNumberingAfterBreak="0">
+  <w:abstractNum w:abstractNumId="56" w15:restartNumberingAfterBreak="0">
     <w:nsid w:val="483431B0"/>
     <w:multiLevelType w:val="hybridMultilevel"/>
     <w:tmpl w:val="93FEEFDA"/>
@@ -9780,7 +10416,7 @@
       </w:pPr>
     </w:lvl>
   </w:abstractNum>
-  <w:abstractNum w:abstractNumId="56" w15:restartNumberingAfterBreak="0">
+  <w:abstractNum w:abstractNumId="57" w15:restartNumberingAfterBreak="0">
     <w:nsid w:val="48A061B1"/>
     <w:multiLevelType w:val="hybridMultilevel"/>
     <w:tmpl w:val="0F08F8FA"/>
@@ -9869,7 +10505,7 @@
       </w:pPr>
     </w:lvl>
   </w:abstractNum>
-  <w:abstractNum w:abstractNumId="57" w15:restartNumberingAfterBreak="0">
+  <w:abstractNum w:abstractNumId="58" w15:restartNumberingAfterBreak="0">
     <w:nsid w:val="4A79369C"/>
     <w:multiLevelType w:val="hybridMultilevel"/>
     <w:tmpl w:val="0240989E"/>
@@ -9958,7 +10594,7 @@
       </w:pPr>
     </w:lvl>
   </w:abstractNum>
-  <w:abstractNum w:abstractNumId="58" w15:restartNumberingAfterBreak="0">
+  <w:abstractNum w:abstractNumId="59" w15:restartNumberingAfterBreak="0">
     <w:nsid w:val="4DDC2A89"/>
     <w:multiLevelType w:val="hybridMultilevel"/>
     <w:tmpl w:val="0DE6782E"/>
@@ -10047,7 +10683,7 @@
       </w:pPr>
     </w:lvl>
   </w:abstractNum>
-  <w:abstractNum w:abstractNumId="59" w15:restartNumberingAfterBreak="0">
+  <w:abstractNum w:abstractNumId="60" w15:restartNumberingAfterBreak="0">
     <w:nsid w:val="50603D11"/>
     <w:multiLevelType w:val="hybridMultilevel"/>
     <w:tmpl w:val="5C908BA8"/>
@@ -10136,7 +10772,7 @@
       </w:pPr>
     </w:lvl>
   </w:abstractNum>
-  <w:abstractNum w:abstractNumId="60" w15:restartNumberingAfterBreak="0">
+  <w:abstractNum w:abstractNumId="61" w15:restartNumberingAfterBreak="0">
     <w:nsid w:val="523B67BA"/>
     <w:multiLevelType w:val="hybridMultilevel"/>
     <w:tmpl w:val="E1041966"/>
@@ -10225,7 +10861,7 @@
       </w:pPr>
     </w:lvl>
   </w:abstractNum>
-  <w:abstractNum w:abstractNumId="61" w15:restartNumberingAfterBreak="0">
+  <w:abstractNum w:abstractNumId="62" w15:restartNumberingAfterBreak="0">
     <w:nsid w:val="536A5950"/>
     <w:multiLevelType w:val="hybridMultilevel"/>
     <w:tmpl w:val="C17AFC0A"/>
@@ -10314,7 +10950,7 @@
       </w:pPr>
     </w:lvl>
   </w:abstractNum>
-  <w:abstractNum w:abstractNumId="62" w15:restartNumberingAfterBreak="0">
+  <w:abstractNum w:abstractNumId="63" w15:restartNumberingAfterBreak="0">
     <w:nsid w:val="55393753"/>
     <w:multiLevelType w:val="hybridMultilevel"/>
     <w:tmpl w:val="6C1A97E0"/>
@@ -10403,7 +11039,7 @@
       </w:pPr>
     </w:lvl>
   </w:abstractNum>
-  <w:abstractNum w:abstractNumId="63" w15:restartNumberingAfterBreak="0">
+  <w:abstractNum w:abstractNumId="64" w15:restartNumberingAfterBreak="0">
     <w:nsid w:val="55A6798B"/>
     <w:multiLevelType w:val="multilevel"/>
     <w:tmpl w:val="D35268B0"/>
@@ -10524,7 +11160,7 @@
       </w:rPr>
     </w:lvl>
   </w:abstractNum>
-  <w:abstractNum w:abstractNumId="64" w15:restartNumberingAfterBreak="0">
+  <w:abstractNum w:abstractNumId="65" w15:restartNumberingAfterBreak="0">
     <w:nsid w:val="55E2772E"/>
     <w:multiLevelType w:val="hybridMultilevel"/>
     <w:tmpl w:val="FE9AF276"/>
@@ -10613,7 +11249,7 @@
       </w:pPr>
     </w:lvl>
   </w:abstractNum>
-  <w:abstractNum w:abstractNumId="65" w15:restartNumberingAfterBreak="0">
+  <w:abstractNum w:abstractNumId="66" w15:restartNumberingAfterBreak="0">
     <w:nsid w:val="564567B2"/>
     <w:multiLevelType w:val="hybridMultilevel"/>
     <w:tmpl w:val="B270EE0A"/>
@@ -10702,7 +11338,7 @@
       </w:pPr>
     </w:lvl>
   </w:abstractNum>
-  <w:abstractNum w:abstractNumId="66" w15:restartNumberingAfterBreak="0">
+  <w:abstractNum w:abstractNumId="67" w15:restartNumberingAfterBreak="0">
     <w:nsid w:val="56553BCD"/>
     <w:multiLevelType w:val="hybridMultilevel"/>
     <w:tmpl w:val="AD72932E"/>
@@ -10791,7 +11427,7 @@
       </w:pPr>
     </w:lvl>
   </w:abstractNum>
-  <w:abstractNum w:abstractNumId="67" w15:restartNumberingAfterBreak="0">
+  <w:abstractNum w:abstractNumId="68" w15:restartNumberingAfterBreak="0">
     <w:nsid w:val="56733D65"/>
     <w:multiLevelType w:val="hybridMultilevel"/>
     <w:tmpl w:val="6526CBA6"/>
@@ -10882,7 +11518,7 @@
       </w:pPr>
     </w:lvl>
   </w:abstractNum>
-  <w:abstractNum w:abstractNumId="68" w15:restartNumberingAfterBreak="0">
+  <w:abstractNum w:abstractNumId="69" w15:restartNumberingAfterBreak="0">
     <w:nsid w:val="5C092144"/>
     <w:multiLevelType w:val="hybridMultilevel"/>
     <w:tmpl w:val="DBC4ADF2"/>
@@ -10968,7 +11604,7 @@
       </w:pPr>
     </w:lvl>
   </w:abstractNum>
-  <w:abstractNum w:abstractNumId="69" w15:restartNumberingAfterBreak="0">
+  <w:abstractNum w:abstractNumId="70" w15:restartNumberingAfterBreak="0">
     <w:nsid w:val="5C0A26FD"/>
     <w:multiLevelType w:val="multilevel"/>
     <w:tmpl w:val="BE10F182"/>
@@ -11089,7 +11725,7 @@
       </w:rPr>
     </w:lvl>
   </w:abstractNum>
-  <w:abstractNum w:abstractNumId="70" w15:restartNumberingAfterBreak="0">
+  <w:abstractNum w:abstractNumId="71" w15:restartNumberingAfterBreak="0">
     <w:nsid w:val="5DDC06FB"/>
     <w:multiLevelType w:val="hybridMultilevel"/>
     <w:tmpl w:val="01BCF9B4"/>
@@ -11178,7 +11814,7 @@
       </w:pPr>
     </w:lvl>
   </w:abstractNum>
-  <w:abstractNum w:abstractNumId="71" w15:restartNumberingAfterBreak="0">
+  <w:abstractNum w:abstractNumId="72" w15:restartNumberingAfterBreak="0">
     <w:nsid w:val="602A72D0"/>
     <w:multiLevelType w:val="hybridMultilevel"/>
     <w:tmpl w:val="369A0A78"/>
@@ -11267,7 +11903,7 @@
       </w:pPr>
     </w:lvl>
   </w:abstractNum>
-  <w:abstractNum w:abstractNumId="72" w15:restartNumberingAfterBreak="0">
+  <w:abstractNum w:abstractNumId="73" w15:restartNumberingAfterBreak="0">
     <w:nsid w:val="61FE06D2"/>
     <w:multiLevelType w:val="hybridMultilevel"/>
     <w:tmpl w:val="DABA9182"/>
@@ -11356,7 +11992,7 @@
       </w:pPr>
     </w:lvl>
   </w:abstractNum>
-  <w:abstractNum w:abstractNumId="73" w15:restartNumberingAfterBreak="0">
+  <w:abstractNum w:abstractNumId="74" w15:restartNumberingAfterBreak="0">
     <w:nsid w:val="657450EF"/>
     <w:multiLevelType w:val="hybridMultilevel"/>
     <w:tmpl w:val="6BB0BD0A"/>
@@ -11445,7 +12081,7 @@
       </w:pPr>
     </w:lvl>
   </w:abstractNum>
-  <w:abstractNum w:abstractNumId="74" w15:restartNumberingAfterBreak="0">
+  <w:abstractNum w:abstractNumId="75" w15:restartNumberingAfterBreak="0">
     <w:nsid w:val="66A401B8"/>
     <w:multiLevelType w:val="hybridMultilevel"/>
     <w:tmpl w:val="3F82EE06"/>
@@ -11534,7 +12170,7 @@
       </w:pPr>
     </w:lvl>
   </w:abstractNum>
-  <w:abstractNum w:abstractNumId="75" w15:restartNumberingAfterBreak="0">
+  <w:abstractNum w:abstractNumId="76" w15:restartNumberingAfterBreak="0">
     <w:nsid w:val="691228FC"/>
     <w:multiLevelType w:val="hybridMultilevel"/>
     <w:tmpl w:val="6BE24058"/>
@@ -11623,7 +12259,98 @@
       </w:pPr>
     </w:lvl>
   </w:abstractNum>
-  <w:abstractNum w:abstractNumId="76" w15:restartNumberingAfterBreak="0">
+  <w:abstractNum w:abstractNumId="77" w15:restartNumberingAfterBreak="0">
+    <w:nsid w:val="6B600FE7"/>
+    <w:multiLevelType w:val="hybridMultilevel"/>
+    <w:tmpl w:val="D4DCBDEE"/>
+    <w:lvl w:ilvl="0" w:tplc="DEDC2FB0">
+      <w:start w:val="1"/>
+      <w:numFmt w:val="decimal"/>
+      <w:lvlText w:val="%1."/>
+      <w:lvlJc w:val="left"/>
+      <w:pPr>
+        <w:ind w:left="720" w:hanging="360"/>
+      </w:pPr>
+      <w:rPr>
+        <w:rFonts w:hint="default"/>
+        <w:b w:val="0"/>
+        <w:bCs w:val="0"/>
+      </w:rPr>
+    </w:lvl>
+    <w:lvl w:ilvl="1" w:tplc="04090019" w:tentative="1">
+      <w:start w:val="1"/>
+      <w:numFmt w:val="lowerLetter"/>
+      <w:lvlText w:val="%2."/>
+      <w:lvlJc w:val="left"/>
+      <w:pPr>
+        <w:ind w:left="1440" w:hanging="360"/>
+      </w:pPr>
+    </w:lvl>
+    <w:lvl w:ilvl="2" w:tplc="0409001B" w:tentative="1">
+      <w:start w:val="1"/>
+      <w:numFmt w:val="lowerRoman"/>
+      <w:lvlText w:val="%3."/>
+      <w:lvlJc w:val="right"/>
+      <w:pPr>
+        <w:ind w:left="2160" w:hanging="180"/>
+      </w:pPr>
+    </w:lvl>
+    <w:lvl w:ilvl="3" w:tplc="0409000F" w:tentative="1">
+      <w:start w:val="1"/>
+      <w:numFmt w:val="decimal"/>
+      <w:lvlText w:val="%4."/>
+      <w:lvlJc w:val="left"/>
+      <w:pPr>
+        <w:ind w:left="2880" w:hanging="360"/>
+      </w:pPr>
+    </w:lvl>
+    <w:lvl w:ilvl="4" w:tplc="04090019" w:tentative="1">
+      <w:start w:val="1"/>
+      <w:numFmt w:val="lowerLetter"/>
+      <w:lvlText w:val="%5."/>
+      <w:lvlJc w:val="left"/>
+      <w:pPr>
+        <w:ind w:left="3600" w:hanging="360"/>
+      </w:pPr>
+    </w:lvl>
+    <w:lvl w:ilvl="5" w:tplc="0409001B" w:tentative="1">
+      <w:start w:val="1"/>
+      <w:numFmt w:val="lowerRoman"/>
+      <w:lvlText w:val="%6."/>
+      <w:lvlJc w:val="right"/>
+      <w:pPr>
+        <w:ind w:left="4320" w:hanging="180"/>
+      </w:pPr>
+    </w:lvl>
+    <w:lvl w:ilvl="6" w:tplc="0409000F" w:tentative="1">
+      <w:start w:val="1"/>
+      <w:numFmt w:val="decimal"/>
+      <w:lvlText w:val="%7."/>
+      <w:lvlJc w:val="left"/>
+      <w:pPr>
+        <w:ind w:left="5040" w:hanging="360"/>
+      </w:pPr>
+    </w:lvl>
+    <w:lvl w:ilvl="7" w:tplc="04090019" w:tentative="1">
+      <w:start w:val="1"/>
+      <w:numFmt w:val="lowerLetter"/>
+      <w:lvlText w:val="%8."/>
+      <w:lvlJc w:val="left"/>
+      <w:pPr>
+        <w:ind w:left="5760" w:hanging="360"/>
+      </w:pPr>
+    </w:lvl>
+    <w:lvl w:ilvl="8" w:tplc="0409001B" w:tentative="1">
+      <w:start w:val="1"/>
+      <w:numFmt w:val="lowerRoman"/>
+      <w:lvlText w:val="%9."/>
+      <w:lvlJc w:val="right"/>
+      <w:pPr>
+        <w:ind w:left="6480" w:hanging="180"/>
+      </w:pPr>
+    </w:lvl>
+  </w:abstractNum>
+  <w:abstractNum w:abstractNumId="78" w15:restartNumberingAfterBreak="0">
     <w:nsid w:val="6DE8237C"/>
     <w:multiLevelType w:val="hybridMultilevel"/>
     <w:tmpl w:val="60285DD8"/>
@@ -11712,7 +12439,7 @@
       </w:pPr>
     </w:lvl>
   </w:abstractNum>
-  <w:abstractNum w:abstractNumId="77" w15:restartNumberingAfterBreak="0">
+  <w:abstractNum w:abstractNumId="79" w15:restartNumberingAfterBreak="0">
     <w:nsid w:val="6F501202"/>
     <w:multiLevelType w:val="hybridMultilevel"/>
     <w:tmpl w:val="BFE682C2"/>
@@ -11801,7 +12528,7 @@
       </w:pPr>
     </w:lvl>
   </w:abstractNum>
-  <w:abstractNum w:abstractNumId="78" w15:restartNumberingAfterBreak="0">
+  <w:abstractNum w:abstractNumId="80" w15:restartNumberingAfterBreak="0">
     <w:nsid w:val="6FAE2998"/>
     <w:multiLevelType w:val="hybridMultilevel"/>
     <w:tmpl w:val="B2920DE6"/>
@@ -11890,7 +12617,7 @@
       </w:pPr>
     </w:lvl>
   </w:abstractNum>
-  <w:abstractNum w:abstractNumId="79" w15:restartNumberingAfterBreak="0">
+  <w:abstractNum w:abstractNumId="81" w15:restartNumberingAfterBreak="0">
     <w:nsid w:val="6FCC4394"/>
     <w:multiLevelType w:val="hybridMultilevel"/>
     <w:tmpl w:val="A4EA3158"/>
@@ -11979,7 +12706,7 @@
       </w:pPr>
     </w:lvl>
   </w:abstractNum>
-  <w:abstractNum w:abstractNumId="80" w15:restartNumberingAfterBreak="0">
+  <w:abstractNum w:abstractNumId="82" w15:restartNumberingAfterBreak="0">
     <w:nsid w:val="71313208"/>
     <w:multiLevelType w:val="hybridMultilevel"/>
     <w:tmpl w:val="2C5C4264"/>
@@ -12068,7 +12795,7 @@
       </w:pPr>
     </w:lvl>
   </w:abstractNum>
-  <w:abstractNum w:abstractNumId="81" w15:restartNumberingAfterBreak="0">
+  <w:abstractNum w:abstractNumId="83" w15:restartNumberingAfterBreak="0">
     <w:nsid w:val="731C57E5"/>
     <w:multiLevelType w:val="multilevel"/>
     <w:tmpl w:val="7B447906"/>
@@ -12189,7 +12916,7 @@
       </w:rPr>
     </w:lvl>
   </w:abstractNum>
-  <w:abstractNum w:abstractNumId="82" w15:restartNumberingAfterBreak="0">
+  <w:abstractNum w:abstractNumId="84" w15:restartNumberingAfterBreak="0">
     <w:nsid w:val="73CA633D"/>
     <w:multiLevelType w:val="hybridMultilevel"/>
     <w:tmpl w:val="B2C6DA1E"/>
@@ -12278,7 +13005,7 @@
       </w:pPr>
     </w:lvl>
   </w:abstractNum>
-  <w:abstractNum w:abstractNumId="83" w15:restartNumberingAfterBreak="0">
+  <w:abstractNum w:abstractNumId="85" w15:restartNumberingAfterBreak="0">
     <w:nsid w:val="750A4E5F"/>
     <w:multiLevelType w:val="hybridMultilevel"/>
     <w:tmpl w:val="D6BEB8D0"/>
@@ -12367,7 +13094,7 @@
       </w:pPr>
     </w:lvl>
   </w:abstractNum>
-  <w:abstractNum w:abstractNumId="84" w15:restartNumberingAfterBreak="0">
+  <w:abstractNum w:abstractNumId="86" w15:restartNumberingAfterBreak="0">
     <w:nsid w:val="77C46980"/>
     <w:multiLevelType w:val="hybridMultilevel"/>
     <w:tmpl w:val="0DE6782E"/>
@@ -12456,7 +13183,7 @@
       </w:pPr>
     </w:lvl>
   </w:abstractNum>
-  <w:abstractNum w:abstractNumId="85" w15:restartNumberingAfterBreak="0">
+  <w:abstractNum w:abstractNumId="87" w15:restartNumberingAfterBreak="0">
     <w:nsid w:val="7A58647C"/>
     <w:multiLevelType w:val="hybridMultilevel"/>
     <w:tmpl w:val="56325508"/>
@@ -12545,7 +13272,7 @@
       </w:pPr>
     </w:lvl>
   </w:abstractNum>
-  <w:abstractNum w:abstractNumId="86" w15:restartNumberingAfterBreak="0">
+  <w:abstractNum w:abstractNumId="88" w15:restartNumberingAfterBreak="0">
     <w:nsid w:val="7A5A1E66"/>
     <w:multiLevelType w:val="hybridMultilevel"/>
     <w:tmpl w:val="7B7842EC"/>
@@ -12634,7 +13361,7 @@
       </w:pPr>
     </w:lvl>
   </w:abstractNum>
-  <w:abstractNum w:abstractNumId="87" w15:restartNumberingAfterBreak="0">
+  <w:abstractNum w:abstractNumId="89" w15:restartNumberingAfterBreak="0">
     <w:nsid w:val="7AE15528"/>
     <w:multiLevelType w:val="hybridMultilevel"/>
     <w:tmpl w:val="F59AAF04"/>
@@ -12725,7 +13452,7 @@
       </w:pPr>
     </w:lvl>
   </w:abstractNum>
-  <w:abstractNum w:abstractNumId="88" w15:restartNumberingAfterBreak="0">
+  <w:abstractNum w:abstractNumId="90" w15:restartNumberingAfterBreak="0">
     <w:nsid w:val="7BB75F39"/>
     <w:multiLevelType w:val="hybridMultilevel"/>
     <w:tmpl w:val="10FE3B44"/>
@@ -12814,7 +13541,7 @@
       </w:pPr>
     </w:lvl>
   </w:abstractNum>
-  <w:abstractNum w:abstractNumId="89" w15:restartNumberingAfterBreak="0">
+  <w:abstractNum w:abstractNumId="91" w15:restartNumberingAfterBreak="0">
     <w:nsid w:val="7BBF0F1E"/>
     <w:multiLevelType w:val="multilevel"/>
     <w:tmpl w:val="4768D17A"/>
@@ -12963,7 +13690,7 @@
       </w:rPr>
     </w:lvl>
   </w:abstractNum>
-  <w:abstractNum w:abstractNumId="90" w15:restartNumberingAfterBreak="0">
+  <w:abstractNum w:abstractNumId="92" w15:restartNumberingAfterBreak="0">
     <w:nsid w:val="7BE25AC5"/>
     <w:multiLevelType w:val="hybridMultilevel"/>
     <w:tmpl w:val="E1449AE8"/>
@@ -13054,7 +13781,7 @@
       </w:pPr>
     </w:lvl>
   </w:abstractNum>
-  <w:abstractNum w:abstractNumId="91" w15:restartNumberingAfterBreak="0">
+  <w:abstractNum w:abstractNumId="93" w15:restartNumberingAfterBreak="0">
     <w:nsid w:val="7FA05FD2"/>
     <w:multiLevelType w:val="hybridMultilevel"/>
     <w:tmpl w:val="80C81604"/>
@@ -13143,7 +13870,7 @@
       </w:pPr>
     </w:lvl>
   </w:abstractNum>
-  <w:abstractNum w:abstractNumId="92" w15:restartNumberingAfterBreak="0">
+  <w:abstractNum w:abstractNumId="94" w15:restartNumberingAfterBreak="0">
     <w:nsid w:val="7FD60428"/>
     <w:multiLevelType w:val="hybridMultilevel"/>
     <w:tmpl w:val="F47A976E"/>
@@ -13239,7 +13966,7 @@
     <w:abstractNumId w:val="6"/>
   </w:num>
   <w:num w:numId="3" w16cid:durableId="1030951891">
-    <w:abstractNumId w:val="59"/>
+    <w:abstractNumId w:val="60"/>
   </w:num>
   <w:num w:numId="4" w16cid:durableId="281231831">
     <w:abstractNumId w:val="15"/>
@@ -13254,25 +13981,25 @@
     <w:abstractNumId w:val="37"/>
   </w:num>
   <w:num w:numId="8" w16cid:durableId="1757020580">
+    <w:abstractNumId w:val="84"/>
+  </w:num>
+  <w:num w:numId="9" w16cid:durableId="207375291">
+    <w:abstractNumId w:val="86"/>
+  </w:num>
+  <w:num w:numId="10" w16cid:durableId="362873295">
+    <w:abstractNumId w:val="64"/>
+  </w:num>
+  <w:num w:numId="11" w16cid:durableId="11492151">
+    <w:abstractNumId w:val="59"/>
+  </w:num>
+  <w:num w:numId="12" w16cid:durableId="238053451">
+    <w:abstractNumId w:val="62"/>
+  </w:num>
+  <w:num w:numId="13" w16cid:durableId="1262566017">
     <w:abstractNumId w:val="82"/>
   </w:num>
-  <w:num w:numId="9" w16cid:durableId="207375291">
-    <w:abstractNumId w:val="84"/>
-  </w:num>
-  <w:num w:numId="10" w16cid:durableId="362873295">
-    <w:abstractNumId w:val="63"/>
-  </w:num>
-  <w:num w:numId="11" w16cid:durableId="11492151">
-    <w:abstractNumId w:val="58"/>
-  </w:num>
-  <w:num w:numId="12" w16cid:durableId="238053451">
-    <w:abstractNumId w:val="61"/>
-  </w:num>
-  <w:num w:numId="13" w16cid:durableId="1262566017">
-    <w:abstractNumId w:val="80"/>
-  </w:num>
   <w:num w:numId="14" w16cid:durableId="1429232206">
-    <w:abstractNumId w:val="81"/>
+    <w:abstractNumId w:val="83"/>
   </w:num>
   <w:num w:numId="15" w16cid:durableId="267351934">
     <w:abstractNumId w:val="1"/>
@@ -13281,19 +14008,19 @@
     <w:abstractNumId w:val="14"/>
   </w:num>
   <w:num w:numId="17" w16cid:durableId="412161570">
-    <w:abstractNumId w:val="53"/>
+    <w:abstractNumId w:val="54"/>
   </w:num>
   <w:num w:numId="18" w16cid:durableId="307174898">
     <w:abstractNumId w:val="7"/>
   </w:num>
   <w:num w:numId="19" w16cid:durableId="443154894">
-    <w:abstractNumId w:val="60"/>
+    <w:abstractNumId w:val="61"/>
   </w:num>
   <w:num w:numId="20" w16cid:durableId="908228912">
-    <w:abstractNumId w:val="52"/>
+    <w:abstractNumId w:val="53"/>
   </w:num>
   <w:num w:numId="21" w16cid:durableId="973944934">
-    <w:abstractNumId w:val="78"/>
+    <w:abstractNumId w:val="80"/>
   </w:num>
   <w:num w:numId="22" w16cid:durableId="1843469038">
     <w:abstractNumId w:val="24"/>
@@ -13311,31 +14038,31 @@
     <w:abstractNumId w:val="21"/>
   </w:num>
   <w:num w:numId="27" w16cid:durableId="1561329678">
-    <w:abstractNumId w:val="62"/>
+    <w:abstractNumId w:val="63"/>
   </w:num>
   <w:num w:numId="28" w16cid:durableId="754666643">
-    <w:abstractNumId w:val="64"/>
+    <w:abstractNumId w:val="65"/>
   </w:num>
   <w:num w:numId="29" w16cid:durableId="2012100127">
     <w:abstractNumId w:val="19"/>
   </w:num>
   <w:num w:numId="30" w16cid:durableId="548348388">
-    <w:abstractNumId w:val="45"/>
+    <w:abstractNumId w:val="46"/>
   </w:num>
   <w:num w:numId="31" w16cid:durableId="610865096">
-    <w:abstractNumId w:val="76"/>
+    <w:abstractNumId w:val="78"/>
   </w:num>
   <w:num w:numId="32" w16cid:durableId="388038687">
-    <w:abstractNumId w:val="90"/>
+    <w:abstractNumId w:val="92"/>
   </w:num>
   <w:num w:numId="33" w16cid:durableId="1377196231">
     <w:abstractNumId w:val="0"/>
   </w:num>
   <w:num w:numId="34" w16cid:durableId="1660965074">
-    <w:abstractNumId w:val="42"/>
+    <w:abstractNumId w:val="43"/>
   </w:num>
   <w:num w:numId="35" w16cid:durableId="722605231">
-    <w:abstractNumId w:val="65"/>
+    <w:abstractNumId w:val="66"/>
   </w:num>
   <w:num w:numId="36" w16cid:durableId="2019193403">
     <w:abstractNumId w:val="8"/>
@@ -13344,25 +14071,25 @@
     <w:abstractNumId w:val="28"/>
   </w:num>
   <w:num w:numId="38" w16cid:durableId="287131812">
-    <w:abstractNumId w:val="75"/>
+    <w:abstractNumId w:val="76"/>
   </w:num>
   <w:num w:numId="39" w16cid:durableId="486675214">
     <w:abstractNumId w:val="32"/>
   </w:num>
   <w:num w:numId="40" w16cid:durableId="758983635">
-    <w:abstractNumId w:val="49"/>
+    <w:abstractNumId w:val="50"/>
   </w:num>
   <w:num w:numId="41" w16cid:durableId="2047174361">
     <w:abstractNumId w:val="5"/>
   </w:num>
   <w:num w:numId="42" w16cid:durableId="1817334301">
-    <w:abstractNumId w:val="77"/>
+    <w:abstractNumId w:val="79"/>
   </w:num>
   <w:num w:numId="43" w16cid:durableId="1668090424">
-    <w:abstractNumId w:val="85"/>
+    <w:abstractNumId w:val="87"/>
   </w:num>
   <w:num w:numId="44" w16cid:durableId="709187225">
-    <w:abstractNumId w:val="86"/>
+    <w:abstractNumId w:val="88"/>
   </w:num>
   <w:num w:numId="45" w16cid:durableId="989359468">
     <w:abstractNumId w:val="9"/>
@@ -13371,16 +14098,16 @@
     <w:abstractNumId w:val="35"/>
   </w:num>
   <w:num w:numId="47" w16cid:durableId="1318144960">
-    <w:abstractNumId w:val="68"/>
+    <w:abstractNumId w:val="69"/>
   </w:num>
   <w:num w:numId="48" w16cid:durableId="1772429788">
-    <w:abstractNumId w:val="91"/>
+    <w:abstractNumId w:val="93"/>
   </w:num>
   <w:num w:numId="49" w16cid:durableId="1065032300">
-    <w:abstractNumId w:val="79"/>
+    <w:abstractNumId w:val="81"/>
   </w:num>
   <w:num w:numId="50" w16cid:durableId="2073040766">
-    <w:abstractNumId w:val="72"/>
+    <w:abstractNumId w:val="73"/>
   </w:num>
   <w:num w:numId="51" w16cid:durableId="107629475">
     <w:abstractNumId w:val="17"/>
@@ -13389,19 +14116,19 @@
     <w:abstractNumId w:val="29"/>
   </w:num>
   <w:num w:numId="53" w16cid:durableId="366107234">
-    <w:abstractNumId w:val="67"/>
+    <w:abstractNumId w:val="68"/>
   </w:num>
   <w:num w:numId="54" w16cid:durableId="2008557514">
     <w:abstractNumId w:val="31"/>
   </w:num>
   <w:num w:numId="55" w16cid:durableId="489564120">
-    <w:abstractNumId w:val="46"/>
+    <w:abstractNumId w:val="47"/>
   </w:num>
   <w:num w:numId="56" w16cid:durableId="406540941">
-    <w:abstractNumId w:val="73"/>
+    <w:abstractNumId w:val="74"/>
   </w:num>
   <w:num w:numId="57" w16cid:durableId="2096514699">
-    <w:abstractNumId w:val="48"/>
+    <w:abstractNumId w:val="49"/>
   </w:num>
   <w:num w:numId="58" w16cid:durableId="719479255">
     <w:abstractNumId w:val="34"/>
@@ -13410,19 +14137,19 @@
     <w:abstractNumId w:val="22"/>
   </w:num>
   <w:num w:numId="60" w16cid:durableId="796217350">
-    <w:abstractNumId w:val="54"/>
+    <w:abstractNumId w:val="55"/>
   </w:num>
   <w:num w:numId="61" w16cid:durableId="1916433285">
-    <w:abstractNumId w:val="57"/>
+    <w:abstractNumId w:val="58"/>
   </w:num>
   <w:num w:numId="62" w16cid:durableId="2117752793">
     <w:abstractNumId w:val="27"/>
   </w:num>
   <w:num w:numId="63" w16cid:durableId="1769034205">
-    <w:abstractNumId w:val="50"/>
+    <w:abstractNumId w:val="51"/>
   </w:num>
   <w:num w:numId="64" w16cid:durableId="1550148622">
-    <w:abstractNumId w:val="55"/>
+    <w:abstractNumId w:val="56"/>
   </w:num>
   <w:num w:numId="65" w16cid:durableId="376011792">
     <w:abstractNumId w:val="30"/>
@@ -13431,16 +14158,16 @@
     <w:abstractNumId w:val="36"/>
   </w:num>
   <w:num w:numId="67" w16cid:durableId="1756247649">
-    <w:abstractNumId w:val="69"/>
+    <w:abstractNumId w:val="70"/>
   </w:num>
   <w:num w:numId="68" w16cid:durableId="2115857085">
     <w:abstractNumId w:val="26"/>
   </w:num>
   <w:num w:numId="69" w16cid:durableId="2003463187">
-    <w:abstractNumId w:val="66"/>
+    <w:abstractNumId w:val="67"/>
   </w:num>
   <w:num w:numId="70" w16cid:durableId="1756856131">
-    <w:abstractNumId w:val="70"/>
+    <w:abstractNumId w:val="71"/>
   </w:num>
   <w:num w:numId="71" w16cid:durableId="1708799866">
     <w:abstractNumId w:val="23"/>
@@ -13449,13 +14176,13 @@
     <w:abstractNumId w:val="13"/>
   </w:num>
   <w:num w:numId="73" w16cid:durableId="209608502">
-    <w:abstractNumId w:val="51"/>
+    <w:abstractNumId w:val="52"/>
   </w:num>
   <w:num w:numId="74" w16cid:durableId="1133325184">
     <w:abstractNumId w:val="16"/>
   </w:num>
   <w:num w:numId="75" w16cid:durableId="825046445">
-    <w:abstractNumId w:val="92"/>
+    <w:abstractNumId w:val="94"/>
   </w:num>
   <w:num w:numId="76" w16cid:durableId="713818408">
     <w:abstractNumId w:val="25"/>
@@ -13464,13 +14191,13 @@
     <w:abstractNumId w:val="3"/>
   </w:num>
   <w:num w:numId="78" w16cid:durableId="724328861">
-    <w:abstractNumId w:val="87"/>
+    <w:abstractNumId w:val="89"/>
   </w:num>
   <w:num w:numId="79" w16cid:durableId="122310159">
-    <w:abstractNumId w:val="44"/>
+    <w:abstractNumId w:val="45"/>
   </w:num>
   <w:num w:numId="80" w16cid:durableId="240215414">
-    <w:abstractNumId w:val="43"/>
+    <w:abstractNumId w:val="44"/>
   </w:num>
   <w:num w:numId="81" w16cid:durableId="1660772319">
     <w:abstractNumId w:val="41"/>
@@ -13479,34 +14206,34 @@
     <w:abstractNumId w:val="40"/>
   </w:num>
   <w:num w:numId="83" w16cid:durableId="1890726985">
-    <w:abstractNumId w:val="56"/>
+    <w:abstractNumId w:val="57"/>
   </w:num>
   <w:num w:numId="84" w16cid:durableId="478154991">
     <w:abstractNumId w:val="12"/>
   </w:num>
   <w:num w:numId="85" w16cid:durableId="765614234">
-    <w:abstractNumId w:val="74"/>
+    <w:abstractNumId w:val="75"/>
   </w:num>
   <w:num w:numId="86" w16cid:durableId="1565141740">
-    <w:abstractNumId w:val="83"/>
+    <w:abstractNumId w:val="85"/>
   </w:num>
   <w:num w:numId="87" w16cid:durableId="1090852646">
-    <w:abstractNumId w:val="47"/>
+    <w:abstractNumId w:val="48"/>
   </w:num>
   <w:num w:numId="88" w16cid:durableId="1647735050">
     <w:abstractNumId w:val="20"/>
   </w:num>
   <w:num w:numId="89" w16cid:durableId="662313682">
-    <w:abstractNumId w:val="88"/>
+    <w:abstractNumId w:val="90"/>
   </w:num>
   <w:num w:numId="90" w16cid:durableId="1949776416">
-    <w:abstractNumId w:val="71"/>
+    <w:abstractNumId w:val="72"/>
   </w:num>
   <w:num w:numId="91" w16cid:durableId="1197891229">
     <w:abstractNumId w:val="2"/>
   </w:num>
   <w:num w:numId="92" w16cid:durableId="1784029956">
-    <w:abstractNumId w:val="89"/>
+    <w:abstractNumId w:val="91"/>
   </w:num>
   <w:num w:numId="93" w16cid:durableId="807557047">
     <w:abstractNumId w:val="38"/>
@@ -13810,6 +14537,12 @@
         </w:rPr>
       </w:lvl>
     </w:lvlOverride>
+  </w:num>
+  <w:num w:numId="109" w16cid:durableId="1813712034">
+    <w:abstractNumId w:val="42"/>
+  </w:num>
+  <w:num w:numId="110" w16cid:durableId="1466503011">
+    <w:abstractNumId w:val="77"/>
   </w:num>
   <w:numIdMacAtCleanup w:val="6"/>
 </w:numbering>
@@ -14413,6 +15146,7 @@
   <w:style w:type="character" w:default="1" w:styleId="DefaultParagraphFont">
     <w:name w:val="Default Paragraph Font"/>
     <w:uiPriority w:val="1"/>
+    <w:semiHidden/>
     <w:unhideWhenUsed/>
   </w:style>
   <w:style w:type="table" w:default="1" w:styleId="TableNormal">

</xml_diff>

<commit_message>
Algebra 1 - Chapter 12: Regression Curves - 12.2 The Correlation Coefficient - Check Your Understanding of Section 12.2 - B. Show how you arrived at your answers.
</commit_message>
<xml_diff>
--- a/Algebra-1/ch12/Albebra 1 - Chapter 12.docx
+++ b/Algebra-1/ch12/Albebra 1 - Chapter 12.docx
@@ -5207,7 +5207,550 @@
         <w:t>(4) (6,7)</w:t>
       </w:r>
     </w:p>
-    <w:p/>
+    <w:p>
+      <w:pPr>
+        <w:pStyle w:val="ListParagraph"/>
+        <w:numPr>
+          <w:ilvl w:val="0"/>
+          <w:numId w:val="109"/>
+        </w:numPr>
+      </w:pPr>
+      <w:r>
+        <w:rPr>
+          <w:i/>
+          <w:iCs/>
+        </w:rPr>
+        <w:t>Show how you arrived at your answers</w:t>
+      </w:r>
+      <w:r>
+        <w:t>.</w:t>
+      </w:r>
+    </w:p>
+    <w:p>
+      <w:pPr>
+        <w:pStyle w:val="ListParagraph"/>
+        <w:numPr>
+          <w:ilvl w:val="0"/>
+          <w:numId w:val="111"/>
+        </w:numPr>
+      </w:pPr>
+      <w:r>
+        <w:t>Which scatterplot has the higher correlation coefficient?</w:t>
+      </w:r>
+      <w:r>
+        <w:br/>
+      </w:r>
+      <w:r>
+        <w:br/>
+        <w:t xml:space="preserve">If you imagine a line running through the points of each </w:t>
+      </w:r>
+      <w:r>
+        <w:t>scatterplot and</w:t>
+      </w:r>
+      <w:r>
+        <w:t xml:space="preserve"> mentally pictured the distance between the line and the points, you see a smaller distance between the points and the line on the left scatterplot and larger distance between the points and the line on the right scatterplot.</w:t>
+      </w:r>
+      <w:r>
+        <w:br/>
+      </w:r>
+      <w:r>
+        <w:br/>
+        <w:t xml:space="preserve">The smaller correlation coefficient resulting from points closer to the line would result in a coefficient value closer to 1 for the scatterplot on the </w:t>
+      </w:r>
+      <w:r>
+        <w:t>left</w:t>
+      </w:r>
+      <w:r>
+        <w:t>, and a coefficient value farther from one and closer to zero for the scatterplot on the right.</w:t>
+      </w:r>
+    </w:p>
+    <w:p>
+      <w:pPr>
+        <w:pStyle w:val="ListParagraph"/>
+        <w:numPr>
+          <w:ilvl w:val="0"/>
+          <w:numId w:val="111"/>
+        </w:numPr>
+      </w:pPr>
+      <w:r>
+        <w:t>Ronald says that a correlation coefficient cannot be negative since completely random placed points have a correlation of 0 and the points cannot get any more randomly placed. Jeff says it is possible to have a negative correlation coefficient. Who is correct? Explain.</w:t>
+      </w:r>
+      <w:r>
+        <w:br/>
+      </w:r>
+      <w:r>
+        <w:br/>
+        <w:t>Jeff is correct. “If the line of best fit  has a negative slope, the correlation coefficient will be negative. The more the points line up, the closer the correlation coefficient will be to -1, whereas the less they line up, the closer the correlation coefficient will be to 0.”</w:t>
+      </w:r>
+    </w:p>
+    <w:p>
+      <w:pPr>
+        <w:pStyle w:val="ListParagraph"/>
+        <w:numPr>
+          <w:ilvl w:val="0"/>
+          <w:numId w:val="111"/>
+        </w:numPr>
+      </w:pPr>
+      <w:r>
+        <w:br w:type="column"/>
+      </w:r>
+      <w:r>
+        <w:lastRenderedPageBreak/>
+        <w:t xml:space="preserve">The seven points on the scatterplot all lie on the curve </w:t>
+      </w:r>
+      <m:oMath>
+        <m:r>
+          <w:rPr>
+            <w:rFonts w:ascii="Cambria Math" w:hAnsi="Cambria Math"/>
+          </w:rPr>
+          <m:t>y=(</m:t>
+        </m:r>
+        <m:f>
+          <m:fPr>
+            <m:ctrlPr>
+              <w:rPr>
+                <w:rFonts w:ascii="Cambria Math" w:hAnsi="Cambria Math"/>
+                <w:i/>
+              </w:rPr>
+            </m:ctrlPr>
+          </m:fPr>
+          <m:num>
+            <m:r>
+              <w:rPr>
+                <w:rFonts w:ascii="Cambria Math" w:hAnsi="Cambria Math"/>
+              </w:rPr>
+              <m:t>1</m:t>
+            </m:r>
+          </m:num>
+          <m:den>
+            <m:r>
+              <w:rPr>
+                <w:rFonts w:ascii="Cambria Math" w:hAnsi="Cambria Math"/>
+              </w:rPr>
+              <m:t>16</m:t>
+            </m:r>
+          </m:den>
+        </m:f>
+        <m:r>
+          <w:rPr>
+            <w:rFonts w:ascii="Cambria Math" w:hAnsi="Cambria Math"/>
+          </w:rPr>
+          <m:t>)</m:t>
+        </m:r>
+        <m:sSup>
+          <m:sSupPr>
+            <m:ctrlPr>
+              <w:rPr>
+                <w:rFonts w:ascii="Cambria Math" w:hAnsi="Cambria Math"/>
+                <w:i/>
+              </w:rPr>
+            </m:ctrlPr>
+          </m:sSupPr>
+          <m:e>
+            <m:r>
+              <w:rPr>
+                <w:rFonts w:ascii="Cambria Math" w:hAnsi="Cambria Math"/>
+              </w:rPr>
+              <m:t>x</m:t>
+            </m:r>
+          </m:e>
+          <m:sup>
+            <m:r>
+              <w:rPr>
+                <w:rFonts w:ascii="Cambria Math" w:hAnsi="Cambria Math"/>
+              </w:rPr>
+              <m:t>2</m:t>
+            </m:r>
+          </m:sup>
+        </m:sSup>
+      </m:oMath>
+      <w:r>
+        <w:rPr>
+          <w:rFonts w:eastAsiaTheme="minorEastAsia"/>
+        </w:rPr>
+        <w:t>.</w:t>
+      </w:r>
+      <w:r>
+        <w:rPr>
+          <w:rFonts w:eastAsiaTheme="minorEastAsia"/>
+        </w:rPr>
+        <w:br/>
+      </w:r>
+      <w:r>
+        <w:rPr>
+          <w:rFonts w:eastAsiaTheme="minorEastAsia"/>
+        </w:rPr>
+        <w:br/>
+        <w:t>What can be determined about the correlation coefficient of the line of best fit for these seven points without using a calculator?</w:t>
+      </w:r>
+      <w:r>
+        <w:rPr>
+          <w:rFonts w:eastAsiaTheme="minorEastAsia"/>
+        </w:rPr>
+        <w:br/>
+      </w:r>
+      <w:r>
+        <w:rPr>
+          <w:rFonts w:eastAsiaTheme="minorEastAsia"/>
+        </w:rPr>
+        <w:br/>
+        <w:t>The correlation coefficient will be a positive value between 0 and 1 because the slope of the line of best fit will be positive, and it will not be equal to 1 because the curve is not a straight line.</w:t>
+      </w:r>
+    </w:p>
+    <w:p>
+      <w:pPr>
+        <w:pStyle w:val="ListParagraph"/>
+      </w:pPr>
+    </w:p>
+    <w:p>
+      <w:pPr>
+        <w:pStyle w:val="ListParagraph"/>
+        <w:numPr>
+          <w:ilvl w:val="0"/>
+          <w:numId w:val="111"/>
+        </w:numPr>
+      </w:pPr>
+      <w:r>
+        <w:t xml:space="preserve">Create a </w:t>
+      </w:r>
+      <w:r>
+        <w:t>five-point</w:t>
+      </w:r>
+      <w:r>
+        <w:t xml:space="preserve"> scatterplot that has a line of best fit with the equation </w:t>
+      </w:r>
+      <m:oMath>
+        <m:r>
+          <w:rPr>
+            <w:rFonts w:ascii="Cambria Math" w:hAnsi="Cambria Math"/>
+          </w:rPr>
+          <m:t>y=x+3</m:t>
+        </m:r>
+      </m:oMath>
+      <w:r>
+        <w:rPr>
+          <w:rFonts w:eastAsiaTheme="minorEastAsia"/>
+        </w:rPr>
+        <w:t xml:space="preserve"> and a correlation coefficient (r) of +1.</w:t>
+      </w:r>
+    </w:p>
+    <w:tbl>
+      <w:tblPr>
+        <w:tblStyle w:val="TableGrid"/>
+        <w:tblW w:w="0" w:type="auto"/>
+        <w:jc w:val="center"/>
+        <w:tblLook w:val="04A0" w:firstRow="1" w:lastRow="0" w:firstColumn="1" w:lastColumn="0" w:noHBand="0" w:noVBand="1"/>
+      </w:tblPr>
+      <w:tblGrid>
+        <w:gridCol w:w="576"/>
+        <w:gridCol w:w="576"/>
+      </w:tblGrid>
+      <w:tr>
+        <w:trPr>
+          <w:jc w:val="center"/>
+        </w:trPr>
+        <w:tc>
+          <w:tcPr>
+            <w:tcW w:w="576" w:type="dxa"/>
+          </w:tcPr>
+          <w:p>
+            <w:pPr>
+              <w:pStyle w:val="NoSpacing"/>
+              <w:jc w:val="center"/>
+            </w:pPr>
+            <w:r>
+              <w:t>x</w:t>
+            </w:r>
+          </w:p>
+        </w:tc>
+        <w:tc>
+          <w:tcPr>
+            <w:tcW w:w="576" w:type="dxa"/>
+          </w:tcPr>
+          <w:p>
+            <w:pPr>
+              <w:pStyle w:val="NoSpacing"/>
+              <w:jc w:val="center"/>
+            </w:pPr>
+            <w:r>
+              <w:t>y</w:t>
+            </w:r>
+          </w:p>
+        </w:tc>
+      </w:tr>
+      <w:tr>
+        <w:trPr>
+          <w:jc w:val="center"/>
+        </w:trPr>
+        <w:tc>
+          <w:tcPr>
+            <w:tcW w:w="576" w:type="dxa"/>
+          </w:tcPr>
+          <w:p>
+            <w:pPr>
+              <w:pStyle w:val="NoSpacing"/>
+              <w:jc w:val="center"/>
+            </w:pPr>
+            <w:r>
+              <w:t>1</w:t>
+            </w:r>
+          </w:p>
+        </w:tc>
+        <w:tc>
+          <w:tcPr>
+            <w:tcW w:w="576" w:type="dxa"/>
+          </w:tcPr>
+          <w:p>
+            <w:pPr>
+              <w:pStyle w:val="NoSpacing"/>
+              <w:jc w:val="center"/>
+            </w:pPr>
+            <w:r>
+              <w:t>4</w:t>
+            </w:r>
+          </w:p>
+        </w:tc>
+      </w:tr>
+      <w:tr>
+        <w:trPr>
+          <w:jc w:val="center"/>
+        </w:trPr>
+        <w:tc>
+          <w:tcPr>
+            <w:tcW w:w="576" w:type="dxa"/>
+          </w:tcPr>
+          <w:p>
+            <w:pPr>
+              <w:pStyle w:val="NoSpacing"/>
+              <w:jc w:val="center"/>
+            </w:pPr>
+            <w:r>
+              <w:t>2</w:t>
+            </w:r>
+          </w:p>
+        </w:tc>
+        <w:tc>
+          <w:tcPr>
+            <w:tcW w:w="576" w:type="dxa"/>
+          </w:tcPr>
+          <w:p>
+            <w:pPr>
+              <w:pStyle w:val="NoSpacing"/>
+              <w:jc w:val="center"/>
+            </w:pPr>
+            <w:r>
+              <w:t>5</w:t>
+            </w:r>
+          </w:p>
+        </w:tc>
+      </w:tr>
+      <w:tr>
+        <w:trPr>
+          <w:jc w:val="center"/>
+        </w:trPr>
+        <w:tc>
+          <w:tcPr>
+            <w:tcW w:w="576" w:type="dxa"/>
+          </w:tcPr>
+          <w:p>
+            <w:pPr>
+              <w:pStyle w:val="NoSpacing"/>
+              <w:jc w:val="center"/>
+            </w:pPr>
+            <w:r>
+              <w:t>3</w:t>
+            </w:r>
+          </w:p>
+        </w:tc>
+        <w:tc>
+          <w:tcPr>
+            <w:tcW w:w="576" w:type="dxa"/>
+          </w:tcPr>
+          <w:p>
+            <w:pPr>
+              <w:pStyle w:val="NoSpacing"/>
+              <w:jc w:val="center"/>
+            </w:pPr>
+            <w:r>
+              <w:t>6</w:t>
+            </w:r>
+          </w:p>
+        </w:tc>
+      </w:tr>
+      <w:tr>
+        <w:trPr>
+          <w:jc w:val="center"/>
+        </w:trPr>
+        <w:tc>
+          <w:tcPr>
+            <w:tcW w:w="576" w:type="dxa"/>
+          </w:tcPr>
+          <w:p>
+            <w:pPr>
+              <w:pStyle w:val="NoSpacing"/>
+              <w:jc w:val="center"/>
+            </w:pPr>
+            <w:r>
+              <w:t>4</w:t>
+            </w:r>
+          </w:p>
+        </w:tc>
+        <w:tc>
+          <w:tcPr>
+            <w:tcW w:w="576" w:type="dxa"/>
+          </w:tcPr>
+          <w:p>
+            <w:pPr>
+              <w:pStyle w:val="NoSpacing"/>
+              <w:jc w:val="center"/>
+            </w:pPr>
+            <w:r>
+              <w:t>7</w:t>
+            </w:r>
+          </w:p>
+        </w:tc>
+      </w:tr>
+      <w:tr>
+        <w:trPr>
+          <w:jc w:val="center"/>
+        </w:trPr>
+        <w:tc>
+          <w:tcPr>
+            <w:tcW w:w="576" w:type="dxa"/>
+          </w:tcPr>
+          <w:p>
+            <w:pPr>
+              <w:pStyle w:val="NoSpacing"/>
+              <w:jc w:val="center"/>
+            </w:pPr>
+            <w:r>
+              <w:t>5</w:t>
+            </w:r>
+          </w:p>
+        </w:tc>
+        <w:tc>
+          <w:tcPr>
+            <w:tcW w:w="576" w:type="dxa"/>
+          </w:tcPr>
+          <w:p>
+            <w:pPr>
+              <w:pStyle w:val="NoSpacing"/>
+              <w:jc w:val="center"/>
+            </w:pPr>
+            <w:r>
+              <w:t>8</w:t>
+            </w:r>
+          </w:p>
+        </w:tc>
+      </w:tr>
+    </w:tbl>
+    <w:p>
+      <w:pPr>
+        <w:pStyle w:val="ListParagraph"/>
+      </w:pPr>
+      <w:r>
+        <w:br/>
+      </w:r>
+      <w:r>
+        <w:rPr>
+          <w:noProof/>
+        </w:rPr>
+        <w:drawing>
+          <wp:inline distT="0" distB="0" distL="0" distR="0" wp14:anchorId="0DD4449E" wp14:editId="68B20164">
+            <wp:extent cx="3200400" cy="1639570"/>
+            <wp:effectExtent l="0" t="0" r="0" b="0"/>
+            <wp:docPr id="1116539174" name="Picture 1" descr="A screenshot of a computer&#10;&#10;AI-generated content may be incorrect."/>
+            <wp:cNvGraphicFramePr>
+              <a:graphicFrameLocks xmlns:a="http://schemas.openxmlformats.org/drawingml/2006/main" noChangeAspect="1"/>
+            </wp:cNvGraphicFramePr>
+            <a:graphic xmlns:a="http://schemas.openxmlformats.org/drawingml/2006/main">
+              <a:graphicData uri="http://schemas.openxmlformats.org/drawingml/2006/picture">
+                <pic:pic xmlns:pic="http://schemas.openxmlformats.org/drawingml/2006/picture">
+                  <pic:nvPicPr>
+                    <pic:cNvPr id="1116539174" name="Picture 1" descr="A screenshot of a computer&#10;&#10;AI-generated content may be incorrect."/>
+                    <pic:cNvPicPr/>
+                  </pic:nvPicPr>
+                  <pic:blipFill>
+                    <a:blip r:embed="rId13"/>
+                    <a:stretch>
+                      <a:fillRect/>
+                    </a:stretch>
+                  </pic:blipFill>
+                  <pic:spPr>
+                    <a:xfrm>
+                      <a:off x="0" y="0"/>
+                      <a:ext cx="3200400" cy="1639570"/>
+                    </a:xfrm>
+                    <a:prstGeom prst="rect">
+                      <a:avLst/>
+                    </a:prstGeom>
+                  </pic:spPr>
+                </pic:pic>
+              </a:graphicData>
+            </a:graphic>
+          </wp:inline>
+        </w:drawing>
+      </w:r>
+      <w:r>
+        <w:br/>
+      </w:r>
+      <w:r>
+        <w:br/>
+      </w:r>
+      <w:r>
+        <w:rPr>
+          <w:noProof/>
+        </w:rPr>
+        <w:drawing>
+          <wp:inline distT="0" distB="0" distL="0" distR="0" wp14:anchorId="1DB8B286" wp14:editId="781E20FB">
+            <wp:extent cx="3197860" cy="1924050"/>
+            <wp:effectExtent l="0" t="0" r="2540" b="0"/>
+            <wp:docPr id="1712330673" name="Picture 1"/>
+            <wp:cNvGraphicFramePr>
+              <a:graphicFrameLocks xmlns:a="http://schemas.openxmlformats.org/drawingml/2006/main" noChangeAspect="1"/>
+            </wp:cNvGraphicFramePr>
+            <a:graphic xmlns:a="http://schemas.openxmlformats.org/drawingml/2006/main">
+              <a:graphicData uri="http://schemas.openxmlformats.org/drawingml/2006/picture">
+                <pic:pic xmlns:pic="http://schemas.openxmlformats.org/drawingml/2006/picture">
+                  <pic:nvPicPr>
+                    <pic:cNvPr id="0" name="Picture 1"/>
+                    <pic:cNvPicPr>
+                      <a:picLocks noChangeAspect="1" noChangeArrowheads="1"/>
+                    </pic:cNvPicPr>
+                  </pic:nvPicPr>
+                  <pic:blipFill>
+                    <a:blip r:embed="rId14">
+                      <a:extLst>
+                        <a:ext uri="{28A0092B-C50C-407E-A947-70E740481C1C}">
+                          <a14:useLocalDpi xmlns:a14="http://schemas.microsoft.com/office/drawing/2010/main" val="0"/>
+                        </a:ext>
+                      </a:extLst>
+                    </a:blip>
+                    <a:srcRect/>
+                    <a:stretch>
+                      <a:fillRect/>
+                    </a:stretch>
+                  </pic:blipFill>
+                  <pic:spPr bwMode="auto">
+                    <a:xfrm>
+                      <a:off x="0" y="0"/>
+                      <a:ext cx="3197860" cy="1924050"/>
+                    </a:xfrm>
+                    <a:prstGeom prst="rect">
+                      <a:avLst/>
+                    </a:prstGeom>
+                    <a:noFill/>
+                    <a:ln>
+                      <a:noFill/>
+                    </a:ln>
+                  </pic:spPr>
+                </pic:pic>
+              </a:graphicData>
+            </a:graphic>
+          </wp:inline>
+        </w:drawing>
+      </w:r>
+    </w:p>
     <w:p/>
     <w:sectPr>
       <w:type w:val="continuous"/>
@@ -10061,6 +10604,95 @@
     </w:lvl>
   </w:abstractNum>
   <w:abstractNum w:abstractNumId="53" w15:restartNumberingAfterBreak="0">
+    <w:nsid w:val="46642FA4"/>
+    <w:multiLevelType w:val="hybridMultilevel"/>
+    <w:tmpl w:val="EE4C8742"/>
+    <w:lvl w:ilvl="0" w:tplc="0409000F">
+      <w:start w:val="1"/>
+      <w:numFmt w:val="decimal"/>
+      <w:lvlText w:val="%1."/>
+      <w:lvlJc w:val="left"/>
+      <w:pPr>
+        <w:ind w:left="720" w:hanging="360"/>
+      </w:pPr>
+      <w:rPr>
+        <w:rFonts w:hint="default"/>
+      </w:rPr>
+    </w:lvl>
+    <w:lvl w:ilvl="1" w:tplc="04090019" w:tentative="1">
+      <w:start w:val="1"/>
+      <w:numFmt w:val="lowerLetter"/>
+      <w:lvlText w:val="%2."/>
+      <w:lvlJc w:val="left"/>
+      <w:pPr>
+        <w:ind w:left="1440" w:hanging="360"/>
+      </w:pPr>
+    </w:lvl>
+    <w:lvl w:ilvl="2" w:tplc="0409001B" w:tentative="1">
+      <w:start w:val="1"/>
+      <w:numFmt w:val="lowerRoman"/>
+      <w:lvlText w:val="%3."/>
+      <w:lvlJc w:val="right"/>
+      <w:pPr>
+        <w:ind w:left="2160" w:hanging="180"/>
+      </w:pPr>
+    </w:lvl>
+    <w:lvl w:ilvl="3" w:tplc="0409000F" w:tentative="1">
+      <w:start w:val="1"/>
+      <w:numFmt w:val="decimal"/>
+      <w:lvlText w:val="%4."/>
+      <w:lvlJc w:val="left"/>
+      <w:pPr>
+        <w:ind w:left="2880" w:hanging="360"/>
+      </w:pPr>
+    </w:lvl>
+    <w:lvl w:ilvl="4" w:tplc="04090019" w:tentative="1">
+      <w:start w:val="1"/>
+      <w:numFmt w:val="lowerLetter"/>
+      <w:lvlText w:val="%5."/>
+      <w:lvlJc w:val="left"/>
+      <w:pPr>
+        <w:ind w:left="3600" w:hanging="360"/>
+      </w:pPr>
+    </w:lvl>
+    <w:lvl w:ilvl="5" w:tplc="0409001B" w:tentative="1">
+      <w:start w:val="1"/>
+      <w:numFmt w:val="lowerRoman"/>
+      <w:lvlText w:val="%6."/>
+      <w:lvlJc w:val="right"/>
+      <w:pPr>
+        <w:ind w:left="4320" w:hanging="180"/>
+      </w:pPr>
+    </w:lvl>
+    <w:lvl w:ilvl="6" w:tplc="0409000F" w:tentative="1">
+      <w:start w:val="1"/>
+      <w:numFmt w:val="decimal"/>
+      <w:lvlText w:val="%7."/>
+      <w:lvlJc w:val="left"/>
+      <w:pPr>
+        <w:ind w:left="5040" w:hanging="360"/>
+      </w:pPr>
+    </w:lvl>
+    <w:lvl w:ilvl="7" w:tplc="04090019" w:tentative="1">
+      <w:start w:val="1"/>
+      <w:numFmt w:val="lowerLetter"/>
+      <w:lvlText w:val="%8."/>
+      <w:lvlJc w:val="left"/>
+      <w:pPr>
+        <w:ind w:left="5760" w:hanging="360"/>
+      </w:pPr>
+    </w:lvl>
+    <w:lvl w:ilvl="8" w:tplc="0409001B" w:tentative="1">
+      <w:start w:val="1"/>
+      <w:numFmt w:val="lowerRoman"/>
+      <w:lvlText w:val="%9."/>
+      <w:lvlJc w:val="right"/>
+      <w:pPr>
+        <w:ind w:left="6480" w:hanging="180"/>
+      </w:pPr>
+    </w:lvl>
+  </w:abstractNum>
+  <w:abstractNum w:abstractNumId="54" w15:restartNumberingAfterBreak="0">
     <w:nsid w:val="46863DEC"/>
     <w:multiLevelType w:val="hybridMultilevel"/>
     <w:tmpl w:val="FF9C9F36"/>
@@ -10149,7 +10781,7 @@
       </w:pPr>
     </w:lvl>
   </w:abstractNum>
-  <w:abstractNum w:abstractNumId="54" w15:restartNumberingAfterBreak="0">
+  <w:abstractNum w:abstractNumId="55" w15:restartNumberingAfterBreak="0">
     <w:nsid w:val="478C0B0F"/>
     <w:multiLevelType w:val="hybridMultilevel"/>
     <w:tmpl w:val="3D3698E6"/>
@@ -10238,7 +10870,7 @@
       </w:pPr>
     </w:lvl>
   </w:abstractNum>
-  <w:abstractNum w:abstractNumId="55" w15:restartNumberingAfterBreak="0">
+  <w:abstractNum w:abstractNumId="56" w15:restartNumberingAfterBreak="0">
     <w:nsid w:val="481108D8"/>
     <w:multiLevelType w:val="hybridMultilevel"/>
     <w:tmpl w:val="98905628"/>
@@ -10327,7 +10959,7 @@
       </w:pPr>
     </w:lvl>
   </w:abstractNum>
-  <w:abstractNum w:abstractNumId="56" w15:restartNumberingAfterBreak="0">
+  <w:abstractNum w:abstractNumId="57" w15:restartNumberingAfterBreak="0">
     <w:nsid w:val="483431B0"/>
     <w:multiLevelType w:val="hybridMultilevel"/>
     <w:tmpl w:val="93FEEFDA"/>
@@ -10416,7 +11048,7 @@
       </w:pPr>
     </w:lvl>
   </w:abstractNum>
-  <w:abstractNum w:abstractNumId="57" w15:restartNumberingAfterBreak="0">
+  <w:abstractNum w:abstractNumId="58" w15:restartNumberingAfterBreak="0">
     <w:nsid w:val="48A061B1"/>
     <w:multiLevelType w:val="hybridMultilevel"/>
     <w:tmpl w:val="0F08F8FA"/>
@@ -10505,7 +11137,7 @@
       </w:pPr>
     </w:lvl>
   </w:abstractNum>
-  <w:abstractNum w:abstractNumId="58" w15:restartNumberingAfterBreak="0">
+  <w:abstractNum w:abstractNumId="59" w15:restartNumberingAfterBreak="0">
     <w:nsid w:val="4A79369C"/>
     <w:multiLevelType w:val="hybridMultilevel"/>
     <w:tmpl w:val="0240989E"/>
@@ -10594,7 +11226,7 @@
       </w:pPr>
     </w:lvl>
   </w:abstractNum>
-  <w:abstractNum w:abstractNumId="59" w15:restartNumberingAfterBreak="0">
+  <w:abstractNum w:abstractNumId="60" w15:restartNumberingAfterBreak="0">
     <w:nsid w:val="4DDC2A89"/>
     <w:multiLevelType w:val="hybridMultilevel"/>
     <w:tmpl w:val="0DE6782E"/>
@@ -10683,7 +11315,7 @@
       </w:pPr>
     </w:lvl>
   </w:abstractNum>
-  <w:abstractNum w:abstractNumId="60" w15:restartNumberingAfterBreak="0">
+  <w:abstractNum w:abstractNumId="61" w15:restartNumberingAfterBreak="0">
     <w:nsid w:val="50603D11"/>
     <w:multiLevelType w:val="hybridMultilevel"/>
     <w:tmpl w:val="5C908BA8"/>
@@ -10772,7 +11404,7 @@
       </w:pPr>
     </w:lvl>
   </w:abstractNum>
-  <w:abstractNum w:abstractNumId="61" w15:restartNumberingAfterBreak="0">
+  <w:abstractNum w:abstractNumId="62" w15:restartNumberingAfterBreak="0">
     <w:nsid w:val="523B67BA"/>
     <w:multiLevelType w:val="hybridMultilevel"/>
     <w:tmpl w:val="E1041966"/>
@@ -10861,7 +11493,7 @@
       </w:pPr>
     </w:lvl>
   </w:abstractNum>
-  <w:abstractNum w:abstractNumId="62" w15:restartNumberingAfterBreak="0">
+  <w:abstractNum w:abstractNumId="63" w15:restartNumberingAfterBreak="0">
     <w:nsid w:val="536A5950"/>
     <w:multiLevelType w:val="hybridMultilevel"/>
     <w:tmpl w:val="C17AFC0A"/>
@@ -10950,7 +11582,7 @@
       </w:pPr>
     </w:lvl>
   </w:abstractNum>
-  <w:abstractNum w:abstractNumId="63" w15:restartNumberingAfterBreak="0">
+  <w:abstractNum w:abstractNumId="64" w15:restartNumberingAfterBreak="0">
     <w:nsid w:val="55393753"/>
     <w:multiLevelType w:val="hybridMultilevel"/>
     <w:tmpl w:val="6C1A97E0"/>
@@ -11039,7 +11671,7 @@
       </w:pPr>
     </w:lvl>
   </w:abstractNum>
-  <w:abstractNum w:abstractNumId="64" w15:restartNumberingAfterBreak="0">
+  <w:abstractNum w:abstractNumId="65" w15:restartNumberingAfterBreak="0">
     <w:nsid w:val="55A6798B"/>
     <w:multiLevelType w:val="multilevel"/>
     <w:tmpl w:val="D35268B0"/>
@@ -11160,7 +11792,7 @@
       </w:rPr>
     </w:lvl>
   </w:abstractNum>
-  <w:abstractNum w:abstractNumId="65" w15:restartNumberingAfterBreak="0">
+  <w:abstractNum w:abstractNumId="66" w15:restartNumberingAfterBreak="0">
     <w:nsid w:val="55E2772E"/>
     <w:multiLevelType w:val="hybridMultilevel"/>
     <w:tmpl w:val="FE9AF276"/>
@@ -11249,7 +11881,7 @@
       </w:pPr>
     </w:lvl>
   </w:abstractNum>
-  <w:abstractNum w:abstractNumId="66" w15:restartNumberingAfterBreak="0">
+  <w:abstractNum w:abstractNumId="67" w15:restartNumberingAfterBreak="0">
     <w:nsid w:val="564567B2"/>
     <w:multiLevelType w:val="hybridMultilevel"/>
     <w:tmpl w:val="B270EE0A"/>
@@ -11338,7 +11970,7 @@
       </w:pPr>
     </w:lvl>
   </w:abstractNum>
-  <w:abstractNum w:abstractNumId="67" w15:restartNumberingAfterBreak="0">
+  <w:abstractNum w:abstractNumId="68" w15:restartNumberingAfterBreak="0">
     <w:nsid w:val="56553BCD"/>
     <w:multiLevelType w:val="hybridMultilevel"/>
     <w:tmpl w:val="AD72932E"/>
@@ -11427,7 +12059,7 @@
       </w:pPr>
     </w:lvl>
   </w:abstractNum>
-  <w:abstractNum w:abstractNumId="68" w15:restartNumberingAfterBreak="0">
+  <w:abstractNum w:abstractNumId="69" w15:restartNumberingAfterBreak="0">
     <w:nsid w:val="56733D65"/>
     <w:multiLevelType w:val="hybridMultilevel"/>
     <w:tmpl w:val="6526CBA6"/>
@@ -11518,7 +12150,93 @@
       </w:pPr>
     </w:lvl>
   </w:abstractNum>
-  <w:abstractNum w:abstractNumId="69" w15:restartNumberingAfterBreak="0">
+  <w:abstractNum w:abstractNumId="70" w15:restartNumberingAfterBreak="0">
+    <w:nsid w:val="5A930A5E"/>
+    <w:multiLevelType w:val="hybridMultilevel"/>
+    <w:tmpl w:val="E090B9A4"/>
+    <w:lvl w:ilvl="0" w:tplc="0409000F">
+      <w:start w:val="1"/>
+      <w:numFmt w:val="decimal"/>
+      <w:lvlText w:val="%1."/>
+      <w:lvlJc w:val="left"/>
+      <w:pPr>
+        <w:ind w:left="720" w:hanging="360"/>
+      </w:pPr>
+    </w:lvl>
+    <w:lvl w:ilvl="1" w:tplc="04090019" w:tentative="1">
+      <w:start w:val="1"/>
+      <w:numFmt w:val="lowerLetter"/>
+      <w:lvlText w:val="%2."/>
+      <w:lvlJc w:val="left"/>
+      <w:pPr>
+        <w:ind w:left="1440" w:hanging="360"/>
+      </w:pPr>
+    </w:lvl>
+    <w:lvl w:ilvl="2" w:tplc="0409001B" w:tentative="1">
+      <w:start w:val="1"/>
+      <w:numFmt w:val="lowerRoman"/>
+      <w:lvlText w:val="%3."/>
+      <w:lvlJc w:val="right"/>
+      <w:pPr>
+        <w:ind w:left="2160" w:hanging="180"/>
+      </w:pPr>
+    </w:lvl>
+    <w:lvl w:ilvl="3" w:tplc="0409000F" w:tentative="1">
+      <w:start w:val="1"/>
+      <w:numFmt w:val="decimal"/>
+      <w:lvlText w:val="%4."/>
+      <w:lvlJc w:val="left"/>
+      <w:pPr>
+        <w:ind w:left="2880" w:hanging="360"/>
+      </w:pPr>
+    </w:lvl>
+    <w:lvl w:ilvl="4" w:tplc="04090019" w:tentative="1">
+      <w:start w:val="1"/>
+      <w:numFmt w:val="lowerLetter"/>
+      <w:lvlText w:val="%5."/>
+      <w:lvlJc w:val="left"/>
+      <w:pPr>
+        <w:ind w:left="3600" w:hanging="360"/>
+      </w:pPr>
+    </w:lvl>
+    <w:lvl w:ilvl="5" w:tplc="0409001B" w:tentative="1">
+      <w:start w:val="1"/>
+      <w:numFmt w:val="lowerRoman"/>
+      <w:lvlText w:val="%6."/>
+      <w:lvlJc w:val="right"/>
+      <w:pPr>
+        <w:ind w:left="4320" w:hanging="180"/>
+      </w:pPr>
+    </w:lvl>
+    <w:lvl w:ilvl="6" w:tplc="0409000F" w:tentative="1">
+      <w:start w:val="1"/>
+      <w:numFmt w:val="decimal"/>
+      <w:lvlText w:val="%7."/>
+      <w:lvlJc w:val="left"/>
+      <w:pPr>
+        <w:ind w:left="5040" w:hanging="360"/>
+      </w:pPr>
+    </w:lvl>
+    <w:lvl w:ilvl="7" w:tplc="04090019" w:tentative="1">
+      <w:start w:val="1"/>
+      <w:numFmt w:val="lowerLetter"/>
+      <w:lvlText w:val="%8."/>
+      <w:lvlJc w:val="left"/>
+      <w:pPr>
+        <w:ind w:left="5760" w:hanging="360"/>
+      </w:pPr>
+    </w:lvl>
+    <w:lvl w:ilvl="8" w:tplc="0409001B" w:tentative="1">
+      <w:start w:val="1"/>
+      <w:numFmt w:val="lowerRoman"/>
+      <w:lvlText w:val="%9."/>
+      <w:lvlJc w:val="right"/>
+      <w:pPr>
+        <w:ind w:left="6480" w:hanging="180"/>
+      </w:pPr>
+    </w:lvl>
+  </w:abstractNum>
+  <w:abstractNum w:abstractNumId="71" w15:restartNumberingAfterBreak="0">
     <w:nsid w:val="5C092144"/>
     <w:multiLevelType w:val="hybridMultilevel"/>
     <w:tmpl w:val="DBC4ADF2"/>
@@ -11604,7 +12322,7 @@
       </w:pPr>
     </w:lvl>
   </w:abstractNum>
-  <w:abstractNum w:abstractNumId="70" w15:restartNumberingAfterBreak="0">
+  <w:abstractNum w:abstractNumId="72" w15:restartNumberingAfterBreak="0">
     <w:nsid w:val="5C0A26FD"/>
     <w:multiLevelType w:val="multilevel"/>
     <w:tmpl w:val="BE10F182"/>
@@ -11725,7 +12443,7 @@
       </w:rPr>
     </w:lvl>
   </w:abstractNum>
-  <w:abstractNum w:abstractNumId="71" w15:restartNumberingAfterBreak="0">
+  <w:abstractNum w:abstractNumId="73" w15:restartNumberingAfterBreak="0">
     <w:nsid w:val="5DDC06FB"/>
     <w:multiLevelType w:val="hybridMultilevel"/>
     <w:tmpl w:val="01BCF9B4"/>
@@ -11814,7 +12532,7 @@
       </w:pPr>
     </w:lvl>
   </w:abstractNum>
-  <w:abstractNum w:abstractNumId="72" w15:restartNumberingAfterBreak="0">
+  <w:abstractNum w:abstractNumId="74" w15:restartNumberingAfterBreak="0">
     <w:nsid w:val="602A72D0"/>
     <w:multiLevelType w:val="hybridMultilevel"/>
     <w:tmpl w:val="369A0A78"/>
@@ -11903,7 +12621,7 @@
       </w:pPr>
     </w:lvl>
   </w:abstractNum>
-  <w:abstractNum w:abstractNumId="73" w15:restartNumberingAfterBreak="0">
+  <w:abstractNum w:abstractNumId="75" w15:restartNumberingAfterBreak="0">
     <w:nsid w:val="61FE06D2"/>
     <w:multiLevelType w:val="hybridMultilevel"/>
     <w:tmpl w:val="DABA9182"/>
@@ -11992,7 +12710,7 @@
       </w:pPr>
     </w:lvl>
   </w:abstractNum>
-  <w:abstractNum w:abstractNumId="74" w15:restartNumberingAfterBreak="0">
+  <w:abstractNum w:abstractNumId="76" w15:restartNumberingAfterBreak="0">
     <w:nsid w:val="657450EF"/>
     <w:multiLevelType w:val="hybridMultilevel"/>
     <w:tmpl w:val="6BB0BD0A"/>
@@ -12081,7 +12799,7 @@
       </w:pPr>
     </w:lvl>
   </w:abstractNum>
-  <w:abstractNum w:abstractNumId="75" w15:restartNumberingAfterBreak="0">
+  <w:abstractNum w:abstractNumId="77" w15:restartNumberingAfterBreak="0">
     <w:nsid w:val="66A401B8"/>
     <w:multiLevelType w:val="hybridMultilevel"/>
     <w:tmpl w:val="3F82EE06"/>
@@ -12170,7 +12888,7 @@
       </w:pPr>
     </w:lvl>
   </w:abstractNum>
-  <w:abstractNum w:abstractNumId="76" w15:restartNumberingAfterBreak="0">
+  <w:abstractNum w:abstractNumId="78" w15:restartNumberingAfterBreak="0">
     <w:nsid w:val="691228FC"/>
     <w:multiLevelType w:val="hybridMultilevel"/>
     <w:tmpl w:val="6BE24058"/>
@@ -12259,7 +12977,7 @@
       </w:pPr>
     </w:lvl>
   </w:abstractNum>
-  <w:abstractNum w:abstractNumId="77" w15:restartNumberingAfterBreak="0">
+  <w:abstractNum w:abstractNumId="79" w15:restartNumberingAfterBreak="0">
     <w:nsid w:val="6B600FE7"/>
     <w:multiLevelType w:val="hybridMultilevel"/>
     <w:tmpl w:val="D4DCBDEE"/>
@@ -12350,7 +13068,7 @@
       </w:pPr>
     </w:lvl>
   </w:abstractNum>
-  <w:abstractNum w:abstractNumId="78" w15:restartNumberingAfterBreak="0">
+  <w:abstractNum w:abstractNumId="80" w15:restartNumberingAfterBreak="0">
     <w:nsid w:val="6DE8237C"/>
     <w:multiLevelType w:val="hybridMultilevel"/>
     <w:tmpl w:val="60285DD8"/>
@@ -12439,7 +13157,7 @@
       </w:pPr>
     </w:lvl>
   </w:abstractNum>
-  <w:abstractNum w:abstractNumId="79" w15:restartNumberingAfterBreak="0">
+  <w:abstractNum w:abstractNumId="81" w15:restartNumberingAfterBreak="0">
     <w:nsid w:val="6F501202"/>
     <w:multiLevelType w:val="hybridMultilevel"/>
     <w:tmpl w:val="BFE682C2"/>
@@ -12528,7 +13246,7 @@
       </w:pPr>
     </w:lvl>
   </w:abstractNum>
-  <w:abstractNum w:abstractNumId="80" w15:restartNumberingAfterBreak="0">
+  <w:abstractNum w:abstractNumId="82" w15:restartNumberingAfterBreak="0">
     <w:nsid w:val="6FAE2998"/>
     <w:multiLevelType w:val="hybridMultilevel"/>
     <w:tmpl w:val="B2920DE6"/>
@@ -12617,7 +13335,7 @@
       </w:pPr>
     </w:lvl>
   </w:abstractNum>
-  <w:abstractNum w:abstractNumId="81" w15:restartNumberingAfterBreak="0">
+  <w:abstractNum w:abstractNumId="83" w15:restartNumberingAfterBreak="0">
     <w:nsid w:val="6FCC4394"/>
     <w:multiLevelType w:val="hybridMultilevel"/>
     <w:tmpl w:val="A4EA3158"/>
@@ -12706,7 +13424,7 @@
       </w:pPr>
     </w:lvl>
   </w:abstractNum>
-  <w:abstractNum w:abstractNumId="82" w15:restartNumberingAfterBreak="0">
+  <w:abstractNum w:abstractNumId="84" w15:restartNumberingAfterBreak="0">
     <w:nsid w:val="71313208"/>
     <w:multiLevelType w:val="hybridMultilevel"/>
     <w:tmpl w:val="2C5C4264"/>
@@ -12795,7 +13513,7 @@
       </w:pPr>
     </w:lvl>
   </w:abstractNum>
-  <w:abstractNum w:abstractNumId="83" w15:restartNumberingAfterBreak="0">
+  <w:abstractNum w:abstractNumId="85" w15:restartNumberingAfterBreak="0">
     <w:nsid w:val="731C57E5"/>
     <w:multiLevelType w:val="multilevel"/>
     <w:tmpl w:val="7B447906"/>
@@ -12916,7 +13634,7 @@
       </w:rPr>
     </w:lvl>
   </w:abstractNum>
-  <w:abstractNum w:abstractNumId="84" w15:restartNumberingAfterBreak="0">
+  <w:abstractNum w:abstractNumId="86" w15:restartNumberingAfterBreak="0">
     <w:nsid w:val="73CA633D"/>
     <w:multiLevelType w:val="hybridMultilevel"/>
     <w:tmpl w:val="B2C6DA1E"/>
@@ -13005,7 +13723,7 @@
       </w:pPr>
     </w:lvl>
   </w:abstractNum>
-  <w:abstractNum w:abstractNumId="85" w15:restartNumberingAfterBreak="0">
+  <w:abstractNum w:abstractNumId="87" w15:restartNumberingAfterBreak="0">
     <w:nsid w:val="750A4E5F"/>
     <w:multiLevelType w:val="hybridMultilevel"/>
     <w:tmpl w:val="D6BEB8D0"/>
@@ -13094,7 +13812,7 @@
       </w:pPr>
     </w:lvl>
   </w:abstractNum>
-  <w:abstractNum w:abstractNumId="86" w15:restartNumberingAfterBreak="0">
+  <w:abstractNum w:abstractNumId="88" w15:restartNumberingAfterBreak="0">
     <w:nsid w:val="77C46980"/>
     <w:multiLevelType w:val="hybridMultilevel"/>
     <w:tmpl w:val="0DE6782E"/>
@@ -13183,7 +13901,7 @@
       </w:pPr>
     </w:lvl>
   </w:abstractNum>
-  <w:abstractNum w:abstractNumId="87" w15:restartNumberingAfterBreak="0">
+  <w:abstractNum w:abstractNumId="89" w15:restartNumberingAfterBreak="0">
     <w:nsid w:val="7A58647C"/>
     <w:multiLevelType w:val="hybridMultilevel"/>
     <w:tmpl w:val="56325508"/>
@@ -13272,7 +13990,7 @@
       </w:pPr>
     </w:lvl>
   </w:abstractNum>
-  <w:abstractNum w:abstractNumId="88" w15:restartNumberingAfterBreak="0">
+  <w:abstractNum w:abstractNumId="90" w15:restartNumberingAfterBreak="0">
     <w:nsid w:val="7A5A1E66"/>
     <w:multiLevelType w:val="hybridMultilevel"/>
     <w:tmpl w:val="7B7842EC"/>
@@ -13361,7 +14079,7 @@
       </w:pPr>
     </w:lvl>
   </w:abstractNum>
-  <w:abstractNum w:abstractNumId="89" w15:restartNumberingAfterBreak="0">
+  <w:abstractNum w:abstractNumId="91" w15:restartNumberingAfterBreak="0">
     <w:nsid w:val="7AE15528"/>
     <w:multiLevelType w:val="hybridMultilevel"/>
     <w:tmpl w:val="F59AAF04"/>
@@ -13452,7 +14170,7 @@
       </w:pPr>
     </w:lvl>
   </w:abstractNum>
-  <w:abstractNum w:abstractNumId="90" w15:restartNumberingAfterBreak="0">
+  <w:abstractNum w:abstractNumId="92" w15:restartNumberingAfterBreak="0">
     <w:nsid w:val="7BB75F39"/>
     <w:multiLevelType w:val="hybridMultilevel"/>
     <w:tmpl w:val="10FE3B44"/>
@@ -13541,7 +14259,7 @@
       </w:pPr>
     </w:lvl>
   </w:abstractNum>
-  <w:abstractNum w:abstractNumId="91" w15:restartNumberingAfterBreak="0">
+  <w:abstractNum w:abstractNumId="93" w15:restartNumberingAfterBreak="0">
     <w:nsid w:val="7BBF0F1E"/>
     <w:multiLevelType w:val="multilevel"/>
     <w:tmpl w:val="4768D17A"/>
@@ -13690,7 +14408,7 @@
       </w:rPr>
     </w:lvl>
   </w:abstractNum>
-  <w:abstractNum w:abstractNumId="92" w15:restartNumberingAfterBreak="0">
+  <w:abstractNum w:abstractNumId="94" w15:restartNumberingAfterBreak="0">
     <w:nsid w:val="7BE25AC5"/>
     <w:multiLevelType w:val="hybridMultilevel"/>
     <w:tmpl w:val="E1449AE8"/>
@@ -13781,7 +14499,7 @@
       </w:pPr>
     </w:lvl>
   </w:abstractNum>
-  <w:abstractNum w:abstractNumId="93" w15:restartNumberingAfterBreak="0">
+  <w:abstractNum w:abstractNumId="95" w15:restartNumberingAfterBreak="0">
     <w:nsid w:val="7FA05FD2"/>
     <w:multiLevelType w:val="hybridMultilevel"/>
     <w:tmpl w:val="80C81604"/>
@@ -13870,7 +14588,7 @@
       </w:pPr>
     </w:lvl>
   </w:abstractNum>
-  <w:abstractNum w:abstractNumId="94" w15:restartNumberingAfterBreak="0">
+  <w:abstractNum w:abstractNumId="96" w15:restartNumberingAfterBreak="0">
     <w:nsid w:val="7FD60428"/>
     <w:multiLevelType w:val="hybridMultilevel"/>
     <w:tmpl w:val="F47A976E"/>
@@ -13966,7 +14684,7 @@
     <w:abstractNumId w:val="6"/>
   </w:num>
   <w:num w:numId="3" w16cid:durableId="1030951891">
-    <w:abstractNumId w:val="60"/>
+    <w:abstractNumId w:val="61"/>
   </w:num>
   <w:num w:numId="4" w16cid:durableId="281231831">
     <w:abstractNumId w:val="15"/>
@@ -13981,25 +14699,25 @@
     <w:abstractNumId w:val="37"/>
   </w:num>
   <w:num w:numId="8" w16cid:durableId="1757020580">
+    <w:abstractNumId w:val="86"/>
+  </w:num>
+  <w:num w:numId="9" w16cid:durableId="207375291">
+    <w:abstractNumId w:val="88"/>
+  </w:num>
+  <w:num w:numId="10" w16cid:durableId="362873295">
+    <w:abstractNumId w:val="65"/>
+  </w:num>
+  <w:num w:numId="11" w16cid:durableId="11492151">
+    <w:abstractNumId w:val="60"/>
+  </w:num>
+  <w:num w:numId="12" w16cid:durableId="238053451">
+    <w:abstractNumId w:val="63"/>
+  </w:num>
+  <w:num w:numId="13" w16cid:durableId="1262566017">
     <w:abstractNumId w:val="84"/>
   </w:num>
-  <w:num w:numId="9" w16cid:durableId="207375291">
-    <w:abstractNumId w:val="86"/>
-  </w:num>
-  <w:num w:numId="10" w16cid:durableId="362873295">
-    <w:abstractNumId w:val="64"/>
-  </w:num>
-  <w:num w:numId="11" w16cid:durableId="11492151">
-    <w:abstractNumId w:val="59"/>
-  </w:num>
-  <w:num w:numId="12" w16cid:durableId="238053451">
-    <w:abstractNumId w:val="62"/>
-  </w:num>
-  <w:num w:numId="13" w16cid:durableId="1262566017">
-    <w:abstractNumId w:val="82"/>
-  </w:num>
   <w:num w:numId="14" w16cid:durableId="1429232206">
-    <w:abstractNumId w:val="83"/>
+    <w:abstractNumId w:val="85"/>
   </w:num>
   <w:num w:numId="15" w16cid:durableId="267351934">
     <w:abstractNumId w:val="1"/>
@@ -14008,19 +14726,19 @@
     <w:abstractNumId w:val="14"/>
   </w:num>
   <w:num w:numId="17" w16cid:durableId="412161570">
-    <w:abstractNumId w:val="54"/>
+    <w:abstractNumId w:val="55"/>
   </w:num>
   <w:num w:numId="18" w16cid:durableId="307174898">
     <w:abstractNumId w:val="7"/>
   </w:num>
   <w:num w:numId="19" w16cid:durableId="443154894">
-    <w:abstractNumId w:val="61"/>
+    <w:abstractNumId w:val="62"/>
   </w:num>
   <w:num w:numId="20" w16cid:durableId="908228912">
-    <w:abstractNumId w:val="53"/>
+    <w:abstractNumId w:val="54"/>
   </w:num>
   <w:num w:numId="21" w16cid:durableId="973944934">
-    <w:abstractNumId w:val="80"/>
+    <w:abstractNumId w:val="82"/>
   </w:num>
   <w:num w:numId="22" w16cid:durableId="1843469038">
     <w:abstractNumId w:val="24"/>
@@ -14038,10 +14756,10 @@
     <w:abstractNumId w:val="21"/>
   </w:num>
   <w:num w:numId="27" w16cid:durableId="1561329678">
-    <w:abstractNumId w:val="63"/>
+    <w:abstractNumId w:val="64"/>
   </w:num>
   <w:num w:numId="28" w16cid:durableId="754666643">
-    <w:abstractNumId w:val="65"/>
+    <w:abstractNumId w:val="66"/>
   </w:num>
   <w:num w:numId="29" w16cid:durableId="2012100127">
     <w:abstractNumId w:val="19"/>
@@ -14050,10 +14768,10 @@
     <w:abstractNumId w:val="46"/>
   </w:num>
   <w:num w:numId="31" w16cid:durableId="610865096">
-    <w:abstractNumId w:val="78"/>
+    <w:abstractNumId w:val="80"/>
   </w:num>
   <w:num w:numId="32" w16cid:durableId="388038687">
-    <w:abstractNumId w:val="92"/>
+    <w:abstractNumId w:val="94"/>
   </w:num>
   <w:num w:numId="33" w16cid:durableId="1377196231">
     <w:abstractNumId w:val="0"/>
@@ -14062,7 +14780,7 @@
     <w:abstractNumId w:val="43"/>
   </w:num>
   <w:num w:numId="35" w16cid:durableId="722605231">
-    <w:abstractNumId w:val="66"/>
+    <w:abstractNumId w:val="67"/>
   </w:num>
   <w:num w:numId="36" w16cid:durableId="2019193403">
     <w:abstractNumId w:val="8"/>
@@ -14071,7 +14789,7 @@
     <w:abstractNumId w:val="28"/>
   </w:num>
   <w:num w:numId="38" w16cid:durableId="287131812">
-    <w:abstractNumId w:val="76"/>
+    <w:abstractNumId w:val="78"/>
   </w:num>
   <w:num w:numId="39" w16cid:durableId="486675214">
     <w:abstractNumId w:val="32"/>
@@ -14083,13 +14801,13 @@
     <w:abstractNumId w:val="5"/>
   </w:num>
   <w:num w:numId="42" w16cid:durableId="1817334301">
-    <w:abstractNumId w:val="79"/>
+    <w:abstractNumId w:val="81"/>
   </w:num>
   <w:num w:numId="43" w16cid:durableId="1668090424">
-    <w:abstractNumId w:val="87"/>
+    <w:abstractNumId w:val="89"/>
   </w:num>
   <w:num w:numId="44" w16cid:durableId="709187225">
-    <w:abstractNumId w:val="88"/>
+    <w:abstractNumId w:val="90"/>
   </w:num>
   <w:num w:numId="45" w16cid:durableId="989359468">
     <w:abstractNumId w:val="9"/>
@@ -14098,16 +14816,16 @@
     <w:abstractNumId w:val="35"/>
   </w:num>
   <w:num w:numId="47" w16cid:durableId="1318144960">
-    <w:abstractNumId w:val="69"/>
+    <w:abstractNumId w:val="71"/>
   </w:num>
   <w:num w:numId="48" w16cid:durableId="1772429788">
-    <w:abstractNumId w:val="93"/>
+    <w:abstractNumId w:val="95"/>
   </w:num>
   <w:num w:numId="49" w16cid:durableId="1065032300">
-    <w:abstractNumId w:val="81"/>
+    <w:abstractNumId w:val="83"/>
   </w:num>
   <w:num w:numId="50" w16cid:durableId="2073040766">
-    <w:abstractNumId w:val="73"/>
+    <w:abstractNumId w:val="75"/>
   </w:num>
   <w:num w:numId="51" w16cid:durableId="107629475">
     <w:abstractNumId w:val="17"/>
@@ -14116,7 +14834,7 @@
     <w:abstractNumId w:val="29"/>
   </w:num>
   <w:num w:numId="53" w16cid:durableId="366107234">
-    <w:abstractNumId w:val="68"/>
+    <w:abstractNumId w:val="69"/>
   </w:num>
   <w:num w:numId="54" w16cid:durableId="2008557514">
     <w:abstractNumId w:val="31"/>
@@ -14125,7 +14843,7 @@
     <w:abstractNumId w:val="47"/>
   </w:num>
   <w:num w:numId="56" w16cid:durableId="406540941">
-    <w:abstractNumId w:val="74"/>
+    <w:abstractNumId w:val="76"/>
   </w:num>
   <w:num w:numId="57" w16cid:durableId="2096514699">
     <w:abstractNumId w:val="49"/>
@@ -14137,10 +14855,10 @@
     <w:abstractNumId w:val="22"/>
   </w:num>
   <w:num w:numId="60" w16cid:durableId="796217350">
-    <w:abstractNumId w:val="55"/>
+    <w:abstractNumId w:val="56"/>
   </w:num>
   <w:num w:numId="61" w16cid:durableId="1916433285">
-    <w:abstractNumId w:val="58"/>
+    <w:abstractNumId w:val="59"/>
   </w:num>
   <w:num w:numId="62" w16cid:durableId="2117752793">
     <w:abstractNumId w:val="27"/>
@@ -14149,7 +14867,7 @@
     <w:abstractNumId w:val="51"/>
   </w:num>
   <w:num w:numId="64" w16cid:durableId="1550148622">
-    <w:abstractNumId w:val="56"/>
+    <w:abstractNumId w:val="57"/>
   </w:num>
   <w:num w:numId="65" w16cid:durableId="376011792">
     <w:abstractNumId w:val="30"/>
@@ -14158,16 +14876,16 @@
     <w:abstractNumId w:val="36"/>
   </w:num>
   <w:num w:numId="67" w16cid:durableId="1756247649">
-    <w:abstractNumId w:val="70"/>
+    <w:abstractNumId w:val="72"/>
   </w:num>
   <w:num w:numId="68" w16cid:durableId="2115857085">
     <w:abstractNumId w:val="26"/>
   </w:num>
   <w:num w:numId="69" w16cid:durableId="2003463187">
-    <w:abstractNumId w:val="67"/>
+    <w:abstractNumId w:val="68"/>
   </w:num>
   <w:num w:numId="70" w16cid:durableId="1756856131">
-    <w:abstractNumId w:val="71"/>
+    <w:abstractNumId w:val="73"/>
   </w:num>
   <w:num w:numId="71" w16cid:durableId="1708799866">
     <w:abstractNumId w:val="23"/>
@@ -14182,7 +14900,7 @@
     <w:abstractNumId w:val="16"/>
   </w:num>
   <w:num w:numId="75" w16cid:durableId="825046445">
-    <w:abstractNumId w:val="94"/>
+    <w:abstractNumId w:val="96"/>
   </w:num>
   <w:num w:numId="76" w16cid:durableId="713818408">
     <w:abstractNumId w:val="25"/>
@@ -14191,7 +14909,7 @@
     <w:abstractNumId w:val="3"/>
   </w:num>
   <w:num w:numId="78" w16cid:durableId="724328861">
-    <w:abstractNumId w:val="89"/>
+    <w:abstractNumId w:val="91"/>
   </w:num>
   <w:num w:numId="79" w16cid:durableId="122310159">
     <w:abstractNumId w:val="45"/>
@@ -14206,16 +14924,16 @@
     <w:abstractNumId w:val="40"/>
   </w:num>
   <w:num w:numId="83" w16cid:durableId="1890726985">
-    <w:abstractNumId w:val="57"/>
+    <w:abstractNumId w:val="58"/>
   </w:num>
   <w:num w:numId="84" w16cid:durableId="478154991">
     <w:abstractNumId w:val="12"/>
   </w:num>
   <w:num w:numId="85" w16cid:durableId="765614234">
-    <w:abstractNumId w:val="75"/>
+    <w:abstractNumId w:val="77"/>
   </w:num>
   <w:num w:numId="86" w16cid:durableId="1565141740">
-    <w:abstractNumId w:val="85"/>
+    <w:abstractNumId w:val="87"/>
   </w:num>
   <w:num w:numId="87" w16cid:durableId="1090852646">
     <w:abstractNumId w:val="48"/>
@@ -14224,16 +14942,16 @@
     <w:abstractNumId w:val="20"/>
   </w:num>
   <w:num w:numId="89" w16cid:durableId="662313682">
-    <w:abstractNumId w:val="90"/>
+    <w:abstractNumId w:val="92"/>
   </w:num>
   <w:num w:numId="90" w16cid:durableId="1949776416">
-    <w:abstractNumId w:val="72"/>
+    <w:abstractNumId w:val="74"/>
   </w:num>
   <w:num w:numId="91" w16cid:durableId="1197891229">
     <w:abstractNumId w:val="2"/>
   </w:num>
   <w:num w:numId="92" w16cid:durableId="1784029956">
-    <w:abstractNumId w:val="91"/>
+    <w:abstractNumId w:val="93"/>
   </w:num>
   <w:num w:numId="93" w16cid:durableId="807557047">
     <w:abstractNumId w:val="38"/>
@@ -14542,7 +15260,13 @@
     <w:abstractNumId w:val="42"/>
   </w:num>
   <w:num w:numId="110" w16cid:durableId="1466503011">
-    <w:abstractNumId w:val="77"/>
+    <w:abstractNumId w:val="79"/>
+  </w:num>
+  <w:num w:numId="111" w16cid:durableId="1002664229">
+    <w:abstractNumId w:val="53"/>
+  </w:num>
+  <w:num w:numId="112" w16cid:durableId="19090138">
+    <w:abstractNumId w:val="70"/>
   </w:num>
   <w:numIdMacAtCleanup w:val="6"/>
 </w:numbering>

</xml_diff>